<commit_message>
Fixed heading indentation for "04. Stack and Queue" exercises
</commit_message>
<xml_diff>
--- a/Courses/Software-Sciences/Module-2-DS-and-Algo-New/04-Stack-and-Queue/04-Stack-and-Queue-Exercises.docx
+++ b/Courses/Software-Sciences/Module-2-DS-and-Algo-New/04-Stack-and-Queue/04-Stack-and-Queue-Exercises.docx
@@ -15846,7 +15846,6 @@
               <w:rPr>
                 <w:b w:val="0"/>
               </w:rPr>
-              <w:lastRenderedPageBreak/>
               <w:t>20</w:t>
             </w:r>
           </w:p>
@@ -20787,7 +20786,7 @@
             </wp:anchor>
           </w:drawing>
         </mc:Choice>
-        <mc:Fallback xmlns:a1611="http://schemas.microsoft.com/office/drawing/2016/11/main" xmlns:a14="http://schemas.microsoft.com/office/drawing/2010/main" xmlns:pic="http://schemas.openxmlformats.org/drawingml/2006/picture" xmlns:a="http://schemas.openxmlformats.org/drawingml/2006/main">
+        <mc:Fallback xmlns:a="http://schemas.openxmlformats.org/drawingml/2006/main" xmlns:pic="http://schemas.openxmlformats.org/drawingml/2006/picture" xmlns:a14="http://schemas.microsoft.com/office/drawing/2010/main" xmlns:a1611="http://schemas.microsoft.com/office/drawing/2016/11/main">
           <w:pict>
             <v:line id="Straight Connector 19" style="position:absolute;flip:y;z-index:251622400;visibility:visible;mso-wrap-style:square;mso-width-percent:0;mso-height-percent:0;mso-wrap-distance-left:9pt;mso-wrap-distance-top:0;mso-wrap-distance-right:9pt;mso-wrap-distance-bottom:0;mso-position-horizontal:absolute;mso-position-horizontal-relative:text;mso-position-vertical:absolute;mso-position-vertical-relative:text;mso-width-percent:0;mso-height-percent:0;mso-width-relative:page;mso-height-relative:page" o:spid="_x0000_s1026" strokecolor="#974706 [1609]" strokeweight="1pt" from="-.1pt,5.2pt" to="520.7pt,5.2pt" w14:anchorId="60BE7D18" o:gfxdata="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">
               <v:stroke endcap="round"/>
@@ -23050,6 +23049,92 @@
     </w:lvl>
   </w:abstractNum>
   <w:abstractNum w:abstractNumId="18" w15:restartNumberingAfterBreak="0">
+    <w:nsid w:val="3E3A75EF"/>
+    <w:multiLevelType w:val="hybridMultilevel"/>
+    <w:tmpl w:val="5B1CC61C"/>
+    <w:lvl w:ilvl="0" w:tplc="0809000F">
+      <w:start w:val="1"/>
+      <w:numFmt w:val="decimal"/>
+      <w:lvlText w:val="%1."/>
+      <w:lvlJc w:val="left"/>
+      <w:pPr>
+        <w:ind w:left="720" w:hanging="360"/>
+      </w:pPr>
+    </w:lvl>
+    <w:lvl w:ilvl="1" w:tplc="08090019" w:tentative="1">
+      <w:start w:val="1"/>
+      <w:numFmt w:val="lowerLetter"/>
+      <w:lvlText w:val="%2."/>
+      <w:lvlJc w:val="left"/>
+      <w:pPr>
+        <w:ind w:left="1440" w:hanging="360"/>
+      </w:pPr>
+    </w:lvl>
+    <w:lvl w:ilvl="2" w:tplc="0809001B" w:tentative="1">
+      <w:start w:val="1"/>
+      <w:numFmt w:val="lowerRoman"/>
+      <w:lvlText w:val="%3."/>
+      <w:lvlJc w:val="right"/>
+      <w:pPr>
+        <w:ind w:left="2160" w:hanging="180"/>
+      </w:pPr>
+    </w:lvl>
+    <w:lvl w:ilvl="3" w:tplc="0809000F" w:tentative="1">
+      <w:start w:val="1"/>
+      <w:numFmt w:val="decimal"/>
+      <w:lvlText w:val="%4."/>
+      <w:lvlJc w:val="left"/>
+      <w:pPr>
+        <w:ind w:left="2880" w:hanging="360"/>
+      </w:pPr>
+    </w:lvl>
+    <w:lvl w:ilvl="4" w:tplc="08090019" w:tentative="1">
+      <w:start w:val="1"/>
+      <w:numFmt w:val="lowerLetter"/>
+      <w:lvlText w:val="%5."/>
+      <w:lvlJc w:val="left"/>
+      <w:pPr>
+        <w:ind w:left="3600" w:hanging="360"/>
+      </w:pPr>
+    </w:lvl>
+    <w:lvl w:ilvl="5" w:tplc="0809001B" w:tentative="1">
+      <w:start w:val="1"/>
+      <w:numFmt w:val="lowerRoman"/>
+      <w:lvlText w:val="%6."/>
+      <w:lvlJc w:val="right"/>
+      <w:pPr>
+        <w:ind w:left="4320" w:hanging="180"/>
+      </w:pPr>
+    </w:lvl>
+    <w:lvl w:ilvl="6" w:tplc="0809000F" w:tentative="1">
+      <w:start w:val="1"/>
+      <w:numFmt w:val="decimal"/>
+      <w:lvlText w:val="%7."/>
+      <w:lvlJc w:val="left"/>
+      <w:pPr>
+        <w:ind w:left="5040" w:hanging="360"/>
+      </w:pPr>
+    </w:lvl>
+    <w:lvl w:ilvl="7" w:tplc="08090019" w:tentative="1">
+      <w:start w:val="1"/>
+      <w:numFmt w:val="lowerLetter"/>
+      <w:lvlText w:val="%8."/>
+      <w:lvlJc w:val="left"/>
+      <w:pPr>
+        <w:ind w:left="5760" w:hanging="360"/>
+      </w:pPr>
+    </w:lvl>
+    <w:lvl w:ilvl="8" w:tplc="0809001B" w:tentative="1">
+      <w:start w:val="1"/>
+      <w:numFmt w:val="lowerRoman"/>
+      <w:lvlText w:val="%9."/>
+      <w:lvlJc w:val="right"/>
+      <w:pPr>
+        <w:ind w:left="6480" w:hanging="180"/>
+      </w:pPr>
+    </w:lvl>
+  </w:abstractNum>
+  <w:abstractNum w:abstractNumId="19" w15:restartNumberingAfterBreak="0">
     <w:nsid w:val="400010CF"/>
     <w:multiLevelType w:val="hybridMultilevel"/>
     <w:tmpl w:val="1116D53E"/>
@@ -23162,7 +23247,7 @@
       </w:rPr>
     </w:lvl>
   </w:abstractNum>
-  <w:abstractNum w:abstractNumId="19" w15:restartNumberingAfterBreak="0">
+  <w:abstractNum w:abstractNumId="20" w15:restartNumberingAfterBreak="0">
     <w:nsid w:val="4D6C7AD9"/>
     <w:multiLevelType w:val="hybridMultilevel"/>
     <w:tmpl w:val="4A32BCB6"/>
@@ -23275,7 +23360,7 @@
       </w:rPr>
     </w:lvl>
   </w:abstractNum>
-  <w:abstractNum w:abstractNumId="20" w15:restartNumberingAfterBreak="0">
+  <w:abstractNum w:abstractNumId="21" w15:restartNumberingAfterBreak="0">
     <w:nsid w:val="4DE6CB3C"/>
     <w:multiLevelType w:val="hybridMultilevel"/>
     <w:tmpl w:val="CEB8FCF8"/>
@@ -23388,7 +23473,7 @@
       </w:rPr>
     </w:lvl>
   </w:abstractNum>
-  <w:abstractNum w:abstractNumId="21" w15:restartNumberingAfterBreak="0">
+  <w:abstractNum w:abstractNumId="22" w15:restartNumberingAfterBreak="0">
     <w:nsid w:val="4E28A1DB"/>
     <w:multiLevelType w:val="hybridMultilevel"/>
     <w:tmpl w:val="B0B0E8EA"/>
@@ -23501,7 +23586,7 @@
       </w:rPr>
     </w:lvl>
   </w:abstractNum>
-  <w:abstractNum w:abstractNumId="22" w15:restartNumberingAfterBreak="0">
+  <w:abstractNum w:abstractNumId="23" w15:restartNumberingAfterBreak="0">
     <w:nsid w:val="59B8FF9E"/>
     <w:multiLevelType w:val="hybridMultilevel"/>
     <w:tmpl w:val="415E21FC"/>
@@ -23590,7 +23675,7 @@
       </w:pPr>
     </w:lvl>
   </w:abstractNum>
-  <w:abstractNum w:abstractNumId="23" w15:restartNumberingAfterBreak="0">
+  <w:abstractNum w:abstractNumId="24" w15:restartNumberingAfterBreak="0">
     <w:nsid w:val="5EC61C4C"/>
     <w:multiLevelType w:val="hybridMultilevel"/>
     <w:tmpl w:val="BE58EB4E"/>
@@ -23703,7 +23788,7 @@
       </w:rPr>
     </w:lvl>
   </w:abstractNum>
-  <w:abstractNum w:abstractNumId="24" w15:restartNumberingAfterBreak="0">
+  <w:abstractNum w:abstractNumId="25" w15:restartNumberingAfterBreak="0">
     <w:nsid w:val="67B67341"/>
     <w:multiLevelType w:val="hybridMultilevel"/>
     <w:tmpl w:val="920C5CF2"/>
@@ -23816,7 +23901,7 @@
       </w:rPr>
     </w:lvl>
   </w:abstractNum>
-  <w:abstractNum w:abstractNumId="25" w15:restartNumberingAfterBreak="0">
+  <w:abstractNum w:abstractNumId="26" w15:restartNumberingAfterBreak="0">
     <w:nsid w:val="69122A5E"/>
     <w:multiLevelType w:val="multilevel"/>
     <w:tmpl w:val="3C1EC016"/>
@@ -23929,7 +24014,7 @@
       </w:rPr>
     </w:lvl>
   </w:abstractNum>
-  <w:abstractNum w:abstractNumId="26" w15:restartNumberingAfterBreak="0">
+  <w:abstractNum w:abstractNumId="27" w15:restartNumberingAfterBreak="0">
     <w:nsid w:val="6AA05893"/>
     <w:multiLevelType w:val="hybridMultilevel"/>
     <w:tmpl w:val="ED32529A"/>
@@ -24042,7 +24127,7 @@
       </w:rPr>
     </w:lvl>
   </w:abstractNum>
-  <w:abstractNum w:abstractNumId="27" w15:restartNumberingAfterBreak="0">
+  <w:abstractNum w:abstractNumId="28" w15:restartNumberingAfterBreak="0">
     <w:nsid w:val="6C2354BF"/>
     <w:multiLevelType w:val="hybridMultilevel"/>
     <w:tmpl w:val="EBE09162"/>
@@ -24155,7 +24240,7 @@
       </w:rPr>
     </w:lvl>
   </w:abstractNum>
-  <w:abstractNum w:abstractNumId="28" w15:restartNumberingAfterBreak="0">
+  <w:abstractNum w:abstractNumId="29" w15:restartNumberingAfterBreak="0">
     <w:nsid w:val="73F6A0B7"/>
     <w:multiLevelType w:val="hybridMultilevel"/>
     <w:tmpl w:val="486E04C8"/>
@@ -24244,7 +24329,7 @@
       </w:pPr>
     </w:lvl>
   </w:abstractNum>
-  <w:abstractNum w:abstractNumId="29" w15:restartNumberingAfterBreak="0">
+  <w:abstractNum w:abstractNumId="30" w15:restartNumberingAfterBreak="0">
     <w:nsid w:val="741FBA22"/>
     <w:multiLevelType w:val="hybridMultilevel"/>
     <w:tmpl w:val="A80659F8"/>
@@ -24333,7 +24418,7 @@
       </w:pPr>
     </w:lvl>
   </w:abstractNum>
-  <w:abstractNum w:abstractNumId="30" w15:restartNumberingAfterBreak="0">
+  <w:abstractNum w:abstractNumId="31" w15:restartNumberingAfterBreak="0">
     <w:nsid w:val="742D4116"/>
     <w:multiLevelType w:val="hybridMultilevel"/>
     <w:tmpl w:val="1764D2C0"/>
@@ -24446,7 +24531,7 @@
       </w:rPr>
     </w:lvl>
   </w:abstractNum>
-  <w:abstractNum w:abstractNumId="31" w15:restartNumberingAfterBreak="0">
+  <w:abstractNum w:abstractNumId="32" w15:restartNumberingAfterBreak="0">
     <w:nsid w:val="752C7C26"/>
     <w:multiLevelType w:val="hybridMultilevel"/>
     <w:tmpl w:val="292CCC1C"/>
@@ -24559,7 +24644,7 @@
       </w:rPr>
     </w:lvl>
   </w:abstractNum>
-  <w:abstractNum w:abstractNumId="32" w15:restartNumberingAfterBreak="0">
+  <w:abstractNum w:abstractNumId="33" w15:restartNumberingAfterBreak="0">
     <w:nsid w:val="781D52B9"/>
     <w:multiLevelType w:val="hybridMultilevel"/>
     <w:tmpl w:val="3042ACDA"/>
@@ -24672,7 +24757,7 @@
       </w:rPr>
     </w:lvl>
   </w:abstractNum>
-  <w:abstractNum w:abstractNumId="33" w15:restartNumberingAfterBreak="0">
+  <w:abstractNum w:abstractNumId="34" w15:restartNumberingAfterBreak="0">
     <w:nsid w:val="7999CA0B"/>
     <w:multiLevelType w:val="hybridMultilevel"/>
     <w:tmpl w:val="ABC8A4C4"/>
@@ -24761,7 +24846,7 @@
       </w:pPr>
     </w:lvl>
   </w:abstractNum>
-  <w:abstractNum w:abstractNumId="34" w15:restartNumberingAfterBreak="0">
+  <w:abstractNum w:abstractNumId="35" w15:restartNumberingAfterBreak="0">
     <w:nsid w:val="7DDE74DC"/>
     <w:multiLevelType w:val="hybridMultilevel"/>
     <w:tmpl w:val="11204E00"/>
@@ -24878,16 +24963,16 @@
     <w:abstractNumId w:val="12"/>
   </w:num>
   <w:num w:numId="2" w16cid:durableId="582108710">
-    <w:abstractNumId w:val="21"/>
+    <w:abstractNumId w:val="22"/>
   </w:num>
   <w:num w:numId="3" w16cid:durableId="100956534">
     <w:abstractNumId w:val="6"/>
   </w:num>
   <w:num w:numId="4" w16cid:durableId="1445688757">
-    <w:abstractNumId w:val="29"/>
+    <w:abstractNumId w:val="30"/>
   </w:num>
   <w:num w:numId="5" w16cid:durableId="1718552295">
-    <w:abstractNumId w:val="26"/>
+    <w:abstractNumId w:val="27"/>
   </w:num>
   <w:num w:numId="6" w16cid:durableId="936131823">
     <w:abstractNumId w:val="10"/>
@@ -24896,10 +24981,10 @@
     <w:abstractNumId w:val="17"/>
   </w:num>
   <w:num w:numId="8" w16cid:durableId="1701589560">
-    <w:abstractNumId w:val="22"/>
+    <w:abstractNumId w:val="23"/>
   </w:num>
   <w:num w:numId="9" w16cid:durableId="105665381">
-    <w:abstractNumId w:val="20"/>
+    <w:abstractNumId w:val="21"/>
   </w:num>
   <w:num w:numId="10" w16cid:durableId="296882941">
     <w:abstractNumId w:val="0"/>
@@ -24911,37 +24996,37 @@
     <w:abstractNumId w:val="16"/>
   </w:num>
   <w:num w:numId="13" w16cid:durableId="586305723">
-    <w:abstractNumId w:val="28"/>
+    <w:abstractNumId w:val="29"/>
   </w:num>
   <w:num w:numId="14" w16cid:durableId="680007334">
-    <w:abstractNumId w:val="34"/>
+    <w:abstractNumId w:val="35"/>
   </w:num>
   <w:num w:numId="15" w16cid:durableId="2054766365">
     <w:abstractNumId w:val="14"/>
   </w:num>
   <w:num w:numId="16" w16cid:durableId="1511917664">
-    <w:abstractNumId w:val="33"/>
+    <w:abstractNumId w:val="34"/>
   </w:num>
   <w:num w:numId="17" w16cid:durableId="314531738">
     <w:abstractNumId w:val="5"/>
   </w:num>
   <w:num w:numId="18" w16cid:durableId="194583203">
-    <w:abstractNumId w:val="32"/>
+    <w:abstractNumId w:val="33"/>
   </w:num>
   <w:num w:numId="19" w16cid:durableId="320083873">
-    <w:abstractNumId w:val="25"/>
+    <w:abstractNumId w:val="26"/>
   </w:num>
   <w:num w:numId="20" w16cid:durableId="1471048961">
     <w:abstractNumId w:val="7"/>
   </w:num>
   <w:num w:numId="21" w16cid:durableId="343897588">
-    <w:abstractNumId w:val="23"/>
+    <w:abstractNumId w:val="24"/>
   </w:num>
   <w:num w:numId="22" w16cid:durableId="165484095">
-    <w:abstractNumId w:val="24"/>
+    <w:abstractNumId w:val="25"/>
   </w:num>
   <w:num w:numId="23" w16cid:durableId="897133520">
-    <w:abstractNumId w:val="30"/>
+    <w:abstractNumId w:val="31"/>
   </w:num>
   <w:num w:numId="24" w16cid:durableId="810095447">
     <w:abstractNumId w:val="15"/>
@@ -24950,7 +25035,7 @@
     <w:abstractNumId w:val="3"/>
   </w:num>
   <w:num w:numId="26" w16cid:durableId="582304878">
-    <w:abstractNumId w:val="31"/>
+    <w:abstractNumId w:val="32"/>
   </w:num>
   <w:num w:numId="27" w16cid:durableId="811480015">
     <w:abstractNumId w:val="4"/>
@@ -24959,13 +25044,13 @@
     <w:abstractNumId w:val="13"/>
   </w:num>
   <w:num w:numId="29" w16cid:durableId="1021973241">
-    <w:abstractNumId w:val="18"/>
+    <w:abstractNumId w:val="19"/>
   </w:num>
   <w:num w:numId="30" w16cid:durableId="1747341510">
     <w:abstractNumId w:val="8"/>
   </w:num>
   <w:num w:numId="31" w16cid:durableId="625819930">
-    <w:abstractNumId w:val="27"/>
+    <w:abstractNumId w:val="28"/>
   </w:num>
   <w:num w:numId="32" w16cid:durableId="469782449">
     <w:abstractNumId w:val="11"/>
@@ -24974,10 +25059,13 @@
     <w:abstractNumId w:val="1"/>
   </w:num>
   <w:num w:numId="34" w16cid:durableId="566916314">
-    <w:abstractNumId w:val="19"/>
+    <w:abstractNumId w:val="20"/>
   </w:num>
   <w:num w:numId="35" w16cid:durableId="133526573">
     <w:abstractNumId w:val="2"/>
+  </w:num>
+  <w:num w:numId="36" w16cid:durableId="1703821347">
+    <w:abstractNumId w:val="18"/>
   </w:num>
   <w:numIdMacAtCleanup w:val="19"/>
 </w:numbering>
@@ -25415,18 +25503,15 @@
     <w:link w:val="Heading2Char"/>
     <w:uiPriority w:val="9"/>
     <w:qFormat/>
-    <w:rsid w:val="00380361"/>
+    <w:rsid w:val="00946560"/>
     <w:pPr>
       <w:keepNext/>
       <w:keepLines/>
       <w:numPr>
         <w:numId w:val="35"/>
       </w:numPr>
-      <w:tabs>
-        <w:tab w:val="left" w:pos="1843"/>
-      </w:tabs>
       <w:spacing w:before="400" w:after="80" w:line="240" w:lineRule="auto"/>
-      <w:ind w:left="357" w:hanging="357"/>
+      <w:ind w:left="0" w:firstLine="0"/>
       <w:outlineLvl w:val="1"/>
     </w:pPr>
     <w:rPr>
@@ -25641,7 +25726,7 @@
     <w:link w:val="Heading2"/>
     <w:uiPriority w:val="9"/>
     <w:qFormat/>
-    <w:rsid w:val="00380361"/>
+    <w:rsid w:val="00946560"/>
     <w:rPr>
       <w:rFonts w:eastAsiaTheme="majorEastAsia" w:cstheme="majorBidi"/>
       <w:b/>

</xml_diff>

<commit_message>
Minor fixes for "04. Stack and Queue" exercises
</commit_message>
<xml_diff>
--- a/Courses/Software-Sciences/Module-2-DS-and-Algo-New/04-Stack-and-Queue/04-Stack-and-Queue-Exercises.docx
+++ b/Courses/Software-Sciences/Module-2-DS-and-Algo-New/04-Stack-and-Queue/04-Stack-and-Queue-Exercises.docx
@@ -4,7 +4,7 @@
   <w:body>
     <w:p>
       <w:pPr>
-        <w:pStyle w:val="Heading1"/>
+        <w:pStyle w:val="1"/>
         <w:spacing w:line="240" w:lineRule="auto"/>
         <w:jc w:val="center"/>
         <w:rPr>
@@ -56,7 +56,7 @@
       <w:hyperlink r:id="rId8">
         <w:r>
           <w:rPr>
-            <w:rStyle w:val="Hyperlink"/>
+            <w:rStyle w:val="a9"/>
           </w:rPr>
           <w:t>https://judge.softuni.bg/Contests/3172/Stack-Queue</w:t>
         </w:r>
@@ -67,7 +67,7 @@
     </w:p>
     <w:p>
       <w:pPr>
-        <w:pStyle w:val="Heading2"/>
+        <w:pStyle w:val="2"/>
         <w:spacing w:before="200" w:after="40"/>
         <w:rPr>
           <w:rFonts w:ascii="Calibri" w:eastAsia="Calibri" w:hAnsi="Calibri" w:cs="Calibri"/>
@@ -127,7 +127,7 @@
     </w:p>
     <w:p>
       <w:pPr>
-        <w:pStyle w:val="ListParagraph"/>
+        <w:pStyle w:val="ac"/>
         <w:numPr>
           <w:ilvl w:val="0"/>
           <w:numId w:val="15"/>
@@ -176,7 +176,7 @@
     </w:p>
     <w:p>
       <w:pPr>
-        <w:pStyle w:val="ListParagraph"/>
+        <w:pStyle w:val="ac"/>
         <w:numPr>
           <w:ilvl w:val="0"/>
           <w:numId w:val="15"/>
@@ -287,7 +287,7 @@
     </w:p>
     <w:p>
       <w:pPr>
-        <w:pStyle w:val="ListParagraph"/>
+        <w:pStyle w:val="ac"/>
         <w:numPr>
           <w:ilvl w:val="0"/>
           <w:numId w:val="15"/>
@@ -345,7 +345,7 @@
     </w:p>
     <w:p>
       <w:pPr>
-        <w:pStyle w:val="Heading3"/>
+        <w:pStyle w:val="3"/>
       </w:pPr>
       <w:r>
         <w:rPr>
@@ -356,7 +356,7 @@
     </w:p>
     <w:tbl>
       <w:tblPr>
-        <w:tblStyle w:val="TableGrid"/>
+        <w:tblStyle w:val="af"/>
         <w:tblW w:w="0" w:type="auto"/>
         <w:tblInd w:w="75" w:type="dxa"/>
         <w:tblLayout w:type="fixed"/>
@@ -532,7 +532,7 @@
     </w:tbl>
     <w:p>
       <w:pPr>
-        <w:pStyle w:val="Heading3"/>
+        <w:pStyle w:val="3"/>
         <w:rPr>
           <w:lang w:val="bg-BG"/>
         </w:rPr>
@@ -543,7 +543,7 @@
     </w:p>
     <w:p>
       <w:pPr>
-        <w:pStyle w:val="ListParagraph"/>
+        <w:pStyle w:val="ac"/>
         <w:numPr>
           <w:ilvl w:val="0"/>
           <w:numId w:val="14"/>
@@ -587,7 +587,7 @@
     </w:p>
     <w:p>
       <w:pPr>
-        <w:pStyle w:val="ListParagraph"/>
+        <w:pStyle w:val="ac"/>
         <w:numPr>
           <w:ilvl w:val="0"/>
           <w:numId w:val="14"/>
@@ -652,7 +652,7 @@
     </w:p>
     <w:p>
       <w:pPr>
-        <w:pStyle w:val="Heading2"/>
+        <w:pStyle w:val="2"/>
         <w:rPr>
           <w:lang w:val="bg-BG"/>
         </w:rPr>
@@ -695,7 +695,7 @@
     </w:p>
     <w:p>
       <w:pPr>
-        <w:pStyle w:val="ListParagraph"/>
+        <w:pStyle w:val="ac"/>
         <w:numPr>
           <w:ilvl w:val="0"/>
           <w:numId w:val="12"/>
@@ -744,7 +744,7 @@
     </w:p>
     <w:p>
       <w:pPr>
-        <w:pStyle w:val="ListParagraph"/>
+        <w:pStyle w:val="ac"/>
         <w:numPr>
           <w:ilvl w:val="0"/>
           <w:numId w:val="12"/>
@@ -854,7 +854,7 @@
     </w:p>
     <w:p>
       <w:pPr>
-        <w:pStyle w:val="ListParagraph"/>
+        <w:pStyle w:val="ac"/>
         <w:numPr>
           <w:ilvl w:val="1"/>
           <w:numId w:val="12"/>
@@ -947,7 +947,7 @@
     </w:p>
     <w:p>
       <w:pPr>
-        <w:pStyle w:val="ListParagraph"/>
+        <w:pStyle w:val="ac"/>
         <w:numPr>
           <w:ilvl w:val="1"/>
           <w:numId w:val="12"/>
@@ -1066,7 +1066,7 @@
     </w:p>
     <w:p>
       <w:pPr>
-        <w:pStyle w:val="ListParagraph"/>
+        <w:pStyle w:val="ac"/>
         <w:numPr>
           <w:ilvl w:val="0"/>
           <w:numId w:val="12"/>
@@ -1137,7 +1137,7 @@
     </w:p>
     <w:p>
       <w:pPr>
-        <w:pStyle w:val="Heading3"/>
+        <w:pStyle w:val="3"/>
         <w:rPr>
           <w:lang w:val="bg-BG"/>
         </w:rPr>
@@ -1148,7 +1148,7 @@
     </w:p>
     <w:p>
       <w:pPr>
-        <w:pStyle w:val="ListParagraph"/>
+        <w:pStyle w:val="ac"/>
         <w:numPr>
           <w:ilvl w:val="0"/>
           <w:numId w:val="11"/>
@@ -1215,7 +1215,7 @@
     </w:p>
     <w:p>
       <w:pPr>
-        <w:pStyle w:val="ListParagraph"/>
+        <w:pStyle w:val="ac"/>
         <w:numPr>
           <w:ilvl w:val="0"/>
           <w:numId w:val="11"/>
@@ -1373,18 +1373,94 @@
     </w:p>
     <w:p>
       <w:pPr>
-        <w:pStyle w:val="Heading3"/>
-      </w:pPr>
-      <w:r>
-        <w:rPr>
-          <w:lang w:val="bg-BG"/>
-        </w:rPr>
-        <w:t>Изход</w:t>
+        <w:pStyle w:val="ac"/>
+        <w:numPr>
+          <w:ilvl w:val="0"/>
+          <w:numId w:val="11"/>
+        </w:numPr>
+        <w:spacing w:line="240" w:lineRule="auto"/>
+        <w:rPr>
+          <w:rFonts w:ascii="Calibri" w:eastAsia="Calibri" w:hAnsi="Calibri" w:cs="Calibri"/>
+          <w:noProof/>
+          <w:color w:val="000000" w:themeColor="text1"/>
+          <w:lang w:val="bg-BG"/>
+        </w:rPr>
+      </w:pPr>
+      <w:r>
+        <w:rPr>
+          <w:rFonts w:ascii="Calibri" w:eastAsia="Calibri" w:hAnsi="Calibri" w:cs="Calibri"/>
+          <w:noProof/>
+          <w:color w:val="000000" w:themeColor="text1"/>
+          <w:lang w:val="bg-BG"/>
+        </w:rPr>
+        <w:t xml:space="preserve">Всички команди могат да бъдат с </w:t>
+      </w:r>
+      <w:r>
+        <w:rPr>
+          <w:rFonts w:ascii="Calibri" w:eastAsia="Calibri" w:hAnsi="Calibri" w:cs="Calibri"/>
+          <w:b/>
+          <w:bCs/>
+          <w:noProof/>
+          <w:color w:val="000000" w:themeColor="text1"/>
+          <w:lang w:val="bg-BG"/>
+        </w:rPr>
+        <w:t>малки</w:t>
+      </w:r>
+      <w:r>
+        <w:rPr>
+          <w:rFonts w:ascii="Calibri" w:eastAsia="Calibri" w:hAnsi="Calibri" w:cs="Calibri"/>
+          <w:noProof/>
+          <w:color w:val="000000" w:themeColor="text1"/>
+          <w:lang w:val="bg-BG"/>
+        </w:rPr>
+        <w:t xml:space="preserve"> или </w:t>
+      </w:r>
+      <w:r>
+        <w:rPr>
+          <w:rFonts w:ascii="Calibri" w:eastAsia="Calibri" w:hAnsi="Calibri" w:cs="Calibri"/>
+          <w:b/>
+          <w:bCs/>
+          <w:noProof/>
+          <w:color w:val="000000" w:themeColor="text1"/>
+          <w:lang w:val="bg-BG"/>
+        </w:rPr>
+        <w:t>големи</w:t>
+      </w:r>
+      <w:r>
+        <w:rPr>
+          <w:rFonts w:ascii="Calibri" w:eastAsia="Calibri" w:hAnsi="Calibri" w:cs="Calibri"/>
+          <w:noProof/>
+          <w:color w:val="000000" w:themeColor="text1"/>
+          <w:lang w:val="bg-BG"/>
+        </w:rPr>
+        <w:t xml:space="preserve"> </w:t>
+      </w:r>
+      <w:r>
+        <w:rPr>
+          <w:rFonts w:ascii="Calibri" w:eastAsia="Calibri" w:hAnsi="Calibri" w:cs="Calibri"/>
+          <w:b/>
+          <w:bCs/>
+          <w:noProof/>
+          <w:color w:val="000000" w:themeColor="text1"/>
+          <w:lang w:val="bg-BG"/>
+        </w:rPr>
+        <w:t>букви</w:t>
       </w:r>
     </w:p>
     <w:p>
       <w:pPr>
-        <w:pStyle w:val="ListParagraph"/>
+        <w:pStyle w:val="3"/>
+      </w:pPr>
+      <w:r>
+        <w:rPr>
+          <w:lang w:val="bg-BG"/>
+        </w:rPr>
+        <w:t>Изход</w:t>
+      </w:r>
+    </w:p>
+    <w:p>
+      <w:pPr>
+        <w:pStyle w:val="ac"/>
         <w:numPr>
           <w:ilvl w:val="0"/>
           <w:numId w:val="10"/>
@@ -1462,7 +1538,7 @@
     </w:p>
     <w:p>
       <w:pPr>
-        <w:pStyle w:val="Heading3"/>
+        <w:pStyle w:val="3"/>
       </w:pPr>
       <w:r>
         <w:rPr>
@@ -1473,7 +1549,7 @@
     </w:p>
     <w:tbl>
       <w:tblPr>
-        <w:tblStyle w:val="TableGrid"/>
+        <w:tblStyle w:val="af"/>
         <w:tblW w:w="0" w:type="auto"/>
         <w:tblInd w:w="75" w:type="dxa"/>
         <w:tblLook w:val="04A0" w:firstRow="1" w:lastRow="0" w:firstColumn="1" w:lastColumn="0" w:noHBand="0" w:noVBand="1"/>
@@ -1653,7 +1729,7 @@
     <w:p/>
     <w:tbl>
       <w:tblPr>
-        <w:tblStyle w:val="TableGrid"/>
+        <w:tblStyle w:val="af"/>
         <w:tblpPr w:leftFromText="141" w:rightFromText="141" w:horzAnchor="margin" w:tblpY="-14025"/>
         <w:tblW w:w="0" w:type="auto"/>
         <w:tblLook w:val="04A0" w:firstRow="1" w:lastRow="0" w:firstColumn="1" w:lastColumn="0" w:noHBand="0" w:noVBand="1"/>
@@ -1685,7 +1761,6 @@
                 <w:noProof/>
                 <w:lang w:val="bg-BG"/>
               </w:rPr>
-              <w:lastRenderedPageBreak/>
               <w:t>3 5 8 4 1 9</w:t>
             </w:r>
           </w:p>
@@ -1826,62 +1901,44 @@
     </w:tbl>
     <w:p>
       <w:pPr>
-        <w:pStyle w:val="Heading3"/>
-        <w:spacing w:before="120" w:after="40"/>
-        <w:rPr>
-          <w:rFonts w:ascii="Calibri" w:eastAsia="Calibri" w:hAnsi="Calibri" w:cs="Calibri"/>
-          <w:bCs/>
+        <w:pStyle w:val="Index"/>
+        <w:rPr>
           <w:lang w:val="bg-BG"/>
         </w:rPr>
       </w:pPr>
     </w:p>
     <w:p>
       <w:pPr>
-        <w:pStyle w:val="Heading3"/>
-        <w:spacing w:before="120" w:after="40"/>
-        <w:rPr>
-          <w:rFonts w:ascii="Calibri" w:eastAsia="Calibri" w:hAnsi="Calibri" w:cs="Calibri"/>
-          <w:bCs/>
+        <w:pStyle w:val="Index"/>
+        <w:rPr>
           <w:lang w:val="bg-BG"/>
         </w:rPr>
       </w:pPr>
     </w:p>
     <w:p>
       <w:pPr>
-        <w:pStyle w:val="Heading3"/>
-        <w:spacing w:before="120" w:after="40"/>
-        <w:rPr>
-          <w:rFonts w:ascii="Calibri" w:eastAsia="Calibri" w:hAnsi="Calibri" w:cs="Calibri"/>
-          <w:bCs/>
+        <w:rPr>
           <w:lang w:val="bg-BG"/>
         </w:rPr>
       </w:pPr>
     </w:p>
     <w:p>
       <w:pPr>
-        <w:pStyle w:val="Heading3"/>
-        <w:spacing w:before="120" w:after="40"/>
-        <w:rPr>
-          <w:rFonts w:ascii="Calibri" w:eastAsia="Calibri" w:hAnsi="Calibri" w:cs="Calibri"/>
-          <w:bCs/>
+        <w:rPr>
           <w:lang w:val="bg-BG"/>
         </w:rPr>
       </w:pPr>
     </w:p>
     <w:p>
       <w:pPr>
-        <w:pStyle w:val="Heading3"/>
-        <w:spacing w:before="120" w:after="40"/>
-        <w:rPr>
-          <w:rFonts w:ascii="Calibri" w:eastAsia="Calibri" w:hAnsi="Calibri" w:cs="Calibri"/>
-          <w:bCs/>
+        <w:rPr>
           <w:lang w:val="bg-BG"/>
         </w:rPr>
       </w:pPr>
     </w:p>
     <w:p>
       <w:pPr>
-        <w:pStyle w:val="Heading3"/>
+        <w:pStyle w:val="3"/>
         <w:spacing w:before="120" w:after="40"/>
         <w:rPr>
           <w:rFonts w:ascii="Calibri" w:eastAsia="Calibri" w:hAnsi="Calibri" w:cs="Calibri"/>
@@ -1900,7 +1957,7 @@
     </w:p>
     <w:p>
       <w:pPr>
-        <w:pStyle w:val="ListParagraph"/>
+        <w:pStyle w:val="ac"/>
         <w:numPr>
           <w:ilvl w:val="0"/>
           <w:numId w:val="9"/>
@@ -1944,7 +2001,7 @@
     </w:p>
     <w:p>
       <w:pPr>
-        <w:pStyle w:val="ListParagraph"/>
+        <w:pStyle w:val="ac"/>
         <w:numPr>
           <w:ilvl w:val="0"/>
           <w:numId w:val="9"/>
@@ -2009,7 +2066,7 @@
     </w:p>
     <w:p>
       <w:pPr>
-        <w:pStyle w:val="Heading2"/>
+        <w:pStyle w:val="2"/>
         <w:rPr>
           <w:lang w:val="bg-BG"/>
         </w:rPr>
@@ -2134,7 +2191,7 @@
     </w:p>
     <w:p>
       <w:pPr>
-        <w:pStyle w:val="Heading3"/>
+        <w:pStyle w:val="3"/>
         <w:rPr>
           <w:lang w:val="bg-BG"/>
         </w:rPr>
@@ -2145,7 +2202,7 @@
     </w:p>
     <w:tbl>
       <w:tblPr>
-        <w:tblStyle w:val="TableGrid"/>
+        <w:tblStyle w:val="af"/>
         <w:tblW w:w="0" w:type="auto"/>
         <w:tblInd w:w="75" w:type="dxa"/>
         <w:tblLayout w:type="fixed"/>
@@ -2323,7 +2380,7 @@
     </w:tbl>
     <w:p>
       <w:pPr>
-        <w:pStyle w:val="Heading3"/>
+        <w:pStyle w:val="3"/>
       </w:pPr>
       <w:r>
         <w:rPr>
@@ -2334,7 +2391,7 @@
     </w:p>
     <w:p>
       <w:pPr>
-        <w:pStyle w:val="ListParagraph"/>
+        <w:pStyle w:val="ac"/>
         <w:numPr>
           <w:ilvl w:val="0"/>
           <w:numId w:val="7"/>
@@ -2379,7 +2436,7 @@
     </w:p>
     <w:p>
       <w:pPr>
-        <w:pStyle w:val="ListParagraph"/>
+        <w:pStyle w:val="ac"/>
         <w:numPr>
           <w:ilvl w:val="0"/>
           <w:numId w:val="7"/>
@@ -2404,7 +2461,7 @@
     </w:p>
     <w:p>
       <w:pPr>
-        <w:pStyle w:val="ListParagraph"/>
+        <w:pStyle w:val="ac"/>
         <w:numPr>
           <w:ilvl w:val="1"/>
           <w:numId w:val="7"/>
@@ -2484,7 +2541,7 @@
     </w:p>
     <w:p>
       <w:pPr>
-        <w:pStyle w:val="ListParagraph"/>
+        <w:pStyle w:val="ac"/>
         <w:numPr>
           <w:ilvl w:val="1"/>
           <w:numId w:val="7"/>
@@ -2556,7 +2613,7 @@
     </w:p>
     <w:p>
       <w:pPr>
-        <w:pStyle w:val="Heading2"/>
+        <w:pStyle w:val="2"/>
         <w:rPr>
           <w:lang w:val="bg-BG"/>
         </w:rPr>
@@ -2755,7 +2812,7 @@
     </w:p>
     <w:p>
       <w:pPr>
-        <w:pStyle w:val="Heading3"/>
+        <w:pStyle w:val="3"/>
       </w:pPr>
       <w:r>
         <w:rPr>
@@ -2766,7 +2823,7 @@
     </w:p>
     <w:tbl>
       <w:tblPr>
-        <w:tblStyle w:val="TableGrid"/>
+        <w:tblStyle w:val="af"/>
         <w:tblW w:w="0" w:type="auto"/>
         <w:tblInd w:w="75" w:type="dxa"/>
         <w:tblLayout w:type="fixed"/>
@@ -2994,21 +3051,22 @@
     </w:tbl>
     <w:p>
       <w:pPr>
-        <w:pStyle w:val="Heading3"/>
-        <w:rPr>
-          <w:lang w:val="bg-BG"/>
-        </w:rPr>
-      </w:pPr>
-      <w:r>
-        <w:rPr>
-          <w:lang w:val="bg-BG"/>
-        </w:rPr>
+        <w:pStyle w:val="3"/>
+        <w:rPr>
+          <w:lang w:val="bg-BG"/>
+        </w:rPr>
+      </w:pPr>
+      <w:r>
+        <w:rPr>
+          <w:lang w:val="bg-BG"/>
+        </w:rPr>
+        <w:lastRenderedPageBreak/>
         <w:t>Насоки</w:t>
       </w:r>
     </w:p>
     <w:p>
       <w:pPr>
-        <w:pStyle w:val="ListParagraph"/>
+        <w:pStyle w:val="ac"/>
         <w:numPr>
           <w:ilvl w:val="0"/>
           <w:numId w:val="5"/>
@@ -3051,7 +3109,7 @@
     </w:p>
     <w:p>
       <w:pPr>
-        <w:pStyle w:val="ListParagraph"/>
+        <w:pStyle w:val="ac"/>
         <w:numPr>
           <w:ilvl w:val="1"/>
           <w:numId w:val="5"/>
@@ -3071,13 +3129,12 @@
           <w:color w:val="000000" w:themeColor="text1"/>
           <w:lang w:val="bg-BG"/>
         </w:rPr>
-        <w:lastRenderedPageBreak/>
         <w:t>Ако намерите отваряща скоба, добавете индекса в стеак</w:t>
       </w:r>
     </w:p>
     <w:p>
       <w:pPr>
-        <w:pStyle w:val="ListParagraph"/>
+        <w:pStyle w:val="ac"/>
         <w:numPr>
           <w:ilvl w:val="1"/>
           <w:numId w:val="5"/>
@@ -3147,7 +3204,7 @@
     </w:p>
     <w:p>
       <w:pPr>
-        <w:pStyle w:val="ListParagraph"/>
+        <w:pStyle w:val="ac"/>
         <w:numPr>
           <w:ilvl w:val="1"/>
           <w:numId w:val="5"/>
@@ -3181,7 +3238,7 @@
     </w:p>
     <w:p>
       <w:pPr>
-        <w:pStyle w:val="Heading2"/>
+        <w:pStyle w:val="2"/>
         <w:rPr>
           <w:lang w:val="bg-BG"/>
         </w:rPr>
@@ -3412,7 +3469,7 @@
     </w:p>
     <w:p>
       <w:pPr>
-        <w:pStyle w:val="Heading3"/>
+        <w:pStyle w:val="3"/>
       </w:pPr>
       <w:r>
         <w:rPr>
@@ -3429,7 +3486,7 @@
     </w:p>
     <w:tbl>
       <w:tblPr>
-        <w:tblStyle w:val="TableGrid"/>
+        <w:tblStyle w:val="af"/>
         <w:tblW w:w="0" w:type="auto"/>
         <w:tblLayout w:type="fixed"/>
         <w:tblLook w:val="04A0" w:firstRow="1" w:lastRow="0" w:firstColumn="1" w:lastColumn="0" w:noHBand="0" w:noVBand="1"/>
@@ -3907,7 +3964,7 @@
     </w:tbl>
     <w:p>
       <w:pPr>
-        <w:pStyle w:val="Heading2"/>
+        <w:pStyle w:val="2"/>
         <w:rPr>
           <w:lang w:val="bg-BG"/>
         </w:rPr>
@@ -4277,7 +4334,7 @@
     </w:p>
     <w:p>
       <w:pPr>
-        <w:pStyle w:val="Heading3"/>
+        <w:pStyle w:val="3"/>
       </w:pPr>
       <w:r>
         <w:rPr>
@@ -4288,7 +4345,7 @@
     </w:p>
     <w:p>
       <w:pPr>
-        <w:pStyle w:val="ListParagraph"/>
+        <w:pStyle w:val="ac"/>
         <w:numPr>
           <w:ilvl w:val="0"/>
           <w:numId w:val="2"/>
@@ -4391,7 +4448,7 @@
     </w:p>
     <w:p>
       <w:pPr>
-        <w:pStyle w:val="ListParagraph"/>
+        <w:pStyle w:val="ac"/>
         <w:numPr>
           <w:ilvl w:val="0"/>
           <w:numId w:val="2"/>
@@ -4485,7 +4542,7 @@
     </w:p>
     <w:p>
       <w:pPr>
-        <w:pStyle w:val="ListParagraph"/>
+        <w:pStyle w:val="ac"/>
         <w:numPr>
           <w:ilvl w:val="0"/>
           <w:numId w:val="2"/>
@@ -4530,18 +4587,19 @@
     </w:p>
     <w:p>
       <w:pPr>
-        <w:pStyle w:val="Heading3"/>
-        <w:rPr>
-          <w:lang w:val="bg-BG"/>
-        </w:rPr>
-      </w:pPr>
-      <w:r>
+        <w:pStyle w:val="3"/>
+        <w:rPr>
+          <w:lang w:val="bg-BG"/>
+        </w:rPr>
+      </w:pPr>
+      <w:r>
+        <w:lastRenderedPageBreak/>
         <w:t>Изход</w:t>
       </w:r>
     </w:p>
     <w:p>
       <w:pPr>
-        <w:pStyle w:val="ListParagraph"/>
+        <w:pStyle w:val="ac"/>
         <w:numPr>
           <w:ilvl w:val="0"/>
           <w:numId w:val="1"/>
@@ -4608,16 +4666,15 @@
     </w:p>
     <w:p>
       <w:pPr>
-        <w:pStyle w:val="Heading3"/>
-      </w:pPr>
-      <w:r>
-        <w:lastRenderedPageBreak/>
+        <w:pStyle w:val="3"/>
+      </w:pPr>
+      <w:r>
         <w:t>Примери</w:t>
       </w:r>
     </w:p>
     <w:tbl>
       <w:tblPr>
-        <w:tblStyle w:val="TableGrid"/>
+        <w:tblStyle w:val="af"/>
         <w:tblW w:w="0" w:type="auto"/>
         <w:tblLayout w:type="fixed"/>
         <w:tblLook w:val="04A0" w:firstRow="1" w:lastRow="0" w:firstColumn="1" w:lastColumn="0" w:noHBand="0" w:noVBand="1"/>
@@ -5420,7 +5477,7 @@
     </w:tbl>
     <w:p>
       <w:pPr>
-        <w:pStyle w:val="Heading2"/>
+        <w:pStyle w:val="2"/>
         <w:rPr>
           <w:lang w:val="bg-BG"/>
         </w:rPr>
@@ -5849,7 +5906,7 @@
     </w:p>
     <w:p>
       <w:pPr>
-        <w:pStyle w:val="Heading3"/>
+        <w:pStyle w:val="3"/>
         <w:rPr>
           <w:lang w:val="bg-BG"/>
         </w:rPr>
@@ -6171,6 +6228,7 @@
                 <w:rFonts w:ascii="Consolas" w:eastAsia="Calibri" w:hAnsi="Consolas" w:cs="Consolas"/>
                 <w:noProof/>
               </w:rPr>
+              <w:lastRenderedPageBreak/>
               <w:t>4 1 666</w:t>
             </w:r>
           </w:p>
@@ -6260,7 +6318,6 @@
                 <w:rFonts w:ascii="Consolas" w:eastAsia="Calibri" w:hAnsi="Consolas" w:cs="Consolas"/>
                 <w:noProof/>
               </w:rPr>
-              <w:lastRenderedPageBreak/>
               <w:t>3 3 90</w:t>
             </w:r>
           </w:p>
@@ -6327,7 +6384,7 @@
     </w:tbl>
     <w:p>
       <w:pPr>
-        <w:pStyle w:val="Heading2"/>
+        <w:pStyle w:val="2"/>
         <w:rPr>
           <w:lang w:val="bg-BG"/>
         </w:rPr>
@@ -6760,7 +6817,7 @@
     </w:p>
     <w:p>
       <w:pPr>
-        <w:pStyle w:val="Heading3"/>
+        <w:pStyle w:val="3"/>
       </w:pPr>
       <w:r>
         <w:t>Вход</w:t>
@@ -6768,7 +6825,7 @@
     </w:p>
     <w:p>
       <w:pPr>
-        <w:pStyle w:val="ListParagraph"/>
+        <w:pStyle w:val="ac"/>
         <w:numPr>
           <w:ilvl w:val="0"/>
           <w:numId w:val="20"/>
@@ -6805,7 +6862,7 @@
     </w:p>
     <w:p>
       <w:pPr>
-        <w:pStyle w:val="ListParagraph"/>
+        <w:pStyle w:val="ac"/>
         <w:numPr>
           <w:ilvl w:val="0"/>
           <w:numId w:val="20"/>
@@ -6884,7 +6941,7 @@
     </w:p>
     <w:p>
       <w:pPr>
-        <w:pStyle w:val="Heading3"/>
+        <w:pStyle w:val="3"/>
       </w:pPr>
       <w:r>
         <w:t>Изход</w:t>
@@ -6892,7 +6949,7 @@
     </w:p>
     <w:p>
       <w:pPr>
-        <w:pStyle w:val="ListParagraph"/>
+        <w:pStyle w:val="ac"/>
         <w:numPr>
           <w:ilvl w:val="0"/>
           <w:numId w:val="21"/>
@@ -6933,7 +6990,7 @@
     </w:p>
     <w:p>
       <w:pPr>
-        <w:pStyle w:val="Heading3"/>
+        <w:pStyle w:val="3"/>
       </w:pPr>
       <w:r>
         <w:t>Бележки</w:t>
@@ -7037,7 +7094,7 @@
     </w:p>
     <w:p>
       <w:pPr>
-        <w:pStyle w:val="Heading3"/>
+        <w:pStyle w:val="3"/>
       </w:pPr>
       <w:r>
         <w:rPr>
@@ -7420,6 +7477,7 @@
                 <w:rFonts w:ascii="Consolas" w:eastAsia="Calibri" w:hAnsi="Consolas" w:cs="Consolas"/>
                 <w:noProof/>
               </w:rPr>
+              <w:lastRenderedPageBreak/>
               <w:t>2</w:t>
             </w:r>
           </w:p>
@@ -7471,7 +7529,6 @@
                 <w:rFonts w:ascii="Consolas" w:eastAsia="Calibri" w:hAnsi="Consolas" w:cs="Consolas"/>
                 <w:noProof/>
               </w:rPr>
-              <w:lastRenderedPageBreak/>
               <w:t>1 32</w:t>
             </w:r>
           </w:p>
@@ -7614,6 +7671,7 @@
                 <w:rFonts w:ascii="Consolas" w:eastAsia="Calibri" w:hAnsi="Consolas" w:cs="Consolas"/>
                 <w:noProof/>
               </w:rPr>
+              <w:lastRenderedPageBreak/>
               <w:t>66</w:t>
             </w:r>
           </w:p>
@@ -7656,12 +7714,13 @@
     </w:tbl>
     <w:p>
       <w:pPr>
-        <w:pStyle w:val="Heading2"/>
-        <w:rPr>
-          <w:lang w:val="bg-BG"/>
-        </w:rPr>
-      </w:pPr>
-      <w:r>
+        <w:pStyle w:val="2"/>
+        <w:rPr>
+          <w:lang w:val="bg-BG"/>
+        </w:rPr>
+      </w:pPr>
+      <w:r>
+        <w:lastRenderedPageBreak/>
         <w:t>Моден бутик</w:t>
       </w:r>
     </w:p>
@@ -8051,7 +8110,7 @@
     </w:p>
     <w:p>
       <w:pPr>
-        <w:pStyle w:val="Heading3"/>
+        <w:pStyle w:val="3"/>
         <w:rPr>
           <w:lang w:val="bg-BG"/>
         </w:rPr>
@@ -8062,7 +8121,7 @@
     </w:p>
     <w:p>
       <w:pPr>
-        <w:pStyle w:val="ListParagraph"/>
+        <w:pStyle w:val="ac"/>
         <w:numPr>
           <w:ilvl w:val="0"/>
           <w:numId w:val="32"/>
@@ -8125,7 +8184,7 @@
     </w:p>
     <w:p>
       <w:pPr>
-        <w:pStyle w:val="ListParagraph"/>
+        <w:pStyle w:val="ac"/>
         <w:numPr>
           <w:ilvl w:val="0"/>
           <w:numId w:val="32"/>
@@ -8163,7 +8222,7 @@
     </w:p>
     <w:p>
       <w:pPr>
-        <w:pStyle w:val="Heading3"/>
+        <w:pStyle w:val="3"/>
       </w:pPr>
       <w:r>
         <w:t>Изход</w:t>
@@ -8171,7 +8230,7 @@
     </w:p>
     <w:p>
       <w:pPr>
-        <w:pStyle w:val="ListParagraph"/>
+        <w:pStyle w:val="ac"/>
         <w:numPr>
           <w:ilvl w:val="0"/>
           <w:numId w:val="33"/>
@@ -8230,7 +8289,7 @@
     </w:p>
     <w:p>
       <w:pPr>
-        <w:pStyle w:val="Heading3"/>
+        <w:pStyle w:val="3"/>
       </w:pPr>
       <w:r>
         <w:t>Бележки</w:t>
@@ -8238,7 +8297,7 @@
     </w:p>
     <w:p>
       <w:pPr>
-        <w:pStyle w:val="ListParagraph"/>
+        <w:pStyle w:val="ac"/>
         <w:numPr>
           <w:ilvl w:val="0"/>
           <w:numId w:val="33"/>
@@ -8266,7 +8325,7 @@
     </w:p>
     <w:p>
       <w:pPr>
-        <w:pStyle w:val="ListParagraph"/>
+        <w:pStyle w:val="ac"/>
         <w:numPr>
           <w:ilvl w:val="0"/>
           <w:numId w:val="33"/>
@@ -8288,7 +8347,7 @@
     </w:p>
     <w:p>
       <w:pPr>
-        <w:pStyle w:val="ListParagraph"/>
+        <w:pStyle w:val="ac"/>
         <w:numPr>
           <w:ilvl w:val="0"/>
           <w:numId w:val="33"/>
@@ -8316,7 +8375,7 @@
     </w:p>
     <w:p>
       <w:pPr>
-        <w:pStyle w:val="ListParagraph"/>
+        <w:pStyle w:val="ac"/>
         <w:numPr>
           <w:ilvl w:val="0"/>
           <w:numId w:val="33"/>
@@ -8388,7 +8447,7 @@
     </w:p>
     <w:p>
       <w:pPr>
-        <w:pStyle w:val="Heading3"/>
+        <w:pStyle w:val="3"/>
         <w:rPr>
           <w:lang w:val="bg-BG"/>
         </w:rPr>
@@ -8664,6 +8723,7 @@
         <w:rPr>
           <w:noProof/>
         </w:rPr>
+        <w:lastRenderedPageBreak/>
         <w:t xml:space="preserve">Напишете програма, която проследява опашка от песни. </w:t>
       </w:r>
       <w:r>
@@ -8903,7 +8963,7 @@
     </w:p>
     <w:p>
       <w:pPr>
-        <w:pStyle w:val="ListParagraph"/>
+        <w:pStyle w:val="ac"/>
         <w:numPr>
           <w:ilvl w:val="0"/>
           <w:numId w:val="34"/>
@@ -8911,7 +8971,7 @@
         <w:spacing w:before="0" w:after="200" w:line="240" w:lineRule="auto"/>
         <w:jc w:val="both"/>
         <w:rPr>
-          <w:rStyle w:val="Strong"/>
+          <w:rStyle w:val="ab"/>
           <w:b w:val="0"/>
           <w:bCs w:val="0"/>
           <w:noProof/>
@@ -8920,7 +8980,7 @@
       </w:pPr>
       <w:r>
         <w:rPr>
-          <w:rStyle w:val="Strong"/>
+          <w:rStyle w:val="ab"/>
           <w:b w:val="0"/>
           <w:bCs w:val="0"/>
           <w:noProof/>
@@ -8929,7 +8989,7 @@
       </w:r>
       <w:r>
         <w:rPr>
-          <w:rStyle w:val="Strong"/>
+          <w:rStyle w:val="ab"/>
           <w:rFonts w:ascii="Consolas" w:hAnsi="Consolas"/>
           <w:noProof/>
         </w:rPr>
@@ -8937,7 +8997,7 @@
       </w:r>
       <w:r>
         <w:rPr>
-          <w:rStyle w:val="Strong"/>
+          <w:rStyle w:val="ab"/>
           <w:b w:val="0"/>
           <w:bCs w:val="0"/>
           <w:noProof/>
@@ -8947,7 +9007,7 @@
     </w:p>
     <w:p>
       <w:pPr>
-        <w:pStyle w:val="ListParagraph"/>
+        <w:pStyle w:val="ac"/>
         <w:numPr>
           <w:ilvl w:val="0"/>
           <w:numId w:val="34"/>
@@ -8955,7 +9015,7 @@
         <w:spacing w:before="0" w:after="200" w:line="240" w:lineRule="auto"/>
         <w:jc w:val="both"/>
         <w:rPr>
-          <w:rStyle w:val="Strong"/>
+          <w:rStyle w:val="ab"/>
           <w:b w:val="0"/>
           <w:bCs w:val="0"/>
           <w:noProof/>
@@ -8964,7 +9024,7 @@
       </w:pPr>
       <w:r>
         <w:rPr>
-          <w:rStyle w:val="Strong"/>
+          <w:rStyle w:val="ab"/>
           <w:b w:val="0"/>
           <w:bCs w:val="0"/>
           <w:noProof/>
@@ -8973,7 +9033,7 @@
       </w:r>
       <w:r>
         <w:rPr>
-          <w:rStyle w:val="Strong"/>
+          <w:rStyle w:val="ab"/>
           <w:rFonts w:ascii="Consolas" w:hAnsi="Consolas"/>
           <w:noProof/>
         </w:rPr>
@@ -8981,7 +9041,7 @@
       </w:r>
       <w:r>
         <w:rPr>
-          <w:rStyle w:val="Strong"/>
+          <w:rStyle w:val="ab"/>
           <w:b w:val="0"/>
           <w:bCs w:val="0"/>
           <w:noProof/>
@@ -8990,7 +9050,7 @@
       </w:r>
       <w:r>
         <w:rPr>
-          <w:rStyle w:val="Strong"/>
+          <w:rStyle w:val="ab"/>
           <w:b w:val="0"/>
           <w:bCs w:val="0"/>
           <w:noProof/>
@@ -8999,7 +9059,7 @@
       </w:r>
       <w:r>
         <w:rPr>
-          <w:rStyle w:val="Strong"/>
+          <w:rStyle w:val="ab"/>
           <w:b w:val="0"/>
           <w:bCs w:val="0"/>
           <w:noProof/>
@@ -9008,7 +9068,7 @@
       </w:r>
       <w:r>
         <w:rPr>
-          <w:rStyle w:val="Strong"/>
+          <w:rStyle w:val="ab"/>
           <w:b w:val="0"/>
           <w:bCs w:val="0"/>
           <w:noProof/>
@@ -9017,7 +9077,7 @@
       </w:r>
       <w:r>
         <w:rPr>
-          <w:rStyle w:val="Strong"/>
+          <w:rStyle w:val="ab"/>
           <w:b w:val="0"/>
           <w:bCs w:val="0"/>
           <w:noProof/>
@@ -9026,7 +9086,7 @@
       </w:r>
       <w:r>
         <w:rPr>
-          <w:rStyle w:val="Strong"/>
+          <w:rStyle w:val="ab"/>
           <w:rFonts w:ascii="Consolas" w:hAnsi="Consolas"/>
           <w:noProof/>
         </w:rPr>
@@ -9034,7 +9094,7 @@
       </w:r>
       <w:r>
         <w:rPr>
-          <w:rStyle w:val="Strong"/>
+          <w:rStyle w:val="ab"/>
           <w:rFonts w:ascii="Consolas" w:hAnsi="Consolas"/>
           <w:noProof/>
         </w:rPr>
@@ -9042,7 +9102,7 @@
       </w:r>
       <w:r>
         <w:rPr>
-          <w:rStyle w:val="Strong"/>
+          <w:rStyle w:val="ab"/>
           <w:rFonts w:ascii="Consolas" w:hAnsi="Consolas"/>
           <w:noProof/>
         </w:rPr>
@@ -9050,7 +9110,7 @@
       </w:r>
       <w:r>
         <w:rPr>
-          <w:rStyle w:val="Strong"/>
+          <w:rStyle w:val="ab"/>
           <w:b w:val="0"/>
           <w:bCs w:val="0"/>
           <w:noProof/>
@@ -9060,7 +9120,7 @@
     </w:p>
     <w:p>
       <w:pPr>
-        <w:pStyle w:val="ListParagraph"/>
+        <w:pStyle w:val="ac"/>
         <w:numPr>
           <w:ilvl w:val="0"/>
           <w:numId w:val="34"/>
@@ -9068,7 +9128,7 @@
         <w:spacing w:before="0" w:after="200" w:line="240" w:lineRule="auto"/>
         <w:jc w:val="both"/>
         <w:rPr>
-          <w:rStyle w:val="Strong"/>
+          <w:rStyle w:val="ab"/>
           <w:b w:val="0"/>
           <w:bCs w:val="0"/>
           <w:noProof/>
@@ -9077,7 +9137,7 @@
       </w:pPr>
       <w:r>
         <w:rPr>
-          <w:rStyle w:val="Strong"/>
+          <w:rStyle w:val="ab"/>
           <w:b w:val="0"/>
           <w:bCs w:val="0"/>
           <w:noProof/>
@@ -9086,7 +9146,7 @@
       </w:r>
       <w:r>
         <w:rPr>
-          <w:rStyle w:val="Strong"/>
+          <w:rStyle w:val="ab"/>
           <w:rFonts w:ascii="Consolas" w:hAnsi="Consolas"/>
           <w:noProof/>
         </w:rPr>
@@ -9094,7 +9154,7 @@
       </w:r>
       <w:r>
         <w:rPr>
-          <w:rStyle w:val="Strong"/>
+          <w:rStyle w:val="ab"/>
           <w:b w:val="0"/>
           <w:bCs w:val="0"/>
           <w:noProof/>
@@ -9103,7 +9163,7 @@
       </w:r>
       <w:r>
         <w:rPr>
-          <w:rStyle w:val="Strong"/>
+          <w:rStyle w:val="ab"/>
           <w:b w:val="0"/>
           <w:bCs w:val="0"/>
           <w:noProof/>
@@ -9112,7 +9172,7 @@
       </w:r>
       <w:r>
         <w:rPr>
-          <w:rStyle w:val="Strong"/>
+          <w:rStyle w:val="ab"/>
           <w:b w:val="0"/>
           <w:bCs w:val="0"/>
           <w:noProof/>
@@ -9122,7 +9182,7 @@
     </w:p>
     <w:p>
       <w:pPr>
-        <w:pStyle w:val="Heading3"/>
+        <w:pStyle w:val="3"/>
         <w:rPr>
           <w:lang w:val="bg-BG"/>
         </w:rPr>
@@ -9133,7 +9193,7 @@
     </w:p>
     <w:p>
       <w:pPr>
-        <w:pStyle w:val="ListParagraph"/>
+        <w:pStyle w:val="ac"/>
         <w:numPr>
           <w:ilvl w:val="0"/>
           <w:numId w:val="22"/>
@@ -9200,7 +9260,7 @@
     </w:p>
     <w:p>
       <w:pPr>
-        <w:pStyle w:val="ListParagraph"/>
+        <w:pStyle w:val="ac"/>
         <w:numPr>
           <w:ilvl w:val="0"/>
           <w:numId w:val="22"/>
@@ -9247,7 +9307,7 @@
     </w:p>
     <w:p>
       <w:pPr>
-        <w:pStyle w:val="Heading3"/>
+        <w:pStyle w:val="3"/>
         <w:rPr>
           <w:lang w:val="bg-BG"/>
         </w:rPr>
@@ -9258,7 +9318,7 @@
     </w:p>
     <w:p>
       <w:pPr>
-        <w:pStyle w:val="ListParagraph"/>
+        <w:pStyle w:val="ac"/>
         <w:numPr>
           <w:ilvl w:val="0"/>
           <w:numId w:val="31"/>
@@ -9281,7 +9341,7 @@
     </w:p>
     <w:p>
       <w:pPr>
-        <w:pStyle w:val="ListParagraph"/>
+        <w:pStyle w:val="ac"/>
         <w:numPr>
           <w:ilvl w:val="0"/>
           <w:numId w:val="31"/>
@@ -9318,7 +9378,7 @@
     </w:p>
     <w:p>
       <w:pPr>
-        <w:pStyle w:val="Heading3"/>
+        <w:pStyle w:val="3"/>
         <w:rPr>
           <w:lang w:val="bg-BG"/>
         </w:rPr>
@@ -9329,7 +9389,7 @@
     </w:p>
     <w:p>
       <w:pPr>
-        <w:pStyle w:val="ListParagraph"/>
+        <w:pStyle w:val="ac"/>
         <w:numPr>
           <w:ilvl w:val="0"/>
           <w:numId w:val="22"/>
@@ -9414,7 +9474,7 @@
     </w:p>
     <w:p>
       <w:pPr>
-        <w:pStyle w:val="ListParagraph"/>
+        <w:pStyle w:val="ac"/>
         <w:numPr>
           <w:ilvl w:val="0"/>
           <w:numId w:val="22"/>
@@ -9483,7 +9543,7 @@
     </w:p>
     <w:p>
       <w:pPr>
-        <w:pStyle w:val="ListParagraph"/>
+        <w:pStyle w:val="ac"/>
         <w:numPr>
           <w:ilvl w:val="0"/>
           <w:numId w:val="22"/>
@@ -9506,7 +9566,7 @@
     </w:p>
     <w:p>
       <w:pPr>
-        <w:pStyle w:val="Heading3"/>
+        <w:pStyle w:val="3"/>
         <w:rPr>
           <w:lang w:val="bg-BG"/>
         </w:rPr>
@@ -9854,7 +9914,7 @@
     </w:tbl>
     <w:p>
       <w:pPr>
-        <w:pStyle w:val="Heading2"/>
+        <w:pStyle w:val="2"/>
         <w:rPr>
           <w:lang w:val="bg-BG"/>
         </w:rPr>
@@ -10217,6 +10277,7 @@
           <w:rFonts w:ascii="Calibri" w:eastAsia="Calibri" w:hAnsi="Calibri" w:cs="Arial"/>
           <w:noProof/>
         </w:rPr>
+        <w:lastRenderedPageBreak/>
         <w:t>Имате</w:t>
       </w:r>
       <w:r>
@@ -10509,7 +10570,7 @@
     </w:p>
     <w:p>
       <w:pPr>
-        <w:pStyle w:val="Heading3"/>
+        <w:pStyle w:val="3"/>
         <w:rPr>
           <w:lang w:val="bg-BG"/>
         </w:rPr>
@@ -10521,7 +10582,7 @@
     </w:p>
     <w:p>
       <w:pPr>
-        <w:pStyle w:val="ListParagraph"/>
+        <w:pStyle w:val="ac"/>
         <w:numPr>
           <w:ilvl w:val="0"/>
           <w:numId w:val="21"/>
@@ -10563,7 +10624,7 @@
     </w:p>
     <w:p>
       <w:pPr>
-        <w:pStyle w:val="ListParagraph"/>
+        <w:pStyle w:val="ac"/>
         <w:numPr>
           <w:ilvl w:val="0"/>
           <w:numId w:val="21"/>
@@ -10665,7 +10726,7 @@
     </w:p>
     <w:p>
       <w:pPr>
-        <w:pStyle w:val="Heading3"/>
+        <w:pStyle w:val="3"/>
         <w:rPr>
           <w:lang w:val="bg-BG"/>
         </w:rPr>
@@ -10676,7 +10737,7 @@
     </w:p>
     <w:p>
       <w:pPr>
-        <w:pStyle w:val="ListParagraph"/>
+        <w:pStyle w:val="ac"/>
         <w:numPr>
           <w:ilvl w:val="0"/>
           <w:numId w:val="22"/>
@@ -10714,7 +10775,7 @@
     </w:p>
     <w:p>
       <w:pPr>
-        <w:pStyle w:val="Heading3"/>
+        <w:pStyle w:val="3"/>
         <w:rPr>
           <w:lang w:val="bg-BG"/>
         </w:rPr>
@@ -10725,7 +10786,7 @@
     </w:p>
     <w:p>
       <w:pPr>
-        <w:pStyle w:val="ListParagraph"/>
+        <w:pStyle w:val="ac"/>
         <w:numPr>
           <w:ilvl w:val="0"/>
           <w:numId w:val="22"/>
@@ -10749,7 +10810,7 @@
     </w:p>
     <w:p>
       <w:pPr>
-        <w:pStyle w:val="ListParagraph"/>
+        <w:pStyle w:val="ac"/>
         <w:numPr>
           <w:ilvl w:val="0"/>
           <w:numId w:val="22"/>
@@ -10801,7 +10862,7 @@
     </w:p>
     <w:p>
       <w:pPr>
-        <w:pStyle w:val="Heading3"/>
+        <w:pStyle w:val="3"/>
         <w:rPr>
           <w:lang w:val="bg-BG"/>
         </w:rPr>
@@ -11008,7 +11069,7 @@
     </w:tbl>
     <w:p>
       <w:pPr>
-        <w:pStyle w:val="Heading2"/>
+        <w:pStyle w:val="2"/>
         <w:rPr>
           <w:lang w:val="bg-BG"/>
         </w:rPr>
@@ -11290,7 +11351,7 @@
     </w:p>
     <w:p>
       <w:pPr>
-        <w:pStyle w:val="Heading3"/>
+        <w:pStyle w:val="3"/>
         <w:rPr>
           <w:lang w:val="bg-BG"/>
         </w:rPr>
@@ -11301,7 +11362,7 @@
     </w:p>
     <w:p>
       <w:pPr>
-        <w:pStyle w:val="ListParagraph"/>
+        <w:pStyle w:val="ac"/>
         <w:numPr>
           <w:ilvl w:val="0"/>
           <w:numId w:val="23"/>
@@ -11342,7 +11403,7 @@
     </w:p>
     <w:p>
       <w:pPr>
-        <w:pStyle w:val="Heading3"/>
+        <w:pStyle w:val="3"/>
       </w:pPr>
       <w:r>
         <w:t>Изход</w:t>
@@ -11350,7 +11411,7 @@
     </w:p>
     <w:p>
       <w:pPr>
-        <w:pStyle w:val="ListParagraph"/>
+        <w:pStyle w:val="ac"/>
         <w:numPr>
           <w:ilvl w:val="0"/>
           <w:numId w:val="24"/>
@@ -11408,7 +11469,7 @@
     </w:p>
     <w:p>
       <w:pPr>
-        <w:pStyle w:val="Heading3"/>
+        <w:pStyle w:val="3"/>
       </w:pPr>
       <w:r>
         <w:t>Бележки</w:t>
@@ -11416,7 +11477,7 @@
     </w:p>
     <w:p>
       <w:pPr>
-        <w:pStyle w:val="ListParagraph"/>
+        <w:pStyle w:val="ac"/>
         <w:numPr>
           <w:ilvl w:val="0"/>
           <w:numId w:val="23"/>
@@ -11460,7 +11521,7 @@
     </w:p>
     <w:p>
       <w:pPr>
-        <w:pStyle w:val="ListParagraph"/>
+        <w:pStyle w:val="ac"/>
         <w:numPr>
           <w:ilvl w:val="0"/>
           <w:numId w:val="23"/>
@@ -11498,7 +11559,7 @@
     </w:p>
     <w:p>
       <w:pPr>
-        <w:pStyle w:val="Heading3"/>
+        <w:pStyle w:val="3"/>
         <w:rPr>
           <w:lang w:val="bg-BG"/>
         </w:rPr>
@@ -11755,7 +11816,7 @@
     </w:tbl>
     <w:p>
       <w:pPr>
-        <w:pStyle w:val="Heading2"/>
+        <w:pStyle w:val="2"/>
         <w:rPr>
           <w:lang w:val="bg-BG"/>
         </w:rPr>
@@ -12090,7 +12151,7 @@
     </w:p>
     <w:p>
       <w:pPr>
-        <w:pStyle w:val="Heading3"/>
+        <w:pStyle w:val="3"/>
         <w:rPr>
           <w:lang w:val="bg-BG"/>
         </w:rPr>
@@ -12101,7 +12162,7 @@
     </w:p>
     <w:p>
       <w:pPr>
-        <w:pStyle w:val="ListParagraph"/>
+        <w:pStyle w:val="ac"/>
         <w:numPr>
           <w:ilvl w:val="0"/>
           <w:numId w:val="24"/>
@@ -12142,7 +12203,7 @@
     </w:p>
     <w:p>
       <w:pPr>
-        <w:pStyle w:val="ListParagraph"/>
+        <w:pStyle w:val="ac"/>
         <w:numPr>
           <w:ilvl w:val="0"/>
           <w:numId w:val="24"/>
@@ -12401,7 +12462,7 @@
     </w:p>
     <w:p>
       <w:pPr>
-        <w:pStyle w:val="Heading3"/>
+        <w:pStyle w:val="3"/>
         <w:rPr>
           <w:lang w:val="bg-BG"/>
         </w:rPr>
@@ -12412,7 +12473,7 @@
     </w:p>
     <w:p>
       <w:pPr>
-        <w:pStyle w:val="ListParagraph"/>
+        <w:pStyle w:val="ac"/>
         <w:numPr>
           <w:ilvl w:val="0"/>
           <w:numId w:val="24"/>
@@ -12455,7 +12516,7 @@
     </w:p>
     <w:p>
       <w:pPr>
-        <w:pStyle w:val="Heading3"/>
+        <w:pStyle w:val="3"/>
         <w:rPr>
           <w:rFonts w:cs="Arial"/>
           <w:lang w:val="bg-BG"/>
@@ -12467,7 +12528,7 @@
     </w:p>
     <w:p>
       <w:pPr>
-        <w:pStyle w:val="ListParagraph"/>
+        <w:pStyle w:val="ac"/>
         <w:numPr>
           <w:ilvl w:val="0"/>
           <w:numId w:val="24"/>
@@ -12496,7 +12557,7 @@
     </w:p>
     <w:p>
       <w:pPr>
-        <w:pStyle w:val="ListParagraph"/>
+        <w:pStyle w:val="ac"/>
         <w:numPr>
           <w:ilvl w:val="0"/>
           <w:numId w:val="24"/>
@@ -12525,7 +12586,7 @@
     </w:p>
     <w:p>
       <w:pPr>
-        <w:pStyle w:val="ListParagraph"/>
+        <w:pStyle w:val="ac"/>
         <w:numPr>
           <w:ilvl w:val="0"/>
           <w:numId w:val="24"/>
@@ -12548,7 +12609,7 @@
     </w:p>
     <w:p>
       <w:pPr>
-        <w:pStyle w:val="ListParagraph"/>
+        <w:pStyle w:val="ac"/>
         <w:numPr>
           <w:ilvl w:val="0"/>
           <w:numId w:val="24"/>
@@ -12580,7 +12641,7 @@
     </w:p>
     <w:p>
       <w:pPr>
-        <w:pStyle w:val="Heading3"/>
+        <w:pStyle w:val="3"/>
         <w:rPr>
           <w:lang w:val="bg-BG"/>
         </w:rPr>
@@ -13157,7 +13218,7 @@
                 <w:noProof/>
                 <w:lang w:val="bg-BG"/>
               </w:rPr>
-              <w:t>към низа.</w:t>
+              <w:t xml:space="preserve">към низа. </w:t>
             </w:r>
             <w:r>
               <w:rPr>
@@ -13165,15 +13226,7 @@
                 <w:noProof/>
                 <w:lang w:val="bg-BG"/>
               </w:rPr>
-              <w:t xml:space="preserve"> </w:t>
-            </w:r>
-            <w:r>
-              <w:rPr>
-                <w:rFonts w:ascii="Calibri" w:eastAsia="Calibri" w:hAnsi="Calibri" w:cs="Arial"/>
-                <w:noProof/>
-                <w:lang w:val="bg-BG"/>
-              </w:rPr>
-              <w:t xml:space="preserve">Изтриваме </w:t>
+              <w:t xml:space="preserve">След това принтираме втората буква, която е </w:t>
             </w:r>
             <w:r>
               <w:rPr>
@@ -13183,7 +13236,7 @@
                 <w:noProof/>
                 <w:lang w:val="bg-BG"/>
               </w:rPr>
-              <w:t>“xy”</w:t>
+              <w:t>y</w:t>
             </w:r>
             <w:r>
               <w:rPr>
@@ -13191,7 +13244,7 @@
                 <w:noProof/>
                 <w:lang w:val="bg-BG"/>
               </w:rPr>
-              <w:t xml:space="preserve"> от низа</w:t>
+              <w:t>.</w:t>
             </w:r>
             <w:r>
               <w:rPr>
@@ -13207,7 +13260,7 @@
                 <w:noProof/>
                 <w:lang w:val="bg-BG"/>
               </w:rPr>
-              <w:t xml:space="preserve">Връщаме </w:t>
+              <w:t xml:space="preserve">Низът става </w:t>
             </w:r>
             <w:r>
               <w:rPr>
@@ -13217,23 +13270,7 @@
                 <w:noProof/>
                 <w:lang w:val="bg-BG"/>
               </w:rPr>
-              <w:t>“xy”</w:t>
-            </w:r>
-            <w:r>
-              <w:rPr>
-                <w:rFonts w:ascii="Calibri" w:eastAsia="Calibri" w:hAnsi="Calibri" w:cs="Arial"/>
-                <w:noProof/>
-                <w:lang w:val="bg-BG"/>
-              </w:rPr>
-              <w:t xml:space="preserve"> </w:t>
-            </w:r>
-            <w:r>
-              <w:rPr>
-                <w:rFonts w:ascii="Calibri" w:eastAsia="Calibri" w:hAnsi="Calibri" w:cs="Arial"/>
-                <w:noProof/>
-                <w:lang w:val="bg-BG"/>
-              </w:rPr>
-              <w:t xml:space="preserve">След това принтираме втората буква, която е </w:t>
+              <w:t>“”</w:t>
             </w:r>
             <w:r>
               <w:rPr>
@@ -13243,7 +13280,7 @@
                 <w:noProof/>
                 <w:lang w:val="bg-BG"/>
               </w:rPr>
-              <w:t>y</w:t>
+              <w:t>.</w:t>
             </w:r>
             <w:r>
               <w:rPr>
@@ -13251,23 +13288,7 @@
                 <w:noProof/>
                 <w:lang w:val="bg-BG"/>
               </w:rPr>
-              <w:t>.</w:t>
-            </w:r>
-            <w:r>
-              <w:rPr>
-                <w:rFonts w:ascii="Calibri" w:eastAsia="Calibri" w:hAnsi="Calibri" w:cs="Arial"/>
-                <w:noProof/>
-                <w:lang w:val="bg-BG"/>
-              </w:rPr>
-              <w:t xml:space="preserve"> </w:t>
-            </w:r>
-            <w:r>
-              <w:rPr>
-                <w:rFonts w:ascii="Calibri" w:eastAsia="Calibri" w:hAnsi="Calibri" w:cs="Arial"/>
-                <w:noProof/>
-                <w:lang w:val="bg-BG"/>
-              </w:rPr>
-              <w:t xml:space="preserve">Връщаме </w:t>
+              <w:t xml:space="preserve">  Връщаме </w:t>
             </w:r>
             <w:r>
               <w:rPr>
@@ -13282,10 +13303,12 @@
             <w:r>
               <w:rPr>
                 <w:rFonts w:ascii="Calibri" w:eastAsia="Calibri" w:hAnsi="Calibri" w:cs="Arial"/>
-                <w:noProof/>
-                <w:lang w:val="bg-BG"/>
-              </w:rPr>
-              <w:t xml:space="preserve"> </w:t>
+                <w:b/>
+                <w:bCs/>
+                <w:noProof/>
+                <w:lang w:val="bg-BG"/>
+              </w:rPr>
+              <w:t>.</w:t>
             </w:r>
             <w:r>
               <w:rPr>
@@ -13293,7 +13316,7 @@
                 <w:noProof/>
                 <w:lang w:val="bg-BG"/>
               </w:rPr>
-              <w:t xml:space="preserve">След това принтираме третата буква, която е </w:t>
+              <w:t xml:space="preserve"> След това принтираме третата буква, която е </w:t>
             </w:r>
             <w:r>
               <w:rPr>
@@ -13329,16 +13352,13 @@
     </w:tbl>
     <w:p>
       <w:pPr>
-        <w:pStyle w:val="Heading2"/>
+        <w:pStyle w:val="2"/>
         <w:rPr>
           <w:lang w:val="bg-BG"/>
         </w:rPr>
       </w:pPr>
       <w:r>
         <w:lastRenderedPageBreak/>
-        <w:t>*</w:t>
-      </w:r>
-      <w:r>
         <w:t>Ключов револвер</w:t>
       </w:r>
     </w:p>
@@ -13780,7 +13800,7 @@
     </w:p>
     <w:p>
       <w:pPr>
-        <w:pStyle w:val="Heading3"/>
+        <w:pStyle w:val="3"/>
         <w:rPr>
           <w:lang w:val="bg-BG"/>
         </w:rPr>
@@ -13791,7 +13811,7 @@
     </w:p>
     <w:p>
       <w:pPr>
-        <w:pStyle w:val="ListParagraph"/>
+        <w:pStyle w:val="ac"/>
         <w:numPr>
           <w:ilvl w:val="0"/>
           <w:numId w:val="27"/>
@@ -13855,16 +13875,34 @@
           <w:noProof/>
           <w:lang w:val="bg-BG"/>
         </w:rPr>
-        <w:t>цените на вс</w:t>
-      </w:r>
-      <w:r>
-        <w:rPr>
-          <w:b/>
-          <w:bCs/>
-          <w:noProof/>
-          <w:lang w:val="bg-BG"/>
-        </w:rPr>
-        <w:t>ич</w:t>
+        <w:t xml:space="preserve">цените </w:t>
+      </w:r>
+      <w:r>
+        <w:rPr>
+          <w:b/>
+          <w:bCs/>
+          <w:noProof/>
+          <w:lang w:val="bg-BG"/>
+        </w:rPr>
+        <w:t>з</w:t>
+      </w:r>
+      <w:r>
+        <w:rPr>
+          <w:b/>
+          <w:bCs/>
+          <w:noProof/>
+          <w:lang w:val="bg-BG"/>
+        </w:rPr>
+        <w:t>а вс</w:t>
+      </w:r>
+      <w:r>
+        <w:rPr>
+          <w:b/>
+          <w:bCs/>
+          <w:noProof/>
+          <w:lang w:val="bg-BG"/>
+        </w:rPr>
+        <w:t>е</w:t>
       </w:r>
       <w:r>
         <w:rPr>
@@ -13882,7 +13920,7 @@
           <w:noProof/>
           <w:lang w:val="bg-BG"/>
         </w:rPr>
-        <w:t xml:space="preserve">патрони </w:t>
+        <w:t xml:space="preserve">патрон </w:t>
       </w:r>
       <w:r>
         <w:rPr>
@@ -13907,7 +13945,7 @@
           <w:noProof/>
           <w:lang w:val="bg-BG"/>
         </w:rPr>
-        <w:t>а</w:t>
+        <w:t>о</w:t>
       </w:r>
       <w:r>
         <w:rPr>
@@ -13937,7 +13975,7 @@
     </w:p>
     <w:p>
       <w:pPr>
-        <w:pStyle w:val="ListParagraph"/>
+        <w:pStyle w:val="ac"/>
         <w:numPr>
           <w:ilvl w:val="0"/>
           <w:numId w:val="27"/>
@@ -14003,23 +14041,32 @@
           <w:noProof/>
           <w:lang w:val="bg-BG"/>
         </w:rPr>
-        <w:t>ите</w:t>
-      </w:r>
-      <w:r>
-        <w:rPr>
-          <w:b/>
-          <w:bCs/>
-          <w:noProof/>
-          <w:lang w:val="bg-BG"/>
-        </w:rPr>
-        <w:t xml:space="preserve"> на патроните</w:t>
-      </w:r>
-      <w:r>
-        <w:rPr>
-          <w:noProof/>
-          <w:lang w:val="bg-BG"/>
-        </w:rPr>
-        <w:t xml:space="preserve"> -</w:t>
+        <w:t>а</w:t>
+      </w:r>
+      <w:r>
+        <w:rPr>
+          <w:b/>
+          <w:bCs/>
+          <w:noProof/>
+          <w:lang w:val="bg-BG"/>
+        </w:rPr>
+        <w:t xml:space="preserve"> на </w:t>
+      </w:r>
+      <w:r>
+        <w:rPr>
+          <w:b/>
+          <w:bCs/>
+          <w:noProof/>
+          <w:lang w:val="bg-BG"/>
+        </w:rPr>
+        <w:t>барабана</w:t>
+      </w:r>
+      <w:r>
+        <w:rPr>
+          <w:noProof/>
+          <w:lang w:val="bg-BG"/>
+        </w:rPr>
+        <w:t>-</w:t>
       </w:r>
       <w:r>
         <w:rPr>
@@ -14044,7 +14091,7 @@
           <w:noProof/>
           <w:lang w:val="bg-BG"/>
         </w:rPr>
-        <w:t>а</w:t>
+        <w:t>о</w:t>
       </w:r>
       <w:r>
         <w:rPr>
@@ -14076,7 +14123,7 @@
     </w:p>
     <w:p>
       <w:pPr>
-        <w:pStyle w:val="ListParagraph"/>
+        <w:pStyle w:val="ac"/>
         <w:numPr>
           <w:ilvl w:val="0"/>
           <w:numId w:val="27"/>
@@ -14185,7 +14232,7 @@
     </w:p>
     <w:p>
       <w:pPr>
-        <w:pStyle w:val="ListParagraph"/>
+        <w:pStyle w:val="ac"/>
         <w:numPr>
           <w:ilvl w:val="0"/>
           <w:numId w:val="27"/>
@@ -14296,7 +14343,7 @@
     </w:p>
     <w:p>
       <w:pPr>
-        <w:pStyle w:val="ListParagraph"/>
+        <w:pStyle w:val="ac"/>
         <w:numPr>
           <w:ilvl w:val="0"/>
           <w:numId w:val="27"/>
@@ -14696,13 +14743,37 @@
         <w:rPr>
           <w:noProof/>
         </w:rPr>
-        <w:t xml:space="preserve">Ако Сам остане без патрони </w:t>
-      </w:r>
-      <w:r>
-        <w:rPr>
-          <w:noProof/>
-        </w:rPr>
-        <w:t>на определен ключалка</w:t>
+        <w:t xml:space="preserve">Ако Сам остане без </w:t>
+      </w:r>
+      <w:r>
+        <w:rPr>
+          <w:noProof/>
+        </w:rPr>
+        <w:t xml:space="preserve">без зареден барабан </w:t>
+      </w:r>
+      <w:r>
+        <w:rPr>
+          <w:noProof/>
+        </w:rPr>
+        <w:t>на определен</w:t>
+      </w:r>
+      <w:r>
+        <w:rPr>
+          <w:noProof/>
+        </w:rPr>
+        <w:t>а</w:t>
+      </w:r>
+      <w:r>
+        <w:rPr>
+          <w:noProof/>
+        </w:rPr>
+        <w:t xml:space="preserve"> ключалка</w:t>
+      </w:r>
+      <w:r>
+        <w:rPr>
+          <w:noProof/>
+        </w:rPr>
+        <w:t>,</w:t>
       </w:r>
       <w:r>
         <w:rPr>
@@ -14820,7 +14891,7 @@
     </w:p>
     <w:p>
       <w:pPr>
-        <w:pStyle w:val="Heading3"/>
+        <w:pStyle w:val="3"/>
         <w:rPr>
           <w:lang w:val="bg-BG"/>
         </w:rPr>
@@ -14831,7 +14902,7 @@
     </w:p>
     <w:p>
       <w:pPr>
-        <w:pStyle w:val="ListParagraph"/>
+        <w:pStyle w:val="ac"/>
         <w:numPr>
           <w:ilvl w:val="0"/>
           <w:numId w:val="26"/>
@@ -14918,7 +14989,7 @@
     </w:p>
     <w:p>
       <w:pPr>
-        <w:pStyle w:val="ListParagraph"/>
+        <w:pStyle w:val="ac"/>
         <w:numPr>
           <w:ilvl w:val="0"/>
           <w:numId w:val="26"/>
@@ -15072,7 +15143,7 @@
     </w:p>
     <w:p>
       <w:pPr>
-        <w:pStyle w:val="Heading3"/>
+        <w:pStyle w:val="3"/>
         <w:rPr>
           <w:lang w:val="bg-BG"/>
         </w:rPr>
@@ -15083,7 +15154,7 @@
     </w:p>
     <w:p>
       <w:pPr>
-        <w:pStyle w:val="ListParagraph"/>
+        <w:pStyle w:val="ac"/>
         <w:numPr>
           <w:ilvl w:val="0"/>
           <w:numId w:val="25"/>
@@ -15152,7 +15223,7 @@
     </w:p>
     <w:p>
       <w:pPr>
-        <w:pStyle w:val="ListParagraph"/>
+        <w:pStyle w:val="ac"/>
         <w:numPr>
           <w:ilvl w:val="0"/>
           <w:numId w:val="25"/>
@@ -15214,7 +15285,7 @@
     </w:p>
     <w:p>
       <w:pPr>
-        <w:pStyle w:val="Heading3"/>
+        <w:pStyle w:val="3"/>
         <w:rPr>
           <w:lang w:val="bg-BG"/>
         </w:rPr>
@@ -15228,7 +15299,7 @@
     </w:p>
     <w:tbl>
       <w:tblPr>
-        <w:tblStyle w:val="TableGrid"/>
+        <w:tblStyle w:val="af"/>
         <w:tblW w:w="10563" w:type="dxa"/>
         <w:tblInd w:w="-5" w:type="dxa"/>
         <w:tblLook w:val="04A0" w:firstRow="1" w:lastRow="0" w:firstColumn="1" w:lastColumn="0" w:noHBand="0" w:noVBand="1"/>
@@ -15846,6 +15917,7 @@
               <w:rPr>
                 <w:b w:val="0"/>
               </w:rPr>
+              <w:lastRenderedPageBreak/>
               <w:t>20</w:t>
             </w:r>
           </w:p>
@@ -16345,7 +16417,7 @@
     <w:p/>
     <w:tbl>
       <w:tblPr>
-        <w:tblStyle w:val="TableGrid"/>
+        <w:tblStyle w:val="af"/>
         <w:tblpPr w:leftFromText="141" w:rightFromText="141" w:horzAnchor="margin" w:tblpY="-13410"/>
         <w:tblW w:w="10563" w:type="dxa"/>
         <w:tblLook w:val="04A0" w:firstRow="1" w:lastRow="0" w:firstColumn="1" w:lastColumn="0" w:noHBand="0" w:noVBand="1"/>
@@ -16791,7 +16863,7 @@
     <w:bookmarkEnd w:id="7"/>
     <w:p>
       <w:pPr>
-        <w:pStyle w:val="Heading2"/>
+        <w:pStyle w:val="2"/>
         <w:rPr>
           <w:lang w:val="bg-BG"/>
         </w:rPr>
@@ -17675,7 +17747,7 @@
     </w:p>
     <w:p>
       <w:pPr>
-        <w:pStyle w:val="Heading3"/>
+        <w:pStyle w:val="3"/>
         <w:rPr>
           <w:lang w:val="bg-BG"/>
         </w:rPr>
@@ -17686,7 +17758,7 @@
     </w:p>
     <w:p>
       <w:pPr>
-        <w:pStyle w:val="ListParagraph"/>
+        <w:pStyle w:val="ac"/>
         <w:numPr>
           <w:ilvl w:val="0"/>
           <w:numId w:val="28"/>
@@ -17763,7 +17835,7 @@
     </w:p>
     <w:p>
       <w:pPr>
-        <w:pStyle w:val="ListParagraph"/>
+        <w:pStyle w:val="ac"/>
         <w:numPr>
           <w:ilvl w:val="0"/>
           <w:numId w:val="28"/>
@@ -17896,7 +17968,7 @@
     </w:p>
     <w:p>
       <w:pPr>
-        <w:pStyle w:val="Heading3"/>
+        <w:pStyle w:val="3"/>
         <w:rPr>
           <w:lang w:val="bg-BG"/>
         </w:rPr>
@@ -17908,7 +17980,7 @@
     </w:p>
     <w:p>
       <w:pPr>
-        <w:pStyle w:val="ListParagraph"/>
+        <w:pStyle w:val="ac"/>
         <w:numPr>
           <w:ilvl w:val="0"/>
           <w:numId w:val="29"/>
@@ -18025,7 +18097,7 @@
     </w:p>
     <w:p>
       <w:pPr>
-        <w:pStyle w:val="ListParagraph"/>
+        <w:pStyle w:val="ac"/>
         <w:numPr>
           <w:ilvl w:val="1"/>
           <w:numId w:val="29"/>
@@ -18127,7 +18199,7 @@
     </w:p>
     <w:p>
       <w:pPr>
-        <w:pStyle w:val="ListParagraph"/>
+        <w:pStyle w:val="ac"/>
         <w:numPr>
           <w:ilvl w:val="0"/>
           <w:numId w:val="29"/>
@@ -18226,7 +18298,7 @@
       </w:r>
       <w:r>
         <w:rPr>
-          <w:rStyle w:val="Strong"/>
+          <w:rStyle w:val="ab"/>
           <w:rFonts w:ascii="Consolas" w:hAnsi="Consolas"/>
           <w:noProof/>
         </w:rPr>
@@ -18235,7 +18307,7 @@
     </w:p>
     <w:p>
       <w:pPr>
-        <w:pStyle w:val="ListParagraph"/>
+        <w:pStyle w:val="ac"/>
         <w:numPr>
           <w:ilvl w:val="0"/>
           <w:numId w:val="29"/>
@@ -18251,7 +18323,7 @@
     </w:p>
     <w:p>
       <w:pPr>
-        <w:pStyle w:val="Heading3"/>
+        <w:pStyle w:val="3"/>
         <w:rPr>
           <w:lang w:val="bg-BG"/>
         </w:rPr>
@@ -18262,7 +18334,7 @@
     </w:p>
     <w:p>
       <w:pPr>
-        <w:pStyle w:val="ListParagraph"/>
+        <w:pStyle w:val="ac"/>
         <w:numPr>
           <w:ilvl w:val="0"/>
           <w:numId w:val="30"/>
@@ -18283,7 +18355,7 @@
     </w:p>
     <w:p>
       <w:pPr>
-        <w:pStyle w:val="ListParagraph"/>
+        <w:pStyle w:val="ac"/>
         <w:numPr>
           <w:ilvl w:val="0"/>
           <w:numId w:val="30"/>
@@ -18317,7 +18389,7 @@
     </w:p>
     <w:p>
       <w:pPr>
-        <w:pStyle w:val="Heading3"/>
+        <w:pStyle w:val="3"/>
         <w:rPr>
           <w:lang w:val="bg-BG"/>
         </w:rPr>
@@ -18376,7 +18448,7 @@
               <w:spacing w:before="40" w:after="40" w:line="240" w:lineRule="auto"/>
               <w:jc w:val="both"/>
               <w:rPr>
-                <w:rStyle w:val="Strong"/>
+                <w:rStyle w:val="ab"/>
                 <w:b w:val="0"/>
                 <w:bCs w:val="0"/>
                 <w:noProof/>
@@ -18411,7 +18483,7 @@
               <w:spacing w:before="40" w:after="40" w:line="240" w:lineRule="auto"/>
               <w:jc w:val="both"/>
               <w:rPr>
-                <w:rStyle w:val="Strong"/>
+                <w:rStyle w:val="ab"/>
                 <w:b w:val="0"/>
                 <w:bCs w:val="0"/>
                 <w:noProof/>
@@ -18446,7 +18518,7 @@
               <w:spacing w:before="40" w:after="40" w:line="240" w:lineRule="auto"/>
               <w:jc w:val="both"/>
               <w:rPr>
-                <w:rStyle w:val="Strong"/>
+                <w:rStyle w:val="ab"/>
                 <w:b w:val="0"/>
                 <w:bCs w:val="0"/>
                 <w:noProof/>
@@ -18814,7 +18886,7 @@
               <w:pStyle w:val="Code"/>
               <w:spacing w:before="40" w:after="40" w:line="240" w:lineRule="auto"/>
               <w:rPr>
-                <w:rStyle w:val="Strong"/>
+                <w:rStyle w:val="ab"/>
                 <w:b/>
                 <w:lang w:val="bg-BG"/>
               </w:rPr>
@@ -18882,11 +18954,11 @@
           </w:tcPr>
           <w:p>
             <w:pPr>
-              <w:pStyle w:val="Title"/>
+              <w:pStyle w:val="af1"/>
               <w:spacing w:before="40" w:after="40"/>
               <w:jc w:val="both"/>
               <w:rPr>
-                <w:rStyle w:val="Strong"/>
+                <w:rStyle w:val="ab"/>
                 <w:b/>
                 <w:noProof/>
               </w:rPr>
@@ -18929,7 +19001,7 @@
               <w:pStyle w:val="Code"/>
               <w:spacing w:before="40" w:after="40" w:line="240" w:lineRule="auto"/>
               <w:rPr>
-                <w:rStyle w:val="Strong"/>
+                <w:rStyle w:val="ab"/>
                 <w:b/>
                 <w:lang w:val="bg-BG"/>
               </w:rPr>
@@ -19075,7 +19147,7 @@
 <w:ftr xmlns:wpc="http://schemas.microsoft.com/office/word/2010/wordprocessingCanvas" xmlns:cx="http://schemas.microsoft.com/office/drawing/2014/chartex" xmlns:cx1="http://schemas.microsoft.com/office/drawing/2015/9/8/chartex" xmlns:cx2="http://schemas.microsoft.com/office/drawing/2015/10/21/chartex" xmlns:cx3="http://schemas.microsoft.com/office/drawing/2016/5/9/chartex" xmlns:cx4="http://schemas.microsoft.com/office/drawing/2016/5/10/chartex" xmlns:cx5="http://schemas.microsoft.com/office/drawing/2016/5/11/chartex" xmlns:cx6="http://schemas.microsoft.com/office/drawing/2016/5/12/chartex" xmlns:cx7="http://schemas.microsoft.com/office/drawing/2016/5/13/chartex" xmlns:cx8="http://schemas.microsoft.com/office/drawing/2016/5/14/chartex" xmlns:mc="http://schemas.openxmlformats.org/markup-compatibility/2006" xmlns:aink="http://schemas.microsoft.com/office/drawing/2016/ink" xmlns:am3d="http://schemas.microsoft.com/office/drawing/2017/model3d" xmlns:o="urn:schemas-microsoft-com:office:office" xmlns:oel="http://schemas.microsoft.com/office/2019/extlst" xmlns:r="http://schemas.openxmlformats.org/officeDocument/2006/relationships" xmlns:m="http://schemas.openxmlformats.org/officeDocument/2006/math" xmlns:v="urn:schemas-microsoft-com:vml" xmlns:wp14="http://schemas.microsoft.com/office/word/2010/wordprocessingDrawing" xmlns:wp="http://schemas.openxmlformats.org/drawingml/2006/wordprocessingDrawing" xmlns:w10="urn:schemas-microsoft-com:office:word" xmlns:w="http://schemas.openxmlformats.org/wordprocessingml/2006/main" xmlns:w14="http://schemas.microsoft.com/office/word/2010/wordml" xmlns:w15="http://schemas.microsoft.com/office/word/2012/wordml" xmlns:w16cex="http://schemas.microsoft.com/office/word/2018/wordml/cex" xmlns:w16cid="http://schemas.microsoft.com/office/word/2016/wordml/cid" xmlns:w16="http://schemas.microsoft.com/office/word/2018/wordml" xmlns:w16sdtdh="http://schemas.microsoft.com/office/word/2020/wordml/sdtdatahash" xmlns:w16se="http://schemas.microsoft.com/office/word/2015/wordml/symex" xmlns:wpg="http://schemas.microsoft.com/office/word/2010/wordprocessingGroup" xmlns:wpi="http://schemas.microsoft.com/office/word/2010/wordprocessingInk" xmlns:wne="http://schemas.microsoft.com/office/word/2006/wordml" xmlns:wps="http://schemas.microsoft.com/office/word/2010/wordprocessingShape" mc:Ignorable="w14 w15 w16se w16cid w16 w16cex w16sdtdh wp14">
   <w:p>
     <w:pPr>
-      <w:pStyle w:val="Footer"/>
+      <w:pStyle w:val="a5"/>
     </w:pPr>
     <w:r>
       <w:rPr>
@@ -19173,7 +19245,7 @@
               <v:stroke joinstyle="miter"/>
               <v:path gradientshapeok="t" o:connecttype="rect"/>
             </v:shapetype>
-            <v:shape id="Text Box 6" o:spid="_x0000_s1026" type="#_x0000_t202" style="position:absolute;margin-left:109.85pt;margin-top:28.05pt;width:40.15pt;height:13pt;z-index:251660288;visibility:visible;mso-wrap-style:square;mso-width-percent:0;mso-height-percent:0;mso-wrap-distance-left:9pt;mso-wrap-distance-top:0;mso-wrap-distance-right:9pt;mso-wrap-distance-bottom:0;mso-position-horizontal:absolute;mso-position-horizontal-relative:text;mso-position-vertical:absolute;mso-position-vertical-relative:text;mso-width-percent:0;mso-height-percent:0;mso-width-relative:page;mso-height-relative:page;v-text-anchor:middle" o:gfxdata="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" filled="f" stroked="f" strokeweight=".5pt">
+            <v:shape id="Text Box 6" o:spid="_x0000_s1026" type="#_x0000_t202" style="position:absolute;margin-left:109.85pt;margin-top:28.05pt;width:40.15pt;height:13pt;z-index:251660288;visibility:visible;mso-wrap-style:square;mso-width-percent:0;mso-height-percent:0;mso-wrap-distance-left:9pt;mso-wrap-distance-top:0;mso-wrap-distance-right:9pt;mso-wrap-distance-bottom:0;mso-position-horizontal:absolute;mso-position-horizontal-relative:text;mso-position-vertical:absolute;mso-position-vertical-relative:text;mso-width-percent:0;mso-height-percent:0;mso-width-relative:page;mso-height-relative:page;v-text-anchor:middle" o:gfxdata="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" filled="f" stroked="f" strokeweight=".5pt">
               <v:textbox inset=".5mm,0,0,0">
                 <w:txbxContent>
                   <w:p>
@@ -19261,26 +19333,17 @@
                             </w:rPr>
                             <w:t xml:space="preserve">© </w:t>
                           </w:r>
-                          <w:proofErr w:type="spellStart"/>
                           <w:r>
                             <w:rPr>
                               <w:sz w:val="17"/>
                               <w:szCs w:val="17"/>
                             </w:rPr>
-                            <w:t>SoftUni</w:t>
-                          </w:r>
-                          <w:proofErr w:type="spellEnd"/>
-                          <w:r>
-                            <w:rPr>
-                              <w:sz w:val="17"/>
-                              <w:szCs w:val="17"/>
-                            </w:rPr>
-                            <w:t xml:space="preserve"> – </w:t>
+                            <w:t xml:space="preserve">SoftUni – </w:t>
                           </w:r>
                           <w:hyperlink r:id="rId1" w:history="1">
                             <w:r>
                               <w:rPr>
-                                <w:rStyle w:val="Hyperlink"/>
+                                <w:rStyle w:val="a9"/>
                                 <w:color w:val="0882DE"/>
                                 <w:sz w:val="17"/>
                                 <w:szCs w:val="17"/>
@@ -19951,7 +20014,7 @@
         </mc:Choice>
         <mc:Fallback>
           <w:pict>
-            <v:shape w14:anchorId="2074F399" id="Text Box 16" o:spid="_x0000_s1027" type="#_x0000_t202" style="position:absolute;margin-left:109pt;margin-top:7pt;width:411.4pt;height:40.45pt;z-index:251657216;visibility:visible;mso-wrap-style:square;mso-width-percent:0;mso-height-percent:0;mso-wrap-distance-left:9pt;mso-wrap-distance-top:0;mso-wrap-distance-right:9pt;mso-wrap-distance-bottom:0;mso-position-horizontal:absolute;mso-position-horizontal-relative:text;mso-position-vertical:absolute;mso-position-vertical-relative:text;mso-width-percent:0;mso-height-percent:0;mso-width-relative:page;mso-height-relative:page;v-text-anchor:top" o:gfxdata="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" filled="f" stroked="f">
+            <v:shape w14:anchorId="2074F399" id="Text Box 16" o:spid="_x0000_s1027" type="#_x0000_t202" style="position:absolute;margin-left:109pt;margin-top:7pt;width:411.4pt;height:40.45pt;z-index:251657216;visibility:visible;mso-wrap-style:square;mso-width-percent:0;mso-height-percent:0;mso-wrap-distance-left:9pt;mso-wrap-distance-top:0;mso-wrap-distance-right:9pt;mso-wrap-distance-bottom:0;mso-position-horizontal:absolute;mso-position-horizontal-relative:text;mso-position-vertical:absolute;mso-position-vertical-relative:text;mso-width-percent:0;mso-height-percent:0;mso-width-relative:page;mso-height-relative:page;v-text-anchor:top" o:gfxdata="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" filled="f" stroked="f">
               <v:textbox inset=".5mm,1.2mm,.5mm,.5mm">
                 <w:txbxContent>
                   <w:p>
@@ -19970,26 +20033,17 @@
                       </w:rPr>
                       <w:t xml:space="preserve">© </w:t>
                     </w:r>
-                    <w:proofErr w:type="spellStart"/>
                     <w:r>
                       <w:rPr>
                         <w:sz w:val="17"/>
                         <w:szCs w:val="17"/>
                       </w:rPr>
-                      <w:t>SoftUni</w:t>
-                    </w:r>
-                    <w:proofErr w:type="spellEnd"/>
-                    <w:r>
-                      <w:rPr>
-                        <w:sz w:val="17"/>
-                        <w:szCs w:val="17"/>
-                      </w:rPr>
-                      <w:t xml:space="preserve"> – </w:t>
+                      <w:t xml:space="preserve">SoftUni – </w:t>
                     </w:r>
                     <w:hyperlink r:id="rId20" w:history="1">
                       <w:r>
                         <w:rPr>
-                          <w:rStyle w:val="Hyperlink"/>
+                          <w:rStyle w:val="a9"/>
                           <w:color w:val="0882DE"/>
                           <w:sz w:val="17"/>
                           <w:szCs w:val="17"/>
@@ -20110,7 +20164,7 @@
                           <wp:extent cx="180000" cy="180000"/>
                           <wp:effectExtent l="0" t="0" r="0" b="0"/>
                           <wp:docPr id="3" name="Picture 3">
-                            <a:hlinkClick xmlns:a="http://schemas.openxmlformats.org/drawingml/2006/main" r:id="rId20"/>
+                            <a:hlinkClick xmlns:a="http://schemas.openxmlformats.org/drawingml/2006/main" r:id="rId1"/>
                           </wp:docPr>
                           <wp:cNvGraphicFramePr>
                             <a:graphicFrameLocks xmlns:a="http://schemas.openxmlformats.org/drawingml/2006/main" noChangeAspect="1"/>
@@ -20786,7 +20840,7 @@
             </wp:anchor>
           </w:drawing>
         </mc:Choice>
-        <mc:Fallback xmlns:a="http://schemas.openxmlformats.org/drawingml/2006/main" xmlns:pic="http://schemas.openxmlformats.org/drawingml/2006/picture" xmlns:a14="http://schemas.microsoft.com/office/drawing/2010/main" xmlns:a1611="http://schemas.microsoft.com/office/drawing/2016/11/main">
+        <mc:Fallback xmlns:a1611="http://schemas.microsoft.com/office/drawing/2016/11/main" xmlns:a14="http://schemas.microsoft.com/office/drawing/2010/main" xmlns:pic="http://schemas.openxmlformats.org/drawingml/2006/picture" xmlns:a="http://schemas.openxmlformats.org/drawingml/2006/main">
           <w:pict>
             <v:line id="Straight Connector 19" style="position:absolute;flip:y;z-index:251622400;visibility:visible;mso-wrap-style:square;mso-width-percent:0;mso-height-percent:0;mso-wrap-distance-left:9pt;mso-wrap-distance-top:0;mso-wrap-distance-right:9pt;mso-wrap-distance-bottom:0;mso-position-horizontal:absolute;mso-position-horizontal-relative:text;mso-position-vertical:absolute;mso-position-vertical-relative:text;mso-width-percent:0;mso-height-percent:0;mso-width-relative:page;mso-height-relative:page" o:spid="_x0000_s1026" strokecolor="#974706 [1609]" strokeweight="1pt" from="-.1pt,5.2pt" to="520.7pt,5.2pt" w14:anchorId="60BE7D18" o:gfxdata="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">
               <v:stroke endcap="round"/>
@@ -20967,7 +21021,7 @@
         </mc:Choice>
         <mc:Fallback>
           <w:pict>
-            <v:shape w14:anchorId="60DB5C39" id="Text Box 4" o:spid="_x0000_s1028" type="#_x0000_t202" style="position:absolute;margin-left:444.65pt;margin-top:26.95pt;width:70.9pt;height:15.9pt;z-index:251663360;visibility:visible;mso-wrap-style:square;mso-width-percent:0;mso-height-percent:0;mso-wrap-distance-left:9pt;mso-wrap-distance-top:0;mso-wrap-distance-right:9pt;mso-wrap-distance-bottom:0;mso-position-horizontal:absolute;mso-position-horizontal-relative:text;mso-position-vertical:absolute;mso-position-vertical-relative:text;mso-width-percent:0;mso-height-percent:0;mso-width-relative:page;mso-height-relative:page;v-text-anchor:middle" o:gfxdata="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" filled="f" stroked="f" strokeweight=".5pt">
+            <v:shape w14:anchorId="60DB5C39" id="Text Box 4" o:spid="_x0000_s1028" type="#_x0000_t202" style="position:absolute;margin-left:444.65pt;margin-top:26.95pt;width:70.9pt;height:15.9pt;z-index:251663360;visibility:visible;mso-wrap-style:square;mso-width-percent:0;mso-height-percent:0;mso-wrap-distance-left:9pt;mso-wrap-distance-top:0;mso-wrap-distance-right:9pt;mso-wrap-distance-bottom:0;mso-position-horizontal:absolute;mso-position-horizontal-relative:text;mso-position-vertical:absolute;mso-position-vertical-relative:text;mso-width-percent:0;mso-height-percent:0;mso-width-relative:page;mso-height-relative:page;v-text-anchor:middle" o:gfxdata="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" filled="f" stroked="f" strokeweight=".5pt">
               <v:textbox inset="0,0,0,0">
                 <w:txbxContent>
                   <w:p>
@@ -21106,7 +21160,7 @@
 <w:hdr xmlns:wpc="http://schemas.microsoft.com/office/word/2010/wordprocessingCanvas" xmlns:cx="http://schemas.microsoft.com/office/drawing/2014/chartex" xmlns:cx1="http://schemas.microsoft.com/office/drawing/2015/9/8/chartex" xmlns:cx2="http://schemas.microsoft.com/office/drawing/2015/10/21/chartex" xmlns:cx3="http://schemas.microsoft.com/office/drawing/2016/5/9/chartex" xmlns:cx4="http://schemas.microsoft.com/office/drawing/2016/5/10/chartex" xmlns:cx5="http://schemas.microsoft.com/office/drawing/2016/5/11/chartex" xmlns:cx6="http://schemas.microsoft.com/office/drawing/2016/5/12/chartex" xmlns:cx7="http://schemas.microsoft.com/office/drawing/2016/5/13/chartex" xmlns:cx8="http://schemas.microsoft.com/office/drawing/2016/5/14/chartex" xmlns:mc="http://schemas.openxmlformats.org/markup-compatibility/2006" xmlns:aink="http://schemas.microsoft.com/office/drawing/2016/ink" xmlns:am3d="http://schemas.microsoft.com/office/drawing/2017/model3d" xmlns:o="urn:schemas-microsoft-com:office:office" xmlns:oel="http://schemas.microsoft.com/office/2019/extlst" xmlns:r="http://schemas.openxmlformats.org/officeDocument/2006/relationships" xmlns:m="http://schemas.openxmlformats.org/officeDocument/2006/math" xmlns:v="urn:schemas-microsoft-com:vml" xmlns:wp14="http://schemas.microsoft.com/office/word/2010/wordprocessingDrawing" xmlns:wp="http://schemas.openxmlformats.org/drawingml/2006/wordprocessingDrawing" xmlns:w10="urn:schemas-microsoft-com:office:word" xmlns:w="http://schemas.openxmlformats.org/wordprocessingml/2006/main" xmlns:w14="http://schemas.microsoft.com/office/word/2010/wordml" xmlns:w15="http://schemas.microsoft.com/office/word/2012/wordml" xmlns:w16cex="http://schemas.microsoft.com/office/word/2018/wordml/cex" xmlns:w16cid="http://schemas.microsoft.com/office/word/2016/wordml/cid" xmlns:w16="http://schemas.microsoft.com/office/word/2018/wordml" xmlns:w16sdtdh="http://schemas.microsoft.com/office/word/2020/wordml/sdtdatahash" xmlns:w16se="http://schemas.microsoft.com/office/word/2015/wordml/symex" xmlns:wpg="http://schemas.microsoft.com/office/word/2010/wordprocessingGroup" xmlns:wpi="http://schemas.microsoft.com/office/word/2010/wordprocessingInk" xmlns:wne="http://schemas.microsoft.com/office/word/2006/wordml" xmlns:wps="http://schemas.microsoft.com/office/word/2010/wordprocessingShape" mc:Ignorable="w14 w15 w16se w16cid w16 w16cex w16sdtdh wp14">
   <w:p>
     <w:pPr>
-      <w:pStyle w:val="Header"/>
+      <w:pStyle w:val="a3"/>
       <w:ind w:hanging="1134"/>
     </w:pPr>
   </w:p>
@@ -21348,7 +21402,7 @@
     <w:lvl w:ilvl="0" w:tplc="AC80555E">
       <w:start w:val="1"/>
       <w:numFmt w:val="decimal"/>
-      <w:pStyle w:val="Heading2"/>
+      <w:pStyle w:val="2"/>
       <w:lvlText w:val="%1."/>
       <w:lvlJc w:val="left"/>
       <w:pPr>
@@ -25466,7 +25520,7 @@
     <w:lsdException w:name="Unresolved Mention" w:semiHidden="1" w:unhideWhenUsed="1"/>
     <w:lsdException w:name="Smart Link" w:semiHidden="1" w:unhideWhenUsed="1"/>
   </w:latentStyles>
-  <w:style w:type="paragraph" w:default="1" w:styleId="Normal">
+  <w:style w:type="paragraph" w:default="1" w:styleId="a">
     <w:name w:val="Normal"/>
     <w:qFormat/>
     <w:rsid w:val="008063E1"/>
@@ -25474,11 +25528,11 @@
       <w:spacing w:before="80" w:after="120"/>
     </w:pPr>
   </w:style>
-  <w:style w:type="paragraph" w:styleId="Heading1">
+  <w:style w:type="paragraph" w:styleId="1">
     <w:name w:val="heading 1"/>
-    <w:basedOn w:val="Normal"/>
-    <w:next w:val="Normal"/>
-    <w:link w:val="Heading1Char"/>
+    <w:basedOn w:val="a"/>
+    <w:next w:val="a"/>
+    <w:link w:val="10"/>
     <w:uiPriority w:val="9"/>
     <w:qFormat/>
     <w:rsid w:val="009254B7"/>
@@ -25496,11 +25550,11 @@
       <w:szCs w:val="32"/>
     </w:rPr>
   </w:style>
-  <w:style w:type="paragraph" w:styleId="Heading2">
+  <w:style w:type="paragraph" w:styleId="2">
     <w:name w:val="heading 2"/>
-    <w:basedOn w:val="Normal"/>
-    <w:next w:val="Normal"/>
-    <w:link w:val="Heading2Char"/>
+    <w:basedOn w:val="a"/>
+    <w:next w:val="a"/>
+    <w:link w:val="20"/>
     <w:uiPriority w:val="9"/>
     <w:qFormat/>
     <w:rsid w:val="00946560"/>
@@ -25524,11 +25578,11 @@
       <w:szCs w:val="36"/>
     </w:rPr>
   </w:style>
-  <w:style w:type="paragraph" w:styleId="Heading3">
+  <w:style w:type="paragraph" w:styleId="3">
     <w:name w:val="heading 3"/>
-    <w:basedOn w:val="Normal"/>
-    <w:next w:val="Normal"/>
-    <w:link w:val="Heading3Char"/>
+    <w:basedOn w:val="a"/>
+    <w:next w:val="a"/>
+    <w:link w:val="30"/>
     <w:uiPriority w:val="9"/>
     <w:unhideWhenUsed/>
     <w:qFormat/>
@@ -25548,11 +25602,11 @@
       <w:szCs w:val="32"/>
     </w:rPr>
   </w:style>
-  <w:style w:type="paragraph" w:styleId="Heading4">
+  <w:style w:type="paragraph" w:styleId="4">
     <w:name w:val="heading 4"/>
-    <w:basedOn w:val="Normal"/>
-    <w:next w:val="Normal"/>
-    <w:link w:val="Heading4Char"/>
+    <w:basedOn w:val="a"/>
+    <w:next w:val="a"/>
+    <w:link w:val="40"/>
     <w:uiPriority w:val="9"/>
     <w:unhideWhenUsed/>
     <w:qFormat/>
@@ -25571,11 +25625,11 @@
       <w:sz w:val="28"/>
     </w:rPr>
   </w:style>
-  <w:style w:type="paragraph" w:styleId="Heading5">
+  <w:style w:type="paragraph" w:styleId="5">
     <w:name w:val="heading 5"/>
-    <w:basedOn w:val="Normal"/>
-    <w:next w:val="Normal"/>
-    <w:link w:val="Heading5Char"/>
+    <w:basedOn w:val="a"/>
+    <w:next w:val="a"/>
+    <w:link w:val="50"/>
     <w:uiPriority w:val="9"/>
     <w:semiHidden/>
     <w:unhideWhenUsed/>
@@ -25593,13 +25647,13 @@
       <w:color w:val="B2500E"/>
     </w:rPr>
   </w:style>
-  <w:style w:type="character" w:default="1" w:styleId="DefaultParagraphFont">
+  <w:style w:type="character" w:default="1" w:styleId="a0">
     <w:name w:val="Default Paragraph Font"/>
     <w:uiPriority w:val="1"/>
     <w:semiHidden/>
     <w:unhideWhenUsed/>
   </w:style>
-  <w:style w:type="table" w:default="1" w:styleId="TableNormal">
+  <w:style w:type="table" w:default="1" w:styleId="a1">
     <w:name w:val="Normal Table"/>
     <w:uiPriority w:val="99"/>
     <w:semiHidden/>
@@ -25614,16 +25668,16 @@
       </w:tblCellMar>
     </w:tblPr>
   </w:style>
-  <w:style w:type="numbering" w:default="1" w:styleId="NoList">
+  <w:style w:type="numbering" w:default="1" w:styleId="a2">
     <w:name w:val="No List"/>
     <w:uiPriority w:val="99"/>
     <w:semiHidden/>
     <w:unhideWhenUsed/>
   </w:style>
-  <w:style w:type="paragraph" w:styleId="Header">
+  <w:style w:type="paragraph" w:styleId="a3">
     <w:name w:val="header"/>
-    <w:basedOn w:val="Normal"/>
-    <w:link w:val="HeaderChar"/>
+    <w:basedOn w:val="a"/>
+    <w:link w:val="a4"/>
     <w:uiPriority w:val="99"/>
     <w:unhideWhenUsed/>
     <w:rsid w:val="008068A2"/>
@@ -25635,17 +25689,17 @@
       <w:spacing w:after="0" w:line="240" w:lineRule="auto"/>
     </w:pPr>
   </w:style>
-  <w:style w:type="character" w:customStyle="1" w:styleId="HeaderChar">
-    <w:name w:val="Header Char"/>
-    <w:basedOn w:val="DefaultParagraphFont"/>
-    <w:link w:val="Header"/>
+  <w:style w:type="character" w:customStyle="1" w:styleId="a4">
+    <w:name w:val="Горен колонтитул Знак"/>
+    <w:basedOn w:val="a0"/>
+    <w:link w:val="a3"/>
     <w:uiPriority w:val="99"/>
     <w:rsid w:val="008068A2"/>
   </w:style>
-  <w:style w:type="paragraph" w:styleId="Footer">
+  <w:style w:type="paragraph" w:styleId="a5">
     <w:name w:val="footer"/>
-    <w:basedOn w:val="Normal"/>
-    <w:link w:val="FooterChar"/>
+    <w:basedOn w:val="a"/>
+    <w:link w:val="a6"/>
     <w:uiPriority w:val="99"/>
     <w:unhideWhenUsed/>
     <w:rsid w:val="008068A2"/>
@@ -25657,17 +25711,17 @@
       <w:spacing w:after="0" w:line="240" w:lineRule="auto"/>
     </w:pPr>
   </w:style>
-  <w:style w:type="character" w:customStyle="1" w:styleId="FooterChar">
-    <w:name w:val="Footer Char"/>
-    <w:basedOn w:val="DefaultParagraphFont"/>
-    <w:link w:val="Footer"/>
+  <w:style w:type="character" w:customStyle="1" w:styleId="a6">
+    <w:name w:val="Долен колонтитул Знак"/>
+    <w:basedOn w:val="a0"/>
+    <w:link w:val="a5"/>
     <w:uiPriority w:val="99"/>
     <w:rsid w:val="008068A2"/>
   </w:style>
-  <w:style w:type="paragraph" w:styleId="BalloonText">
+  <w:style w:type="paragraph" w:styleId="a7">
     <w:name w:val="Balloon Text"/>
-    <w:basedOn w:val="Normal"/>
-    <w:link w:val="BalloonTextChar"/>
+    <w:basedOn w:val="a"/>
+    <w:link w:val="a8"/>
     <w:uiPriority w:val="99"/>
     <w:semiHidden/>
     <w:unhideWhenUsed/>
@@ -25681,10 +25735,10 @@
       <w:szCs w:val="16"/>
     </w:rPr>
   </w:style>
-  <w:style w:type="character" w:customStyle="1" w:styleId="BalloonTextChar">
-    <w:name w:val="Balloon Text Char"/>
-    <w:basedOn w:val="DefaultParagraphFont"/>
-    <w:link w:val="BalloonText"/>
+  <w:style w:type="character" w:customStyle="1" w:styleId="a8">
+    <w:name w:val="Изнесен текст Знак"/>
+    <w:basedOn w:val="a0"/>
+    <w:link w:val="a7"/>
     <w:uiPriority w:val="99"/>
     <w:semiHidden/>
     <w:rsid w:val="00564D7B"/>
@@ -25694,9 +25748,9 @@
       <w:szCs w:val="16"/>
     </w:rPr>
   </w:style>
-  <w:style w:type="character" w:styleId="Hyperlink">
+  <w:style w:type="character" w:styleId="a9">
     <w:name w:val="Hyperlink"/>
-    <w:basedOn w:val="DefaultParagraphFont"/>
+    <w:basedOn w:val="a0"/>
     <w:uiPriority w:val="99"/>
     <w:unhideWhenUsed/>
     <w:rsid w:val="0079324A"/>
@@ -25705,10 +25759,10 @@
       <w:u w:val="single"/>
     </w:rPr>
   </w:style>
-  <w:style w:type="character" w:customStyle="1" w:styleId="Heading1Char">
-    <w:name w:val="Heading 1 Char"/>
-    <w:basedOn w:val="DefaultParagraphFont"/>
-    <w:link w:val="Heading1"/>
+  <w:style w:type="character" w:customStyle="1" w:styleId="10">
+    <w:name w:val="Заглавие 1 Знак"/>
+    <w:basedOn w:val="a0"/>
+    <w:link w:val="1"/>
     <w:uiPriority w:val="9"/>
     <w:qFormat/>
     <w:rsid w:val="009254B7"/>
@@ -25720,10 +25774,10 @@
       <w:szCs w:val="32"/>
     </w:rPr>
   </w:style>
-  <w:style w:type="character" w:customStyle="1" w:styleId="Heading2Char">
-    <w:name w:val="Heading 2 Char"/>
-    <w:basedOn w:val="DefaultParagraphFont"/>
-    <w:link w:val="Heading2"/>
+  <w:style w:type="character" w:customStyle="1" w:styleId="20">
+    <w:name w:val="Заглавие 2 Знак"/>
+    <w:basedOn w:val="a0"/>
+    <w:link w:val="2"/>
     <w:uiPriority w:val="9"/>
     <w:qFormat/>
     <w:rsid w:val="00946560"/>
@@ -25737,9 +25791,9 @@
       <w:szCs w:val="36"/>
     </w:rPr>
   </w:style>
-  <w:style w:type="paragraph" w:styleId="NormalWeb">
+  <w:style w:type="paragraph" w:styleId="aa">
     <w:name w:val="Normal (Web)"/>
-    <w:basedOn w:val="Normal"/>
+    <w:basedOn w:val="a"/>
     <w:uiPriority w:val="99"/>
     <w:semiHidden/>
     <w:unhideWhenUsed/>
@@ -25753,10 +25807,10 @@
       <w:szCs w:val="24"/>
     </w:rPr>
   </w:style>
-  <w:style w:type="character" w:styleId="Strong">
+  <w:style w:type="character" w:styleId="ab">
     <w:name w:val="Strong"/>
     <w:aliases w:val="Example Test"/>
-    <w:basedOn w:val="DefaultParagraphFont"/>
+    <w:basedOn w:val="a0"/>
     <w:qFormat/>
     <w:rsid w:val="00524789"/>
     <w:rPr>
@@ -25764,10 +25818,10 @@
       <w:bCs/>
     </w:rPr>
   </w:style>
-  <w:style w:type="character" w:customStyle="1" w:styleId="Heading3Char">
-    <w:name w:val="Heading 3 Char"/>
-    <w:basedOn w:val="DefaultParagraphFont"/>
-    <w:link w:val="Heading3"/>
+  <w:style w:type="character" w:customStyle="1" w:styleId="30">
+    <w:name w:val="Заглавие 3 Знак"/>
+    <w:basedOn w:val="a0"/>
+    <w:link w:val="3"/>
     <w:uiPriority w:val="9"/>
     <w:rsid w:val="00273160"/>
     <w:rPr>
@@ -25779,10 +25833,10 @@
       <w:szCs w:val="32"/>
     </w:rPr>
   </w:style>
-  <w:style w:type="character" w:customStyle="1" w:styleId="Heading4Char">
-    <w:name w:val="Heading 4 Char"/>
-    <w:basedOn w:val="DefaultParagraphFont"/>
-    <w:link w:val="Heading4"/>
+  <w:style w:type="character" w:customStyle="1" w:styleId="40">
+    <w:name w:val="Заглавие 4 Знак"/>
+    <w:basedOn w:val="a0"/>
+    <w:link w:val="4"/>
     <w:uiPriority w:val="9"/>
     <w:rsid w:val="008C5930"/>
     <w:rPr>
@@ -25793,10 +25847,10 @@
       <w:sz w:val="28"/>
     </w:rPr>
   </w:style>
-  <w:style w:type="paragraph" w:styleId="ListParagraph">
+  <w:style w:type="paragraph" w:styleId="ac">
     <w:name w:val="List Paragraph"/>
-    <w:basedOn w:val="Normal"/>
-    <w:link w:val="ListParagraphChar"/>
+    <w:basedOn w:val="a"/>
+    <w:link w:val="ad"/>
     <w:uiPriority w:val="34"/>
     <w:qFormat/>
     <w:rsid w:val="008617B5"/>
@@ -25805,9 +25859,9 @@
       <w:contextualSpacing/>
     </w:pPr>
   </w:style>
-  <w:style w:type="character" w:styleId="FollowedHyperlink">
+  <w:style w:type="character" w:styleId="ae">
     <w:name w:val="FollowedHyperlink"/>
-    <w:basedOn w:val="DefaultParagraphFont"/>
+    <w:basedOn w:val="a0"/>
     <w:uiPriority w:val="99"/>
     <w:semiHidden/>
     <w:unhideWhenUsed/>
@@ -25817,10 +25871,10 @@
       <w:u w:val="single"/>
     </w:rPr>
   </w:style>
-  <w:style w:type="character" w:customStyle="1" w:styleId="Heading5Char">
-    <w:name w:val="Heading 5 Char"/>
-    <w:basedOn w:val="DefaultParagraphFont"/>
-    <w:link w:val="Heading5"/>
+  <w:style w:type="character" w:customStyle="1" w:styleId="50">
+    <w:name w:val="Заглавие 5 Знак"/>
+    <w:basedOn w:val="a0"/>
+    <w:link w:val="5"/>
     <w:uiPriority w:val="9"/>
     <w:semiHidden/>
     <w:rsid w:val="008C5930"/>
@@ -25832,7 +25886,7 @@
   </w:style>
   <w:style w:type="paragraph" w:customStyle="1" w:styleId="Code">
     <w:name w:val="Code"/>
-    <w:basedOn w:val="Normal"/>
+    <w:basedOn w:val="a"/>
     <w:link w:val="CodeChar"/>
     <w:qFormat/>
     <w:rsid w:val="008063E1"/>
@@ -25844,7 +25898,7 @@
   </w:style>
   <w:style w:type="character" w:customStyle="1" w:styleId="CodeChar">
     <w:name w:val="Code Char"/>
-    <w:basedOn w:val="DefaultParagraphFont"/>
+    <w:basedOn w:val="a0"/>
     <w:link w:val="Code"/>
     <w:qFormat/>
     <w:rsid w:val="008063E1"/>
@@ -25854,9 +25908,9 @@
       <w:noProof/>
     </w:rPr>
   </w:style>
-  <w:style w:type="table" w:styleId="TableGrid">
+  <w:style w:type="table" w:styleId="af">
     <w:name w:val="Table Grid"/>
-    <w:basedOn w:val="TableNormal"/>
+    <w:basedOn w:val="a1"/>
     <w:uiPriority w:val="59"/>
     <w:rsid w:val="00763912"/>
     <w:pPr>
@@ -25875,12 +25929,12 @@
   </w:style>
   <w:style w:type="character" w:customStyle="1" w:styleId="tgc">
     <w:name w:val="_tgc"/>
-    <w:basedOn w:val="DefaultParagraphFont"/>
+    <w:basedOn w:val="a0"/>
     <w:rsid w:val="00D8395C"/>
   </w:style>
   <w:style w:type="paragraph" w:customStyle="1" w:styleId="Index">
     <w:name w:val="Index"/>
-    <w:basedOn w:val="Normal"/>
+    <w:basedOn w:val="a"/>
     <w:qFormat/>
     <w:rsid w:val="005054C7"/>
     <w:pPr>
@@ -25891,17 +25945,17 @@
       <w:rFonts w:cs="FreeSans"/>
     </w:rPr>
   </w:style>
-  <w:style w:type="character" w:customStyle="1" w:styleId="ListParagraphChar">
-    <w:name w:val="List Paragraph Char"/>
-    <w:basedOn w:val="DefaultParagraphFont"/>
-    <w:link w:val="ListParagraph"/>
+  <w:style w:type="character" w:customStyle="1" w:styleId="ad">
+    <w:name w:val="Списък на абзаци Знак"/>
+    <w:basedOn w:val="a0"/>
+    <w:link w:val="ac"/>
     <w:uiPriority w:val="34"/>
     <w:qFormat/>
     <w:rsid w:val="005054C7"/>
   </w:style>
   <w:style w:type="character" w:customStyle="1" w:styleId="InternetLink">
     <w:name w:val="Internet Link"/>
-    <w:basedOn w:val="DefaultParagraphFont"/>
+    <w:basedOn w:val="a0"/>
     <w:uiPriority w:val="99"/>
     <w:unhideWhenUsed/>
     <w:rsid w:val="005054C7"/>
@@ -25910,9 +25964,9 @@
       <w:u w:val="single"/>
     </w:rPr>
   </w:style>
-  <w:style w:type="character" w:styleId="UnresolvedMention">
+  <w:style w:type="character" w:styleId="af0">
     <w:name w:val="Unresolved Mention"/>
-    <w:basedOn w:val="DefaultParagraphFont"/>
+    <w:basedOn w:val="a0"/>
     <w:uiPriority w:val="99"/>
     <w:semiHidden/>
     <w:unhideWhenUsed/>
@@ -25924,8 +25978,8 @@
   </w:style>
   <w:style w:type="table" w:customStyle="1" w:styleId="TableGrid1">
     <w:name w:val="Table Grid1"/>
-    <w:basedOn w:val="TableNormal"/>
-    <w:next w:val="TableGrid"/>
+    <w:basedOn w:val="a1"/>
+    <w:next w:val="af"/>
     <w:uiPriority w:val="59"/>
     <w:rsid w:val="003431C9"/>
     <w:pPr>
@@ -25942,12 +25996,12 @@
       </w:tblBorders>
     </w:tblPr>
   </w:style>
-  <w:style w:type="paragraph" w:styleId="Title">
+  <w:style w:type="paragraph" w:styleId="af1">
     <w:name w:val="Title"/>
     <w:aliases w:val="Example Test Caption"/>
-    <w:basedOn w:val="Normal"/>
-    <w:next w:val="Normal"/>
-    <w:link w:val="TitleChar"/>
+    <w:basedOn w:val="a"/>
+    <w:next w:val="a"/>
+    <w:link w:val="af2"/>
     <w:uiPriority w:val="10"/>
     <w:rsid w:val="003431C9"/>
     <w:pPr>
@@ -25963,11 +26017,11 @@
       <w:lang w:val="bg-BG"/>
     </w:rPr>
   </w:style>
-  <w:style w:type="character" w:customStyle="1" w:styleId="TitleChar">
-    <w:name w:val="Title Char"/>
-    <w:aliases w:val="Example Test Caption Char"/>
-    <w:basedOn w:val="DefaultParagraphFont"/>
-    <w:link w:val="Title"/>
+  <w:style w:type="character" w:customStyle="1" w:styleId="af2">
+    <w:name w:val="Заглавие Знак"/>
+    <w:aliases w:val="Example Test Caption Знак"/>
+    <w:basedOn w:val="a0"/>
+    <w:link w:val="af1"/>
     <w:uiPriority w:val="10"/>
     <w:rsid w:val="003431C9"/>
     <w:rPr>

</xml_diff>

<commit_message>
Minor fixes on "04. Stack and Queue" exercises
</commit_message>
<xml_diff>
--- a/Courses/Software-Sciences/Module-2-DS-and-Algo-New/04-Stack-and-Queue/04-Stack-and-Queue-Exercises.docx
+++ b/Courses/Software-Sciences/Module-2-DS-and-Algo-New/04-Stack-and-Queue/04-Stack-and-Queue-Exercises.docx
@@ -4,7 +4,7 @@
   <w:body>
     <w:p>
       <w:pPr>
-        <w:pStyle w:val="1"/>
+        <w:pStyle w:val="Heading1"/>
         <w:spacing w:line="240" w:lineRule="auto"/>
         <w:jc w:val="center"/>
         <w:rPr>
@@ -56,7 +56,7 @@
       <w:hyperlink r:id="rId8">
         <w:r>
           <w:rPr>
-            <w:rStyle w:val="a9"/>
+            <w:rStyle w:val="Hyperlink"/>
           </w:rPr>
           <w:t>https://judge.softuni.bg/Contests/3172/Stack-Queue</w:t>
         </w:r>
@@ -67,7 +67,7 @@
     </w:p>
     <w:p>
       <w:pPr>
-        <w:pStyle w:val="2"/>
+        <w:pStyle w:val="Heading2"/>
         <w:spacing w:before="200" w:after="40"/>
         <w:rPr>
           <w:rFonts w:ascii="Calibri" w:eastAsia="Calibri" w:hAnsi="Calibri" w:cs="Calibri"/>
@@ -127,7 +127,7 @@
     </w:p>
     <w:p>
       <w:pPr>
-        <w:pStyle w:val="ac"/>
+        <w:pStyle w:val="ListParagraph"/>
         <w:numPr>
           <w:ilvl w:val="0"/>
           <w:numId w:val="15"/>
@@ -176,7 +176,7 @@
     </w:p>
     <w:p>
       <w:pPr>
-        <w:pStyle w:val="ac"/>
+        <w:pStyle w:val="ListParagraph"/>
         <w:numPr>
           <w:ilvl w:val="0"/>
           <w:numId w:val="15"/>
@@ -287,7 +287,7 @@
     </w:p>
     <w:p>
       <w:pPr>
-        <w:pStyle w:val="ac"/>
+        <w:pStyle w:val="ListParagraph"/>
         <w:numPr>
           <w:ilvl w:val="0"/>
           <w:numId w:val="15"/>
@@ -345,7 +345,7 @@
     </w:p>
     <w:p>
       <w:pPr>
-        <w:pStyle w:val="3"/>
+        <w:pStyle w:val="Heading3"/>
       </w:pPr>
       <w:r>
         <w:rPr>
@@ -356,7 +356,7 @@
     </w:p>
     <w:tbl>
       <w:tblPr>
-        <w:tblStyle w:val="af"/>
+        <w:tblStyle w:val="TableGrid"/>
         <w:tblW w:w="0" w:type="auto"/>
         <w:tblInd w:w="75" w:type="dxa"/>
         <w:tblLayout w:type="fixed"/>
@@ -532,7 +532,7 @@
     </w:tbl>
     <w:p>
       <w:pPr>
-        <w:pStyle w:val="3"/>
+        <w:pStyle w:val="Heading3"/>
         <w:rPr>
           <w:lang w:val="bg-BG"/>
         </w:rPr>
@@ -543,7 +543,7 @@
     </w:p>
     <w:p>
       <w:pPr>
-        <w:pStyle w:val="ac"/>
+        <w:pStyle w:val="ListParagraph"/>
         <w:numPr>
           <w:ilvl w:val="0"/>
           <w:numId w:val="14"/>
@@ -587,7 +587,7 @@
     </w:p>
     <w:p>
       <w:pPr>
-        <w:pStyle w:val="ac"/>
+        <w:pStyle w:val="ListParagraph"/>
         <w:numPr>
           <w:ilvl w:val="0"/>
           <w:numId w:val="14"/>
@@ -652,7 +652,7 @@
     </w:p>
     <w:p>
       <w:pPr>
-        <w:pStyle w:val="2"/>
+        <w:pStyle w:val="Heading2"/>
         <w:rPr>
           <w:lang w:val="bg-BG"/>
         </w:rPr>
@@ -695,7 +695,7 @@
     </w:p>
     <w:p>
       <w:pPr>
-        <w:pStyle w:val="ac"/>
+        <w:pStyle w:val="ListParagraph"/>
         <w:numPr>
           <w:ilvl w:val="0"/>
           <w:numId w:val="12"/>
@@ -744,7 +744,7 @@
     </w:p>
     <w:p>
       <w:pPr>
-        <w:pStyle w:val="ac"/>
+        <w:pStyle w:val="ListParagraph"/>
         <w:numPr>
           <w:ilvl w:val="0"/>
           <w:numId w:val="12"/>
@@ -854,7 +854,7 @@
     </w:p>
     <w:p>
       <w:pPr>
-        <w:pStyle w:val="ac"/>
+        <w:pStyle w:val="ListParagraph"/>
         <w:numPr>
           <w:ilvl w:val="1"/>
           <w:numId w:val="12"/>
@@ -947,7 +947,7 @@
     </w:p>
     <w:p>
       <w:pPr>
-        <w:pStyle w:val="ac"/>
+        <w:pStyle w:val="ListParagraph"/>
         <w:numPr>
           <w:ilvl w:val="1"/>
           <w:numId w:val="12"/>
@@ -1066,7 +1066,7 @@
     </w:p>
     <w:p>
       <w:pPr>
-        <w:pStyle w:val="ac"/>
+        <w:pStyle w:val="ListParagraph"/>
         <w:numPr>
           <w:ilvl w:val="0"/>
           <w:numId w:val="12"/>
@@ -1137,7 +1137,7 @@
     </w:p>
     <w:p>
       <w:pPr>
-        <w:pStyle w:val="3"/>
+        <w:pStyle w:val="Heading3"/>
         <w:rPr>
           <w:lang w:val="bg-BG"/>
         </w:rPr>
@@ -1148,7 +1148,7 @@
     </w:p>
     <w:p>
       <w:pPr>
-        <w:pStyle w:val="ac"/>
+        <w:pStyle w:val="ListParagraph"/>
         <w:numPr>
           <w:ilvl w:val="0"/>
           <w:numId w:val="11"/>
@@ -1215,7 +1215,7 @@
     </w:p>
     <w:p>
       <w:pPr>
-        <w:pStyle w:val="ac"/>
+        <w:pStyle w:val="ListParagraph"/>
         <w:numPr>
           <w:ilvl w:val="0"/>
           <w:numId w:val="11"/>
@@ -1373,7 +1373,7 @@
     </w:p>
     <w:p>
       <w:pPr>
-        <w:pStyle w:val="ac"/>
+        <w:pStyle w:val="ListParagraph"/>
         <w:numPr>
           <w:ilvl w:val="0"/>
           <w:numId w:val="11"/>
@@ -1449,7 +1449,7 @@
     </w:p>
     <w:p>
       <w:pPr>
-        <w:pStyle w:val="3"/>
+        <w:pStyle w:val="Heading3"/>
       </w:pPr>
       <w:r>
         <w:rPr>
@@ -1460,7 +1460,7 @@
     </w:p>
     <w:p>
       <w:pPr>
-        <w:pStyle w:val="ac"/>
+        <w:pStyle w:val="ListParagraph"/>
         <w:numPr>
           <w:ilvl w:val="0"/>
           <w:numId w:val="10"/>
@@ -1538,7 +1538,7 @@
     </w:p>
     <w:p>
       <w:pPr>
-        <w:pStyle w:val="3"/>
+        <w:pStyle w:val="Heading3"/>
       </w:pPr>
       <w:r>
         <w:rPr>
@@ -1549,7 +1549,7 @@
     </w:p>
     <w:tbl>
       <w:tblPr>
-        <w:tblStyle w:val="af"/>
+        <w:tblStyle w:val="TableGrid"/>
         <w:tblW w:w="0" w:type="auto"/>
         <w:tblInd w:w="75" w:type="dxa"/>
         <w:tblLook w:val="04A0" w:firstRow="1" w:lastRow="0" w:firstColumn="1" w:lastColumn="0" w:noHBand="0" w:noVBand="1"/>
@@ -1729,7 +1729,7 @@
     <w:p/>
     <w:tbl>
       <w:tblPr>
-        <w:tblStyle w:val="af"/>
+        <w:tblStyle w:val="TableGrid"/>
         <w:tblpPr w:leftFromText="141" w:rightFromText="141" w:horzAnchor="margin" w:tblpY="-14025"/>
         <w:tblW w:w="0" w:type="auto"/>
         <w:tblLook w:val="04A0" w:firstRow="1" w:lastRow="0" w:firstColumn="1" w:lastColumn="0" w:noHBand="0" w:noVBand="1"/>
@@ -1938,7 +1938,7 @@
     </w:p>
     <w:p>
       <w:pPr>
-        <w:pStyle w:val="3"/>
+        <w:pStyle w:val="Heading3"/>
         <w:spacing w:before="120" w:after="40"/>
         <w:rPr>
           <w:rFonts w:ascii="Calibri" w:eastAsia="Calibri" w:hAnsi="Calibri" w:cs="Calibri"/>
@@ -1957,7 +1957,7 @@
     </w:p>
     <w:p>
       <w:pPr>
-        <w:pStyle w:val="ac"/>
+        <w:pStyle w:val="ListParagraph"/>
         <w:numPr>
           <w:ilvl w:val="0"/>
           <w:numId w:val="9"/>
@@ -2001,7 +2001,7 @@
     </w:p>
     <w:p>
       <w:pPr>
-        <w:pStyle w:val="ac"/>
+        <w:pStyle w:val="ListParagraph"/>
         <w:numPr>
           <w:ilvl w:val="0"/>
           <w:numId w:val="9"/>
@@ -2066,7 +2066,7 @@
     </w:p>
     <w:p>
       <w:pPr>
-        <w:pStyle w:val="2"/>
+        <w:pStyle w:val="Heading2"/>
         <w:rPr>
           <w:lang w:val="bg-BG"/>
         </w:rPr>
@@ -2191,7 +2191,7 @@
     </w:p>
     <w:p>
       <w:pPr>
-        <w:pStyle w:val="3"/>
+        <w:pStyle w:val="Heading3"/>
         <w:rPr>
           <w:lang w:val="bg-BG"/>
         </w:rPr>
@@ -2202,7 +2202,7 @@
     </w:p>
     <w:tbl>
       <w:tblPr>
-        <w:tblStyle w:val="af"/>
+        <w:tblStyle w:val="TableGrid"/>
         <w:tblW w:w="0" w:type="auto"/>
         <w:tblInd w:w="75" w:type="dxa"/>
         <w:tblLayout w:type="fixed"/>
@@ -2380,7 +2380,7 @@
     </w:tbl>
     <w:p>
       <w:pPr>
-        <w:pStyle w:val="3"/>
+        <w:pStyle w:val="Heading3"/>
       </w:pPr>
       <w:r>
         <w:rPr>
@@ -2391,7 +2391,7 @@
     </w:p>
     <w:p>
       <w:pPr>
-        <w:pStyle w:val="ac"/>
+        <w:pStyle w:val="ListParagraph"/>
         <w:numPr>
           <w:ilvl w:val="0"/>
           <w:numId w:val="7"/>
@@ -2436,7 +2436,7 @@
     </w:p>
     <w:p>
       <w:pPr>
-        <w:pStyle w:val="ac"/>
+        <w:pStyle w:val="ListParagraph"/>
         <w:numPr>
           <w:ilvl w:val="0"/>
           <w:numId w:val="7"/>
@@ -2461,7 +2461,7 @@
     </w:p>
     <w:p>
       <w:pPr>
-        <w:pStyle w:val="ac"/>
+        <w:pStyle w:val="ListParagraph"/>
         <w:numPr>
           <w:ilvl w:val="1"/>
           <w:numId w:val="7"/>
@@ -2541,7 +2541,7 @@
     </w:p>
     <w:p>
       <w:pPr>
-        <w:pStyle w:val="ac"/>
+        <w:pStyle w:val="ListParagraph"/>
         <w:numPr>
           <w:ilvl w:val="1"/>
           <w:numId w:val="7"/>
@@ -2613,7 +2613,7 @@
     </w:p>
     <w:p>
       <w:pPr>
-        <w:pStyle w:val="2"/>
+        <w:pStyle w:val="Heading2"/>
         <w:rPr>
           <w:lang w:val="bg-BG"/>
         </w:rPr>
@@ -2812,7 +2812,7 @@
     </w:p>
     <w:p>
       <w:pPr>
-        <w:pStyle w:val="3"/>
+        <w:pStyle w:val="Heading3"/>
       </w:pPr>
       <w:r>
         <w:rPr>
@@ -2823,7 +2823,7 @@
     </w:p>
     <w:tbl>
       <w:tblPr>
-        <w:tblStyle w:val="af"/>
+        <w:tblStyle w:val="TableGrid"/>
         <w:tblW w:w="0" w:type="auto"/>
         <w:tblInd w:w="75" w:type="dxa"/>
         <w:tblLayout w:type="fixed"/>
@@ -3051,7 +3051,7 @@
     </w:tbl>
     <w:p>
       <w:pPr>
-        <w:pStyle w:val="3"/>
+        <w:pStyle w:val="Heading3"/>
         <w:rPr>
           <w:lang w:val="bg-BG"/>
         </w:rPr>
@@ -3066,7 +3066,7 @@
     </w:p>
     <w:p>
       <w:pPr>
-        <w:pStyle w:val="ac"/>
+        <w:pStyle w:val="ListParagraph"/>
         <w:numPr>
           <w:ilvl w:val="0"/>
           <w:numId w:val="5"/>
@@ -3109,7 +3109,7 @@
     </w:p>
     <w:p>
       <w:pPr>
-        <w:pStyle w:val="ac"/>
+        <w:pStyle w:val="ListParagraph"/>
         <w:numPr>
           <w:ilvl w:val="1"/>
           <w:numId w:val="5"/>
@@ -3134,7 +3134,7 @@
     </w:p>
     <w:p>
       <w:pPr>
-        <w:pStyle w:val="ac"/>
+        <w:pStyle w:val="ListParagraph"/>
         <w:numPr>
           <w:ilvl w:val="1"/>
           <w:numId w:val="5"/>
@@ -3204,7 +3204,7 @@
     </w:p>
     <w:p>
       <w:pPr>
-        <w:pStyle w:val="ac"/>
+        <w:pStyle w:val="ListParagraph"/>
         <w:numPr>
           <w:ilvl w:val="1"/>
           <w:numId w:val="5"/>
@@ -3238,7 +3238,7 @@
     </w:p>
     <w:p>
       <w:pPr>
-        <w:pStyle w:val="2"/>
+        <w:pStyle w:val="Heading2"/>
         <w:rPr>
           <w:lang w:val="bg-BG"/>
         </w:rPr>
@@ -3469,7 +3469,7 @@
     </w:p>
     <w:p>
       <w:pPr>
-        <w:pStyle w:val="3"/>
+        <w:pStyle w:val="Heading3"/>
       </w:pPr>
       <w:r>
         <w:rPr>
@@ -3486,7 +3486,7 @@
     </w:p>
     <w:tbl>
       <w:tblPr>
-        <w:tblStyle w:val="af"/>
+        <w:tblStyle w:val="TableGrid"/>
         <w:tblW w:w="0" w:type="auto"/>
         <w:tblLayout w:type="fixed"/>
         <w:tblLook w:val="04A0" w:firstRow="1" w:lastRow="0" w:firstColumn="1" w:lastColumn="0" w:noHBand="0" w:noVBand="1"/>
@@ -3964,7 +3964,7 @@
     </w:tbl>
     <w:p>
       <w:pPr>
-        <w:pStyle w:val="2"/>
+        <w:pStyle w:val="Heading2"/>
         <w:rPr>
           <w:lang w:val="bg-BG"/>
         </w:rPr>
@@ -4334,7 +4334,7 @@
     </w:p>
     <w:p>
       <w:pPr>
-        <w:pStyle w:val="3"/>
+        <w:pStyle w:val="Heading3"/>
       </w:pPr>
       <w:r>
         <w:rPr>
@@ -4345,7 +4345,7 @@
     </w:p>
     <w:p>
       <w:pPr>
-        <w:pStyle w:val="ac"/>
+        <w:pStyle w:val="ListParagraph"/>
         <w:numPr>
           <w:ilvl w:val="0"/>
           <w:numId w:val="2"/>
@@ -4448,7 +4448,7 @@
     </w:p>
     <w:p>
       <w:pPr>
-        <w:pStyle w:val="ac"/>
+        <w:pStyle w:val="ListParagraph"/>
         <w:numPr>
           <w:ilvl w:val="0"/>
           <w:numId w:val="2"/>
@@ -4542,7 +4542,7 @@
     </w:p>
     <w:p>
       <w:pPr>
-        <w:pStyle w:val="ac"/>
+        <w:pStyle w:val="ListParagraph"/>
         <w:numPr>
           <w:ilvl w:val="0"/>
           <w:numId w:val="2"/>
@@ -4587,7 +4587,7 @@
     </w:p>
     <w:p>
       <w:pPr>
-        <w:pStyle w:val="3"/>
+        <w:pStyle w:val="Heading3"/>
         <w:rPr>
           <w:lang w:val="bg-BG"/>
         </w:rPr>
@@ -4599,7 +4599,7 @@
     </w:p>
     <w:p>
       <w:pPr>
-        <w:pStyle w:val="ac"/>
+        <w:pStyle w:val="ListParagraph"/>
         <w:numPr>
           <w:ilvl w:val="0"/>
           <w:numId w:val="1"/>
@@ -4666,7 +4666,7 @@
     </w:p>
     <w:p>
       <w:pPr>
-        <w:pStyle w:val="3"/>
+        <w:pStyle w:val="Heading3"/>
       </w:pPr>
       <w:r>
         <w:t>Примери</w:t>
@@ -4674,7 +4674,7 @@
     </w:p>
     <w:tbl>
       <w:tblPr>
-        <w:tblStyle w:val="af"/>
+        <w:tblStyle w:val="TableGrid"/>
         <w:tblW w:w="0" w:type="auto"/>
         <w:tblLayout w:type="fixed"/>
         <w:tblLook w:val="04A0" w:firstRow="1" w:lastRow="0" w:firstColumn="1" w:lastColumn="0" w:noHBand="0" w:noVBand="1"/>
@@ -5477,7 +5477,7 @@
     </w:tbl>
     <w:p>
       <w:pPr>
-        <w:pStyle w:val="2"/>
+        <w:pStyle w:val="Heading2"/>
         <w:rPr>
           <w:lang w:val="bg-BG"/>
         </w:rPr>
@@ -5906,7 +5906,7 @@
     </w:p>
     <w:p>
       <w:pPr>
-        <w:pStyle w:val="3"/>
+        <w:pStyle w:val="Heading3"/>
         <w:rPr>
           <w:lang w:val="bg-BG"/>
         </w:rPr>
@@ -6384,7 +6384,7 @@
     </w:tbl>
     <w:p>
       <w:pPr>
-        <w:pStyle w:val="2"/>
+        <w:pStyle w:val="Heading2"/>
         <w:rPr>
           <w:lang w:val="bg-BG"/>
         </w:rPr>
@@ -6817,7 +6817,7 @@
     </w:p>
     <w:p>
       <w:pPr>
-        <w:pStyle w:val="3"/>
+        <w:pStyle w:val="Heading3"/>
       </w:pPr>
       <w:r>
         <w:t>Вход</w:t>
@@ -6825,7 +6825,7 @@
     </w:p>
     <w:p>
       <w:pPr>
-        <w:pStyle w:val="ac"/>
+        <w:pStyle w:val="ListParagraph"/>
         <w:numPr>
           <w:ilvl w:val="0"/>
           <w:numId w:val="20"/>
@@ -6862,7 +6862,7 @@
     </w:p>
     <w:p>
       <w:pPr>
-        <w:pStyle w:val="ac"/>
+        <w:pStyle w:val="ListParagraph"/>
         <w:numPr>
           <w:ilvl w:val="0"/>
           <w:numId w:val="20"/>
@@ -6941,7 +6941,7 @@
     </w:p>
     <w:p>
       <w:pPr>
-        <w:pStyle w:val="3"/>
+        <w:pStyle w:val="Heading3"/>
       </w:pPr>
       <w:r>
         <w:t>Изход</w:t>
@@ -6949,7 +6949,7 @@
     </w:p>
     <w:p>
       <w:pPr>
-        <w:pStyle w:val="ac"/>
+        <w:pStyle w:val="ListParagraph"/>
         <w:numPr>
           <w:ilvl w:val="0"/>
           <w:numId w:val="21"/>
@@ -6990,7 +6990,7 @@
     </w:p>
     <w:p>
       <w:pPr>
-        <w:pStyle w:val="3"/>
+        <w:pStyle w:val="Heading3"/>
       </w:pPr>
       <w:r>
         <w:t>Бележки</w:t>
@@ -7094,7 +7094,7 @@
     </w:p>
     <w:p>
       <w:pPr>
-        <w:pStyle w:val="3"/>
+        <w:pStyle w:val="Heading3"/>
       </w:pPr>
       <w:r>
         <w:rPr>
@@ -7714,7 +7714,7 @@
     </w:tbl>
     <w:p>
       <w:pPr>
-        <w:pStyle w:val="2"/>
+        <w:pStyle w:val="Heading2"/>
         <w:rPr>
           <w:lang w:val="bg-BG"/>
         </w:rPr>
@@ -8110,7 +8110,7 @@
     </w:p>
     <w:p>
       <w:pPr>
-        <w:pStyle w:val="3"/>
+        <w:pStyle w:val="Heading3"/>
         <w:rPr>
           <w:lang w:val="bg-BG"/>
         </w:rPr>
@@ -8121,7 +8121,7 @@
     </w:p>
     <w:p>
       <w:pPr>
-        <w:pStyle w:val="ac"/>
+        <w:pStyle w:val="ListParagraph"/>
         <w:numPr>
           <w:ilvl w:val="0"/>
           <w:numId w:val="32"/>
@@ -8184,7 +8184,7 @@
     </w:p>
     <w:p>
       <w:pPr>
-        <w:pStyle w:val="ac"/>
+        <w:pStyle w:val="ListParagraph"/>
         <w:numPr>
           <w:ilvl w:val="0"/>
           <w:numId w:val="32"/>
@@ -8222,7 +8222,7 @@
     </w:p>
     <w:p>
       <w:pPr>
-        <w:pStyle w:val="3"/>
+        <w:pStyle w:val="Heading3"/>
       </w:pPr>
       <w:r>
         <w:t>Изход</w:t>
@@ -8230,7 +8230,7 @@
     </w:p>
     <w:p>
       <w:pPr>
-        <w:pStyle w:val="ac"/>
+        <w:pStyle w:val="ListParagraph"/>
         <w:numPr>
           <w:ilvl w:val="0"/>
           <w:numId w:val="33"/>
@@ -8289,7 +8289,7 @@
     </w:p>
     <w:p>
       <w:pPr>
-        <w:pStyle w:val="3"/>
+        <w:pStyle w:val="Heading3"/>
       </w:pPr>
       <w:r>
         <w:t>Бележки</w:t>
@@ -8297,7 +8297,7 @@
     </w:p>
     <w:p>
       <w:pPr>
-        <w:pStyle w:val="ac"/>
+        <w:pStyle w:val="ListParagraph"/>
         <w:numPr>
           <w:ilvl w:val="0"/>
           <w:numId w:val="33"/>
@@ -8325,7 +8325,7 @@
     </w:p>
     <w:p>
       <w:pPr>
-        <w:pStyle w:val="ac"/>
+        <w:pStyle w:val="ListParagraph"/>
         <w:numPr>
           <w:ilvl w:val="0"/>
           <w:numId w:val="33"/>
@@ -8347,7 +8347,7 @@
     </w:p>
     <w:p>
       <w:pPr>
-        <w:pStyle w:val="ac"/>
+        <w:pStyle w:val="ListParagraph"/>
         <w:numPr>
           <w:ilvl w:val="0"/>
           <w:numId w:val="33"/>
@@ -8375,7 +8375,7 @@
     </w:p>
     <w:p>
       <w:pPr>
-        <w:pStyle w:val="ac"/>
+        <w:pStyle w:val="ListParagraph"/>
         <w:numPr>
           <w:ilvl w:val="0"/>
           <w:numId w:val="33"/>
@@ -8447,7 +8447,7 @@
     </w:p>
     <w:p>
       <w:pPr>
-        <w:pStyle w:val="3"/>
+        <w:pStyle w:val="Heading3"/>
         <w:rPr>
           <w:lang w:val="bg-BG"/>
         </w:rPr>
@@ -8963,7 +8963,7 @@
     </w:p>
     <w:p>
       <w:pPr>
-        <w:pStyle w:val="ac"/>
+        <w:pStyle w:val="ListParagraph"/>
         <w:numPr>
           <w:ilvl w:val="0"/>
           <w:numId w:val="34"/>
@@ -8971,7 +8971,7 @@
         <w:spacing w:before="0" w:after="200" w:line="240" w:lineRule="auto"/>
         <w:jc w:val="both"/>
         <w:rPr>
-          <w:rStyle w:val="ab"/>
+          <w:rStyle w:val="Strong"/>
           <w:b w:val="0"/>
           <w:bCs w:val="0"/>
           <w:noProof/>
@@ -8980,7 +8980,7 @@
       </w:pPr>
       <w:r>
         <w:rPr>
-          <w:rStyle w:val="ab"/>
+          <w:rStyle w:val="Strong"/>
           <w:b w:val="0"/>
           <w:bCs w:val="0"/>
           <w:noProof/>
@@ -8989,7 +8989,7 @@
       </w:r>
       <w:r>
         <w:rPr>
-          <w:rStyle w:val="ab"/>
+          <w:rStyle w:val="Strong"/>
           <w:rFonts w:ascii="Consolas" w:hAnsi="Consolas"/>
           <w:noProof/>
         </w:rPr>
@@ -8997,7 +8997,7 @@
       </w:r>
       <w:r>
         <w:rPr>
-          <w:rStyle w:val="ab"/>
+          <w:rStyle w:val="Strong"/>
           <w:b w:val="0"/>
           <w:bCs w:val="0"/>
           <w:noProof/>
@@ -9007,7 +9007,7 @@
     </w:p>
     <w:p>
       <w:pPr>
-        <w:pStyle w:val="ac"/>
+        <w:pStyle w:val="ListParagraph"/>
         <w:numPr>
           <w:ilvl w:val="0"/>
           <w:numId w:val="34"/>
@@ -9015,7 +9015,7 @@
         <w:spacing w:before="0" w:after="200" w:line="240" w:lineRule="auto"/>
         <w:jc w:val="both"/>
         <w:rPr>
-          <w:rStyle w:val="ab"/>
+          <w:rStyle w:val="Strong"/>
           <w:b w:val="0"/>
           <w:bCs w:val="0"/>
           <w:noProof/>
@@ -9024,7 +9024,7 @@
       </w:pPr>
       <w:r>
         <w:rPr>
-          <w:rStyle w:val="ab"/>
+          <w:rStyle w:val="Strong"/>
           <w:b w:val="0"/>
           <w:bCs w:val="0"/>
           <w:noProof/>
@@ -9033,7 +9033,7 @@
       </w:r>
       <w:r>
         <w:rPr>
-          <w:rStyle w:val="ab"/>
+          <w:rStyle w:val="Strong"/>
           <w:rFonts w:ascii="Consolas" w:hAnsi="Consolas"/>
           <w:noProof/>
         </w:rPr>
@@ -9041,7 +9041,7 @@
       </w:r>
       <w:r>
         <w:rPr>
-          <w:rStyle w:val="ab"/>
+          <w:rStyle w:val="Strong"/>
           <w:b w:val="0"/>
           <w:bCs w:val="0"/>
           <w:noProof/>
@@ -9050,7 +9050,7 @@
       </w:r>
       <w:r>
         <w:rPr>
-          <w:rStyle w:val="ab"/>
+          <w:rStyle w:val="Strong"/>
           <w:b w:val="0"/>
           <w:bCs w:val="0"/>
           <w:noProof/>
@@ -9059,7 +9059,7 @@
       </w:r>
       <w:r>
         <w:rPr>
-          <w:rStyle w:val="ab"/>
+          <w:rStyle w:val="Strong"/>
           <w:b w:val="0"/>
           <w:bCs w:val="0"/>
           <w:noProof/>
@@ -9068,7 +9068,7 @@
       </w:r>
       <w:r>
         <w:rPr>
-          <w:rStyle w:val="ab"/>
+          <w:rStyle w:val="Strong"/>
           <w:b w:val="0"/>
           <w:bCs w:val="0"/>
           <w:noProof/>
@@ -9077,7 +9077,7 @@
       </w:r>
       <w:r>
         <w:rPr>
-          <w:rStyle w:val="ab"/>
+          <w:rStyle w:val="Strong"/>
           <w:b w:val="0"/>
           <w:bCs w:val="0"/>
           <w:noProof/>
@@ -9086,7 +9086,7 @@
       </w:r>
       <w:r>
         <w:rPr>
-          <w:rStyle w:val="ab"/>
+          <w:rStyle w:val="Strong"/>
           <w:rFonts w:ascii="Consolas" w:hAnsi="Consolas"/>
           <w:noProof/>
         </w:rPr>
@@ -9094,7 +9094,7 @@
       </w:r>
       <w:r>
         <w:rPr>
-          <w:rStyle w:val="ab"/>
+          <w:rStyle w:val="Strong"/>
           <w:rFonts w:ascii="Consolas" w:hAnsi="Consolas"/>
           <w:noProof/>
         </w:rPr>
@@ -9102,7 +9102,7 @@
       </w:r>
       <w:r>
         <w:rPr>
-          <w:rStyle w:val="ab"/>
+          <w:rStyle w:val="Strong"/>
           <w:rFonts w:ascii="Consolas" w:hAnsi="Consolas"/>
           <w:noProof/>
         </w:rPr>
@@ -9110,7 +9110,7 @@
       </w:r>
       <w:r>
         <w:rPr>
-          <w:rStyle w:val="ab"/>
+          <w:rStyle w:val="Strong"/>
           <w:b w:val="0"/>
           <w:bCs w:val="0"/>
           <w:noProof/>
@@ -9120,7 +9120,7 @@
     </w:p>
     <w:p>
       <w:pPr>
-        <w:pStyle w:val="ac"/>
+        <w:pStyle w:val="ListParagraph"/>
         <w:numPr>
           <w:ilvl w:val="0"/>
           <w:numId w:val="34"/>
@@ -9128,7 +9128,7 @@
         <w:spacing w:before="0" w:after="200" w:line="240" w:lineRule="auto"/>
         <w:jc w:val="both"/>
         <w:rPr>
-          <w:rStyle w:val="ab"/>
+          <w:rStyle w:val="Strong"/>
           <w:b w:val="0"/>
           <w:bCs w:val="0"/>
           <w:noProof/>
@@ -9137,7 +9137,7 @@
       </w:pPr>
       <w:r>
         <w:rPr>
-          <w:rStyle w:val="ab"/>
+          <w:rStyle w:val="Strong"/>
           <w:b w:val="0"/>
           <w:bCs w:val="0"/>
           <w:noProof/>
@@ -9146,7 +9146,7 @@
       </w:r>
       <w:r>
         <w:rPr>
-          <w:rStyle w:val="ab"/>
+          <w:rStyle w:val="Strong"/>
           <w:rFonts w:ascii="Consolas" w:hAnsi="Consolas"/>
           <w:noProof/>
         </w:rPr>
@@ -9154,7 +9154,7 @@
       </w:r>
       <w:r>
         <w:rPr>
-          <w:rStyle w:val="ab"/>
+          <w:rStyle w:val="Strong"/>
           <w:b w:val="0"/>
           <w:bCs w:val="0"/>
           <w:noProof/>
@@ -9163,7 +9163,7 @@
       </w:r>
       <w:r>
         <w:rPr>
-          <w:rStyle w:val="ab"/>
+          <w:rStyle w:val="Strong"/>
           <w:b w:val="0"/>
           <w:bCs w:val="0"/>
           <w:noProof/>
@@ -9172,7 +9172,7 @@
       </w:r>
       <w:r>
         <w:rPr>
-          <w:rStyle w:val="ab"/>
+          <w:rStyle w:val="Strong"/>
           <w:b w:val="0"/>
           <w:bCs w:val="0"/>
           <w:noProof/>
@@ -9182,7 +9182,7 @@
     </w:p>
     <w:p>
       <w:pPr>
-        <w:pStyle w:val="3"/>
+        <w:pStyle w:val="Heading3"/>
         <w:rPr>
           <w:lang w:val="bg-BG"/>
         </w:rPr>
@@ -9193,7 +9193,7 @@
     </w:p>
     <w:p>
       <w:pPr>
-        <w:pStyle w:val="ac"/>
+        <w:pStyle w:val="ListParagraph"/>
         <w:numPr>
           <w:ilvl w:val="0"/>
           <w:numId w:val="22"/>
@@ -9260,7 +9260,7 @@
     </w:p>
     <w:p>
       <w:pPr>
-        <w:pStyle w:val="ac"/>
+        <w:pStyle w:val="ListParagraph"/>
         <w:numPr>
           <w:ilvl w:val="0"/>
           <w:numId w:val="22"/>
@@ -9307,7 +9307,7 @@
     </w:p>
     <w:p>
       <w:pPr>
-        <w:pStyle w:val="3"/>
+        <w:pStyle w:val="Heading3"/>
         <w:rPr>
           <w:lang w:val="bg-BG"/>
         </w:rPr>
@@ -9318,7 +9318,7 @@
     </w:p>
     <w:p>
       <w:pPr>
-        <w:pStyle w:val="ac"/>
+        <w:pStyle w:val="ListParagraph"/>
         <w:numPr>
           <w:ilvl w:val="0"/>
           <w:numId w:val="31"/>
@@ -9341,7 +9341,7 @@
     </w:p>
     <w:p>
       <w:pPr>
-        <w:pStyle w:val="ac"/>
+        <w:pStyle w:val="ListParagraph"/>
         <w:numPr>
           <w:ilvl w:val="0"/>
           <w:numId w:val="31"/>
@@ -9378,7 +9378,7 @@
     </w:p>
     <w:p>
       <w:pPr>
-        <w:pStyle w:val="3"/>
+        <w:pStyle w:val="Heading3"/>
         <w:rPr>
           <w:lang w:val="bg-BG"/>
         </w:rPr>
@@ -9389,7 +9389,7 @@
     </w:p>
     <w:p>
       <w:pPr>
-        <w:pStyle w:val="ac"/>
+        <w:pStyle w:val="ListParagraph"/>
         <w:numPr>
           <w:ilvl w:val="0"/>
           <w:numId w:val="22"/>
@@ -9474,7 +9474,7 @@
     </w:p>
     <w:p>
       <w:pPr>
-        <w:pStyle w:val="ac"/>
+        <w:pStyle w:val="ListParagraph"/>
         <w:numPr>
           <w:ilvl w:val="0"/>
           <w:numId w:val="22"/>
@@ -9543,7 +9543,7 @@
     </w:p>
     <w:p>
       <w:pPr>
-        <w:pStyle w:val="ac"/>
+        <w:pStyle w:val="ListParagraph"/>
         <w:numPr>
           <w:ilvl w:val="0"/>
           <w:numId w:val="22"/>
@@ -9566,7 +9566,7 @@
     </w:p>
     <w:p>
       <w:pPr>
-        <w:pStyle w:val="3"/>
+        <w:pStyle w:val="Heading3"/>
         <w:rPr>
           <w:lang w:val="bg-BG"/>
         </w:rPr>
@@ -9914,7 +9914,7 @@
     </w:tbl>
     <w:p>
       <w:pPr>
-        <w:pStyle w:val="2"/>
+        <w:pStyle w:val="Heading2"/>
         <w:rPr>
           <w:lang w:val="bg-BG"/>
         </w:rPr>
@@ -10570,7 +10570,7 @@
     </w:p>
     <w:p>
       <w:pPr>
-        <w:pStyle w:val="3"/>
+        <w:pStyle w:val="Heading3"/>
         <w:rPr>
           <w:lang w:val="bg-BG"/>
         </w:rPr>
@@ -10582,7 +10582,7 @@
     </w:p>
     <w:p>
       <w:pPr>
-        <w:pStyle w:val="ac"/>
+        <w:pStyle w:val="ListParagraph"/>
         <w:numPr>
           <w:ilvl w:val="0"/>
           <w:numId w:val="21"/>
@@ -10624,7 +10624,7 @@
     </w:p>
     <w:p>
       <w:pPr>
-        <w:pStyle w:val="ac"/>
+        <w:pStyle w:val="ListParagraph"/>
         <w:numPr>
           <w:ilvl w:val="0"/>
           <w:numId w:val="21"/>
@@ -10726,7 +10726,7 @@
     </w:p>
     <w:p>
       <w:pPr>
-        <w:pStyle w:val="3"/>
+        <w:pStyle w:val="Heading3"/>
         <w:rPr>
           <w:lang w:val="bg-BG"/>
         </w:rPr>
@@ -10737,7 +10737,7 @@
     </w:p>
     <w:p>
       <w:pPr>
-        <w:pStyle w:val="ac"/>
+        <w:pStyle w:val="ListParagraph"/>
         <w:numPr>
           <w:ilvl w:val="0"/>
           <w:numId w:val="22"/>
@@ -10775,7 +10775,7 @@
     </w:p>
     <w:p>
       <w:pPr>
-        <w:pStyle w:val="3"/>
+        <w:pStyle w:val="Heading3"/>
         <w:rPr>
           <w:lang w:val="bg-BG"/>
         </w:rPr>
@@ -10786,7 +10786,7 @@
     </w:p>
     <w:p>
       <w:pPr>
-        <w:pStyle w:val="ac"/>
+        <w:pStyle w:val="ListParagraph"/>
         <w:numPr>
           <w:ilvl w:val="0"/>
           <w:numId w:val="22"/>
@@ -10810,7 +10810,7 @@
     </w:p>
     <w:p>
       <w:pPr>
-        <w:pStyle w:val="ac"/>
+        <w:pStyle w:val="ListParagraph"/>
         <w:numPr>
           <w:ilvl w:val="0"/>
           <w:numId w:val="22"/>
@@ -10862,7 +10862,7 @@
     </w:p>
     <w:p>
       <w:pPr>
-        <w:pStyle w:val="3"/>
+        <w:pStyle w:val="Heading3"/>
         <w:rPr>
           <w:lang w:val="bg-BG"/>
         </w:rPr>
@@ -11069,7 +11069,7 @@
     </w:tbl>
     <w:p>
       <w:pPr>
-        <w:pStyle w:val="2"/>
+        <w:pStyle w:val="Heading2"/>
         <w:rPr>
           <w:lang w:val="bg-BG"/>
         </w:rPr>
@@ -11351,7 +11351,7 @@
     </w:p>
     <w:p>
       <w:pPr>
-        <w:pStyle w:val="3"/>
+        <w:pStyle w:val="Heading3"/>
         <w:rPr>
           <w:lang w:val="bg-BG"/>
         </w:rPr>
@@ -11362,7 +11362,7 @@
     </w:p>
     <w:p>
       <w:pPr>
-        <w:pStyle w:val="ac"/>
+        <w:pStyle w:val="ListParagraph"/>
         <w:numPr>
           <w:ilvl w:val="0"/>
           <w:numId w:val="23"/>
@@ -11403,7 +11403,7 @@
     </w:p>
     <w:p>
       <w:pPr>
-        <w:pStyle w:val="3"/>
+        <w:pStyle w:val="Heading3"/>
       </w:pPr>
       <w:r>
         <w:t>Изход</w:t>
@@ -11411,7 +11411,7 @@
     </w:p>
     <w:p>
       <w:pPr>
-        <w:pStyle w:val="ac"/>
+        <w:pStyle w:val="ListParagraph"/>
         <w:numPr>
           <w:ilvl w:val="0"/>
           <w:numId w:val="24"/>
@@ -11469,7 +11469,7 @@
     </w:p>
     <w:p>
       <w:pPr>
-        <w:pStyle w:val="3"/>
+        <w:pStyle w:val="Heading3"/>
       </w:pPr>
       <w:r>
         <w:t>Бележки</w:t>
@@ -11477,7 +11477,7 @@
     </w:p>
     <w:p>
       <w:pPr>
-        <w:pStyle w:val="ac"/>
+        <w:pStyle w:val="ListParagraph"/>
         <w:numPr>
           <w:ilvl w:val="0"/>
           <w:numId w:val="23"/>
@@ -11521,7 +11521,7 @@
     </w:p>
     <w:p>
       <w:pPr>
-        <w:pStyle w:val="ac"/>
+        <w:pStyle w:val="ListParagraph"/>
         <w:numPr>
           <w:ilvl w:val="0"/>
           <w:numId w:val="23"/>
@@ -11559,7 +11559,7 @@
     </w:p>
     <w:p>
       <w:pPr>
-        <w:pStyle w:val="3"/>
+        <w:pStyle w:val="Heading3"/>
         <w:rPr>
           <w:lang w:val="bg-BG"/>
         </w:rPr>
@@ -11816,7 +11816,7 @@
     </w:tbl>
     <w:p>
       <w:pPr>
-        <w:pStyle w:val="2"/>
+        <w:pStyle w:val="Heading2"/>
         <w:rPr>
           <w:lang w:val="bg-BG"/>
         </w:rPr>
@@ -12151,7 +12151,7 @@
     </w:p>
     <w:p>
       <w:pPr>
-        <w:pStyle w:val="3"/>
+        <w:pStyle w:val="Heading3"/>
         <w:rPr>
           <w:lang w:val="bg-BG"/>
         </w:rPr>
@@ -12162,7 +12162,7 @@
     </w:p>
     <w:p>
       <w:pPr>
-        <w:pStyle w:val="ac"/>
+        <w:pStyle w:val="ListParagraph"/>
         <w:numPr>
           <w:ilvl w:val="0"/>
           <w:numId w:val="24"/>
@@ -12203,7 +12203,7 @@
     </w:p>
     <w:p>
       <w:pPr>
-        <w:pStyle w:val="ac"/>
+        <w:pStyle w:val="ListParagraph"/>
         <w:numPr>
           <w:ilvl w:val="0"/>
           <w:numId w:val="24"/>
@@ -12462,7 +12462,7 @@
     </w:p>
     <w:p>
       <w:pPr>
-        <w:pStyle w:val="3"/>
+        <w:pStyle w:val="Heading3"/>
         <w:rPr>
           <w:lang w:val="bg-BG"/>
         </w:rPr>
@@ -12473,7 +12473,7 @@
     </w:p>
     <w:p>
       <w:pPr>
-        <w:pStyle w:val="ac"/>
+        <w:pStyle w:val="ListParagraph"/>
         <w:numPr>
           <w:ilvl w:val="0"/>
           <w:numId w:val="24"/>
@@ -12516,7 +12516,7 @@
     </w:p>
     <w:p>
       <w:pPr>
-        <w:pStyle w:val="3"/>
+        <w:pStyle w:val="Heading3"/>
         <w:rPr>
           <w:rFonts w:cs="Arial"/>
           <w:lang w:val="bg-BG"/>
@@ -12528,7 +12528,7 @@
     </w:p>
     <w:p>
       <w:pPr>
-        <w:pStyle w:val="ac"/>
+        <w:pStyle w:val="ListParagraph"/>
         <w:numPr>
           <w:ilvl w:val="0"/>
           <w:numId w:val="24"/>
@@ -12557,7 +12557,7 @@
     </w:p>
     <w:p>
       <w:pPr>
-        <w:pStyle w:val="ac"/>
+        <w:pStyle w:val="ListParagraph"/>
         <w:numPr>
           <w:ilvl w:val="0"/>
           <w:numId w:val="24"/>
@@ -12586,7 +12586,7 @@
     </w:p>
     <w:p>
       <w:pPr>
-        <w:pStyle w:val="ac"/>
+        <w:pStyle w:val="ListParagraph"/>
         <w:numPr>
           <w:ilvl w:val="0"/>
           <w:numId w:val="24"/>
@@ -12609,7 +12609,7 @@
     </w:p>
     <w:p>
       <w:pPr>
-        <w:pStyle w:val="ac"/>
+        <w:pStyle w:val="ListParagraph"/>
         <w:numPr>
           <w:ilvl w:val="0"/>
           <w:numId w:val="24"/>
@@ -12641,7 +12641,7 @@
     </w:p>
     <w:p>
       <w:pPr>
-        <w:pStyle w:val="3"/>
+        <w:pStyle w:val="Heading3"/>
         <w:rPr>
           <w:lang w:val="bg-BG"/>
         </w:rPr>
@@ -13260,7 +13260,15 @@
                 <w:noProof/>
                 <w:lang w:val="bg-BG"/>
               </w:rPr>
-              <w:t xml:space="preserve">Низът става </w:t>
+              <w:t>Връщаме една стъпка назад и н</w:t>
+            </w:r>
+            <w:r>
+              <w:rPr>
+                <w:rFonts w:ascii="Calibri" w:eastAsia="Calibri" w:hAnsi="Calibri" w:cs="Arial"/>
+                <w:noProof/>
+                <w:lang w:val="bg-BG"/>
+              </w:rPr>
+              <w:t xml:space="preserve">изът става </w:t>
             </w:r>
             <w:r>
               <w:rPr>
@@ -13288,7 +13296,23 @@
                 <w:noProof/>
                 <w:lang w:val="bg-BG"/>
               </w:rPr>
-              <w:t xml:space="preserve">  Връщаме </w:t>
+              <w:t xml:space="preserve">  </w:t>
+            </w:r>
+            <w:r>
+              <w:rPr>
+                <w:rFonts w:ascii="Calibri" w:eastAsia="Calibri" w:hAnsi="Calibri" w:cs="Arial"/>
+                <w:noProof/>
+                <w:lang w:val="bg-BG"/>
+              </w:rPr>
+              <w:t>Отново връщаме една стъпка назад и низът става</w:t>
+            </w:r>
+            <w:r>
+              <w:rPr>
+                <w:rFonts w:ascii="Calibri" w:eastAsia="Calibri" w:hAnsi="Calibri" w:cs="Arial"/>
+                <w:noProof/>
+                <w:lang w:val="bg-BG"/>
+              </w:rPr>
+              <w:t xml:space="preserve"> </w:t>
             </w:r>
             <w:r>
               <w:rPr>
@@ -13336,23 +13360,13 @@
               </w:rPr>
               <w:t>.</w:t>
             </w:r>
-          </w:p>
-          <w:p>
-            <w:pPr>
-              <w:spacing w:before="40" w:after="40" w:line="240" w:lineRule="auto"/>
-              <w:jc w:val="both"/>
-              <w:rPr>
-                <w:rFonts w:ascii="Consolas" w:eastAsia="Calibri" w:hAnsi="Consolas" w:cs="Consolas"/>
-                <w:noProof/>
-              </w:rPr>
-            </w:pPr>
           </w:p>
         </w:tc>
       </w:tr>
     </w:tbl>
     <w:p>
       <w:pPr>
-        <w:pStyle w:val="2"/>
+        <w:pStyle w:val="Heading2"/>
         <w:rPr>
           <w:lang w:val="bg-BG"/>
         </w:rPr>
@@ -13800,7 +13814,7 @@
     </w:p>
     <w:p>
       <w:pPr>
-        <w:pStyle w:val="3"/>
+        <w:pStyle w:val="Heading3"/>
         <w:rPr>
           <w:lang w:val="bg-BG"/>
         </w:rPr>
@@ -13811,7 +13825,7 @@
     </w:p>
     <w:p>
       <w:pPr>
-        <w:pStyle w:val="ac"/>
+        <w:pStyle w:val="ListParagraph"/>
         <w:numPr>
           <w:ilvl w:val="0"/>
           <w:numId w:val="27"/>
@@ -13975,7 +13989,7 @@
     </w:p>
     <w:p>
       <w:pPr>
-        <w:pStyle w:val="ac"/>
+        <w:pStyle w:val="ListParagraph"/>
         <w:numPr>
           <w:ilvl w:val="0"/>
           <w:numId w:val="27"/>
@@ -14123,7 +14137,7 @@
     </w:p>
     <w:p>
       <w:pPr>
-        <w:pStyle w:val="ac"/>
+        <w:pStyle w:val="ListParagraph"/>
         <w:numPr>
           <w:ilvl w:val="0"/>
           <w:numId w:val="27"/>
@@ -14232,7 +14246,7 @@
     </w:p>
     <w:p>
       <w:pPr>
-        <w:pStyle w:val="ac"/>
+        <w:pStyle w:val="ListParagraph"/>
         <w:numPr>
           <w:ilvl w:val="0"/>
           <w:numId w:val="27"/>
@@ -14343,7 +14357,7 @@
     </w:p>
     <w:p>
       <w:pPr>
-        <w:pStyle w:val="ac"/>
+        <w:pStyle w:val="ListParagraph"/>
         <w:numPr>
           <w:ilvl w:val="0"/>
           <w:numId w:val="27"/>
@@ -14891,7 +14905,7 @@
     </w:p>
     <w:p>
       <w:pPr>
-        <w:pStyle w:val="3"/>
+        <w:pStyle w:val="Heading3"/>
         <w:rPr>
           <w:lang w:val="bg-BG"/>
         </w:rPr>
@@ -14902,7 +14916,7 @@
     </w:p>
     <w:p>
       <w:pPr>
-        <w:pStyle w:val="ac"/>
+        <w:pStyle w:val="ListParagraph"/>
         <w:numPr>
           <w:ilvl w:val="0"/>
           <w:numId w:val="26"/>
@@ -14989,7 +15003,7 @@
     </w:p>
     <w:p>
       <w:pPr>
-        <w:pStyle w:val="ac"/>
+        <w:pStyle w:val="ListParagraph"/>
         <w:numPr>
           <w:ilvl w:val="0"/>
           <w:numId w:val="26"/>
@@ -15143,7 +15157,7 @@
     </w:p>
     <w:p>
       <w:pPr>
-        <w:pStyle w:val="3"/>
+        <w:pStyle w:val="Heading3"/>
         <w:rPr>
           <w:lang w:val="bg-BG"/>
         </w:rPr>
@@ -15154,7 +15168,7 @@
     </w:p>
     <w:p>
       <w:pPr>
-        <w:pStyle w:val="ac"/>
+        <w:pStyle w:val="ListParagraph"/>
         <w:numPr>
           <w:ilvl w:val="0"/>
           <w:numId w:val="25"/>
@@ -15223,7 +15237,7 @@
     </w:p>
     <w:p>
       <w:pPr>
-        <w:pStyle w:val="ac"/>
+        <w:pStyle w:val="ListParagraph"/>
         <w:numPr>
           <w:ilvl w:val="0"/>
           <w:numId w:val="25"/>
@@ -15285,7 +15299,7 @@
     </w:p>
     <w:p>
       <w:pPr>
-        <w:pStyle w:val="3"/>
+        <w:pStyle w:val="Heading3"/>
         <w:rPr>
           <w:lang w:val="bg-BG"/>
         </w:rPr>
@@ -15299,7 +15313,7 @@
     </w:p>
     <w:tbl>
       <w:tblPr>
-        <w:tblStyle w:val="af"/>
+        <w:tblStyle w:val="TableGrid"/>
         <w:tblW w:w="10563" w:type="dxa"/>
         <w:tblInd w:w="-5" w:type="dxa"/>
         <w:tblLook w:val="04A0" w:firstRow="1" w:lastRow="0" w:firstColumn="1" w:lastColumn="0" w:noHBand="0" w:noVBand="1"/>
@@ -16417,7 +16431,7 @@
     <w:p/>
     <w:tbl>
       <w:tblPr>
-        <w:tblStyle w:val="af"/>
+        <w:tblStyle w:val="TableGrid"/>
         <w:tblpPr w:leftFromText="141" w:rightFromText="141" w:horzAnchor="margin" w:tblpY="-13410"/>
         <w:tblW w:w="10563" w:type="dxa"/>
         <w:tblLook w:val="04A0" w:firstRow="1" w:lastRow="0" w:firstColumn="1" w:lastColumn="0" w:noHBand="0" w:noVBand="1"/>
@@ -16863,7 +16877,7 @@
     <w:bookmarkEnd w:id="7"/>
     <w:p>
       <w:pPr>
-        <w:pStyle w:val="2"/>
+        <w:pStyle w:val="Heading2"/>
         <w:rPr>
           <w:lang w:val="bg-BG"/>
         </w:rPr>
@@ -17747,7 +17761,7 @@
     </w:p>
     <w:p>
       <w:pPr>
-        <w:pStyle w:val="3"/>
+        <w:pStyle w:val="Heading3"/>
         <w:rPr>
           <w:lang w:val="bg-BG"/>
         </w:rPr>
@@ -17758,7 +17772,7 @@
     </w:p>
     <w:p>
       <w:pPr>
-        <w:pStyle w:val="ac"/>
+        <w:pStyle w:val="ListParagraph"/>
         <w:numPr>
           <w:ilvl w:val="0"/>
           <w:numId w:val="28"/>
@@ -17835,7 +17849,7 @@
     </w:p>
     <w:p>
       <w:pPr>
-        <w:pStyle w:val="ac"/>
+        <w:pStyle w:val="ListParagraph"/>
         <w:numPr>
           <w:ilvl w:val="0"/>
           <w:numId w:val="28"/>
@@ -17968,7 +17982,7 @@
     </w:p>
     <w:p>
       <w:pPr>
-        <w:pStyle w:val="3"/>
+        <w:pStyle w:val="Heading3"/>
         <w:rPr>
           <w:lang w:val="bg-BG"/>
         </w:rPr>
@@ -17980,7 +17994,7 @@
     </w:p>
     <w:p>
       <w:pPr>
-        <w:pStyle w:val="ac"/>
+        <w:pStyle w:val="ListParagraph"/>
         <w:numPr>
           <w:ilvl w:val="0"/>
           <w:numId w:val="29"/>
@@ -18097,7 +18111,7 @@
     </w:p>
     <w:p>
       <w:pPr>
-        <w:pStyle w:val="ac"/>
+        <w:pStyle w:val="ListParagraph"/>
         <w:numPr>
           <w:ilvl w:val="1"/>
           <w:numId w:val="29"/>
@@ -18199,7 +18213,7 @@
     </w:p>
     <w:p>
       <w:pPr>
-        <w:pStyle w:val="ac"/>
+        <w:pStyle w:val="ListParagraph"/>
         <w:numPr>
           <w:ilvl w:val="0"/>
           <w:numId w:val="29"/>
@@ -18298,7 +18312,7 @@
       </w:r>
       <w:r>
         <w:rPr>
-          <w:rStyle w:val="ab"/>
+          <w:rStyle w:val="Strong"/>
           <w:rFonts w:ascii="Consolas" w:hAnsi="Consolas"/>
           <w:noProof/>
         </w:rPr>
@@ -18307,7 +18321,7 @@
     </w:p>
     <w:p>
       <w:pPr>
-        <w:pStyle w:val="ac"/>
+        <w:pStyle w:val="ListParagraph"/>
         <w:numPr>
           <w:ilvl w:val="0"/>
           <w:numId w:val="29"/>
@@ -18323,7 +18337,7 @@
     </w:p>
     <w:p>
       <w:pPr>
-        <w:pStyle w:val="3"/>
+        <w:pStyle w:val="Heading3"/>
         <w:rPr>
           <w:lang w:val="bg-BG"/>
         </w:rPr>
@@ -18334,7 +18348,7 @@
     </w:p>
     <w:p>
       <w:pPr>
-        <w:pStyle w:val="ac"/>
+        <w:pStyle w:val="ListParagraph"/>
         <w:numPr>
           <w:ilvl w:val="0"/>
           <w:numId w:val="30"/>
@@ -18355,7 +18369,7 @@
     </w:p>
     <w:p>
       <w:pPr>
-        <w:pStyle w:val="ac"/>
+        <w:pStyle w:val="ListParagraph"/>
         <w:numPr>
           <w:ilvl w:val="0"/>
           <w:numId w:val="30"/>
@@ -18389,7 +18403,7 @@
     </w:p>
     <w:p>
       <w:pPr>
-        <w:pStyle w:val="3"/>
+        <w:pStyle w:val="Heading3"/>
         <w:rPr>
           <w:lang w:val="bg-BG"/>
         </w:rPr>
@@ -18448,7 +18462,7 @@
               <w:spacing w:before="40" w:after="40" w:line="240" w:lineRule="auto"/>
               <w:jc w:val="both"/>
               <w:rPr>
-                <w:rStyle w:val="ab"/>
+                <w:rStyle w:val="Strong"/>
                 <w:b w:val="0"/>
                 <w:bCs w:val="0"/>
                 <w:noProof/>
@@ -18483,7 +18497,7 @@
               <w:spacing w:before="40" w:after="40" w:line="240" w:lineRule="auto"/>
               <w:jc w:val="both"/>
               <w:rPr>
-                <w:rStyle w:val="ab"/>
+                <w:rStyle w:val="Strong"/>
                 <w:b w:val="0"/>
                 <w:bCs w:val="0"/>
                 <w:noProof/>
@@ -18518,7 +18532,7 @@
               <w:spacing w:before="40" w:after="40" w:line="240" w:lineRule="auto"/>
               <w:jc w:val="both"/>
               <w:rPr>
-                <w:rStyle w:val="ab"/>
+                <w:rStyle w:val="Strong"/>
                 <w:b w:val="0"/>
                 <w:bCs w:val="0"/>
                 <w:noProof/>
@@ -18886,7 +18900,7 @@
               <w:pStyle w:val="Code"/>
               <w:spacing w:before="40" w:after="40" w:line="240" w:lineRule="auto"/>
               <w:rPr>
-                <w:rStyle w:val="ab"/>
+                <w:rStyle w:val="Strong"/>
                 <w:b/>
                 <w:lang w:val="bg-BG"/>
               </w:rPr>
@@ -18954,11 +18968,11 @@
           </w:tcPr>
           <w:p>
             <w:pPr>
-              <w:pStyle w:val="af1"/>
+              <w:pStyle w:val="Title"/>
               <w:spacing w:before="40" w:after="40"/>
               <w:jc w:val="both"/>
               <w:rPr>
-                <w:rStyle w:val="ab"/>
+                <w:rStyle w:val="Strong"/>
                 <w:b/>
                 <w:noProof/>
               </w:rPr>
@@ -19001,7 +19015,7 @@
               <w:pStyle w:val="Code"/>
               <w:spacing w:before="40" w:after="40" w:line="240" w:lineRule="auto"/>
               <w:rPr>
-                <w:rStyle w:val="ab"/>
+                <w:rStyle w:val="Strong"/>
                 <w:b/>
                 <w:lang w:val="bg-BG"/>
               </w:rPr>
@@ -19147,7 +19161,7 @@
 <w:ftr xmlns:wpc="http://schemas.microsoft.com/office/word/2010/wordprocessingCanvas" xmlns:cx="http://schemas.microsoft.com/office/drawing/2014/chartex" xmlns:cx1="http://schemas.microsoft.com/office/drawing/2015/9/8/chartex" xmlns:cx2="http://schemas.microsoft.com/office/drawing/2015/10/21/chartex" xmlns:cx3="http://schemas.microsoft.com/office/drawing/2016/5/9/chartex" xmlns:cx4="http://schemas.microsoft.com/office/drawing/2016/5/10/chartex" xmlns:cx5="http://schemas.microsoft.com/office/drawing/2016/5/11/chartex" xmlns:cx6="http://schemas.microsoft.com/office/drawing/2016/5/12/chartex" xmlns:cx7="http://schemas.microsoft.com/office/drawing/2016/5/13/chartex" xmlns:cx8="http://schemas.microsoft.com/office/drawing/2016/5/14/chartex" xmlns:mc="http://schemas.openxmlformats.org/markup-compatibility/2006" xmlns:aink="http://schemas.microsoft.com/office/drawing/2016/ink" xmlns:am3d="http://schemas.microsoft.com/office/drawing/2017/model3d" xmlns:o="urn:schemas-microsoft-com:office:office" xmlns:oel="http://schemas.microsoft.com/office/2019/extlst" xmlns:r="http://schemas.openxmlformats.org/officeDocument/2006/relationships" xmlns:m="http://schemas.openxmlformats.org/officeDocument/2006/math" xmlns:v="urn:schemas-microsoft-com:vml" xmlns:wp14="http://schemas.microsoft.com/office/word/2010/wordprocessingDrawing" xmlns:wp="http://schemas.openxmlformats.org/drawingml/2006/wordprocessingDrawing" xmlns:w10="urn:schemas-microsoft-com:office:word" xmlns:w="http://schemas.openxmlformats.org/wordprocessingml/2006/main" xmlns:w14="http://schemas.microsoft.com/office/word/2010/wordml" xmlns:w15="http://schemas.microsoft.com/office/word/2012/wordml" xmlns:w16cex="http://schemas.microsoft.com/office/word/2018/wordml/cex" xmlns:w16cid="http://schemas.microsoft.com/office/word/2016/wordml/cid" xmlns:w16="http://schemas.microsoft.com/office/word/2018/wordml" xmlns:w16sdtdh="http://schemas.microsoft.com/office/word/2020/wordml/sdtdatahash" xmlns:w16se="http://schemas.microsoft.com/office/word/2015/wordml/symex" xmlns:wpg="http://schemas.microsoft.com/office/word/2010/wordprocessingGroup" xmlns:wpi="http://schemas.microsoft.com/office/word/2010/wordprocessingInk" xmlns:wne="http://schemas.microsoft.com/office/word/2006/wordml" xmlns:wps="http://schemas.microsoft.com/office/word/2010/wordprocessingShape" mc:Ignorable="w14 w15 w16se w16cid w16 w16cex w16sdtdh wp14">
   <w:p>
     <w:pPr>
-      <w:pStyle w:val="a5"/>
+      <w:pStyle w:val="Footer"/>
     </w:pPr>
     <w:r>
       <w:rPr>
@@ -19333,17 +19347,26 @@
                             </w:rPr>
                             <w:t xml:space="preserve">© </w:t>
                           </w:r>
+                          <w:proofErr w:type="spellStart"/>
                           <w:r>
                             <w:rPr>
                               <w:sz w:val="17"/>
                               <w:szCs w:val="17"/>
                             </w:rPr>
-                            <w:t xml:space="preserve">SoftUni – </w:t>
+                            <w:t>SoftUni</w:t>
+                          </w:r>
+                          <w:proofErr w:type="spellEnd"/>
+                          <w:r>
+                            <w:rPr>
+                              <w:sz w:val="17"/>
+                              <w:szCs w:val="17"/>
+                            </w:rPr>
+                            <w:t xml:space="preserve"> – </w:t>
                           </w:r>
                           <w:hyperlink r:id="rId1" w:history="1">
                             <w:r>
                               <w:rPr>
-                                <w:rStyle w:val="a9"/>
+                                <w:rStyle w:val="Hyperlink"/>
                                 <w:color w:val="0882DE"/>
                                 <w:sz w:val="17"/>
                                 <w:szCs w:val="17"/>
@@ -20164,7 +20187,7 @@
                           <wp:extent cx="180000" cy="180000"/>
                           <wp:effectExtent l="0" t="0" r="0" b="0"/>
                           <wp:docPr id="3" name="Picture 3">
-                            <a:hlinkClick xmlns:a="http://schemas.openxmlformats.org/drawingml/2006/main" r:id="rId1"/>
+                            <a:hlinkClick xmlns:a="http://schemas.openxmlformats.org/drawingml/2006/main" r:id="rId21"/>
                           </wp:docPr>
                           <wp:cNvGraphicFramePr>
                             <a:graphicFrameLocks xmlns:a="http://schemas.openxmlformats.org/drawingml/2006/main" noChangeAspect="1"/>
@@ -20181,7 +20204,7 @@
                                   </pic:cNvPicPr>
                                 </pic:nvPicPr>
                                 <pic:blipFill>
-                                  <a:blip r:embed="rId2">
+                                  <a:blip r:embed="rId22">
                                     <a:extLst>
                                       <a:ext uri="{28A0092B-C50C-407E-A947-70E740481C1C}">
                                         <a14:useLocalDpi xmlns:a14="http://schemas.microsoft.com/office/drawing/2010/main" val="0"/>
@@ -20230,7 +20253,7 @@
                           <wp:extent cx="180000" cy="180000"/>
                           <wp:effectExtent l="0" t="0" r="0" b="0"/>
                           <wp:docPr id="2" name="Picture 2">
-                            <a:hlinkClick xmlns:a="http://schemas.openxmlformats.org/drawingml/2006/main" r:id="rId3"/>
+                            <a:hlinkClick xmlns:a="http://schemas.openxmlformats.org/drawingml/2006/main" r:id="rId23"/>
                           </wp:docPr>
                           <wp:cNvGraphicFramePr>
                             <a:graphicFrameLocks xmlns:a="http://schemas.openxmlformats.org/drawingml/2006/main" noChangeAspect="1"/>
@@ -20240,14 +20263,14 @@
                               <pic:pic xmlns:pic="http://schemas.openxmlformats.org/drawingml/2006/picture">
                                 <pic:nvPicPr>
                                   <pic:cNvPr id="2" name="Picture 2">
-                                    <a:hlinkClick r:id="rId3"/>
+                                    <a:hlinkClick r:id="rId23"/>
                                   </pic:cNvPr>
                                   <pic:cNvPicPr>
                                     <a:picLocks noChangeAspect="1" noChangeArrowheads="1"/>
                                   </pic:cNvPicPr>
                                 </pic:nvPicPr>
                                 <pic:blipFill>
-                                  <a:blip r:embed="rId4">
+                                  <a:blip r:embed="rId24">
                                     <a:extLst>
                                       <a:ext uri="{28A0092B-C50C-407E-A947-70E740481C1C}">
                                         <a14:useLocalDpi xmlns:a14="http://schemas.microsoft.com/office/drawing/2010/main" val="0"/>
@@ -20296,7 +20319,7 @@
                           <wp:extent cx="180000" cy="180000"/>
                           <wp:effectExtent l="0" t="0" r="0" b="0"/>
                           <wp:docPr id="5" name="Picture 5" title="Software University @ Facebook">
-                            <a:hlinkClick xmlns:a="http://schemas.openxmlformats.org/drawingml/2006/main" r:id="rId5"/>
+                            <a:hlinkClick xmlns:a="http://schemas.openxmlformats.org/drawingml/2006/main" r:id="rId25"/>
                           </wp:docPr>
                           <wp:cNvGraphicFramePr>
                             <a:graphicFrameLocks xmlns:a="http://schemas.openxmlformats.org/drawingml/2006/main" noChangeAspect="1"/>
@@ -20306,12 +20329,12 @@
                               <pic:pic xmlns:pic="http://schemas.openxmlformats.org/drawingml/2006/picture">
                                 <pic:nvPicPr>
                                   <pic:cNvPr id="5" name="Picture 5" title="Software University @ Facebook">
-                                    <a:hlinkClick r:id="rId5"/>
+                                    <a:hlinkClick r:id="rId25"/>
                                   </pic:cNvPr>
                                   <pic:cNvPicPr/>
                                 </pic:nvPicPr>
                                 <pic:blipFill>
-                                  <a:blip r:embed="rId6"/>
+                                  <a:blip r:embed="rId26"/>
                                   <a:stretch>
                                     <a:fillRect/>
                                   </a:stretch>
@@ -20349,7 +20372,7 @@
                           <wp:extent cx="180000" cy="180000"/>
                           <wp:effectExtent l="0" t="0" r="0" b="0"/>
                           <wp:docPr id="20" name="Picture 20">
-                            <a:hlinkClick xmlns:a="http://schemas.openxmlformats.org/drawingml/2006/main" r:id="rId7"/>
+                            <a:hlinkClick xmlns:a="http://schemas.openxmlformats.org/drawingml/2006/main" r:id="rId27"/>
                           </wp:docPr>
                           <wp:cNvGraphicFramePr>
                             <a:graphicFrameLocks xmlns:a="http://schemas.openxmlformats.org/drawingml/2006/main" noChangeAspect="1"/>
@@ -20359,20 +20382,20 @@
                               <pic:pic xmlns:pic="http://schemas.openxmlformats.org/drawingml/2006/picture">
                                 <pic:nvPicPr>
                                   <pic:cNvPr id="20" name="Picture 20">
-                                    <a:hlinkClick r:id="rId7"/>
+                                    <a:hlinkClick r:id="rId27"/>
                                   </pic:cNvPr>
                                   <pic:cNvPicPr>
                                     <a:picLocks noChangeAspect="1" noChangeArrowheads="1"/>
                                   </pic:cNvPicPr>
                                 </pic:nvPicPr>
                                 <pic:blipFill>
-                                  <a:blip r:embed="rId8">
+                                  <a:blip r:embed="rId28">
                                     <a:extLst>
                                       <a:ext uri="{28A0092B-C50C-407E-A947-70E740481C1C}">
                                         <a14:useLocalDpi xmlns:a14="http://schemas.microsoft.com/office/drawing/2010/main" val="0"/>
                                       </a:ext>
                                       <a:ext uri="{837473B0-CC2E-450A-ABE3-18F120FF3D39}">
-                                        <a1611:picAttrSrcUrl xmlns:a1611="http://schemas.microsoft.com/office/drawing/2016/11/main" r:id="rId9"/>
+                                        <a1611:picAttrSrcUrl xmlns:a1611="http://schemas.microsoft.com/office/drawing/2016/11/main" r:id="rId29"/>
                                       </a:ext>
                                     </a:extLst>
                                   </a:blip>
@@ -20418,7 +20441,7 @@
                           <wp:extent cx="180000" cy="180000"/>
                           <wp:effectExtent l="0" t="0" r="0" b="0"/>
                           <wp:docPr id="7" name="Picture 7" title="Software University @ Twitter">
-                            <a:hlinkClick xmlns:a="http://schemas.openxmlformats.org/drawingml/2006/main" r:id="rId10"/>
+                            <a:hlinkClick xmlns:a="http://schemas.openxmlformats.org/drawingml/2006/main" r:id="rId30"/>
                           </wp:docPr>
                           <wp:cNvGraphicFramePr>
                             <a:graphicFrameLocks xmlns:a="http://schemas.openxmlformats.org/drawingml/2006/main" noChangeAspect="1"/>
@@ -20428,12 +20451,12 @@
                               <pic:pic xmlns:pic="http://schemas.openxmlformats.org/drawingml/2006/picture">
                                 <pic:nvPicPr>
                                   <pic:cNvPr id="7" name="Picture 7" title="Software University @ Twitter">
-                                    <a:hlinkClick r:id="rId10"/>
+                                    <a:hlinkClick r:id="rId30"/>
                                   </pic:cNvPr>
                                   <pic:cNvPicPr/>
                                 </pic:nvPicPr>
                                 <pic:blipFill>
-                                  <a:blip r:embed="rId11"/>
+                                  <a:blip r:embed="rId31"/>
                                   <a:stretch>
                                     <a:fillRect/>
                                   </a:stretch>
@@ -20471,7 +20494,7 @@
                           <wp:extent cx="180000" cy="180000"/>
                           <wp:effectExtent l="0" t="0" r="0" b="0"/>
                           <wp:docPr id="17" name="Picture 17" title="Software University @ YouTube">
-                            <a:hlinkClick xmlns:a="http://schemas.openxmlformats.org/drawingml/2006/main" r:id="rId12"/>
+                            <a:hlinkClick xmlns:a="http://schemas.openxmlformats.org/drawingml/2006/main" r:id="rId32"/>
                           </wp:docPr>
                           <wp:cNvGraphicFramePr>
                             <a:graphicFrameLocks xmlns:a="http://schemas.openxmlformats.org/drawingml/2006/main" noChangeAspect="1"/>
@@ -20481,12 +20504,12 @@
                               <pic:pic xmlns:pic="http://schemas.openxmlformats.org/drawingml/2006/picture">
                                 <pic:nvPicPr>
                                   <pic:cNvPr id="17" name="Picture 17" title="Software University @ YouTube">
-                                    <a:hlinkClick r:id="rId12"/>
+                                    <a:hlinkClick r:id="rId32"/>
                                   </pic:cNvPr>
                                   <pic:cNvPicPr/>
                                 </pic:nvPicPr>
                                 <pic:blipFill>
-                                  <a:blip r:embed="rId13"/>
+                                  <a:blip r:embed="rId33"/>
                                   <a:stretch>
                                     <a:fillRect/>
                                   </a:stretch>
@@ -20524,7 +20547,7 @@
                           <wp:extent cx="180000" cy="180000"/>
                           <wp:effectExtent l="0" t="0" r="0" b="0"/>
                           <wp:docPr id="21" name="Picture 21">
-                            <a:hlinkClick xmlns:a="http://schemas.openxmlformats.org/drawingml/2006/main" r:id="rId14"/>
+                            <a:hlinkClick xmlns:a="http://schemas.openxmlformats.org/drawingml/2006/main" r:id="rId34"/>
                           </wp:docPr>
                           <wp:cNvGraphicFramePr>
                             <a:graphicFrameLocks xmlns:a="http://schemas.openxmlformats.org/drawingml/2006/main" noChangeAspect="1"/>
@@ -20534,14 +20557,14 @@
                               <pic:pic xmlns:pic="http://schemas.openxmlformats.org/drawingml/2006/picture">
                                 <pic:nvPicPr>
                                   <pic:cNvPr id="21" name="Picture 21">
-                                    <a:hlinkClick r:id="rId14"/>
+                                    <a:hlinkClick r:id="rId34"/>
                                   </pic:cNvPr>
                                   <pic:cNvPicPr>
                                     <a:picLocks noChangeAspect="1" noChangeArrowheads="1"/>
                                   </pic:cNvPicPr>
                                 </pic:nvPicPr>
                                 <pic:blipFill rotWithShape="1">
-                                  <a:blip r:embed="rId15">
+                                  <a:blip r:embed="rId35">
                                     <a:extLst>
                                       <a:ext uri="{28A0092B-C50C-407E-A947-70E740481C1C}">
                                         <a14:useLocalDpi xmlns:a14="http://schemas.microsoft.com/office/drawing/2010/main" val="0"/>
@@ -20593,7 +20616,7 @@
                           <wp:extent cx="180000" cy="180000"/>
                           <wp:effectExtent l="0" t="0" r="0" b="0"/>
                           <wp:docPr id="22" name="Picture 22">
-                            <a:hlinkClick xmlns:a="http://schemas.openxmlformats.org/drawingml/2006/main" r:id="rId16"/>
+                            <a:hlinkClick xmlns:a="http://schemas.openxmlformats.org/drawingml/2006/main" r:id="rId36"/>
                           </wp:docPr>
                           <wp:cNvGraphicFramePr>
                             <a:graphicFrameLocks xmlns:a="http://schemas.openxmlformats.org/drawingml/2006/main" noChangeAspect="1"/>
@@ -20603,14 +20626,14 @@
                               <pic:pic xmlns:pic="http://schemas.openxmlformats.org/drawingml/2006/picture">
                                 <pic:nvPicPr>
                                   <pic:cNvPr id="22" name="Picture 22">
-                                    <a:hlinkClick r:id="rId16"/>
+                                    <a:hlinkClick r:id="rId36"/>
                                   </pic:cNvPr>
                                   <pic:cNvPicPr>
                                     <a:picLocks noChangeAspect="1" noChangeArrowheads="1"/>
                                   </pic:cNvPicPr>
                                 </pic:nvPicPr>
                                 <pic:blipFill>
-                                  <a:blip r:embed="rId17">
+                                  <a:blip r:embed="rId37">
                                     <a:extLst>
                                       <a:ext uri="{28A0092B-C50C-407E-A947-70E740481C1C}">
                                         <a14:useLocalDpi xmlns:a14="http://schemas.microsoft.com/office/drawing/2010/main" val="0"/>
@@ -20659,7 +20682,7 @@
                           <wp:extent cx="180000" cy="180000"/>
                           <wp:effectExtent l="0" t="0" r="0" b="0"/>
                           <wp:docPr id="23" name="Picture 23" title="Software University: Email Us">
-                            <a:hlinkClick xmlns:a="http://schemas.openxmlformats.org/drawingml/2006/main" r:id="rId18"/>
+                            <a:hlinkClick xmlns:a="http://schemas.openxmlformats.org/drawingml/2006/main" r:id="rId38"/>
                           </wp:docPr>
                           <wp:cNvGraphicFramePr>
                             <a:graphicFrameLocks xmlns:a="http://schemas.openxmlformats.org/drawingml/2006/main" noChangeAspect="1"/>
@@ -20669,12 +20692,12 @@
                               <pic:pic xmlns:pic="http://schemas.openxmlformats.org/drawingml/2006/picture">
                                 <pic:nvPicPr>
                                   <pic:cNvPr id="23" name="Picture 23" title="Software University: Email Us">
-                                    <a:hlinkClick r:id="rId18"/>
+                                    <a:hlinkClick r:id="rId38"/>
                                   </pic:cNvPr>
                                   <pic:cNvPicPr/>
                                 </pic:nvPicPr>
                                 <pic:blipFill>
-                                  <a:blip r:embed="rId19"/>
+                                  <a:blip r:embed="rId39"/>
                                   <a:stretch>
                                     <a:fillRect/>
                                   </a:stretch>
@@ -20736,7 +20759,7 @@
                   </pic:cNvPicPr>
                 </pic:nvPicPr>
                 <pic:blipFill>
-                  <a:blip r:embed="rId21">
+                  <a:blip r:embed="rId40">
                     <a:extLst>
                       <a:ext uri="{28A0092B-C50C-407E-A947-70E740481C1C}">
                         <a14:useLocalDpi xmlns:a14="http://schemas.microsoft.com/office/drawing/2010/main" val="0"/>
@@ -20840,7 +20863,7 @@
             </wp:anchor>
           </w:drawing>
         </mc:Choice>
-        <mc:Fallback xmlns:a1611="http://schemas.microsoft.com/office/drawing/2016/11/main" xmlns:a14="http://schemas.microsoft.com/office/drawing/2010/main" xmlns:pic="http://schemas.openxmlformats.org/drawingml/2006/picture" xmlns:a="http://schemas.openxmlformats.org/drawingml/2006/main">
+        <mc:Fallback xmlns:a="http://schemas.openxmlformats.org/drawingml/2006/main" xmlns:pic="http://schemas.openxmlformats.org/drawingml/2006/picture" xmlns:a14="http://schemas.microsoft.com/office/drawing/2010/main" xmlns:a1611="http://schemas.microsoft.com/office/drawing/2016/11/main">
           <w:pict>
             <v:line id="Straight Connector 19" style="position:absolute;flip:y;z-index:251622400;visibility:visible;mso-wrap-style:square;mso-width-percent:0;mso-height-percent:0;mso-wrap-distance-left:9pt;mso-wrap-distance-top:0;mso-wrap-distance-right:9pt;mso-wrap-distance-bottom:0;mso-position-horizontal:absolute;mso-position-horizontal-relative:text;mso-position-vertical:absolute;mso-position-vertical-relative:text;mso-width-percent:0;mso-height-percent:0;mso-width-relative:page;mso-height-relative:page" o:spid="_x0000_s1026" strokecolor="#974706 [1609]" strokeweight="1pt" from="-.1pt,5.2pt" to="520.7pt,5.2pt" w14:anchorId="60BE7D18" o:gfxdata="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">
               <v:stroke endcap="round"/>
@@ -21160,7 +21183,7 @@
 <w:hdr xmlns:wpc="http://schemas.microsoft.com/office/word/2010/wordprocessingCanvas" xmlns:cx="http://schemas.microsoft.com/office/drawing/2014/chartex" xmlns:cx1="http://schemas.microsoft.com/office/drawing/2015/9/8/chartex" xmlns:cx2="http://schemas.microsoft.com/office/drawing/2015/10/21/chartex" xmlns:cx3="http://schemas.microsoft.com/office/drawing/2016/5/9/chartex" xmlns:cx4="http://schemas.microsoft.com/office/drawing/2016/5/10/chartex" xmlns:cx5="http://schemas.microsoft.com/office/drawing/2016/5/11/chartex" xmlns:cx6="http://schemas.microsoft.com/office/drawing/2016/5/12/chartex" xmlns:cx7="http://schemas.microsoft.com/office/drawing/2016/5/13/chartex" xmlns:cx8="http://schemas.microsoft.com/office/drawing/2016/5/14/chartex" xmlns:mc="http://schemas.openxmlformats.org/markup-compatibility/2006" xmlns:aink="http://schemas.microsoft.com/office/drawing/2016/ink" xmlns:am3d="http://schemas.microsoft.com/office/drawing/2017/model3d" xmlns:o="urn:schemas-microsoft-com:office:office" xmlns:oel="http://schemas.microsoft.com/office/2019/extlst" xmlns:r="http://schemas.openxmlformats.org/officeDocument/2006/relationships" xmlns:m="http://schemas.openxmlformats.org/officeDocument/2006/math" xmlns:v="urn:schemas-microsoft-com:vml" xmlns:wp14="http://schemas.microsoft.com/office/word/2010/wordprocessingDrawing" xmlns:wp="http://schemas.openxmlformats.org/drawingml/2006/wordprocessingDrawing" xmlns:w10="urn:schemas-microsoft-com:office:word" xmlns:w="http://schemas.openxmlformats.org/wordprocessingml/2006/main" xmlns:w14="http://schemas.microsoft.com/office/word/2010/wordml" xmlns:w15="http://schemas.microsoft.com/office/word/2012/wordml" xmlns:w16cex="http://schemas.microsoft.com/office/word/2018/wordml/cex" xmlns:w16cid="http://schemas.microsoft.com/office/word/2016/wordml/cid" xmlns:w16="http://schemas.microsoft.com/office/word/2018/wordml" xmlns:w16sdtdh="http://schemas.microsoft.com/office/word/2020/wordml/sdtdatahash" xmlns:w16se="http://schemas.microsoft.com/office/word/2015/wordml/symex" xmlns:wpg="http://schemas.microsoft.com/office/word/2010/wordprocessingGroup" xmlns:wpi="http://schemas.microsoft.com/office/word/2010/wordprocessingInk" xmlns:wne="http://schemas.microsoft.com/office/word/2006/wordml" xmlns:wps="http://schemas.microsoft.com/office/word/2010/wordprocessingShape" mc:Ignorable="w14 w15 w16se w16cid w16 w16cex w16sdtdh wp14">
   <w:p>
     <w:pPr>
-      <w:pStyle w:val="a3"/>
+      <w:pStyle w:val="Header"/>
       <w:ind w:hanging="1134"/>
     </w:pPr>
   </w:p>
@@ -21402,7 +21425,7 @@
     <w:lvl w:ilvl="0" w:tplc="AC80555E">
       <w:start w:val="1"/>
       <w:numFmt w:val="decimal"/>
-      <w:pStyle w:val="2"/>
+      <w:pStyle w:val="Heading2"/>
       <w:lvlText w:val="%1."/>
       <w:lvlJc w:val="left"/>
       <w:pPr>
@@ -25520,7 +25543,7 @@
     <w:lsdException w:name="Unresolved Mention" w:semiHidden="1" w:unhideWhenUsed="1"/>
     <w:lsdException w:name="Smart Link" w:semiHidden="1" w:unhideWhenUsed="1"/>
   </w:latentStyles>
-  <w:style w:type="paragraph" w:default="1" w:styleId="a">
+  <w:style w:type="paragraph" w:default="1" w:styleId="Normal">
     <w:name w:val="Normal"/>
     <w:qFormat/>
     <w:rsid w:val="008063E1"/>
@@ -25528,11 +25551,11 @@
       <w:spacing w:before="80" w:after="120"/>
     </w:pPr>
   </w:style>
-  <w:style w:type="paragraph" w:styleId="1">
+  <w:style w:type="paragraph" w:styleId="Heading1">
     <w:name w:val="heading 1"/>
-    <w:basedOn w:val="a"/>
-    <w:next w:val="a"/>
-    <w:link w:val="10"/>
+    <w:basedOn w:val="Normal"/>
+    <w:next w:val="Normal"/>
+    <w:link w:val="Heading1Char"/>
     <w:uiPriority w:val="9"/>
     <w:qFormat/>
     <w:rsid w:val="009254B7"/>
@@ -25550,11 +25573,11 @@
       <w:szCs w:val="32"/>
     </w:rPr>
   </w:style>
-  <w:style w:type="paragraph" w:styleId="2">
+  <w:style w:type="paragraph" w:styleId="Heading2">
     <w:name w:val="heading 2"/>
-    <w:basedOn w:val="a"/>
-    <w:next w:val="a"/>
-    <w:link w:val="20"/>
+    <w:basedOn w:val="Normal"/>
+    <w:next w:val="Normal"/>
+    <w:link w:val="Heading2Char"/>
     <w:uiPriority w:val="9"/>
     <w:qFormat/>
     <w:rsid w:val="00946560"/>
@@ -25578,11 +25601,11 @@
       <w:szCs w:val="36"/>
     </w:rPr>
   </w:style>
-  <w:style w:type="paragraph" w:styleId="3">
+  <w:style w:type="paragraph" w:styleId="Heading3">
     <w:name w:val="heading 3"/>
-    <w:basedOn w:val="a"/>
-    <w:next w:val="a"/>
-    <w:link w:val="30"/>
+    <w:basedOn w:val="Normal"/>
+    <w:next w:val="Normal"/>
+    <w:link w:val="Heading3Char"/>
     <w:uiPriority w:val="9"/>
     <w:unhideWhenUsed/>
     <w:qFormat/>
@@ -25602,11 +25625,11 @@
       <w:szCs w:val="32"/>
     </w:rPr>
   </w:style>
-  <w:style w:type="paragraph" w:styleId="4">
+  <w:style w:type="paragraph" w:styleId="Heading4">
     <w:name w:val="heading 4"/>
-    <w:basedOn w:val="a"/>
-    <w:next w:val="a"/>
-    <w:link w:val="40"/>
+    <w:basedOn w:val="Normal"/>
+    <w:next w:val="Normal"/>
+    <w:link w:val="Heading4Char"/>
     <w:uiPriority w:val="9"/>
     <w:unhideWhenUsed/>
     <w:qFormat/>
@@ -25625,11 +25648,11 @@
       <w:sz w:val="28"/>
     </w:rPr>
   </w:style>
-  <w:style w:type="paragraph" w:styleId="5">
+  <w:style w:type="paragraph" w:styleId="Heading5">
     <w:name w:val="heading 5"/>
-    <w:basedOn w:val="a"/>
-    <w:next w:val="a"/>
-    <w:link w:val="50"/>
+    <w:basedOn w:val="Normal"/>
+    <w:next w:val="Normal"/>
+    <w:link w:val="Heading5Char"/>
     <w:uiPriority w:val="9"/>
     <w:semiHidden/>
     <w:unhideWhenUsed/>
@@ -25647,13 +25670,13 @@
       <w:color w:val="B2500E"/>
     </w:rPr>
   </w:style>
-  <w:style w:type="character" w:default="1" w:styleId="a0">
+  <w:style w:type="character" w:default="1" w:styleId="DefaultParagraphFont">
     <w:name w:val="Default Paragraph Font"/>
     <w:uiPriority w:val="1"/>
     <w:semiHidden/>
     <w:unhideWhenUsed/>
   </w:style>
-  <w:style w:type="table" w:default="1" w:styleId="a1">
+  <w:style w:type="table" w:default="1" w:styleId="TableNormal">
     <w:name w:val="Normal Table"/>
     <w:uiPriority w:val="99"/>
     <w:semiHidden/>
@@ -25668,16 +25691,16 @@
       </w:tblCellMar>
     </w:tblPr>
   </w:style>
-  <w:style w:type="numbering" w:default="1" w:styleId="a2">
+  <w:style w:type="numbering" w:default="1" w:styleId="NoList">
     <w:name w:val="No List"/>
     <w:uiPriority w:val="99"/>
     <w:semiHidden/>
     <w:unhideWhenUsed/>
   </w:style>
-  <w:style w:type="paragraph" w:styleId="a3">
+  <w:style w:type="paragraph" w:styleId="Header">
     <w:name w:val="header"/>
-    <w:basedOn w:val="a"/>
-    <w:link w:val="a4"/>
+    <w:basedOn w:val="Normal"/>
+    <w:link w:val="HeaderChar"/>
     <w:uiPriority w:val="99"/>
     <w:unhideWhenUsed/>
     <w:rsid w:val="008068A2"/>
@@ -25689,17 +25712,17 @@
       <w:spacing w:after="0" w:line="240" w:lineRule="auto"/>
     </w:pPr>
   </w:style>
-  <w:style w:type="character" w:customStyle="1" w:styleId="a4">
-    <w:name w:val="Горен колонтитул Знак"/>
-    <w:basedOn w:val="a0"/>
-    <w:link w:val="a3"/>
+  <w:style w:type="character" w:customStyle="1" w:styleId="HeaderChar">
+    <w:name w:val="Header Char"/>
+    <w:basedOn w:val="DefaultParagraphFont"/>
+    <w:link w:val="Header"/>
     <w:uiPriority w:val="99"/>
     <w:rsid w:val="008068A2"/>
   </w:style>
-  <w:style w:type="paragraph" w:styleId="a5">
+  <w:style w:type="paragraph" w:styleId="Footer">
     <w:name w:val="footer"/>
-    <w:basedOn w:val="a"/>
-    <w:link w:val="a6"/>
+    <w:basedOn w:val="Normal"/>
+    <w:link w:val="FooterChar"/>
     <w:uiPriority w:val="99"/>
     <w:unhideWhenUsed/>
     <w:rsid w:val="008068A2"/>
@@ -25711,17 +25734,17 @@
       <w:spacing w:after="0" w:line="240" w:lineRule="auto"/>
     </w:pPr>
   </w:style>
-  <w:style w:type="character" w:customStyle="1" w:styleId="a6">
-    <w:name w:val="Долен колонтитул Знак"/>
-    <w:basedOn w:val="a0"/>
-    <w:link w:val="a5"/>
+  <w:style w:type="character" w:customStyle="1" w:styleId="FooterChar">
+    <w:name w:val="Footer Char"/>
+    <w:basedOn w:val="DefaultParagraphFont"/>
+    <w:link w:val="Footer"/>
     <w:uiPriority w:val="99"/>
     <w:rsid w:val="008068A2"/>
   </w:style>
-  <w:style w:type="paragraph" w:styleId="a7">
+  <w:style w:type="paragraph" w:styleId="BalloonText">
     <w:name w:val="Balloon Text"/>
-    <w:basedOn w:val="a"/>
-    <w:link w:val="a8"/>
+    <w:basedOn w:val="Normal"/>
+    <w:link w:val="BalloonTextChar"/>
     <w:uiPriority w:val="99"/>
     <w:semiHidden/>
     <w:unhideWhenUsed/>
@@ -25735,10 +25758,10 @@
       <w:szCs w:val="16"/>
     </w:rPr>
   </w:style>
-  <w:style w:type="character" w:customStyle="1" w:styleId="a8">
-    <w:name w:val="Изнесен текст Знак"/>
-    <w:basedOn w:val="a0"/>
-    <w:link w:val="a7"/>
+  <w:style w:type="character" w:customStyle="1" w:styleId="BalloonTextChar">
+    <w:name w:val="Balloon Text Char"/>
+    <w:basedOn w:val="DefaultParagraphFont"/>
+    <w:link w:val="BalloonText"/>
     <w:uiPriority w:val="99"/>
     <w:semiHidden/>
     <w:rsid w:val="00564D7B"/>
@@ -25748,9 +25771,9 @@
       <w:szCs w:val="16"/>
     </w:rPr>
   </w:style>
-  <w:style w:type="character" w:styleId="a9">
+  <w:style w:type="character" w:styleId="Hyperlink">
     <w:name w:val="Hyperlink"/>
-    <w:basedOn w:val="a0"/>
+    <w:basedOn w:val="DefaultParagraphFont"/>
     <w:uiPriority w:val="99"/>
     <w:unhideWhenUsed/>
     <w:rsid w:val="0079324A"/>
@@ -25759,10 +25782,10 @@
       <w:u w:val="single"/>
     </w:rPr>
   </w:style>
-  <w:style w:type="character" w:customStyle="1" w:styleId="10">
-    <w:name w:val="Заглавие 1 Знак"/>
-    <w:basedOn w:val="a0"/>
-    <w:link w:val="1"/>
+  <w:style w:type="character" w:customStyle="1" w:styleId="Heading1Char">
+    <w:name w:val="Heading 1 Char"/>
+    <w:basedOn w:val="DefaultParagraphFont"/>
+    <w:link w:val="Heading1"/>
     <w:uiPriority w:val="9"/>
     <w:qFormat/>
     <w:rsid w:val="009254B7"/>
@@ -25774,10 +25797,10 @@
       <w:szCs w:val="32"/>
     </w:rPr>
   </w:style>
-  <w:style w:type="character" w:customStyle="1" w:styleId="20">
-    <w:name w:val="Заглавие 2 Знак"/>
-    <w:basedOn w:val="a0"/>
-    <w:link w:val="2"/>
+  <w:style w:type="character" w:customStyle="1" w:styleId="Heading2Char">
+    <w:name w:val="Heading 2 Char"/>
+    <w:basedOn w:val="DefaultParagraphFont"/>
+    <w:link w:val="Heading2"/>
     <w:uiPriority w:val="9"/>
     <w:qFormat/>
     <w:rsid w:val="00946560"/>
@@ -25791,9 +25814,9 @@
       <w:szCs w:val="36"/>
     </w:rPr>
   </w:style>
-  <w:style w:type="paragraph" w:styleId="aa">
+  <w:style w:type="paragraph" w:styleId="NormalWeb">
     <w:name w:val="Normal (Web)"/>
-    <w:basedOn w:val="a"/>
+    <w:basedOn w:val="Normal"/>
     <w:uiPriority w:val="99"/>
     <w:semiHidden/>
     <w:unhideWhenUsed/>
@@ -25807,10 +25830,10 @@
       <w:szCs w:val="24"/>
     </w:rPr>
   </w:style>
-  <w:style w:type="character" w:styleId="ab">
+  <w:style w:type="character" w:styleId="Strong">
     <w:name w:val="Strong"/>
     <w:aliases w:val="Example Test"/>
-    <w:basedOn w:val="a0"/>
+    <w:basedOn w:val="DefaultParagraphFont"/>
     <w:qFormat/>
     <w:rsid w:val="00524789"/>
     <w:rPr>
@@ -25818,10 +25841,10 @@
       <w:bCs/>
     </w:rPr>
   </w:style>
-  <w:style w:type="character" w:customStyle="1" w:styleId="30">
-    <w:name w:val="Заглавие 3 Знак"/>
-    <w:basedOn w:val="a0"/>
-    <w:link w:val="3"/>
+  <w:style w:type="character" w:customStyle="1" w:styleId="Heading3Char">
+    <w:name w:val="Heading 3 Char"/>
+    <w:basedOn w:val="DefaultParagraphFont"/>
+    <w:link w:val="Heading3"/>
     <w:uiPriority w:val="9"/>
     <w:rsid w:val="00273160"/>
     <w:rPr>
@@ -25833,10 +25856,10 @@
       <w:szCs w:val="32"/>
     </w:rPr>
   </w:style>
-  <w:style w:type="character" w:customStyle="1" w:styleId="40">
-    <w:name w:val="Заглавие 4 Знак"/>
-    <w:basedOn w:val="a0"/>
-    <w:link w:val="4"/>
+  <w:style w:type="character" w:customStyle="1" w:styleId="Heading4Char">
+    <w:name w:val="Heading 4 Char"/>
+    <w:basedOn w:val="DefaultParagraphFont"/>
+    <w:link w:val="Heading4"/>
     <w:uiPriority w:val="9"/>
     <w:rsid w:val="008C5930"/>
     <w:rPr>
@@ -25847,10 +25870,10 @@
       <w:sz w:val="28"/>
     </w:rPr>
   </w:style>
-  <w:style w:type="paragraph" w:styleId="ac">
+  <w:style w:type="paragraph" w:styleId="ListParagraph">
     <w:name w:val="List Paragraph"/>
-    <w:basedOn w:val="a"/>
-    <w:link w:val="ad"/>
+    <w:basedOn w:val="Normal"/>
+    <w:link w:val="ListParagraphChar"/>
     <w:uiPriority w:val="34"/>
     <w:qFormat/>
     <w:rsid w:val="008617B5"/>
@@ -25859,9 +25882,9 @@
       <w:contextualSpacing/>
     </w:pPr>
   </w:style>
-  <w:style w:type="character" w:styleId="ae">
+  <w:style w:type="character" w:styleId="FollowedHyperlink">
     <w:name w:val="FollowedHyperlink"/>
-    <w:basedOn w:val="a0"/>
+    <w:basedOn w:val="DefaultParagraphFont"/>
     <w:uiPriority w:val="99"/>
     <w:semiHidden/>
     <w:unhideWhenUsed/>
@@ -25871,10 +25894,10 @@
       <w:u w:val="single"/>
     </w:rPr>
   </w:style>
-  <w:style w:type="character" w:customStyle="1" w:styleId="50">
-    <w:name w:val="Заглавие 5 Знак"/>
-    <w:basedOn w:val="a0"/>
-    <w:link w:val="5"/>
+  <w:style w:type="character" w:customStyle="1" w:styleId="Heading5Char">
+    <w:name w:val="Heading 5 Char"/>
+    <w:basedOn w:val="DefaultParagraphFont"/>
+    <w:link w:val="Heading5"/>
     <w:uiPriority w:val="9"/>
     <w:semiHidden/>
     <w:rsid w:val="008C5930"/>
@@ -25886,7 +25909,7 @@
   </w:style>
   <w:style w:type="paragraph" w:customStyle="1" w:styleId="Code">
     <w:name w:val="Code"/>
-    <w:basedOn w:val="a"/>
+    <w:basedOn w:val="Normal"/>
     <w:link w:val="CodeChar"/>
     <w:qFormat/>
     <w:rsid w:val="008063E1"/>
@@ -25898,7 +25921,7 @@
   </w:style>
   <w:style w:type="character" w:customStyle="1" w:styleId="CodeChar">
     <w:name w:val="Code Char"/>
-    <w:basedOn w:val="a0"/>
+    <w:basedOn w:val="DefaultParagraphFont"/>
     <w:link w:val="Code"/>
     <w:qFormat/>
     <w:rsid w:val="008063E1"/>
@@ -25908,9 +25931,9 @@
       <w:noProof/>
     </w:rPr>
   </w:style>
-  <w:style w:type="table" w:styleId="af">
+  <w:style w:type="table" w:styleId="TableGrid">
     <w:name w:val="Table Grid"/>
-    <w:basedOn w:val="a1"/>
+    <w:basedOn w:val="TableNormal"/>
     <w:uiPriority w:val="59"/>
     <w:rsid w:val="00763912"/>
     <w:pPr>
@@ -25929,12 +25952,12 @@
   </w:style>
   <w:style w:type="character" w:customStyle="1" w:styleId="tgc">
     <w:name w:val="_tgc"/>
-    <w:basedOn w:val="a0"/>
+    <w:basedOn w:val="DefaultParagraphFont"/>
     <w:rsid w:val="00D8395C"/>
   </w:style>
   <w:style w:type="paragraph" w:customStyle="1" w:styleId="Index">
     <w:name w:val="Index"/>
-    <w:basedOn w:val="a"/>
+    <w:basedOn w:val="Normal"/>
     <w:qFormat/>
     <w:rsid w:val="005054C7"/>
     <w:pPr>
@@ -25945,17 +25968,17 @@
       <w:rFonts w:cs="FreeSans"/>
     </w:rPr>
   </w:style>
-  <w:style w:type="character" w:customStyle="1" w:styleId="ad">
-    <w:name w:val="Списък на абзаци Знак"/>
-    <w:basedOn w:val="a0"/>
-    <w:link w:val="ac"/>
+  <w:style w:type="character" w:customStyle="1" w:styleId="ListParagraphChar">
+    <w:name w:val="List Paragraph Char"/>
+    <w:basedOn w:val="DefaultParagraphFont"/>
+    <w:link w:val="ListParagraph"/>
     <w:uiPriority w:val="34"/>
     <w:qFormat/>
     <w:rsid w:val="005054C7"/>
   </w:style>
   <w:style w:type="character" w:customStyle="1" w:styleId="InternetLink">
     <w:name w:val="Internet Link"/>
-    <w:basedOn w:val="a0"/>
+    <w:basedOn w:val="DefaultParagraphFont"/>
     <w:uiPriority w:val="99"/>
     <w:unhideWhenUsed/>
     <w:rsid w:val="005054C7"/>
@@ -25964,9 +25987,9 @@
       <w:u w:val="single"/>
     </w:rPr>
   </w:style>
-  <w:style w:type="character" w:styleId="af0">
+  <w:style w:type="character" w:styleId="UnresolvedMention">
     <w:name w:val="Unresolved Mention"/>
-    <w:basedOn w:val="a0"/>
+    <w:basedOn w:val="DefaultParagraphFont"/>
     <w:uiPriority w:val="99"/>
     <w:semiHidden/>
     <w:unhideWhenUsed/>
@@ -25978,8 +26001,8 @@
   </w:style>
   <w:style w:type="table" w:customStyle="1" w:styleId="TableGrid1">
     <w:name w:val="Table Grid1"/>
-    <w:basedOn w:val="a1"/>
-    <w:next w:val="af"/>
+    <w:basedOn w:val="TableNormal"/>
+    <w:next w:val="TableGrid"/>
     <w:uiPriority w:val="59"/>
     <w:rsid w:val="003431C9"/>
     <w:pPr>
@@ -25996,12 +26019,12 @@
       </w:tblBorders>
     </w:tblPr>
   </w:style>
-  <w:style w:type="paragraph" w:styleId="af1">
+  <w:style w:type="paragraph" w:styleId="Title">
     <w:name w:val="Title"/>
     <w:aliases w:val="Example Test Caption"/>
-    <w:basedOn w:val="a"/>
-    <w:next w:val="a"/>
-    <w:link w:val="af2"/>
+    <w:basedOn w:val="Normal"/>
+    <w:next w:val="Normal"/>
+    <w:link w:val="TitleChar"/>
     <w:uiPriority w:val="10"/>
     <w:rsid w:val="003431C9"/>
     <w:pPr>
@@ -26017,11 +26040,11 @@
       <w:lang w:val="bg-BG"/>
     </w:rPr>
   </w:style>
-  <w:style w:type="character" w:customStyle="1" w:styleId="af2">
-    <w:name w:val="Заглавие Знак"/>
-    <w:aliases w:val="Example Test Caption Знак"/>
-    <w:basedOn w:val="a0"/>
-    <w:link w:val="af1"/>
+  <w:style w:type="character" w:customStyle="1" w:styleId="TitleChar">
+    <w:name w:val="Title Char"/>
+    <w:aliases w:val="Example Test Caption Char"/>
+    <w:basedOn w:val="DefaultParagraphFont"/>
+    <w:link w:val="Title"/>
     <w:uiPriority w:val="10"/>
     <w:rsid w:val="003431C9"/>
     <w:rPr>

</xml_diff>

<commit_message>
Added TODOs for "04. Stack and Queue" exercises
</commit_message>
<xml_diff>
--- a/Courses/Software-Sciences/Module-2-DS-and-Algo-New/04-Stack-and-Queue/04-Stack-and-Queue-Exercises.docx
+++ b/Courses/Software-Sciences/Module-2-DS-and-Algo-New/04-Stack-and-Queue/04-Stack-and-Queue-Exercises.docx
@@ -1,6 +1,6 @@
 
 <file path=word/document.xml><?xml version="1.0" encoding="utf-8"?>
-<w:document xmlns:wpc="http://schemas.microsoft.com/office/word/2010/wordprocessingCanvas" xmlns:cx="http://schemas.microsoft.com/office/drawing/2014/chartex" xmlns:cx1="http://schemas.microsoft.com/office/drawing/2015/9/8/chartex" xmlns:cx2="http://schemas.microsoft.com/office/drawing/2015/10/21/chartex" xmlns:cx3="http://schemas.microsoft.com/office/drawing/2016/5/9/chartex" xmlns:cx4="http://schemas.microsoft.com/office/drawing/2016/5/10/chartex" xmlns:cx5="http://schemas.microsoft.com/office/drawing/2016/5/11/chartex" xmlns:cx6="http://schemas.microsoft.com/office/drawing/2016/5/12/chartex" xmlns:cx7="http://schemas.microsoft.com/office/drawing/2016/5/13/chartex" xmlns:cx8="http://schemas.microsoft.com/office/drawing/2016/5/14/chartex" xmlns:mc="http://schemas.openxmlformats.org/markup-compatibility/2006" xmlns:aink="http://schemas.microsoft.com/office/drawing/2016/ink" xmlns:am3d="http://schemas.microsoft.com/office/drawing/2017/model3d" xmlns:o="urn:schemas-microsoft-com:office:office" xmlns:oel="http://schemas.microsoft.com/office/2019/extlst" xmlns:r="http://schemas.openxmlformats.org/officeDocument/2006/relationships" xmlns:m="http://schemas.openxmlformats.org/officeDocument/2006/math" xmlns:v="urn:schemas-microsoft-com:vml" xmlns:wp14="http://schemas.microsoft.com/office/word/2010/wordprocessingDrawing" xmlns:wp="http://schemas.openxmlformats.org/drawingml/2006/wordprocessingDrawing" xmlns:w10="urn:schemas-microsoft-com:office:word" xmlns:w="http://schemas.openxmlformats.org/wordprocessingml/2006/main" xmlns:w14="http://schemas.microsoft.com/office/word/2010/wordml" xmlns:w15="http://schemas.microsoft.com/office/word/2012/wordml" xmlns:w16cex="http://schemas.microsoft.com/office/word/2018/wordml/cex" xmlns:w16cid="http://schemas.microsoft.com/office/word/2016/wordml/cid" xmlns:w16="http://schemas.microsoft.com/office/word/2018/wordml" xmlns:w16sdtdh="http://schemas.microsoft.com/office/word/2020/wordml/sdtdatahash" xmlns:w16se="http://schemas.microsoft.com/office/word/2015/wordml/symex" xmlns:wpg="http://schemas.microsoft.com/office/word/2010/wordprocessingGroup" xmlns:wpi="http://schemas.microsoft.com/office/word/2010/wordprocessingInk" xmlns:wne="http://schemas.microsoft.com/office/word/2006/wordml" xmlns:wps="http://schemas.microsoft.com/office/word/2010/wordprocessingShape" mc:Ignorable="w14 w15 w16se w16cid w16 w16cex w16sdtdh wp14">
+<w:document xmlns:wpc="http://schemas.microsoft.com/office/word/2010/wordprocessingCanvas" xmlns:cx="http://schemas.microsoft.com/office/drawing/2014/chartex" xmlns:cx1="http://schemas.microsoft.com/office/drawing/2015/9/8/chartex" xmlns:cx2="http://schemas.microsoft.com/office/drawing/2015/10/21/chartex" xmlns:cx3="http://schemas.microsoft.com/office/drawing/2016/5/9/chartex" xmlns:cx4="http://schemas.microsoft.com/office/drawing/2016/5/10/chartex" xmlns:cx5="http://schemas.microsoft.com/office/drawing/2016/5/11/chartex" xmlns:cx6="http://schemas.microsoft.com/office/drawing/2016/5/12/chartex" xmlns:cx7="http://schemas.microsoft.com/office/drawing/2016/5/13/chartex" xmlns:cx8="http://schemas.microsoft.com/office/drawing/2016/5/14/chartex" xmlns:mc="http://schemas.openxmlformats.org/markup-compatibility/2006" xmlns:aink="http://schemas.microsoft.com/office/drawing/2016/ink" xmlns:am3d="http://schemas.microsoft.com/office/drawing/2017/model3d" xmlns:o="urn:schemas-microsoft-com:office:office" xmlns:oel="http://schemas.microsoft.com/office/2019/extlst" xmlns:r="http://schemas.openxmlformats.org/officeDocument/2006/relationships" xmlns:m="http://schemas.openxmlformats.org/officeDocument/2006/math" xmlns:v="urn:schemas-microsoft-com:vml" xmlns:wp14="http://schemas.microsoft.com/office/word/2010/wordprocessingDrawing" xmlns:wp="http://schemas.openxmlformats.org/drawingml/2006/wordprocessingDrawing" xmlns:w10="urn:schemas-microsoft-com:office:word" xmlns:w="http://schemas.openxmlformats.org/wordprocessingml/2006/main" xmlns:w14="http://schemas.microsoft.com/office/word/2010/wordml" xmlns:w15="http://schemas.microsoft.com/office/word/2012/wordml" xmlns:w16cex="http://schemas.microsoft.com/office/word/2018/wordml/cex" xmlns:w16cid="http://schemas.microsoft.com/office/word/2016/wordml/cid" xmlns:w16="http://schemas.microsoft.com/office/word/2018/wordml" xmlns:w16du="http://schemas.microsoft.com/office/word/2023/wordml/word16du" xmlns:w16sdtdh="http://schemas.microsoft.com/office/word/2020/wordml/sdtdatahash" xmlns:w16se="http://schemas.microsoft.com/office/word/2015/wordml/symex" xmlns:wpg="http://schemas.microsoft.com/office/word/2010/wordprocessingGroup" xmlns:wpi="http://schemas.microsoft.com/office/word/2010/wordprocessingInk" xmlns:wne="http://schemas.microsoft.com/office/word/2006/wordml" xmlns:wps="http://schemas.microsoft.com/office/word/2010/wordprocessingShape" mc:Ignorable="w14 w15 w16se w16cid w16 w16cex w16sdtdh wp14">
   <w:body>
     <w:p>
       <w:pPr>
@@ -3965,6 +3965,53 @@
     <w:p>
       <w:pPr>
         <w:pStyle w:val="Heading2"/>
+        <w:numPr>
+          <w:ilvl w:val="0"/>
+          <w:numId w:val="0"/>
+        </w:numPr>
+        <w:rPr>
+          <w:sz w:val="44"/>
+          <w:szCs w:val="44"/>
+          <w:lang w:val="bg-BG"/>
+        </w:rPr>
+      </w:pPr>
+      <w:r>
+        <w:rPr>
+          <w:sz w:val="44"/>
+          <w:szCs w:val="44"/>
+          <w:highlight w:val="yellow"/>
+          <w:lang w:val="bg-BG"/>
+        </w:rPr>
+        <w:t>-------</w:t>
+      </w:r>
+      <w:r>
+        <w:rPr>
+          <w:sz w:val="44"/>
+          <w:szCs w:val="44"/>
+          <w:highlight w:val="yellow"/>
+        </w:rPr>
+        <w:t xml:space="preserve"> TODO: Move to </w:t>
+      </w:r>
+      <w:r>
+        <w:rPr>
+          <w:sz w:val="44"/>
+          <w:szCs w:val="44"/>
+          <w:highlight w:val="yellow"/>
+        </w:rPr>
+        <w:t>advanced</w:t>
+      </w:r>
+      <w:r>
+        <w:rPr>
+          <w:sz w:val="44"/>
+          <w:szCs w:val="44"/>
+          <w:lang w:val="bg-BG"/>
+        </w:rPr>
+        <w:t xml:space="preserve"> </w:t>
+      </w:r>
+    </w:p>
+    <w:p>
+      <w:pPr>
+        <w:pStyle w:val="Heading2"/>
         <w:rPr>
           <w:lang w:val="bg-BG"/>
         </w:rPr>
@@ -4562,6 +4609,7 @@
           <w:color w:val="000000" w:themeColor="text1"/>
           <w:lang w:val="bg-BG"/>
         </w:rPr>
+        <w:lastRenderedPageBreak/>
         <w:t>Програмата спира, когато се въведе "</w:t>
       </w:r>
       <w:r>
@@ -4593,7 +4641,6 @@
         </w:rPr>
       </w:pPr>
       <w:r>
-        <w:lastRenderedPageBreak/>
         <w:t>Изход</w:t>
       </w:r>
     </w:p>
@@ -6057,6 +6104,7 @@
                 <w:rFonts w:ascii="Consolas" w:eastAsia="Calibri" w:hAnsi="Consolas" w:cs="Consolas"/>
                 <w:noProof/>
               </w:rPr>
+              <w:lastRenderedPageBreak/>
               <w:t>5 2 32</w:t>
             </w:r>
           </w:p>
@@ -6228,7 +6276,6 @@
                 <w:rFonts w:ascii="Consolas" w:eastAsia="Calibri" w:hAnsi="Consolas" w:cs="Consolas"/>
                 <w:noProof/>
               </w:rPr>
-              <w:lastRenderedPageBreak/>
               <w:t>4 1 666</w:t>
             </w:r>
           </w:p>
@@ -7348,6 +7395,7 @@
                 <w:rFonts w:ascii="Calibri" w:eastAsia="Calibri" w:hAnsi="Calibri" w:cs="Arial"/>
                 <w:noProof/>
               </w:rPr>
+              <w:lastRenderedPageBreak/>
               <w:t>1 91</w:t>
             </w:r>
           </w:p>
@@ -7388,6 +7436,7 @@
                 <w:rFonts w:ascii="Consolas" w:eastAsia="Calibri" w:hAnsi="Consolas" w:cs="Consolas"/>
                 <w:noProof/>
               </w:rPr>
+              <w:lastRenderedPageBreak/>
               <w:t>26</w:t>
             </w:r>
           </w:p>
@@ -7477,7 +7526,6 @@
                 <w:rFonts w:ascii="Consolas" w:eastAsia="Calibri" w:hAnsi="Consolas" w:cs="Consolas"/>
                 <w:noProof/>
               </w:rPr>
-              <w:lastRenderedPageBreak/>
               <w:t>2</w:t>
             </w:r>
           </w:p>
@@ -7653,7 +7701,6 @@
                 <w:rFonts w:ascii="Consolas" w:eastAsia="Calibri" w:hAnsi="Consolas" w:cs="Consolas"/>
                 <w:noProof/>
               </w:rPr>
-              <w:lastRenderedPageBreak/>
               <w:t>32</w:t>
             </w:r>
           </w:p>
@@ -7671,7 +7718,6 @@
                 <w:rFonts w:ascii="Consolas" w:eastAsia="Calibri" w:hAnsi="Consolas" w:cs="Consolas"/>
                 <w:noProof/>
               </w:rPr>
-              <w:lastRenderedPageBreak/>
               <w:t>66</w:t>
             </w:r>
           </w:p>
@@ -7720,7 +7766,6 @@
         </w:rPr>
       </w:pPr>
       <w:r>
-        <w:lastRenderedPageBreak/>
         <w:t>Моден бутик</w:t>
       </w:r>
     </w:p>
@@ -8694,36 +8739,32 @@
     </w:tbl>
     <w:p>
       <w:pPr>
+        <w:pStyle w:val="Heading2"/>
+        <w:rPr>
+          <w:lang w:val="bg-BG"/>
+        </w:rPr>
+      </w:pPr>
+      <w:r>
+        <w:rPr>
+          <w:lang w:val="bg-BG"/>
+        </w:rPr>
+        <w:lastRenderedPageBreak/>
+        <w:t>Опашка от песни</w:t>
+      </w:r>
+    </w:p>
+    <w:p>
+      <w:pPr>
         <w:spacing w:line="240" w:lineRule="auto"/>
         <w:jc w:val="both"/>
         <w:rPr>
           <w:noProof/>
-        </w:rPr>
-      </w:pPr>
-    </w:p>
-    <w:p>
-      <w:pPr>
-        <w:spacing w:line="240" w:lineRule="auto"/>
-        <w:jc w:val="both"/>
-        <w:rPr>
-          <w:noProof/>
-        </w:rPr>
-      </w:pPr>
-    </w:p>
-    <w:p>
-      <w:pPr>
-        <w:spacing w:line="240" w:lineRule="auto"/>
-        <w:jc w:val="both"/>
-        <w:rPr>
-          <w:noProof/>
-          <w:lang w:val="bg-BG"/>
-        </w:rPr>
-      </w:pPr>
-      <w:r>
-        <w:rPr>
-          <w:noProof/>
-        </w:rPr>
-        <w:lastRenderedPageBreak/>
+          <w:lang w:val="bg-BG"/>
+        </w:rPr>
+      </w:pPr>
+      <w:r>
+        <w:rPr>
+          <w:noProof/>
+        </w:rPr>
         <w:t xml:space="preserve">Напишете програма, която проследява опашка от песни. </w:t>
       </w:r>
       <w:r>
@@ -9920,7 +9961,7 @@
         </w:rPr>
       </w:pPr>
       <w:r>
-        <w:t>Камион</w:t>
+        <w:t>Балансиран израз</w:t>
       </w:r>
     </w:p>
     <w:p>
@@ -9937,331 +9978,132 @@
           <w:rFonts w:ascii="Calibri" w:eastAsia="Calibri" w:hAnsi="Calibri" w:cs="Arial"/>
           <w:noProof/>
         </w:rPr>
-        <w:t>Да предположим, че има кръ</w:t>
-      </w:r>
-      <w:r>
-        <w:rPr>
-          <w:rFonts w:ascii="Calibri" w:eastAsia="Calibri" w:hAnsi="Calibri" w:cs="Arial"/>
-          <w:noProof/>
-        </w:rPr>
-        <w:t>г</w:t>
-      </w:r>
-      <w:r>
-        <w:rPr>
-          <w:rFonts w:ascii="Calibri" w:eastAsia="Calibri" w:hAnsi="Calibri" w:cs="Arial"/>
-          <w:noProof/>
-        </w:rPr>
-        <w:t>, в който</w:t>
-      </w:r>
-      <w:r>
-        <w:rPr>
-          <w:rFonts w:ascii="Calibri" w:eastAsia="Calibri" w:hAnsi="Calibri" w:cs="Arial"/>
-          <w:noProof/>
-        </w:rPr>
-        <w:t xml:space="preserve"> </w:t>
-      </w:r>
-      <w:r>
-        <w:rPr>
-          <w:rFonts w:ascii="Calibri" w:eastAsia="Calibri" w:hAnsi="Calibri" w:cs="Arial"/>
-          <w:noProof/>
-        </w:rPr>
-        <w:t>и</w:t>
-      </w:r>
-      <w:r>
-        <w:rPr>
-          <w:rFonts w:ascii="Calibri" w:eastAsia="Calibri" w:hAnsi="Calibri" w:cs="Arial"/>
-          <w:noProof/>
-        </w:rPr>
-        <w:t xml:space="preserve">ма </w:t>
-      </w:r>
-      <w:r>
-        <w:rPr>
-          <w:rFonts w:ascii="Calibri" w:eastAsia="Calibri" w:hAnsi="Calibri" w:cs="Arial"/>
-          <w:b/>
-          <w:bCs/>
-          <w:noProof/>
-        </w:rPr>
-        <w:t>N</w:t>
-      </w:r>
-      <w:r>
-        <w:rPr>
-          <w:rFonts w:ascii="Calibri" w:eastAsia="Calibri" w:hAnsi="Calibri" w:cs="Arial"/>
-          <w:noProof/>
-        </w:rPr>
-        <w:t xml:space="preserve"> на брой </w:t>
-      </w:r>
-      <w:r>
-        <w:rPr>
-          <w:rFonts w:ascii="Calibri" w:eastAsia="Calibri" w:hAnsi="Calibri" w:cs="Arial"/>
-          <w:noProof/>
-        </w:rPr>
-        <w:t>бенз</w:t>
-      </w:r>
-      <w:r>
-        <w:rPr>
-          <w:rFonts w:ascii="Calibri" w:eastAsia="Calibri" w:hAnsi="Calibri" w:cs="Arial"/>
-          <w:noProof/>
-        </w:rPr>
-        <w:t>и</w:t>
-      </w:r>
-      <w:r>
-        <w:rPr>
-          <w:rFonts w:ascii="Calibri" w:eastAsia="Calibri" w:hAnsi="Calibri" w:cs="Arial"/>
-          <w:noProof/>
-        </w:rPr>
-        <w:t>но</w:t>
-      </w:r>
-      <w:r>
-        <w:rPr>
-          <w:rFonts w:ascii="Calibri" w:eastAsia="Calibri" w:hAnsi="Calibri" w:cs="Arial"/>
-          <w:noProof/>
-        </w:rPr>
-        <w:t>станции</w:t>
-      </w:r>
-      <w:r>
-        <w:rPr>
-          <w:rFonts w:ascii="Calibri" w:eastAsia="Calibri" w:hAnsi="Calibri" w:cs="Arial"/>
-          <w:noProof/>
-        </w:rPr>
-        <w:t xml:space="preserve">. </w:t>
-      </w:r>
-      <w:r>
-        <w:rPr>
-          <w:rFonts w:ascii="Calibri" w:eastAsia="Calibri" w:hAnsi="Calibri" w:cs="Arial"/>
-          <w:noProof/>
-        </w:rPr>
-        <w:t>Те</w:t>
-      </w:r>
-      <w:r>
-        <w:rPr>
-          <w:rFonts w:ascii="Calibri" w:eastAsia="Calibri" w:hAnsi="Calibri" w:cs="Arial"/>
-          <w:noProof/>
-        </w:rPr>
-        <w:t xml:space="preserve"> са номерирани от 0 до N</w:t>
-      </w:r>
-      <w:r>
-        <w:rPr>
-          <w:rFonts w:ascii="Calibri" w:eastAsia="Calibri" w:hAnsi="Calibri" w:cs="Arial"/>
-          <w:noProof/>
-        </w:rPr>
-        <w:t>-</w:t>
-      </w:r>
-      <w:r>
-        <w:rPr>
-          <w:rFonts w:ascii="Calibri" w:eastAsia="Calibri" w:hAnsi="Calibri" w:cs="Arial"/>
-          <w:noProof/>
-        </w:rPr>
-        <w:t>1</w:t>
-      </w:r>
-      <w:r>
-        <w:rPr>
-          <w:rFonts w:ascii="Calibri" w:eastAsia="Calibri" w:hAnsi="Calibri" w:cs="Arial"/>
-          <w:noProof/>
-        </w:rPr>
-        <w:t xml:space="preserve"> </w:t>
-      </w:r>
-      <w:r>
-        <w:rPr>
-          <w:rFonts w:ascii="Calibri" w:eastAsia="Calibri" w:hAnsi="Calibri" w:cs="Arial"/>
-          <w:noProof/>
-        </w:rPr>
-        <w:t xml:space="preserve">(и двете числа включително). </w:t>
-      </w:r>
-      <w:r>
-        <w:rPr>
-          <w:rFonts w:ascii="Calibri" w:eastAsia="Calibri" w:hAnsi="Calibri" w:cs="Arial"/>
-          <w:noProof/>
-        </w:rPr>
-        <w:t>Имате</w:t>
-      </w:r>
-      <w:r>
-        <w:rPr>
-          <w:rFonts w:ascii="Calibri" w:eastAsia="Calibri" w:hAnsi="Calibri" w:cs="Arial"/>
-          <w:noProof/>
-        </w:rPr>
-        <w:t xml:space="preserve"> информация съставена от</w:t>
-      </w:r>
-      <w:r>
-        <w:rPr>
-          <w:rFonts w:ascii="Calibri" w:eastAsia="Calibri" w:hAnsi="Calibri" w:cs="Arial"/>
-          <w:noProof/>
-        </w:rPr>
-        <w:t xml:space="preserve"> </w:t>
-      </w:r>
-      <w:r>
-        <w:rPr>
-          <w:rFonts w:ascii="Calibri" w:eastAsia="Calibri" w:hAnsi="Calibri" w:cs="Arial"/>
-          <w:b/>
-          <w:bCs/>
-          <w:noProof/>
-        </w:rPr>
-        <w:t>две части</w:t>
-      </w:r>
-      <w:r>
-        <w:rPr>
-          <w:rFonts w:ascii="Calibri" w:eastAsia="Calibri" w:hAnsi="Calibri" w:cs="Arial"/>
-          <w:noProof/>
-        </w:rPr>
-        <w:t xml:space="preserve"> за всяка</w:t>
-      </w:r>
-      <w:r>
-        <w:rPr>
-          <w:rFonts w:ascii="Calibri" w:eastAsia="Calibri" w:hAnsi="Calibri" w:cs="Arial"/>
-          <w:noProof/>
-        </w:rPr>
-        <w:t xml:space="preserve"> една</w:t>
-      </w:r>
-      <w:r>
-        <w:rPr>
-          <w:rFonts w:ascii="Calibri" w:eastAsia="Calibri" w:hAnsi="Calibri" w:cs="Arial"/>
-          <w:noProof/>
-        </w:rPr>
-        <w:t xml:space="preserve"> </w:t>
-      </w:r>
-      <w:r>
-        <w:rPr>
-          <w:rFonts w:ascii="Calibri" w:eastAsia="Calibri" w:hAnsi="Calibri" w:cs="Arial"/>
-          <w:noProof/>
-        </w:rPr>
-        <w:t>бензино</w:t>
-      </w:r>
-      <w:r>
-        <w:rPr>
-          <w:rFonts w:ascii="Calibri" w:eastAsia="Calibri" w:hAnsi="Calibri" w:cs="Arial"/>
-          <w:noProof/>
-        </w:rPr>
-        <w:t>станция</w:t>
-      </w:r>
-      <w:r>
-        <w:rPr>
-          <w:rFonts w:ascii="Calibri" w:eastAsia="Calibri" w:hAnsi="Calibri" w:cs="Arial"/>
-          <w:noProof/>
-        </w:rPr>
-        <w:t>:</w:t>
-      </w:r>
-      <w:r>
-        <w:rPr>
-          <w:rFonts w:ascii="Calibri" w:eastAsia="Calibri" w:hAnsi="Calibri" w:cs="Arial"/>
-          <w:noProof/>
-        </w:rPr>
-        <w:t xml:space="preserve">  </w:t>
-      </w:r>
-      <w:r>
-        <w:rPr>
-          <w:rFonts w:ascii="Calibri" w:eastAsia="Calibri" w:hAnsi="Calibri" w:cs="Arial"/>
-          <w:noProof/>
-        </w:rPr>
-        <w:t>(1)</w:t>
-      </w:r>
-      <w:r>
-        <w:rPr>
-          <w:rFonts w:ascii="Calibri" w:eastAsia="Calibri" w:hAnsi="Calibri" w:cs="Arial"/>
-          <w:b/>
-          <w:bCs/>
-          <w:noProof/>
-        </w:rPr>
-        <w:t xml:space="preserve"> </w:t>
-      </w:r>
-      <w:r>
-        <w:rPr>
-          <w:rFonts w:ascii="Calibri" w:eastAsia="Calibri" w:hAnsi="Calibri" w:cs="Arial"/>
-          <w:b/>
-          <w:bCs/>
-          <w:noProof/>
-          <w:lang w:val="bg-BG"/>
-        </w:rPr>
-        <w:t>к</w:t>
-      </w:r>
-      <w:r>
-        <w:rPr>
-          <w:rFonts w:ascii="Calibri" w:eastAsia="Calibri" w:hAnsi="Calibri" w:cs="Arial"/>
-          <w:b/>
-          <w:bCs/>
-          <w:noProof/>
-        </w:rPr>
-        <w:t xml:space="preserve">оличеството </w:t>
-      </w:r>
-      <w:r>
-        <w:rPr>
-          <w:rFonts w:ascii="Calibri" w:eastAsia="Calibri" w:hAnsi="Calibri" w:cs="Arial"/>
-          <w:b/>
-          <w:bCs/>
-          <w:noProof/>
-        </w:rPr>
-        <w:t>бензин</w:t>
-      </w:r>
-      <w:r>
-        <w:rPr>
-          <w:rFonts w:ascii="Calibri" w:eastAsia="Calibri" w:hAnsi="Calibri" w:cs="Arial"/>
-          <w:noProof/>
-        </w:rPr>
-        <w:t>, което налива</w:t>
-      </w:r>
-      <w:r>
-        <w:rPr>
-          <w:rFonts w:ascii="Calibri" w:eastAsia="Calibri" w:hAnsi="Calibri" w:cs="Arial"/>
-          <w:noProof/>
-        </w:rPr>
-        <w:t>те</w:t>
-      </w:r>
-      <w:r>
-        <w:rPr>
-          <w:rFonts w:ascii="Calibri" w:eastAsia="Calibri" w:hAnsi="Calibri" w:cs="Arial"/>
-          <w:noProof/>
-          <w:lang w:val="bg-BG"/>
-        </w:rPr>
-        <w:t>,</w:t>
-      </w:r>
-      <w:r>
-        <w:rPr>
-          <w:rFonts w:ascii="Calibri" w:eastAsia="Calibri" w:hAnsi="Calibri" w:cs="Arial"/>
-          <w:noProof/>
-        </w:rPr>
-        <w:t xml:space="preserve"> и</w:t>
-      </w:r>
-      <w:r>
-        <w:rPr>
-          <w:rFonts w:ascii="Calibri" w:eastAsia="Calibri" w:hAnsi="Calibri" w:cs="Arial"/>
-          <w:noProof/>
-        </w:rPr>
-        <w:t xml:space="preserve"> (2) </w:t>
-      </w:r>
-      <w:r>
-        <w:rPr>
-          <w:rFonts w:ascii="Calibri" w:eastAsia="Calibri" w:hAnsi="Calibri" w:cs="Arial"/>
-          <w:b/>
-          <w:bCs/>
-          <w:noProof/>
-        </w:rPr>
-        <w:t xml:space="preserve">дистанцията </w:t>
-      </w:r>
-      <w:r>
-        <w:rPr>
-          <w:rFonts w:ascii="Calibri" w:eastAsia="Calibri" w:hAnsi="Calibri" w:cs="Arial"/>
-          <w:noProof/>
-        </w:rPr>
-        <w:t>до следващата</w:t>
-      </w:r>
-      <w:r>
-        <w:rPr>
-          <w:rFonts w:ascii="Calibri" w:eastAsia="Calibri" w:hAnsi="Calibri" w:cs="Arial"/>
-          <w:noProof/>
-        </w:rPr>
-        <w:t xml:space="preserve"> </w:t>
-      </w:r>
-      <w:r>
-        <w:rPr>
-          <w:rFonts w:ascii="Calibri" w:eastAsia="Calibri" w:hAnsi="Calibri" w:cs="Arial"/>
-          <w:noProof/>
-        </w:rPr>
-        <w:t>бензиностанция</w:t>
-      </w:r>
-      <w:r>
-        <w:rPr>
-          <w:rFonts w:ascii="Calibri" w:eastAsia="Calibri" w:hAnsi="Calibri" w:cs="Arial"/>
-          <w:noProof/>
-        </w:rPr>
-        <w:t>.</w:t>
+        <w:t xml:space="preserve">Дадена ви е последователност от скоби. Вашата задача е да определите дали изразът е </w:t>
+      </w:r>
+      <w:r>
+        <w:rPr>
+          <w:rFonts w:ascii="Calibri" w:eastAsia="Calibri" w:hAnsi="Calibri" w:cs="Arial"/>
+          <w:b/>
+          <w:bCs/>
+          <w:noProof/>
+        </w:rPr>
+        <w:t>балансиран</w:t>
+      </w:r>
+      <w:r>
+        <w:rPr>
+          <w:rFonts w:ascii="Calibri" w:eastAsia="Calibri" w:hAnsi="Calibri" w:cs="Arial"/>
+          <w:noProof/>
+        </w:rPr>
+        <w:t xml:space="preserve">. Изразът е балансиран, когато всяка </w:t>
+      </w:r>
+      <w:r>
+        <w:rPr>
+          <w:rFonts w:ascii="Calibri" w:eastAsia="Calibri" w:hAnsi="Calibri" w:cs="Arial"/>
+          <w:b/>
+          <w:bCs/>
+          <w:noProof/>
+          <w:lang w:val="bg-BG"/>
+        </w:rPr>
+        <w:t>отваряща</w:t>
+      </w:r>
+      <w:r>
+        <w:rPr>
+          <w:rFonts w:ascii="Calibri" w:eastAsia="Calibri" w:hAnsi="Calibri" w:cs="Arial"/>
+          <w:b/>
+          <w:bCs/>
+          <w:noProof/>
+        </w:rPr>
+        <w:t xml:space="preserve"> скоба </w:t>
+      </w:r>
+      <w:r>
+        <w:rPr>
+          <w:rFonts w:ascii="Calibri" w:eastAsia="Calibri" w:hAnsi="Calibri" w:cs="Arial"/>
+          <w:noProof/>
+        </w:rPr>
+        <w:t xml:space="preserve">е сдвоена </w:t>
+      </w:r>
+      <w:r>
+        <w:rPr>
+          <w:rFonts w:ascii="Calibri" w:eastAsia="Calibri" w:hAnsi="Calibri" w:cs="Arial"/>
+          <w:b/>
+          <w:bCs/>
+          <w:noProof/>
+        </w:rPr>
+        <w:t xml:space="preserve">със </w:t>
+      </w:r>
+      <w:r>
+        <w:rPr>
+          <w:rFonts w:ascii="Calibri" w:eastAsia="Calibri" w:hAnsi="Calibri" w:cs="Arial"/>
+          <w:b/>
+          <w:bCs/>
+          <w:noProof/>
+          <w:lang w:val="bg-BG"/>
+        </w:rPr>
+        <w:t>затваряща</w:t>
+      </w:r>
+      <w:r>
+        <w:rPr>
+          <w:rFonts w:ascii="Calibri" w:eastAsia="Calibri" w:hAnsi="Calibri" w:cs="Arial"/>
+          <w:b/>
+          <w:bCs/>
+          <w:noProof/>
+        </w:rPr>
+        <w:t xml:space="preserve"> скоба</w:t>
+      </w:r>
+      <w:r>
+        <w:rPr>
+          <w:rFonts w:ascii="Calibri" w:eastAsia="Calibri" w:hAnsi="Calibri" w:cs="Arial"/>
+          <w:noProof/>
+        </w:rPr>
+        <w:t xml:space="preserve">. Също така </w:t>
+      </w:r>
+      <w:r>
+        <w:rPr>
+          <w:rFonts w:ascii="Calibri" w:eastAsia="Calibri" w:hAnsi="Calibri" w:cs="Arial"/>
+          <w:b/>
+          <w:bCs/>
+          <w:noProof/>
+        </w:rPr>
+        <w:t xml:space="preserve">интервалът </w:t>
+      </w:r>
+      <w:r>
+        <w:rPr>
+          <w:rFonts w:ascii="Calibri" w:eastAsia="Calibri" w:hAnsi="Calibri" w:cs="Arial"/>
+          <w:noProof/>
+        </w:rPr>
+        <w:t xml:space="preserve">между тях </w:t>
+      </w:r>
+      <w:r>
+        <w:rPr>
+          <w:rFonts w:ascii="Calibri" w:eastAsia="Calibri" w:hAnsi="Calibri" w:cs="Arial"/>
+          <w:b/>
+          <w:bCs/>
+          <w:noProof/>
+        </w:rPr>
+        <w:t>трябва да бъде балансиран</w:t>
+      </w:r>
+      <w:r>
+        <w:rPr>
+          <w:rFonts w:ascii="Calibri" w:eastAsia="Calibri" w:hAnsi="Calibri" w:cs="Arial"/>
+          <w:noProof/>
+        </w:rPr>
+        <w:t xml:space="preserve">. Ще ви бъдат дадени </w:t>
+      </w:r>
+      <w:r>
+        <w:rPr>
+          <w:rFonts w:ascii="Calibri" w:eastAsia="Calibri" w:hAnsi="Calibri" w:cs="Arial"/>
+          <w:b/>
+          <w:bCs/>
+          <w:noProof/>
+        </w:rPr>
+        <w:t xml:space="preserve">три </w:t>
+      </w:r>
+      <w:r>
+        <w:rPr>
+          <w:rFonts w:ascii="Calibri" w:eastAsia="Calibri" w:hAnsi="Calibri" w:cs="Arial"/>
+          <w:noProof/>
+        </w:rPr>
+        <w:t>типа скоби:(,{ и[.</w:t>
       </w:r>
     </w:p>
     <w:p>
@@ -10269,314 +10111,1187 @@
         <w:spacing w:line="240" w:lineRule="auto"/>
         <w:rPr>
           <w:rFonts w:ascii="Calibri" w:eastAsia="Calibri" w:hAnsi="Calibri" w:cs="Arial"/>
-          <w:noProof/>
-        </w:rPr>
-      </w:pPr>
-      <w:r>
-        <w:rPr>
-          <w:rFonts w:ascii="Calibri" w:eastAsia="Calibri" w:hAnsi="Calibri" w:cs="Arial"/>
+          <w:b/>
+          <w:bCs/>
+          <w:noProof/>
+          <w:lang w:val="bg-BG"/>
+        </w:rPr>
+      </w:pPr>
+      <w:r>
+        <w:rPr>
+          <w:rFonts w:ascii="Calibri" w:eastAsia="Calibri" w:hAnsi="Calibri" w:cs="Arial"/>
+          <w:b/>
+          <w:bCs/>
           <w:noProof/>
         </w:rPr>
         <w:lastRenderedPageBreak/>
-        <w:t>Имате</w:t>
-      </w:r>
-      <w:r>
-        <w:rPr>
-          <w:rFonts w:ascii="Calibri" w:eastAsia="Calibri" w:hAnsi="Calibri" w:cs="Arial"/>
-          <w:noProof/>
-        </w:rPr>
-        <w:t xml:space="preserve"> </w:t>
-      </w:r>
-      <w:r>
-        <w:rPr>
-          <w:rFonts w:ascii="Calibri" w:eastAsia="Calibri" w:hAnsi="Calibri" w:cs="Arial"/>
-          <w:noProof/>
-        </w:rPr>
-        <w:t>резервоар</w:t>
-      </w:r>
-      <w:r>
-        <w:rPr>
-          <w:rFonts w:ascii="Calibri" w:eastAsia="Calibri" w:hAnsi="Calibri" w:cs="Arial"/>
-          <w:noProof/>
-        </w:rPr>
-        <w:t xml:space="preserve"> на камион</w:t>
-      </w:r>
-      <w:r>
-        <w:rPr>
-          <w:rFonts w:ascii="Calibri" w:eastAsia="Calibri" w:hAnsi="Calibri" w:cs="Arial"/>
-          <w:noProof/>
-          <w:lang w:val="bg-BG"/>
-        </w:rPr>
-        <w:t>а</w:t>
-      </w:r>
-      <w:r>
-        <w:rPr>
-          <w:rFonts w:ascii="Calibri" w:eastAsia="Calibri" w:hAnsi="Calibri" w:cs="Arial"/>
-          <w:noProof/>
-        </w:rPr>
-        <w:t xml:space="preserve"> с неограниче</w:t>
-      </w:r>
-      <w:r>
-        <w:rPr>
-          <w:rFonts w:ascii="Calibri" w:eastAsia="Calibri" w:hAnsi="Calibri" w:cs="Arial"/>
-          <w:noProof/>
-        </w:rPr>
-        <w:t>н обем</w:t>
-      </w:r>
-      <w:r>
-        <w:rPr>
-          <w:rFonts w:ascii="Calibri" w:eastAsia="Calibri" w:hAnsi="Calibri" w:cs="Arial"/>
-          <w:noProof/>
-        </w:rPr>
-        <w:t>. Можете да старти</w:t>
-      </w:r>
-      <w:r>
-        <w:rPr>
-          <w:rFonts w:ascii="Calibri" w:eastAsia="Calibri" w:hAnsi="Calibri" w:cs="Arial"/>
-          <w:noProof/>
-        </w:rPr>
-        <w:t xml:space="preserve">рате от </w:t>
-      </w:r>
-      <w:r>
-        <w:rPr>
-          <w:rFonts w:ascii="Calibri" w:eastAsia="Calibri" w:hAnsi="Calibri" w:cs="Arial"/>
-          <w:b/>
-          <w:bCs/>
-          <w:noProof/>
-        </w:rPr>
-        <w:t xml:space="preserve">всяка </w:t>
-      </w:r>
-      <w:r>
-        <w:rPr>
-          <w:rFonts w:ascii="Calibri" w:eastAsia="Calibri" w:hAnsi="Calibri" w:cs="Arial"/>
-          <w:noProof/>
-        </w:rPr>
-        <w:t xml:space="preserve">една </w:t>
-      </w:r>
-      <w:r>
-        <w:rPr>
-          <w:rFonts w:ascii="Calibri" w:eastAsia="Calibri" w:hAnsi="Calibri" w:cs="Arial"/>
-          <w:noProof/>
-        </w:rPr>
-        <w:t>бензиностанция</w:t>
-      </w:r>
-      <w:r>
-        <w:rPr>
-          <w:rFonts w:ascii="Calibri" w:eastAsia="Calibri" w:hAnsi="Calibri" w:cs="Arial"/>
-          <w:noProof/>
-        </w:rPr>
-        <w:t xml:space="preserve">. </w:t>
-      </w:r>
-      <w:r>
-        <w:rPr>
-          <w:rFonts w:ascii="Calibri" w:eastAsia="Calibri" w:hAnsi="Calibri" w:cs="Arial"/>
-          <w:b/>
-          <w:bCs/>
-          <w:noProof/>
-        </w:rPr>
-        <w:t>Пресметнет</w:t>
-      </w:r>
-      <w:r>
-        <w:rPr>
-          <w:rFonts w:ascii="Calibri" w:eastAsia="Calibri" w:hAnsi="Calibri" w:cs="Arial"/>
-          <w:b/>
-          <w:bCs/>
-          <w:noProof/>
-        </w:rPr>
-        <w:t>е</w:t>
-      </w:r>
-      <w:r>
-        <w:rPr>
-          <w:rFonts w:ascii="Calibri" w:eastAsia="Calibri" w:hAnsi="Calibri" w:cs="Arial"/>
-          <w:noProof/>
-        </w:rPr>
-        <w:t xml:space="preserve"> от къде да </w:t>
-      </w:r>
-      <w:r>
-        <w:rPr>
-          <w:rFonts w:ascii="Calibri" w:eastAsia="Calibri" w:hAnsi="Calibri" w:cs="Arial"/>
-          <w:noProof/>
-        </w:rPr>
-        <w:t>тръгнете</w:t>
-      </w:r>
-      <w:r>
-        <w:rPr>
-          <w:rFonts w:ascii="Calibri" w:eastAsia="Calibri" w:hAnsi="Calibri" w:cs="Arial"/>
-          <w:noProof/>
-        </w:rPr>
-        <w:t>,</w:t>
-      </w:r>
-      <w:r>
-        <w:rPr>
-          <w:rFonts w:ascii="Calibri" w:eastAsia="Calibri" w:hAnsi="Calibri" w:cs="Arial"/>
-          <w:noProof/>
-        </w:rPr>
-        <w:t xml:space="preserve"> така че </w:t>
-      </w:r>
-      <w:r>
-        <w:rPr>
-          <w:rFonts w:ascii="Calibri" w:eastAsia="Calibri" w:hAnsi="Calibri" w:cs="Arial"/>
-          <w:noProof/>
-        </w:rPr>
-        <w:t xml:space="preserve">да </w:t>
-      </w:r>
-      <w:r>
-        <w:rPr>
-          <w:rFonts w:ascii="Calibri" w:eastAsia="Calibri" w:hAnsi="Calibri" w:cs="Arial"/>
-          <w:noProof/>
-        </w:rPr>
-        <w:t>из</w:t>
-      </w:r>
-      <w:r>
-        <w:rPr>
-          <w:rFonts w:ascii="Calibri" w:eastAsia="Calibri" w:hAnsi="Calibri" w:cs="Arial"/>
-          <w:noProof/>
-        </w:rPr>
-        <w:t>минете</w:t>
-      </w:r>
-      <w:r>
-        <w:rPr>
-          <w:rFonts w:ascii="Calibri" w:eastAsia="Calibri" w:hAnsi="Calibri" w:cs="Arial"/>
-          <w:noProof/>
-        </w:rPr>
-        <w:t xml:space="preserve"> </w:t>
-      </w:r>
-      <w:r>
-        <w:rPr>
-          <w:rFonts w:ascii="Calibri" w:eastAsia="Calibri" w:hAnsi="Calibri" w:cs="Arial"/>
-          <w:b/>
-          <w:bCs/>
-          <w:noProof/>
-        </w:rPr>
-        <w:t>целия кръг</w:t>
-      </w:r>
-      <w:r>
-        <w:rPr>
-          <w:rFonts w:ascii="Calibri" w:eastAsia="Calibri" w:hAnsi="Calibri" w:cs="Arial"/>
-          <w:noProof/>
-        </w:rPr>
-        <w:t xml:space="preserve">. </w:t>
-      </w:r>
-      <w:r>
-        <w:rPr>
-          <w:rFonts w:ascii="Calibri" w:eastAsia="Calibri" w:hAnsi="Calibri" w:cs="Arial"/>
-          <w:noProof/>
-        </w:rPr>
-        <w:t>Имайте предвид</w:t>
-      </w:r>
-      <w:r>
-        <w:rPr>
-          <w:rFonts w:ascii="Calibri" w:eastAsia="Calibri" w:hAnsi="Calibri" w:cs="Arial"/>
-          <w:noProof/>
-        </w:rPr>
-        <w:t xml:space="preserve">, че камионът ще спре на </w:t>
-      </w:r>
-      <w:r>
-        <w:rPr>
-          <w:rFonts w:ascii="Calibri" w:eastAsia="Calibri" w:hAnsi="Calibri" w:cs="Arial"/>
-          <w:b/>
-          <w:bCs/>
-          <w:noProof/>
-        </w:rPr>
-        <w:t>всяка от бензино</w:t>
-      </w:r>
-      <w:r>
-        <w:rPr>
-          <w:rFonts w:ascii="Calibri" w:eastAsia="Calibri" w:hAnsi="Calibri" w:cs="Arial"/>
-          <w:b/>
-          <w:bCs/>
-          <w:noProof/>
-        </w:rPr>
-        <w:t>станции</w:t>
-      </w:r>
-      <w:r>
-        <w:rPr>
-          <w:rFonts w:ascii="Calibri" w:eastAsia="Calibri" w:hAnsi="Calibri" w:cs="Arial"/>
-          <w:b/>
-          <w:bCs/>
-          <w:noProof/>
-        </w:rPr>
-        <w:t>те</w:t>
-      </w:r>
-      <w:r>
-        <w:rPr>
-          <w:rFonts w:ascii="Calibri" w:eastAsia="Calibri" w:hAnsi="Calibri" w:cs="Arial"/>
-          <w:noProof/>
-        </w:rPr>
-        <w:t xml:space="preserve">. Камионът се </w:t>
-      </w:r>
-      <w:r>
-        <w:rPr>
-          <w:rFonts w:ascii="Calibri" w:eastAsia="Calibri" w:hAnsi="Calibri" w:cs="Arial"/>
-          <w:noProof/>
-        </w:rPr>
-        <w:t xml:space="preserve">гори по </w:t>
-      </w:r>
-      <w:r>
-        <w:rPr>
-          <w:rFonts w:ascii="Calibri" w:eastAsia="Calibri" w:hAnsi="Calibri" w:cs="Arial"/>
-          <w:b/>
-          <w:bCs/>
-          <w:noProof/>
-        </w:rPr>
-        <w:t xml:space="preserve">един </w:t>
-      </w:r>
-      <w:r>
-        <w:rPr>
-          <w:rFonts w:ascii="Calibri" w:eastAsia="Calibri" w:hAnsi="Calibri" w:cs="Arial"/>
-          <w:b/>
-          <w:bCs/>
-          <w:noProof/>
-        </w:rPr>
-        <w:t>литър</w:t>
-      </w:r>
-      <w:r>
-        <w:rPr>
-          <w:rFonts w:ascii="Calibri" w:eastAsia="Calibri" w:hAnsi="Calibri" w:cs="Arial"/>
-          <w:noProof/>
-        </w:rPr>
-        <w:t xml:space="preserve"> бензин</w:t>
-      </w:r>
-      <w:r>
-        <w:rPr>
-          <w:rFonts w:ascii="Calibri" w:eastAsia="Calibri" w:hAnsi="Calibri" w:cs="Arial"/>
-          <w:noProof/>
-        </w:rPr>
-        <w:t xml:space="preserve"> на </w:t>
-      </w:r>
-      <w:r>
-        <w:rPr>
-          <w:rFonts w:ascii="Calibri" w:eastAsia="Calibri" w:hAnsi="Calibri" w:cs="Arial"/>
-          <w:b/>
-          <w:bCs/>
-          <w:noProof/>
-        </w:rPr>
-        <w:t>всеки километър</w:t>
-      </w:r>
-      <w:r>
-        <w:rPr>
-          <w:rFonts w:ascii="Calibri" w:eastAsia="Calibri" w:hAnsi="Calibri" w:cs="Arial"/>
-          <w:noProof/>
-        </w:rPr>
-        <w:t>.</w:t>
-      </w:r>
-      <w:r>
-        <w:rPr>
-          <w:rFonts w:ascii="Calibri" w:eastAsia="Calibri" w:hAnsi="Calibri" w:cs="Arial"/>
-          <w:noProof/>
-        </w:rPr>
-        <w:br w:type="page"/>
+        <w:t>{[()]} - Балансиран израз.</w:t>
       </w:r>
     </w:p>
     <w:p>
       <w:pPr>
+        <w:spacing w:line="240" w:lineRule="auto"/>
+        <w:rPr>
+          <w:rFonts w:ascii="Calibri" w:eastAsia="Calibri" w:hAnsi="Calibri" w:cs="Arial"/>
+          <w:b/>
+          <w:bCs/>
+          <w:noProof/>
+          <w:lang w:val="bg-BG"/>
+        </w:rPr>
+      </w:pPr>
+      <w:r>
+        <w:rPr>
+          <w:rFonts w:ascii="Calibri" w:eastAsia="Calibri" w:hAnsi="Calibri" w:cs="Arial"/>
+          <w:b/>
+          <w:bCs/>
+          <w:noProof/>
+        </w:rPr>
+        <w:t>{[(])} - Небалансиран израз.</w:t>
+      </w:r>
+    </w:p>
+    <w:p>
+      <w:pPr>
         <w:pStyle w:val="Heading3"/>
         <w:rPr>
           <w:lang w:val="bg-BG"/>
         </w:rPr>
       </w:pPr>
       <w:r>
-        <w:lastRenderedPageBreak/>
+        <w:t>Вход</w:t>
+      </w:r>
+    </w:p>
+    <w:p>
+      <w:pPr>
+        <w:pStyle w:val="ListParagraph"/>
+        <w:numPr>
+          <w:ilvl w:val="0"/>
+          <w:numId w:val="23"/>
+        </w:numPr>
+        <w:spacing w:line="240" w:lineRule="auto"/>
+        <w:rPr>
+          <w:rFonts w:ascii="Calibri" w:eastAsia="Calibri" w:hAnsi="Calibri" w:cs="Arial"/>
+          <w:noProof/>
+          <w:lang w:val="bg-BG"/>
+        </w:rPr>
+      </w:pPr>
+      <w:r>
+        <w:rPr>
+          <w:rFonts w:ascii="Calibri" w:eastAsia="Calibri" w:hAnsi="Calibri" w:cs="Arial"/>
+          <w:noProof/>
+          <w:lang w:val="bg-BG"/>
+        </w:rPr>
+        <w:t>Всеки вход се състои от един ред с</w:t>
+      </w:r>
+      <w:r>
+        <w:rPr>
+          <w:rFonts w:ascii="Calibri" w:eastAsia="Calibri" w:hAnsi="Calibri" w:cs="Arial"/>
+          <w:b/>
+          <w:bCs/>
+          <w:noProof/>
+          <w:lang w:val="bg-BG"/>
+        </w:rPr>
+        <w:t xml:space="preserve"> последователност от скоби</w:t>
+      </w:r>
+      <w:r>
+        <w:rPr>
+          <w:rFonts w:ascii="Calibri" w:eastAsia="Calibri" w:hAnsi="Calibri" w:cs="Arial"/>
+          <w:noProof/>
+          <w:lang w:val="bg-BG"/>
+        </w:rPr>
+        <w:t>.</w:t>
+      </w:r>
+    </w:p>
+    <w:p>
+      <w:pPr>
+        <w:pStyle w:val="Heading3"/>
+      </w:pPr>
+      <w:r>
+        <w:t>Изход</w:t>
+      </w:r>
+    </w:p>
+    <w:p>
+      <w:pPr>
+        <w:pStyle w:val="ListParagraph"/>
+        <w:numPr>
+          <w:ilvl w:val="0"/>
+          <w:numId w:val="24"/>
+        </w:numPr>
+        <w:spacing w:line="240" w:lineRule="auto"/>
+        <w:rPr>
+          <w:rFonts w:ascii="Calibri" w:eastAsia="Calibri" w:hAnsi="Calibri" w:cs="Arial"/>
+          <w:noProof/>
+          <w:lang w:val="bg-BG"/>
+        </w:rPr>
+      </w:pPr>
+      <w:r>
+        <w:rPr>
+          <w:rFonts w:ascii="Calibri" w:eastAsia="Calibri" w:hAnsi="Calibri" w:cs="Arial"/>
+          <w:noProof/>
+          <w:lang w:val="bg-BG"/>
+        </w:rPr>
+        <w:t xml:space="preserve">За всеки ред трябва да отпечатате на нов ред </w:t>
+      </w:r>
+      <w:r>
+        <w:rPr>
+          <w:rFonts w:ascii="Calibri" w:eastAsia="Calibri" w:hAnsi="Calibri" w:cs="Arial"/>
+          <w:noProof/>
+        </w:rPr>
+        <w:t>"</w:t>
+      </w:r>
+      <w:r>
+        <w:rPr>
+          <w:rFonts w:ascii="Consolas" w:eastAsia="Calibri" w:hAnsi="Consolas" w:cs="Consolas"/>
+          <w:noProof/>
+        </w:rPr>
+        <w:t>YES</w:t>
+      </w:r>
+      <w:r>
+        <w:rPr>
+          <w:rFonts w:ascii="Calibri" w:eastAsia="Calibri" w:hAnsi="Calibri" w:cs="Arial"/>
+          <w:noProof/>
+        </w:rPr>
+        <w:t>" ако изразът е балансиран. В противен случай "</w:t>
+      </w:r>
+      <w:r>
+        <w:rPr>
+          <w:rFonts w:ascii="Consolas" w:eastAsia="Calibri" w:hAnsi="Consolas" w:cs="Consolas"/>
+          <w:noProof/>
+        </w:rPr>
+        <w:t>NO</w:t>
+      </w:r>
+      <w:r>
+        <w:rPr>
+          <w:rFonts w:ascii="Calibri" w:eastAsia="Calibri" w:hAnsi="Calibri" w:cs="Arial"/>
+          <w:noProof/>
+        </w:rPr>
+        <w:t>"</w:t>
+      </w:r>
+    </w:p>
+    <w:p>
+      <w:pPr>
+        <w:pStyle w:val="Heading3"/>
+      </w:pPr>
+      <w:r>
+        <w:t>Бележки</w:t>
+      </w:r>
+    </w:p>
+    <w:p>
+      <w:pPr>
+        <w:pStyle w:val="ListParagraph"/>
+        <w:numPr>
+          <w:ilvl w:val="0"/>
+          <w:numId w:val="23"/>
+        </w:numPr>
+        <w:spacing w:line="240" w:lineRule="auto"/>
+        <w:rPr>
+          <w:rFonts w:ascii="Calibri" w:eastAsia="Calibri" w:hAnsi="Calibri" w:cs="Arial"/>
+          <w:noProof/>
+          <w:lang w:val="bg-BG"/>
+        </w:rPr>
+      </w:pPr>
+      <w:r>
+        <w:rPr>
+          <w:rFonts w:ascii="Calibri" w:eastAsia="Calibri" w:hAnsi="Calibri" w:cs="Arial"/>
+          <w:noProof/>
+        </w:rPr>
+        <w:t>1 ≤ дължината на редицата</w:t>
+      </w:r>
+      <w:r>
+        <w:rPr>
+          <w:rFonts w:ascii="Calibri" w:eastAsia="Calibri" w:hAnsi="Calibri" w:cs="Arial"/>
+          <w:noProof/>
+          <w:vertAlign w:val="subscript"/>
+        </w:rPr>
+        <w:t xml:space="preserve"> </w:t>
+      </w:r>
+      <w:r>
+        <w:rPr>
+          <w:rFonts w:ascii="Calibri" w:eastAsia="Calibri" w:hAnsi="Calibri" w:cs="Arial"/>
+          <w:noProof/>
+        </w:rPr>
+        <w:t>≤ 1000.</w:t>
+      </w:r>
+    </w:p>
+    <w:p>
+      <w:pPr>
+        <w:pStyle w:val="ListParagraph"/>
+        <w:numPr>
+          <w:ilvl w:val="0"/>
+          <w:numId w:val="23"/>
+        </w:numPr>
+        <w:spacing w:line="240" w:lineRule="auto"/>
+        <w:rPr>
+          <w:rFonts w:ascii="Calibri" w:eastAsia="Calibri" w:hAnsi="Calibri" w:cs="Arial"/>
+          <w:noProof/>
+          <w:lang w:val="bg-BG"/>
+        </w:rPr>
+      </w:pPr>
+      <w:r>
+        <w:rPr>
+          <w:rFonts w:ascii="Calibri" w:eastAsia="Calibri" w:hAnsi="Calibri" w:cs="Arial"/>
+          <w:noProof/>
+        </w:rPr>
+        <w:t xml:space="preserve">Всеки символ от редицата </w:t>
+      </w:r>
+      <w:r>
+        <w:rPr>
+          <w:rFonts w:ascii="Calibri" w:eastAsia="Calibri" w:hAnsi="Calibri" w:cs="Arial"/>
+          <w:b/>
+          <w:bCs/>
+          <w:noProof/>
+        </w:rPr>
+        <w:t xml:space="preserve">може да бъде </w:t>
+      </w:r>
+      <w:r>
+        <w:rPr>
+          <w:rFonts w:ascii="Calibri" w:eastAsia="Calibri" w:hAnsi="Calibri" w:cs="Arial"/>
+          <w:noProof/>
+        </w:rPr>
+        <w:t>{}, (), [].</w:t>
+      </w:r>
+    </w:p>
+    <w:p>
+      <w:pPr>
+        <w:pStyle w:val="Heading3"/>
+        <w:rPr>
+          <w:lang w:val="bg-BG"/>
+        </w:rPr>
+      </w:pPr>
+      <w:r>
+        <w:rPr>
+          <w:lang w:val="bg-BG"/>
+        </w:rPr>
+        <w:t>Примери</w:t>
+      </w:r>
+    </w:p>
+    <w:tbl>
+      <w:tblPr>
+        <w:tblW w:w="3067" w:type="dxa"/>
+        <w:tblInd w:w="-5" w:type="dxa"/>
+        <w:tblBorders>
+          <w:top w:val="single" w:sz="4" w:space="0" w:color="auto"/>
+          <w:left w:val="single" w:sz="4" w:space="0" w:color="auto"/>
+          <w:bottom w:val="single" w:sz="4" w:space="0" w:color="auto"/>
+          <w:right w:val="single" w:sz="4" w:space="0" w:color="auto"/>
+          <w:insideH w:val="single" w:sz="4" w:space="0" w:color="auto"/>
+          <w:insideV w:val="single" w:sz="4" w:space="0" w:color="auto"/>
+        </w:tblBorders>
+        <w:tblLayout w:type="fixed"/>
+        <w:tblCellMar>
+          <w:top w:w="57" w:type="dxa"/>
+          <w:left w:w="85" w:type="dxa"/>
+          <w:bottom w:w="57" w:type="dxa"/>
+          <w:right w:w="85" w:type="dxa"/>
+        </w:tblCellMar>
+        <w:tblLook w:val="04A0" w:firstRow="1" w:lastRow="0" w:firstColumn="1" w:lastColumn="0" w:noHBand="0" w:noVBand="1"/>
+      </w:tblPr>
+      <w:tblGrid>
+        <w:gridCol w:w="1847"/>
+        <w:gridCol w:w="1220"/>
+      </w:tblGrid>
+      <w:tr>
+        <w:trPr>
+          <w:trHeight w:val="22"/>
+        </w:trPr>
+        <w:tc>
+          <w:tcPr>
+            <w:tcW w:w="1847" w:type="dxa"/>
+            <w:shd w:val="clear" w:color="auto" w:fill="D9D9D9" w:themeFill="background1" w:themeFillShade="D9"/>
+          </w:tcPr>
+          <w:p>
+            <w:pPr>
+              <w:spacing w:before="40" w:after="40" w:line="240" w:lineRule="auto"/>
+              <w:jc w:val="center"/>
+              <w:rPr>
+                <w:rFonts w:ascii="Calibri" w:eastAsia="Calibri" w:hAnsi="Calibri" w:cs="Arial"/>
+                <w:b/>
+                <w:bCs/>
+                <w:noProof/>
+                <w:lang w:val="bg-BG"/>
+              </w:rPr>
+            </w:pPr>
+            <w:r>
+              <w:rPr>
+                <w:b/>
+                <w:bCs/>
+                <w:noProof/>
+                <w:lang w:val="bg-BG"/>
+              </w:rPr>
+              <w:t>Вход</w:t>
+            </w:r>
+          </w:p>
+        </w:tc>
+        <w:tc>
+          <w:tcPr>
+            <w:tcW w:w="1220" w:type="dxa"/>
+            <w:shd w:val="clear" w:color="auto" w:fill="D9D9D9" w:themeFill="background1" w:themeFillShade="D9"/>
+          </w:tcPr>
+          <w:p>
+            <w:pPr>
+              <w:spacing w:before="40" w:after="40" w:line="240" w:lineRule="auto"/>
+              <w:jc w:val="center"/>
+              <w:rPr>
+                <w:rFonts w:ascii="Calibri" w:eastAsia="Calibri" w:hAnsi="Calibri" w:cs="Arial"/>
+                <w:b/>
+                <w:bCs/>
+                <w:noProof/>
+                <w:lang w:val="bg-BG"/>
+              </w:rPr>
+            </w:pPr>
+            <w:r>
+              <w:rPr>
+                <w:rFonts w:ascii="Calibri" w:eastAsia="Calibri" w:hAnsi="Calibri" w:cs="Arial"/>
+                <w:b/>
+                <w:bCs/>
+                <w:noProof/>
+                <w:lang w:val="bg-BG"/>
+              </w:rPr>
+              <w:t>Изход</w:t>
+            </w:r>
+          </w:p>
+        </w:tc>
+      </w:tr>
+      <w:tr>
+        <w:trPr>
+          <w:trHeight w:val="22"/>
+        </w:trPr>
+        <w:tc>
+          <w:tcPr>
+            <w:tcW w:w="1847" w:type="dxa"/>
+          </w:tcPr>
+          <w:p>
+            <w:pPr>
+              <w:spacing w:before="40" w:after="40" w:line="240" w:lineRule="auto"/>
+              <w:rPr>
+                <w:rFonts w:ascii="Consolas" w:eastAsia="Calibri" w:hAnsi="Consolas" w:cs="Consolas"/>
+                <w:noProof/>
+                <w:lang w:val="bg-BG"/>
+              </w:rPr>
+            </w:pPr>
+            <w:r>
+              <w:rPr>
+                <w:rFonts w:ascii="Consolas" w:eastAsia="Calibri" w:hAnsi="Consolas" w:cs="Consolas"/>
+                <w:noProof/>
+              </w:rPr>
+              <w:t>{[()]}</w:t>
+            </w:r>
+          </w:p>
+        </w:tc>
+        <w:tc>
+          <w:tcPr>
+            <w:tcW w:w="1220" w:type="dxa"/>
+          </w:tcPr>
+          <w:p>
+            <w:pPr>
+              <w:spacing w:before="40" w:after="40" w:line="240" w:lineRule="auto"/>
+              <w:jc w:val="both"/>
+              <w:rPr>
+                <w:rFonts w:ascii="Consolas" w:eastAsia="Calibri" w:hAnsi="Consolas" w:cs="Consolas"/>
+                <w:noProof/>
+                <w:sz w:val="21"/>
+                <w:szCs w:val="21"/>
+                <w:lang w:val="bg-BG"/>
+              </w:rPr>
+            </w:pPr>
+            <w:r>
+              <w:rPr>
+                <w:rFonts w:ascii="Consolas" w:eastAsia="Calibri" w:hAnsi="Consolas" w:cs="Consolas"/>
+                <w:noProof/>
+              </w:rPr>
+              <w:t>YES</w:t>
+            </w:r>
+          </w:p>
+        </w:tc>
+      </w:tr>
+      <w:tr>
+        <w:trPr>
+          <w:trHeight w:val="22"/>
+        </w:trPr>
+        <w:tc>
+          <w:tcPr>
+            <w:tcW w:w="1847" w:type="dxa"/>
+          </w:tcPr>
+          <w:p>
+            <w:pPr>
+              <w:spacing w:before="40" w:after="40" w:line="240" w:lineRule="auto"/>
+              <w:rPr>
+                <w:rFonts w:ascii="Consolas" w:eastAsia="Calibri" w:hAnsi="Consolas" w:cs="Consolas"/>
+                <w:noProof/>
+                <w:lang w:val="bg-BG"/>
+              </w:rPr>
+            </w:pPr>
+            <w:r>
+              <w:rPr>
+                <w:rFonts w:ascii="Consolas" w:eastAsia="Calibri" w:hAnsi="Consolas" w:cs="Consolas"/>
+                <w:noProof/>
+              </w:rPr>
+              <w:t>{[(])}</w:t>
+            </w:r>
+          </w:p>
+        </w:tc>
+        <w:tc>
+          <w:tcPr>
+            <w:tcW w:w="1220" w:type="dxa"/>
+            <w:vAlign w:val="center"/>
+          </w:tcPr>
+          <w:p>
+            <w:pPr>
+              <w:spacing w:before="40" w:after="40" w:line="240" w:lineRule="auto"/>
+              <w:jc w:val="both"/>
+              <w:rPr>
+                <w:rFonts w:ascii="Consolas" w:eastAsia="Calibri" w:hAnsi="Consolas" w:cs="Consolas"/>
+                <w:noProof/>
+                <w:lang w:val="bg-BG"/>
+              </w:rPr>
+            </w:pPr>
+            <w:r>
+              <w:rPr>
+                <w:rFonts w:ascii="Consolas" w:eastAsia="Calibri" w:hAnsi="Consolas" w:cs="Consolas"/>
+                <w:noProof/>
+              </w:rPr>
+              <w:t>NO</w:t>
+            </w:r>
+          </w:p>
+        </w:tc>
+      </w:tr>
+      <w:tr>
+        <w:trPr>
+          <w:trHeight w:val="22"/>
+        </w:trPr>
+        <w:tc>
+          <w:tcPr>
+            <w:tcW w:w="1847" w:type="dxa"/>
+          </w:tcPr>
+          <w:p>
+            <w:pPr>
+              <w:spacing w:before="40" w:after="40" w:line="240" w:lineRule="auto"/>
+              <w:rPr>
+                <w:rFonts w:ascii="Consolas" w:eastAsia="Calibri" w:hAnsi="Consolas" w:cs="Consolas"/>
+                <w:noProof/>
+                <w:lang w:val="bg-BG"/>
+              </w:rPr>
+            </w:pPr>
+            <w:r>
+              <w:rPr>
+                <w:rFonts w:ascii="Consolas" w:eastAsia="Calibri" w:hAnsi="Consolas" w:cs="Consolas"/>
+                <w:noProof/>
+              </w:rPr>
+              <w:t>{{[[(())]]}}</w:t>
+            </w:r>
+          </w:p>
+        </w:tc>
+        <w:tc>
+          <w:tcPr>
+            <w:tcW w:w="1220" w:type="dxa"/>
+            <w:vAlign w:val="center"/>
+          </w:tcPr>
+          <w:p>
+            <w:pPr>
+              <w:spacing w:before="40" w:after="40" w:line="240" w:lineRule="auto"/>
+              <w:jc w:val="both"/>
+              <w:rPr>
+                <w:rFonts w:ascii="Consolas" w:eastAsia="Calibri" w:hAnsi="Consolas" w:cs="Consolas"/>
+                <w:noProof/>
+                <w:lang w:val="bg-BG"/>
+              </w:rPr>
+            </w:pPr>
+            <w:r>
+              <w:rPr>
+                <w:rFonts w:ascii="Consolas" w:eastAsia="Calibri" w:hAnsi="Consolas" w:cs="Consolas"/>
+                <w:noProof/>
+              </w:rPr>
+              <w:t>YES</w:t>
+            </w:r>
+          </w:p>
+        </w:tc>
+      </w:tr>
+    </w:tbl>
+    <w:p>
+      <w:pPr>
+        <w:pStyle w:val="Heading2"/>
+        <w:numPr>
+          <w:ilvl w:val="0"/>
+          <w:numId w:val="0"/>
+        </w:numPr>
+        <w:rPr>
+          <w:sz w:val="48"/>
+          <w:szCs w:val="48"/>
+        </w:rPr>
+      </w:pPr>
+      <w:r>
+        <w:rPr>
+          <w:sz w:val="48"/>
+          <w:szCs w:val="48"/>
+          <w:highlight w:val="yellow"/>
+          <w:lang w:val="bg-BG"/>
+        </w:rPr>
+        <w:t xml:space="preserve">--------- </w:t>
+      </w:r>
+      <w:r>
+        <w:rPr>
+          <w:sz w:val="48"/>
+          <w:szCs w:val="48"/>
+          <w:highlight w:val="yellow"/>
+        </w:rPr>
+        <w:t>TODO: MOVE TO MORE EXERCISES</w:t>
+      </w:r>
+    </w:p>
+    <w:p>
+      <w:pPr>
+        <w:pStyle w:val="Heading2"/>
+        <w:rPr>
+          <w:lang w:val="bg-BG"/>
+        </w:rPr>
+      </w:pPr>
+      <w:r>
+        <w:t>Камион</w:t>
+      </w:r>
+    </w:p>
+    <w:p>
+      <w:pPr>
+        <w:spacing w:line="240" w:lineRule="auto"/>
+        <w:rPr>
+          <w:rFonts w:ascii="Calibri" w:eastAsia="Calibri" w:hAnsi="Calibri" w:cs="Arial"/>
+          <w:noProof/>
+          <w:lang w:val="bg-BG"/>
+        </w:rPr>
+      </w:pPr>
+      <w:r>
+        <w:rPr>
+          <w:rFonts w:ascii="Calibri" w:eastAsia="Calibri" w:hAnsi="Calibri" w:cs="Arial"/>
+          <w:noProof/>
+        </w:rPr>
+        <w:t>Да предположим, че има кръ</w:t>
+      </w:r>
+      <w:r>
+        <w:rPr>
+          <w:rFonts w:ascii="Calibri" w:eastAsia="Calibri" w:hAnsi="Calibri" w:cs="Arial"/>
+          <w:noProof/>
+        </w:rPr>
+        <w:t>г</w:t>
+      </w:r>
+      <w:r>
+        <w:rPr>
+          <w:rFonts w:ascii="Calibri" w:eastAsia="Calibri" w:hAnsi="Calibri" w:cs="Arial"/>
+          <w:noProof/>
+        </w:rPr>
+        <w:t>, в който</w:t>
+      </w:r>
+      <w:r>
+        <w:rPr>
+          <w:rFonts w:ascii="Calibri" w:eastAsia="Calibri" w:hAnsi="Calibri" w:cs="Arial"/>
+          <w:noProof/>
+        </w:rPr>
+        <w:t xml:space="preserve"> </w:t>
+      </w:r>
+      <w:r>
+        <w:rPr>
+          <w:rFonts w:ascii="Calibri" w:eastAsia="Calibri" w:hAnsi="Calibri" w:cs="Arial"/>
+          <w:noProof/>
+        </w:rPr>
+        <w:t>и</w:t>
+      </w:r>
+      <w:r>
+        <w:rPr>
+          <w:rFonts w:ascii="Calibri" w:eastAsia="Calibri" w:hAnsi="Calibri" w:cs="Arial"/>
+          <w:noProof/>
+        </w:rPr>
+        <w:t xml:space="preserve">ма </w:t>
+      </w:r>
+      <w:r>
+        <w:rPr>
+          <w:rFonts w:ascii="Calibri" w:eastAsia="Calibri" w:hAnsi="Calibri" w:cs="Arial"/>
+          <w:b/>
+          <w:bCs/>
+          <w:noProof/>
+        </w:rPr>
+        <w:t>N</w:t>
+      </w:r>
+      <w:r>
+        <w:rPr>
+          <w:rFonts w:ascii="Calibri" w:eastAsia="Calibri" w:hAnsi="Calibri" w:cs="Arial"/>
+          <w:noProof/>
+        </w:rPr>
+        <w:t xml:space="preserve"> на брой </w:t>
+      </w:r>
+      <w:r>
+        <w:rPr>
+          <w:rFonts w:ascii="Calibri" w:eastAsia="Calibri" w:hAnsi="Calibri" w:cs="Arial"/>
+          <w:noProof/>
+        </w:rPr>
+        <w:t>бенз</w:t>
+      </w:r>
+      <w:r>
+        <w:rPr>
+          <w:rFonts w:ascii="Calibri" w:eastAsia="Calibri" w:hAnsi="Calibri" w:cs="Arial"/>
+          <w:noProof/>
+        </w:rPr>
+        <w:t>и</w:t>
+      </w:r>
+      <w:r>
+        <w:rPr>
+          <w:rFonts w:ascii="Calibri" w:eastAsia="Calibri" w:hAnsi="Calibri" w:cs="Arial"/>
+          <w:noProof/>
+        </w:rPr>
+        <w:t>но</w:t>
+      </w:r>
+      <w:r>
+        <w:rPr>
+          <w:rFonts w:ascii="Calibri" w:eastAsia="Calibri" w:hAnsi="Calibri" w:cs="Arial"/>
+          <w:noProof/>
+        </w:rPr>
+        <w:t>станции</w:t>
+      </w:r>
+      <w:r>
+        <w:rPr>
+          <w:rFonts w:ascii="Calibri" w:eastAsia="Calibri" w:hAnsi="Calibri" w:cs="Arial"/>
+          <w:noProof/>
+        </w:rPr>
+        <w:t xml:space="preserve">. </w:t>
+      </w:r>
+      <w:r>
+        <w:rPr>
+          <w:rFonts w:ascii="Calibri" w:eastAsia="Calibri" w:hAnsi="Calibri" w:cs="Arial"/>
+          <w:noProof/>
+        </w:rPr>
+        <w:t>Те</w:t>
+      </w:r>
+      <w:r>
+        <w:rPr>
+          <w:rFonts w:ascii="Calibri" w:eastAsia="Calibri" w:hAnsi="Calibri" w:cs="Arial"/>
+          <w:noProof/>
+        </w:rPr>
+        <w:t xml:space="preserve"> са номерирани от 0 до N</w:t>
+      </w:r>
+      <w:r>
+        <w:rPr>
+          <w:rFonts w:ascii="Calibri" w:eastAsia="Calibri" w:hAnsi="Calibri" w:cs="Arial"/>
+          <w:noProof/>
+        </w:rPr>
+        <w:t>-</w:t>
+      </w:r>
+      <w:r>
+        <w:rPr>
+          <w:rFonts w:ascii="Calibri" w:eastAsia="Calibri" w:hAnsi="Calibri" w:cs="Arial"/>
+          <w:noProof/>
+        </w:rPr>
+        <w:t>1</w:t>
+      </w:r>
+      <w:r>
+        <w:rPr>
+          <w:rFonts w:ascii="Calibri" w:eastAsia="Calibri" w:hAnsi="Calibri" w:cs="Arial"/>
+          <w:noProof/>
+        </w:rPr>
+        <w:t xml:space="preserve"> </w:t>
+      </w:r>
+      <w:r>
+        <w:rPr>
+          <w:rFonts w:ascii="Calibri" w:eastAsia="Calibri" w:hAnsi="Calibri" w:cs="Arial"/>
+          <w:noProof/>
+        </w:rPr>
+        <w:t xml:space="preserve">(и двете числа включително). </w:t>
+      </w:r>
+      <w:r>
+        <w:rPr>
+          <w:rFonts w:ascii="Calibri" w:eastAsia="Calibri" w:hAnsi="Calibri" w:cs="Arial"/>
+          <w:noProof/>
+        </w:rPr>
+        <w:t>Имате</w:t>
+      </w:r>
+      <w:r>
+        <w:rPr>
+          <w:rFonts w:ascii="Calibri" w:eastAsia="Calibri" w:hAnsi="Calibri" w:cs="Arial"/>
+          <w:noProof/>
+        </w:rPr>
+        <w:t xml:space="preserve"> информация съставена от</w:t>
+      </w:r>
+      <w:r>
+        <w:rPr>
+          <w:rFonts w:ascii="Calibri" w:eastAsia="Calibri" w:hAnsi="Calibri" w:cs="Arial"/>
+          <w:noProof/>
+        </w:rPr>
+        <w:t xml:space="preserve"> </w:t>
+      </w:r>
+      <w:r>
+        <w:rPr>
+          <w:rFonts w:ascii="Calibri" w:eastAsia="Calibri" w:hAnsi="Calibri" w:cs="Arial"/>
+          <w:b/>
+          <w:bCs/>
+          <w:noProof/>
+        </w:rPr>
+        <w:t>две части</w:t>
+      </w:r>
+      <w:r>
+        <w:rPr>
+          <w:rFonts w:ascii="Calibri" w:eastAsia="Calibri" w:hAnsi="Calibri" w:cs="Arial"/>
+          <w:noProof/>
+        </w:rPr>
+        <w:t xml:space="preserve"> за всяка</w:t>
+      </w:r>
+      <w:r>
+        <w:rPr>
+          <w:rFonts w:ascii="Calibri" w:eastAsia="Calibri" w:hAnsi="Calibri" w:cs="Arial"/>
+          <w:noProof/>
+        </w:rPr>
+        <w:t xml:space="preserve"> една</w:t>
+      </w:r>
+      <w:r>
+        <w:rPr>
+          <w:rFonts w:ascii="Calibri" w:eastAsia="Calibri" w:hAnsi="Calibri" w:cs="Arial"/>
+          <w:noProof/>
+        </w:rPr>
+        <w:t xml:space="preserve"> </w:t>
+      </w:r>
+      <w:r>
+        <w:rPr>
+          <w:rFonts w:ascii="Calibri" w:eastAsia="Calibri" w:hAnsi="Calibri" w:cs="Arial"/>
+          <w:noProof/>
+        </w:rPr>
+        <w:t>бензино</w:t>
+      </w:r>
+      <w:r>
+        <w:rPr>
+          <w:rFonts w:ascii="Calibri" w:eastAsia="Calibri" w:hAnsi="Calibri" w:cs="Arial"/>
+          <w:noProof/>
+        </w:rPr>
+        <w:t>станция</w:t>
+      </w:r>
+      <w:r>
+        <w:rPr>
+          <w:rFonts w:ascii="Calibri" w:eastAsia="Calibri" w:hAnsi="Calibri" w:cs="Arial"/>
+          <w:noProof/>
+        </w:rPr>
+        <w:t>:</w:t>
+      </w:r>
+      <w:r>
+        <w:rPr>
+          <w:rFonts w:ascii="Calibri" w:eastAsia="Calibri" w:hAnsi="Calibri" w:cs="Arial"/>
+          <w:noProof/>
+        </w:rPr>
+        <w:t xml:space="preserve">  </w:t>
+      </w:r>
+      <w:r>
+        <w:rPr>
+          <w:rFonts w:ascii="Calibri" w:eastAsia="Calibri" w:hAnsi="Calibri" w:cs="Arial"/>
+          <w:noProof/>
+        </w:rPr>
+        <w:t>(1)</w:t>
+      </w:r>
+      <w:r>
+        <w:rPr>
+          <w:rFonts w:ascii="Calibri" w:eastAsia="Calibri" w:hAnsi="Calibri" w:cs="Arial"/>
+          <w:b/>
+          <w:bCs/>
+          <w:noProof/>
+        </w:rPr>
+        <w:t xml:space="preserve"> </w:t>
+      </w:r>
+      <w:r>
+        <w:rPr>
+          <w:rFonts w:ascii="Calibri" w:eastAsia="Calibri" w:hAnsi="Calibri" w:cs="Arial"/>
+          <w:b/>
+          <w:bCs/>
+          <w:noProof/>
+          <w:lang w:val="bg-BG"/>
+        </w:rPr>
+        <w:t>к</w:t>
+      </w:r>
+      <w:r>
+        <w:rPr>
+          <w:rFonts w:ascii="Calibri" w:eastAsia="Calibri" w:hAnsi="Calibri" w:cs="Arial"/>
+          <w:b/>
+          <w:bCs/>
+          <w:noProof/>
+        </w:rPr>
+        <w:t xml:space="preserve">оличеството </w:t>
+      </w:r>
+      <w:r>
+        <w:rPr>
+          <w:rFonts w:ascii="Calibri" w:eastAsia="Calibri" w:hAnsi="Calibri" w:cs="Arial"/>
+          <w:b/>
+          <w:bCs/>
+          <w:noProof/>
+        </w:rPr>
+        <w:t>бензин</w:t>
+      </w:r>
+      <w:r>
+        <w:rPr>
+          <w:rFonts w:ascii="Calibri" w:eastAsia="Calibri" w:hAnsi="Calibri" w:cs="Arial"/>
+          <w:noProof/>
+        </w:rPr>
+        <w:t>, което налива</w:t>
+      </w:r>
+      <w:r>
+        <w:rPr>
+          <w:rFonts w:ascii="Calibri" w:eastAsia="Calibri" w:hAnsi="Calibri" w:cs="Arial"/>
+          <w:noProof/>
+        </w:rPr>
+        <w:t>те</w:t>
+      </w:r>
+      <w:r>
+        <w:rPr>
+          <w:rFonts w:ascii="Calibri" w:eastAsia="Calibri" w:hAnsi="Calibri" w:cs="Arial"/>
+          <w:noProof/>
+          <w:lang w:val="bg-BG"/>
+        </w:rPr>
+        <w:t>,</w:t>
+      </w:r>
+      <w:r>
+        <w:rPr>
+          <w:rFonts w:ascii="Calibri" w:eastAsia="Calibri" w:hAnsi="Calibri" w:cs="Arial"/>
+          <w:noProof/>
+        </w:rPr>
+        <w:t xml:space="preserve"> и</w:t>
+      </w:r>
+      <w:r>
+        <w:rPr>
+          <w:rFonts w:ascii="Calibri" w:eastAsia="Calibri" w:hAnsi="Calibri" w:cs="Arial"/>
+          <w:noProof/>
+        </w:rPr>
+        <w:t xml:space="preserve"> (2) </w:t>
+      </w:r>
+      <w:r>
+        <w:rPr>
+          <w:rFonts w:ascii="Calibri" w:eastAsia="Calibri" w:hAnsi="Calibri" w:cs="Arial"/>
+          <w:b/>
+          <w:bCs/>
+          <w:noProof/>
+        </w:rPr>
+        <w:t xml:space="preserve">дистанцията </w:t>
+      </w:r>
+      <w:r>
+        <w:rPr>
+          <w:rFonts w:ascii="Calibri" w:eastAsia="Calibri" w:hAnsi="Calibri" w:cs="Arial"/>
+          <w:noProof/>
+        </w:rPr>
+        <w:t>до следващата</w:t>
+      </w:r>
+      <w:r>
+        <w:rPr>
+          <w:rFonts w:ascii="Calibri" w:eastAsia="Calibri" w:hAnsi="Calibri" w:cs="Arial"/>
+          <w:noProof/>
+        </w:rPr>
+        <w:t xml:space="preserve"> </w:t>
+      </w:r>
+      <w:r>
+        <w:rPr>
+          <w:rFonts w:ascii="Calibri" w:eastAsia="Calibri" w:hAnsi="Calibri" w:cs="Arial"/>
+          <w:noProof/>
+        </w:rPr>
+        <w:t>бензиностанция</w:t>
+      </w:r>
+      <w:r>
+        <w:rPr>
+          <w:rFonts w:ascii="Calibri" w:eastAsia="Calibri" w:hAnsi="Calibri" w:cs="Arial"/>
+          <w:noProof/>
+        </w:rPr>
+        <w:t>.</w:t>
+      </w:r>
+    </w:p>
+    <w:p>
+      <w:pPr>
+        <w:spacing w:line="240" w:lineRule="auto"/>
+        <w:rPr>
+          <w:rFonts w:ascii="Calibri" w:eastAsia="Calibri" w:hAnsi="Calibri" w:cs="Arial"/>
+          <w:noProof/>
+        </w:rPr>
+      </w:pPr>
+      <w:r>
+        <w:rPr>
+          <w:rFonts w:ascii="Calibri" w:eastAsia="Calibri" w:hAnsi="Calibri" w:cs="Arial"/>
+          <w:noProof/>
+        </w:rPr>
+        <w:t>Имате</w:t>
+      </w:r>
+      <w:r>
+        <w:rPr>
+          <w:rFonts w:ascii="Calibri" w:eastAsia="Calibri" w:hAnsi="Calibri" w:cs="Arial"/>
+          <w:noProof/>
+        </w:rPr>
+        <w:t xml:space="preserve"> </w:t>
+      </w:r>
+      <w:r>
+        <w:rPr>
+          <w:rFonts w:ascii="Calibri" w:eastAsia="Calibri" w:hAnsi="Calibri" w:cs="Arial"/>
+          <w:noProof/>
+        </w:rPr>
+        <w:t>резервоар</w:t>
+      </w:r>
+      <w:r>
+        <w:rPr>
+          <w:rFonts w:ascii="Calibri" w:eastAsia="Calibri" w:hAnsi="Calibri" w:cs="Arial"/>
+          <w:noProof/>
+        </w:rPr>
+        <w:t xml:space="preserve"> на камион</w:t>
+      </w:r>
+      <w:r>
+        <w:rPr>
+          <w:rFonts w:ascii="Calibri" w:eastAsia="Calibri" w:hAnsi="Calibri" w:cs="Arial"/>
+          <w:noProof/>
+          <w:lang w:val="bg-BG"/>
+        </w:rPr>
+        <w:t>а</w:t>
+      </w:r>
+      <w:r>
+        <w:rPr>
+          <w:rFonts w:ascii="Calibri" w:eastAsia="Calibri" w:hAnsi="Calibri" w:cs="Arial"/>
+          <w:noProof/>
+        </w:rPr>
+        <w:t xml:space="preserve"> с неограниче</w:t>
+      </w:r>
+      <w:r>
+        <w:rPr>
+          <w:rFonts w:ascii="Calibri" w:eastAsia="Calibri" w:hAnsi="Calibri" w:cs="Arial"/>
+          <w:noProof/>
+        </w:rPr>
+        <w:t>н обем</w:t>
+      </w:r>
+      <w:r>
+        <w:rPr>
+          <w:rFonts w:ascii="Calibri" w:eastAsia="Calibri" w:hAnsi="Calibri" w:cs="Arial"/>
+          <w:noProof/>
+        </w:rPr>
+        <w:t>. Можете да старти</w:t>
+      </w:r>
+      <w:r>
+        <w:rPr>
+          <w:rFonts w:ascii="Calibri" w:eastAsia="Calibri" w:hAnsi="Calibri" w:cs="Arial"/>
+          <w:noProof/>
+        </w:rPr>
+        <w:t xml:space="preserve">рате от </w:t>
+      </w:r>
+      <w:r>
+        <w:rPr>
+          <w:rFonts w:ascii="Calibri" w:eastAsia="Calibri" w:hAnsi="Calibri" w:cs="Arial"/>
+          <w:b/>
+          <w:bCs/>
+          <w:noProof/>
+        </w:rPr>
+        <w:t xml:space="preserve">всяка </w:t>
+      </w:r>
+      <w:r>
+        <w:rPr>
+          <w:rFonts w:ascii="Calibri" w:eastAsia="Calibri" w:hAnsi="Calibri" w:cs="Arial"/>
+          <w:noProof/>
+        </w:rPr>
+        <w:t xml:space="preserve">една </w:t>
+      </w:r>
+      <w:r>
+        <w:rPr>
+          <w:rFonts w:ascii="Calibri" w:eastAsia="Calibri" w:hAnsi="Calibri" w:cs="Arial"/>
+          <w:noProof/>
+        </w:rPr>
+        <w:t>бензиностанция</w:t>
+      </w:r>
+      <w:r>
+        <w:rPr>
+          <w:rFonts w:ascii="Calibri" w:eastAsia="Calibri" w:hAnsi="Calibri" w:cs="Arial"/>
+          <w:noProof/>
+        </w:rPr>
+        <w:t xml:space="preserve">. </w:t>
+      </w:r>
+      <w:r>
+        <w:rPr>
+          <w:rFonts w:ascii="Calibri" w:eastAsia="Calibri" w:hAnsi="Calibri" w:cs="Arial"/>
+          <w:b/>
+          <w:bCs/>
+          <w:noProof/>
+        </w:rPr>
+        <w:t>Пресметнет</w:t>
+      </w:r>
+      <w:r>
+        <w:rPr>
+          <w:rFonts w:ascii="Calibri" w:eastAsia="Calibri" w:hAnsi="Calibri" w:cs="Arial"/>
+          <w:b/>
+          <w:bCs/>
+          <w:noProof/>
+        </w:rPr>
+        <w:t>е</w:t>
+      </w:r>
+      <w:r>
+        <w:rPr>
+          <w:rFonts w:ascii="Calibri" w:eastAsia="Calibri" w:hAnsi="Calibri" w:cs="Arial"/>
+          <w:noProof/>
+        </w:rPr>
+        <w:t xml:space="preserve"> от къде да </w:t>
+      </w:r>
+      <w:r>
+        <w:rPr>
+          <w:rFonts w:ascii="Calibri" w:eastAsia="Calibri" w:hAnsi="Calibri" w:cs="Arial"/>
+          <w:noProof/>
+        </w:rPr>
+        <w:t>тръгнете</w:t>
+      </w:r>
+      <w:r>
+        <w:rPr>
+          <w:rFonts w:ascii="Calibri" w:eastAsia="Calibri" w:hAnsi="Calibri" w:cs="Arial"/>
+          <w:noProof/>
+        </w:rPr>
+        <w:t>,</w:t>
+      </w:r>
+      <w:r>
+        <w:rPr>
+          <w:rFonts w:ascii="Calibri" w:eastAsia="Calibri" w:hAnsi="Calibri" w:cs="Arial"/>
+          <w:noProof/>
+        </w:rPr>
+        <w:t xml:space="preserve"> така че </w:t>
+      </w:r>
+      <w:r>
+        <w:rPr>
+          <w:rFonts w:ascii="Calibri" w:eastAsia="Calibri" w:hAnsi="Calibri" w:cs="Arial"/>
+          <w:noProof/>
+        </w:rPr>
+        <w:t xml:space="preserve">да </w:t>
+      </w:r>
+      <w:r>
+        <w:rPr>
+          <w:rFonts w:ascii="Calibri" w:eastAsia="Calibri" w:hAnsi="Calibri" w:cs="Arial"/>
+          <w:noProof/>
+        </w:rPr>
+        <w:t>из</w:t>
+      </w:r>
+      <w:r>
+        <w:rPr>
+          <w:rFonts w:ascii="Calibri" w:eastAsia="Calibri" w:hAnsi="Calibri" w:cs="Arial"/>
+          <w:noProof/>
+        </w:rPr>
+        <w:t>минете</w:t>
+      </w:r>
+      <w:r>
+        <w:rPr>
+          <w:rFonts w:ascii="Calibri" w:eastAsia="Calibri" w:hAnsi="Calibri" w:cs="Arial"/>
+          <w:noProof/>
+        </w:rPr>
+        <w:t xml:space="preserve"> </w:t>
+      </w:r>
+      <w:r>
+        <w:rPr>
+          <w:rFonts w:ascii="Calibri" w:eastAsia="Calibri" w:hAnsi="Calibri" w:cs="Arial"/>
+          <w:b/>
+          <w:bCs/>
+          <w:noProof/>
+        </w:rPr>
+        <w:t>целия кръг</w:t>
+      </w:r>
+      <w:r>
+        <w:rPr>
+          <w:rFonts w:ascii="Calibri" w:eastAsia="Calibri" w:hAnsi="Calibri" w:cs="Arial"/>
+          <w:noProof/>
+        </w:rPr>
+        <w:t xml:space="preserve">. </w:t>
+      </w:r>
+      <w:r>
+        <w:rPr>
+          <w:rFonts w:ascii="Calibri" w:eastAsia="Calibri" w:hAnsi="Calibri" w:cs="Arial"/>
+          <w:noProof/>
+        </w:rPr>
+        <w:t>Имайте предвид</w:t>
+      </w:r>
+      <w:r>
+        <w:rPr>
+          <w:rFonts w:ascii="Calibri" w:eastAsia="Calibri" w:hAnsi="Calibri" w:cs="Arial"/>
+          <w:noProof/>
+        </w:rPr>
+        <w:t xml:space="preserve">, че камионът ще спре на </w:t>
+      </w:r>
+      <w:r>
+        <w:rPr>
+          <w:rFonts w:ascii="Calibri" w:eastAsia="Calibri" w:hAnsi="Calibri" w:cs="Arial"/>
+          <w:b/>
+          <w:bCs/>
+          <w:noProof/>
+        </w:rPr>
+        <w:t>всяка от бензино</w:t>
+      </w:r>
+      <w:r>
+        <w:rPr>
+          <w:rFonts w:ascii="Calibri" w:eastAsia="Calibri" w:hAnsi="Calibri" w:cs="Arial"/>
+          <w:b/>
+          <w:bCs/>
+          <w:noProof/>
+        </w:rPr>
+        <w:t>станции</w:t>
+      </w:r>
+      <w:r>
+        <w:rPr>
+          <w:rFonts w:ascii="Calibri" w:eastAsia="Calibri" w:hAnsi="Calibri" w:cs="Arial"/>
+          <w:b/>
+          <w:bCs/>
+          <w:noProof/>
+        </w:rPr>
+        <w:t>те</w:t>
+      </w:r>
+      <w:r>
+        <w:rPr>
+          <w:rFonts w:ascii="Calibri" w:eastAsia="Calibri" w:hAnsi="Calibri" w:cs="Arial"/>
+          <w:noProof/>
+        </w:rPr>
+        <w:t xml:space="preserve">. Камионът се </w:t>
+      </w:r>
+      <w:r>
+        <w:rPr>
+          <w:rFonts w:ascii="Calibri" w:eastAsia="Calibri" w:hAnsi="Calibri" w:cs="Arial"/>
+          <w:noProof/>
+        </w:rPr>
+        <w:t xml:space="preserve">гори по </w:t>
+      </w:r>
+      <w:r>
+        <w:rPr>
+          <w:rFonts w:ascii="Calibri" w:eastAsia="Calibri" w:hAnsi="Calibri" w:cs="Arial"/>
+          <w:b/>
+          <w:bCs/>
+          <w:noProof/>
+        </w:rPr>
+        <w:t xml:space="preserve">един </w:t>
+      </w:r>
+      <w:r>
+        <w:rPr>
+          <w:rFonts w:ascii="Calibri" w:eastAsia="Calibri" w:hAnsi="Calibri" w:cs="Arial"/>
+          <w:b/>
+          <w:bCs/>
+          <w:noProof/>
+        </w:rPr>
+        <w:t>литър</w:t>
+      </w:r>
+      <w:r>
+        <w:rPr>
+          <w:rFonts w:ascii="Calibri" w:eastAsia="Calibri" w:hAnsi="Calibri" w:cs="Arial"/>
+          <w:noProof/>
+        </w:rPr>
+        <w:t xml:space="preserve"> бензин</w:t>
+      </w:r>
+      <w:r>
+        <w:rPr>
+          <w:rFonts w:ascii="Calibri" w:eastAsia="Calibri" w:hAnsi="Calibri" w:cs="Arial"/>
+          <w:noProof/>
+        </w:rPr>
+        <w:t xml:space="preserve"> на </w:t>
+      </w:r>
+      <w:r>
+        <w:rPr>
+          <w:rFonts w:ascii="Calibri" w:eastAsia="Calibri" w:hAnsi="Calibri" w:cs="Arial"/>
+          <w:b/>
+          <w:bCs/>
+          <w:noProof/>
+        </w:rPr>
+        <w:t>всеки километър</w:t>
+      </w:r>
+      <w:r>
+        <w:rPr>
+          <w:rFonts w:ascii="Calibri" w:eastAsia="Calibri" w:hAnsi="Calibri" w:cs="Arial"/>
+          <w:noProof/>
+        </w:rPr>
+        <w:t>.</w:t>
+      </w:r>
+    </w:p>
+    <w:p>
+      <w:pPr>
+        <w:pStyle w:val="Heading3"/>
+        <w:rPr>
+          <w:lang w:val="bg-BG"/>
+        </w:rPr>
+      </w:pPr>
+      <w:r>
         <w:t>Вход</w:t>
       </w:r>
     </w:p>
@@ -10829,6 +11544,7 @@
           <w:rFonts w:ascii="Calibri" w:eastAsia="Calibri" w:hAnsi="Calibri" w:cs="Arial"/>
           <w:noProof/>
         </w:rPr>
+        <w:lastRenderedPageBreak/>
         <w:t xml:space="preserve">1 ≤ </w:t>
       </w:r>
       <w:r>
@@ -11062,753 +11778,6 @@
                 <w:szCs w:val="21"/>
               </w:rPr>
               <w:t>1</w:t>
-            </w:r>
-          </w:p>
-        </w:tc>
-      </w:tr>
-    </w:tbl>
-    <w:p>
-      <w:pPr>
-        <w:pStyle w:val="Heading2"/>
-        <w:rPr>
-          <w:lang w:val="bg-BG"/>
-        </w:rPr>
-      </w:pPr>
-      <w:r>
-        <w:t>Балансиран израз</w:t>
-      </w:r>
-    </w:p>
-    <w:p>
-      <w:pPr>
-        <w:spacing w:line="240" w:lineRule="auto"/>
-        <w:rPr>
-          <w:rFonts w:ascii="Calibri" w:eastAsia="Calibri" w:hAnsi="Calibri" w:cs="Arial"/>
-          <w:noProof/>
-          <w:lang w:val="bg-BG"/>
-        </w:rPr>
-      </w:pPr>
-      <w:r>
-        <w:rPr>
-          <w:rFonts w:ascii="Calibri" w:eastAsia="Calibri" w:hAnsi="Calibri" w:cs="Arial"/>
-          <w:noProof/>
-        </w:rPr>
-        <w:t>Дадена ви е последователност от скоби. Вашата задача е да определите да</w:t>
-      </w:r>
-      <w:r>
-        <w:rPr>
-          <w:rFonts w:ascii="Calibri" w:eastAsia="Calibri" w:hAnsi="Calibri" w:cs="Arial"/>
-          <w:noProof/>
-        </w:rPr>
-        <w:t>ли</w:t>
-      </w:r>
-      <w:r>
-        <w:rPr>
-          <w:rFonts w:ascii="Calibri" w:eastAsia="Calibri" w:hAnsi="Calibri" w:cs="Arial"/>
-          <w:noProof/>
-        </w:rPr>
-        <w:t xml:space="preserve"> изразът е </w:t>
-      </w:r>
-      <w:r>
-        <w:rPr>
-          <w:rFonts w:ascii="Calibri" w:eastAsia="Calibri" w:hAnsi="Calibri" w:cs="Arial"/>
-          <w:b/>
-          <w:bCs/>
-          <w:noProof/>
-        </w:rPr>
-        <w:t>балансиран</w:t>
-      </w:r>
-      <w:r>
-        <w:rPr>
-          <w:rFonts w:ascii="Calibri" w:eastAsia="Calibri" w:hAnsi="Calibri" w:cs="Arial"/>
-          <w:noProof/>
-        </w:rPr>
-        <w:t xml:space="preserve">. </w:t>
-      </w:r>
-      <w:r>
-        <w:rPr>
-          <w:rFonts w:ascii="Calibri" w:eastAsia="Calibri" w:hAnsi="Calibri" w:cs="Arial"/>
-          <w:noProof/>
-        </w:rPr>
-        <w:t xml:space="preserve">Изразът е балансиран, </w:t>
-      </w:r>
-      <w:r>
-        <w:rPr>
-          <w:rFonts w:ascii="Calibri" w:eastAsia="Calibri" w:hAnsi="Calibri" w:cs="Arial"/>
-          <w:noProof/>
-        </w:rPr>
-        <w:t xml:space="preserve">когато </w:t>
-      </w:r>
-      <w:r>
-        <w:rPr>
-          <w:rFonts w:ascii="Calibri" w:eastAsia="Calibri" w:hAnsi="Calibri" w:cs="Arial"/>
-          <w:noProof/>
-        </w:rPr>
-        <w:t xml:space="preserve">всяка </w:t>
-      </w:r>
-      <w:r>
-        <w:rPr>
-          <w:rFonts w:ascii="Calibri" w:eastAsia="Calibri" w:hAnsi="Calibri" w:cs="Arial"/>
-          <w:b/>
-          <w:bCs/>
-          <w:noProof/>
-          <w:lang w:val="bg-BG"/>
-        </w:rPr>
-        <w:t>отваряща</w:t>
-      </w:r>
-      <w:r>
-        <w:rPr>
-          <w:rFonts w:ascii="Calibri" w:eastAsia="Calibri" w:hAnsi="Calibri" w:cs="Arial"/>
-          <w:b/>
-          <w:bCs/>
-          <w:noProof/>
-        </w:rPr>
-        <w:t xml:space="preserve"> скоба </w:t>
-      </w:r>
-      <w:r>
-        <w:rPr>
-          <w:rFonts w:ascii="Calibri" w:eastAsia="Calibri" w:hAnsi="Calibri" w:cs="Arial"/>
-          <w:noProof/>
-        </w:rPr>
-        <w:t xml:space="preserve">е сдвоена </w:t>
-      </w:r>
-      <w:r>
-        <w:rPr>
-          <w:rFonts w:ascii="Calibri" w:eastAsia="Calibri" w:hAnsi="Calibri" w:cs="Arial"/>
-          <w:b/>
-          <w:bCs/>
-          <w:noProof/>
-        </w:rPr>
-        <w:t xml:space="preserve">със </w:t>
-      </w:r>
-      <w:r>
-        <w:rPr>
-          <w:rFonts w:ascii="Calibri" w:eastAsia="Calibri" w:hAnsi="Calibri" w:cs="Arial"/>
-          <w:b/>
-          <w:bCs/>
-          <w:noProof/>
-          <w:lang w:val="bg-BG"/>
-        </w:rPr>
-        <w:t>затваряща</w:t>
-      </w:r>
-      <w:r>
-        <w:rPr>
-          <w:rFonts w:ascii="Calibri" w:eastAsia="Calibri" w:hAnsi="Calibri" w:cs="Arial"/>
-          <w:b/>
-          <w:bCs/>
-          <w:noProof/>
-        </w:rPr>
-        <w:t xml:space="preserve"> скоба</w:t>
-      </w:r>
-      <w:r>
-        <w:rPr>
-          <w:rFonts w:ascii="Calibri" w:eastAsia="Calibri" w:hAnsi="Calibri" w:cs="Arial"/>
-          <w:noProof/>
-        </w:rPr>
-        <w:t>.</w:t>
-      </w:r>
-      <w:r>
-        <w:rPr>
-          <w:rFonts w:ascii="Calibri" w:eastAsia="Calibri" w:hAnsi="Calibri" w:cs="Arial"/>
-          <w:noProof/>
-        </w:rPr>
-        <w:t xml:space="preserve"> Също така </w:t>
-      </w:r>
-      <w:r>
-        <w:rPr>
-          <w:rFonts w:ascii="Calibri" w:eastAsia="Calibri" w:hAnsi="Calibri" w:cs="Arial"/>
-          <w:b/>
-          <w:bCs/>
-          <w:noProof/>
-        </w:rPr>
-        <w:t xml:space="preserve">интервалът </w:t>
-      </w:r>
-      <w:r>
-        <w:rPr>
-          <w:rFonts w:ascii="Calibri" w:eastAsia="Calibri" w:hAnsi="Calibri" w:cs="Arial"/>
-          <w:noProof/>
-        </w:rPr>
-        <w:t xml:space="preserve">между тях </w:t>
-      </w:r>
-      <w:r>
-        <w:rPr>
-          <w:rFonts w:ascii="Calibri" w:eastAsia="Calibri" w:hAnsi="Calibri" w:cs="Arial"/>
-          <w:b/>
-          <w:bCs/>
-          <w:noProof/>
-        </w:rPr>
-        <w:t>трябва да бъде балансиран</w:t>
-      </w:r>
-      <w:r>
-        <w:rPr>
-          <w:rFonts w:ascii="Calibri" w:eastAsia="Calibri" w:hAnsi="Calibri" w:cs="Arial"/>
-          <w:noProof/>
-        </w:rPr>
-        <w:t xml:space="preserve">. Ще ви бъдат дадени </w:t>
-      </w:r>
-      <w:r>
-        <w:rPr>
-          <w:rFonts w:ascii="Calibri" w:eastAsia="Calibri" w:hAnsi="Calibri" w:cs="Arial"/>
-          <w:b/>
-          <w:bCs/>
-          <w:noProof/>
-        </w:rPr>
-        <w:t xml:space="preserve">три </w:t>
-      </w:r>
-      <w:r>
-        <w:rPr>
-          <w:rFonts w:ascii="Calibri" w:eastAsia="Calibri" w:hAnsi="Calibri" w:cs="Arial"/>
-          <w:noProof/>
-        </w:rPr>
-        <w:t>типа скоби:(,{ и[.</w:t>
-      </w:r>
-    </w:p>
-    <w:p>
-      <w:pPr>
-        <w:spacing w:line="240" w:lineRule="auto"/>
-        <w:rPr>
-          <w:rFonts w:ascii="Calibri" w:eastAsia="Calibri" w:hAnsi="Calibri" w:cs="Arial"/>
-          <w:b/>
-          <w:bCs/>
-          <w:noProof/>
-          <w:lang w:val="bg-BG"/>
-        </w:rPr>
-      </w:pPr>
-      <w:r>
-        <w:rPr>
-          <w:rFonts w:ascii="Calibri" w:eastAsia="Calibri" w:hAnsi="Calibri" w:cs="Arial"/>
-          <w:b/>
-          <w:bCs/>
-          <w:noProof/>
-        </w:rPr>
-        <w:t>{[()]} -</w:t>
-      </w:r>
-      <w:r>
-        <w:rPr>
-          <w:rFonts w:ascii="Calibri" w:eastAsia="Calibri" w:hAnsi="Calibri" w:cs="Arial"/>
-          <w:b/>
-          <w:bCs/>
-          <w:noProof/>
-        </w:rPr>
-        <w:t xml:space="preserve"> </w:t>
-      </w:r>
-      <w:r>
-        <w:rPr>
-          <w:rFonts w:ascii="Calibri" w:eastAsia="Calibri" w:hAnsi="Calibri" w:cs="Arial"/>
-          <w:b/>
-          <w:bCs/>
-          <w:noProof/>
-        </w:rPr>
-        <w:t>Балансиран израз</w:t>
-      </w:r>
-      <w:r>
-        <w:rPr>
-          <w:rFonts w:ascii="Calibri" w:eastAsia="Calibri" w:hAnsi="Calibri" w:cs="Arial"/>
-          <w:b/>
-          <w:bCs/>
-          <w:noProof/>
-        </w:rPr>
-        <w:t>.</w:t>
-      </w:r>
-    </w:p>
-    <w:p>
-      <w:pPr>
-        <w:spacing w:line="240" w:lineRule="auto"/>
-        <w:rPr>
-          <w:rFonts w:ascii="Calibri" w:eastAsia="Calibri" w:hAnsi="Calibri" w:cs="Arial"/>
-          <w:b/>
-          <w:bCs/>
-          <w:noProof/>
-          <w:lang w:val="bg-BG"/>
-        </w:rPr>
-      </w:pPr>
-      <w:r>
-        <w:rPr>
-          <w:rFonts w:ascii="Calibri" w:eastAsia="Calibri" w:hAnsi="Calibri" w:cs="Arial"/>
-          <w:b/>
-          <w:bCs/>
-          <w:noProof/>
-        </w:rPr>
-        <w:t xml:space="preserve">{[(])} - </w:t>
-      </w:r>
-      <w:r>
-        <w:rPr>
-          <w:rFonts w:ascii="Calibri" w:eastAsia="Calibri" w:hAnsi="Calibri" w:cs="Arial"/>
-          <w:b/>
-          <w:bCs/>
-          <w:noProof/>
-        </w:rPr>
-        <w:t>Небалансиран израз</w:t>
-      </w:r>
-      <w:r>
-        <w:rPr>
-          <w:rFonts w:ascii="Calibri" w:eastAsia="Calibri" w:hAnsi="Calibri" w:cs="Arial"/>
-          <w:b/>
-          <w:bCs/>
-          <w:noProof/>
-        </w:rPr>
-        <w:t>.</w:t>
-      </w:r>
-    </w:p>
-    <w:p>
-      <w:pPr>
-        <w:pStyle w:val="Heading3"/>
-        <w:rPr>
-          <w:lang w:val="bg-BG"/>
-        </w:rPr>
-      </w:pPr>
-      <w:r>
-        <w:t>Вход</w:t>
-      </w:r>
-    </w:p>
-    <w:p>
-      <w:pPr>
-        <w:pStyle w:val="ListParagraph"/>
-        <w:numPr>
-          <w:ilvl w:val="0"/>
-          <w:numId w:val="23"/>
-        </w:numPr>
-        <w:spacing w:line="240" w:lineRule="auto"/>
-        <w:rPr>
-          <w:rFonts w:ascii="Calibri" w:eastAsia="Calibri" w:hAnsi="Calibri" w:cs="Arial"/>
-          <w:noProof/>
-          <w:lang w:val="bg-BG"/>
-        </w:rPr>
-      </w:pPr>
-      <w:r>
-        <w:rPr>
-          <w:rFonts w:ascii="Calibri" w:eastAsia="Calibri" w:hAnsi="Calibri" w:cs="Arial"/>
-          <w:noProof/>
-          <w:lang w:val="bg-BG"/>
-        </w:rPr>
-        <w:t>Всеки вход се състои от един ред с</w:t>
-      </w:r>
-      <w:r>
-        <w:rPr>
-          <w:rFonts w:ascii="Calibri" w:eastAsia="Calibri" w:hAnsi="Calibri" w:cs="Arial"/>
-          <w:b/>
-          <w:bCs/>
-          <w:noProof/>
-          <w:lang w:val="bg-BG"/>
-        </w:rPr>
-        <w:t xml:space="preserve"> последователност от скоби</w:t>
-      </w:r>
-      <w:r>
-        <w:rPr>
-          <w:rFonts w:ascii="Calibri" w:eastAsia="Calibri" w:hAnsi="Calibri" w:cs="Arial"/>
-          <w:noProof/>
-          <w:lang w:val="bg-BG"/>
-        </w:rPr>
-        <w:t>.</w:t>
-      </w:r>
-    </w:p>
-    <w:p>
-      <w:pPr>
-        <w:pStyle w:val="Heading3"/>
-      </w:pPr>
-      <w:r>
-        <w:t>Изход</w:t>
-      </w:r>
-    </w:p>
-    <w:p>
-      <w:pPr>
-        <w:pStyle w:val="ListParagraph"/>
-        <w:numPr>
-          <w:ilvl w:val="0"/>
-          <w:numId w:val="24"/>
-        </w:numPr>
-        <w:spacing w:line="240" w:lineRule="auto"/>
-        <w:rPr>
-          <w:rFonts w:ascii="Calibri" w:eastAsia="Calibri" w:hAnsi="Calibri" w:cs="Arial"/>
-          <w:noProof/>
-          <w:lang w:val="bg-BG"/>
-        </w:rPr>
-      </w:pPr>
-      <w:r>
-        <w:rPr>
-          <w:rFonts w:ascii="Calibri" w:eastAsia="Calibri" w:hAnsi="Calibri" w:cs="Arial"/>
-          <w:noProof/>
-          <w:lang w:val="bg-BG"/>
-        </w:rPr>
-        <w:t xml:space="preserve">За всеки ред трябва да отпечатате на нов ред </w:t>
-      </w:r>
-      <w:r>
-        <w:rPr>
-          <w:rFonts w:ascii="Calibri" w:eastAsia="Calibri" w:hAnsi="Calibri" w:cs="Arial"/>
-          <w:noProof/>
-        </w:rPr>
-        <w:t>"</w:t>
-      </w:r>
-      <w:r>
-        <w:rPr>
-          <w:rFonts w:ascii="Consolas" w:eastAsia="Calibri" w:hAnsi="Consolas" w:cs="Consolas"/>
-          <w:noProof/>
-        </w:rPr>
-        <w:t>YES</w:t>
-      </w:r>
-      <w:r>
-        <w:rPr>
-          <w:rFonts w:ascii="Calibri" w:eastAsia="Calibri" w:hAnsi="Calibri" w:cs="Arial"/>
-          <w:noProof/>
-        </w:rPr>
-        <w:t>" ако изразът е балансиран. В противен случай "</w:t>
-      </w:r>
-      <w:r>
-        <w:rPr>
-          <w:rFonts w:ascii="Consolas" w:eastAsia="Calibri" w:hAnsi="Consolas" w:cs="Consolas"/>
-          <w:noProof/>
-        </w:rPr>
-        <w:t>NO</w:t>
-      </w:r>
-      <w:r>
-        <w:rPr>
-          <w:rFonts w:ascii="Calibri" w:eastAsia="Calibri" w:hAnsi="Calibri" w:cs="Arial"/>
-          <w:noProof/>
-        </w:rPr>
-        <w:t>"</w:t>
-      </w:r>
-    </w:p>
-    <w:p>
-      <w:pPr>
-        <w:pStyle w:val="Heading3"/>
-      </w:pPr>
-      <w:r>
-        <w:t>Бележки</w:t>
-      </w:r>
-    </w:p>
-    <w:p>
-      <w:pPr>
-        <w:pStyle w:val="ListParagraph"/>
-        <w:numPr>
-          <w:ilvl w:val="0"/>
-          <w:numId w:val="23"/>
-        </w:numPr>
-        <w:spacing w:line="240" w:lineRule="auto"/>
-        <w:rPr>
-          <w:rFonts w:ascii="Calibri" w:eastAsia="Calibri" w:hAnsi="Calibri" w:cs="Arial"/>
-          <w:noProof/>
-          <w:lang w:val="bg-BG"/>
-        </w:rPr>
-      </w:pPr>
-      <w:r>
-        <w:rPr>
-          <w:rFonts w:ascii="Calibri" w:eastAsia="Calibri" w:hAnsi="Calibri" w:cs="Arial"/>
-          <w:noProof/>
-        </w:rPr>
-        <w:t>1 ≤</w:t>
-      </w:r>
-      <w:r>
-        <w:rPr>
-          <w:rFonts w:ascii="Calibri" w:eastAsia="Calibri" w:hAnsi="Calibri" w:cs="Arial"/>
-          <w:noProof/>
-        </w:rPr>
-        <w:t xml:space="preserve"> дължината на редицата</w:t>
-      </w:r>
-      <w:r>
-        <w:rPr>
-          <w:rFonts w:ascii="Calibri" w:eastAsia="Calibri" w:hAnsi="Calibri" w:cs="Arial"/>
-          <w:noProof/>
-          <w:vertAlign w:val="subscript"/>
-        </w:rPr>
-        <w:t xml:space="preserve"> </w:t>
-      </w:r>
-      <w:r>
-        <w:rPr>
-          <w:rFonts w:ascii="Calibri" w:eastAsia="Calibri" w:hAnsi="Calibri" w:cs="Arial"/>
-          <w:noProof/>
-        </w:rPr>
-        <w:t>≤ 1000.</w:t>
-      </w:r>
-    </w:p>
-    <w:p>
-      <w:pPr>
-        <w:pStyle w:val="ListParagraph"/>
-        <w:numPr>
-          <w:ilvl w:val="0"/>
-          <w:numId w:val="23"/>
-        </w:numPr>
-        <w:spacing w:line="240" w:lineRule="auto"/>
-        <w:rPr>
-          <w:rFonts w:ascii="Calibri" w:eastAsia="Calibri" w:hAnsi="Calibri" w:cs="Arial"/>
-          <w:noProof/>
-          <w:lang w:val="bg-BG"/>
-        </w:rPr>
-      </w:pPr>
-      <w:r>
-        <w:rPr>
-          <w:rFonts w:ascii="Calibri" w:eastAsia="Calibri" w:hAnsi="Calibri" w:cs="Arial"/>
-          <w:noProof/>
-        </w:rPr>
-        <w:t xml:space="preserve">Всеки символ от редицата </w:t>
-      </w:r>
-      <w:r>
-        <w:rPr>
-          <w:rFonts w:ascii="Calibri" w:eastAsia="Calibri" w:hAnsi="Calibri" w:cs="Arial"/>
-          <w:b/>
-          <w:bCs/>
-          <w:noProof/>
-        </w:rPr>
-        <w:t xml:space="preserve">може да бъде </w:t>
-      </w:r>
-      <w:r>
-        <w:rPr>
-          <w:rFonts w:ascii="Calibri" w:eastAsia="Calibri" w:hAnsi="Calibri" w:cs="Arial"/>
-          <w:noProof/>
-        </w:rPr>
-        <w:t>{}, (), [].</w:t>
-      </w:r>
-    </w:p>
-    <w:p>
-      <w:pPr>
-        <w:pStyle w:val="Heading3"/>
-        <w:rPr>
-          <w:lang w:val="bg-BG"/>
-        </w:rPr>
-      </w:pPr>
-      <w:r>
-        <w:rPr>
-          <w:lang w:val="bg-BG"/>
-        </w:rPr>
-        <w:t>Примери</w:t>
-      </w:r>
-    </w:p>
-    <w:tbl>
-      <w:tblPr>
-        <w:tblW w:w="3067" w:type="dxa"/>
-        <w:tblInd w:w="-5" w:type="dxa"/>
-        <w:tblBorders>
-          <w:top w:val="single" w:sz="4" w:space="0" w:color="auto"/>
-          <w:left w:val="single" w:sz="4" w:space="0" w:color="auto"/>
-          <w:bottom w:val="single" w:sz="4" w:space="0" w:color="auto"/>
-          <w:right w:val="single" w:sz="4" w:space="0" w:color="auto"/>
-          <w:insideH w:val="single" w:sz="4" w:space="0" w:color="auto"/>
-          <w:insideV w:val="single" w:sz="4" w:space="0" w:color="auto"/>
-        </w:tblBorders>
-        <w:tblLayout w:type="fixed"/>
-        <w:tblCellMar>
-          <w:top w:w="57" w:type="dxa"/>
-          <w:left w:w="85" w:type="dxa"/>
-          <w:bottom w:w="57" w:type="dxa"/>
-          <w:right w:w="85" w:type="dxa"/>
-        </w:tblCellMar>
-        <w:tblLook w:val="04A0" w:firstRow="1" w:lastRow="0" w:firstColumn="1" w:lastColumn="0" w:noHBand="0" w:noVBand="1"/>
-      </w:tblPr>
-      <w:tblGrid>
-        <w:gridCol w:w="1847"/>
-        <w:gridCol w:w="1220"/>
-      </w:tblGrid>
-      <w:tr>
-        <w:trPr>
-          <w:trHeight w:val="22"/>
-        </w:trPr>
-        <w:tc>
-          <w:tcPr>
-            <w:tcW w:w="1847" w:type="dxa"/>
-            <w:shd w:val="clear" w:color="auto" w:fill="D9D9D9" w:themeFill="background1" w:themeFillShade="D9"/>
-          </w:tcPr>
-          <w:p>
-            <w:pPr>
-              <w:spacing w:before="40" w:after="40" w:line="240" w:lineRule="auto"/>
-              <w:jc w:val="center"/>
-              <w:rPr>
-                <w:rFonts w:ascii="Calibri" w:eastAsia="Calibri" w:hAnsi="Calibri" w:cs="Arial"/>
-                <w:b/>
-                <w:bCs/>
-                <w:noProof/>
-                <w:lang w:val="bg-BG"/>
-              </w:rPr>
-            </w:pPr>
-            <w:r>
-              <w:rPr>
-                <w:b/>
-                <w:bCs/>
-                <w:noProof/>
-                <w:lang w:val="bg-BG"/>
-              </w:rPr>
-              <w:t>Вход</w:t>
-            </w:r>
-          </w:p>
-        </w:tc>
-        <w:tc>
-          <w:tcPr>
-            <w:tcW w:w="1220" w:type="dxa"/>
-            <w:shd w:val="clear" w:color="auto" w:fill="D9D9D9" w:themeFill="background1" w:themeFillShade="D9"/>
-          </w:tcPr>
-          <w:p>
-            <w:pPr>
-              <w:spacing w:before="40" w:after="40" w:line="240" w:lineRule="auto"/>
-              <w:jc w:val="center"/>
-              <w:rPr>
-                <w:rFonts w:ascii="Calibri" w:eastAsia="Calibri" w:hAnsi="Calibri" w:cs="Arial"/>
-                <w:b/>
-                <w:bCs/>
-                <w:noProof/>
-                <w:lang w:val="bg-BG"/>
-              </w:rPr>
-            </w:pPr>
-            <w:r>
-              <w:rPr>
-                <w:rFonts w:ascii="Calibri" w:eastAsia="Calibri" w:hAnsi="Calibri" w:cs="Arial"/>
-                <w:b/>
-                <w:bCs/>
-                <w:noProof/>
-                <w:lang w:val="bg-BG"/>
-              </w:rPr>
-              <w:t>Изход</w:t>
-            </w:r>
-          </w:p>
-        </w:tc>
-      </w:tr>
-      <w:tr>
-        <w:trPr>
-          <w:trHeight w:val="22"/>
-        </w:trPr>
-        <w:tc>
-          <w:tcPr>
-            <w:tcW w:w="1847" w:type="dxa"/>
-          </w:tcPr>
-          <w:p>
-            <w:pPr>
-              <w:spacing w:before="40" w:after="40" w:line="240" w:lineRule="auto"/>
-              <w:rPr>
-                <w:rFonts w:ascii="Consolas" w:eastAsia="Calibri" w:hAnsi="Consolas" w:cs="Consolas"/>
-                <w:noProof/>
-                <w:lang w:val="bg-BG"/>
-              </w:rPr>
-            </w:pPr>
-            <w:r>
-              <w:rPr>
-                <w:rFonts w:ascii="Consolas" w:eastAsia="Calibri" w:hAnsi="Consolas" w:cs="Consolas"/>
-                <w:noProof/>
-              </w:rPr>
-              <w:t>{[()]}</w:t>
-            </w:r>
-          </w:p>
-        </w:tc>
-        <w:tc>
-          <w:tcPr>
-            <w:tcW w:w="1220" w:type="dxa"/>
-          </w:tcPr>
-          <w:p>
-            <w:pPr>
-              <w:spacing w:before="40" w:after="40" w:line="240" w:lineRule="auto"/>
-              <w:jc w:val="both"/>
-              <w:rPr>
-                <w:rFonts w:ascii="Consolas" w:eastAsia="Calibri" w:hAnsi="Consolas" w:cs="Consolas"/>
-                <w:noProof/>
-                <w:sz w:val="21"/>
-                <w:szCs w:val="21"/>
-                <w:lang w:val="bg-BG"/>
-              </w:rPr>
-            </w:pPr>
-            <w:r>
-              <w:rPr>
-                <w:rFonts w:ascii="Consolas" w:eastAsia="Calibri" w:hAnsi="Consolas" w:cs="Consolas"/>
-                <w:noProof/>
-              </w:rPr>
-              <w:t>YES</w:t>
-            </w:r>
-          </w:p>
-        </w:tc>
-      </w:tr>
-      <w:tr>
-        <w:trPr>
-          <w:trHeight w:val="22"/>
-        </w:trPr>
-        <w:tc>
-          <w:tcPr>
-            <w:tcW w:w="1847" w:type="dxa"/>
-          </w:tcPr>
-          <w:p>
-            <w:pPr>
-              <w:spacing w:before="40" w:after="40" w:line="240" w:lineRule="auto"/>
-              <w:rPr>
-                <w:rFonts w:ascii="Consolas" w:eastAsia="Calibri" w:hAnsi="Consolas" w:cs="Consolas"/>
-                <w:noProof/>
-                <w:lang w:val="bg-BG"/>
-              </w:rPr>
-            </w:pPr>
-            <w:r>
-              <w:rPr>
-                <w:rFonts w:ascii="Consolas" w:eastAsia="Calibri" w:hAnsi="Consolas" w:cs="Consolas"/>
-                <w:noProof/>
-              </w:rPr>
-              <w:lastRenderedPageBreak/>
-              <w:t>{[(])}</w:t>
-            </w:r>
-          </w:p>
-        </w:tc>
-        <w:tc>
-          <w:tcPr>
-            <w:tcW w:w="1220" w:type="dxa"/>
-            <w:vAlign w:val="center"/>
-          </w:tcPr>
-          <w:p>
-            <w:pPr>
-              <w:spacing w:before="40" w:after="40" w:line="240" w:lineRule="auto"/>
-              <w:jc w:val="both"/>
-              <w:rPr>
-                <w:rFonts w:ascii="Consolas" w:eastAsia="Calibri" w:hAnsi="Consolas" w:cs="Consolas"/>
-                <w:noProof/>
-                <w:lang w:val="bg-BG"/>
-              </w:rPr>
-            </w:pPr>
-            <w:r>
-              <w:rPr>
-                <w:rFonts w:ascii="Consolas" w:eastAsia="Calibri" w:hAnsi="Consolas" w:cs="Consolas"/>
-                <w:noProof/>
-              </w:rPr>
-              <w:t>NO</w:t>
-            </w:r>
-          </w:p>
-        </w:tc>
-      </w:tr>
-      <w:tr>
-        <w:trPr>
-          <w:trHeight w:val="22"/>
-        </w:trPr>
-        <w:tc>
-          <w:tcPr>
-            <w:tcW w:w="1847" w:type="dxa"/>
-          </w:tcPr>
-          <w:p>
-            <w:pPr>
-              <w:spacing w:before="40" w:after="40" w:line="240" w:lineRule="auto"/>
-              <w:rPr>
-                <w:rFonts w:ascii="Consolas" w:eastAsia="Calibri" w:hAnsi="Consolas" w:cs="Consolas"/>
-                <w:noProof/>
-                <w:lang w:val="bg-BG"/>
-              </w:rPr>
-            </w:pPr>
-            <w:r>
-              <w:rPr>
-                <w:rFonts w:ascii="Consolas" w:eastAsia="Calibri" w:hAnsi="Consolas" w:cs="Consolas"/>
-                <w:noProof/>
-              </w:rPr>
-              <w:t>{{[[(())]]}}</w:t>
-            </w:r>
-          </w:p>
-        </w:tc>
-        <w:tc>
-          <w:tcPr>
-            <w:tcW w:w="1220" w:type="dxa"/>
-            <w:vAlign w:val="center"/>
-          </w:tcPr>
-          <w:p>
-            <w:pPr>
-              <w:spacing w:before="40" w:after="40" w:line="240" w:lineRule="auto"/>
-              <w:jc w:val="both"/>
-              <w:rPr>
-                <w:rFonts w:ascii="Consolas" w:eastAsia="Calibri" w:hAnsi="Consolas" w:cs="Consolas"/>
-                <w:noProof/>
-                <w:lang w:val="bg-BG"/>
-              </w:rPr>
-            </w:pPr>
-            <w:r>
-              <w:rPr>
-                <w:rFonts w:ascii="Consolas" w:eastAsia="Calibri" w:hAnsi="Consolas" w:cs="Consolas"/>
-                <w:noProof/>
-              </w:rPr>
-              <w:t>YES</w:t>
             </w:r>
           </w:p>
         </w:tc>
@@ -13268,7 +13237,16 @@
                 <w:noProof/>
                 <w:lang w:val="bg-BG"/>
               </w:rPr>
-              <w:t xml:space="preserve">изът става </w:t>
+              <w:t xml:space="preserve">изът </w:t>
+            </w:r>
+            <w:r>
+              <w:rPr>
+                <w:rFonts w:ascii="Calibri" w:eastAsia="Calibri" w:hAnsi="Calibri" w:cs="Arial"/>
+                <w:noProof/>
+                <w:lang w:val="bg-BG"/>
+              </w:rPr>
+              <w:lastRenderedPageBreak/>
+              <w:t xml:space="preserve">става </w:t>
             </w:r>
             <w:r>
               <w:rPr>
@@ -15308,6 +15286,7 @@
         <w:rPr>
           <w:lang w:val="bg-BG"/>
         </w:rPr>
+        <w:lastRenderedPageBreak/>
         <w:t>Примери</w:t>
       </w:r>
     </w:p>
@@ -15590,7 +15569,6 @@
               <w:rPr>
                 <w:b w:val="0"/>
               </w:rPr>
-              <w:lastRenderedPageBreak/>
               <w:t>Reloading!</w:t>
             </w:r>
           </w:p>
@@ -15625,7 +15603,6 @@
               </w:rPr>
             </w:pPr>
             <w:r>
-              <w:lastRenderedPageBreak/>
               <w:t>20</w:t>
             </w:r>
             <w:r>
@@ -15736,7 +15713,6 @@
               </w:rPr>
             </w:pPr>
             <w:r>
-              <w:lastRenderedPageBreak/>
               <w:t>11</w:t>
             </w:r>
             <w:r>
@@ -15931,7 +15907,6 @@
               <w:rPr>
                 <w:b w:val="0"/>
               </w:rPr>
-              <w:lastRenderedPageBreak/>
               <w:t>20</w:t>
             </w:r>
           </w:p>
@@ -17587,7 +17562,14 @@
         <w:rPr>
           <w:noProof/>
         </w:rPr>
-        <w:t xml:space="preserve"> чашата, трябва да </w:t>
+        <w:t xml:space="preserve"> </w:t>
+      </w:r>
+      <w:r>
+        <w:rPr>
+          <w:noProof/>
+        </w:rPr>
+        <w:lastRenderedPageBreak/>
+        <w:t xml:space="preserve">чашата, трябва да </w:t>
       </w:r>
       <w:r>
         <w:rPr>
@@ -17988,7 +17970,6 @@
         </w:rPr>
       </w:pPr>
       <w:r>
-        <w:lastRenderedPageBreak/>
         <w:t>Изход</w:t>
       </w:r>
     </w:p>
@@ -19133,7 +19114,7 @@
 </file>
 
 <file path=word/endnotes.xml><?xml version="1.0" encoding="utf-8"?>
-<w:endnotes xmlns:wpc="http://schemas.microsoft.com/office/word/2010/wordprocessingCanvas" xmlns:cx="http://schemas.microsoft.com/office/drawing/2014/chartex" xmlns:cx1="http://schemas.microsoft.com/office/drawing/2015/9/8/chartex" xmlns:cx2="http://schemas.microsoft.com/office/drawing/2015/10/21/chartex" xmlns:cx3="http://schemas.microsoft.com/office/drawing/2016/5/9/chartex" xmlns:cx4="http://schemas.microsoft.com/office/drawing/2016/5/10/chartex" xmlns:cx5="http://schemas.microsoft.com/office/drawing/2016/5/11/chartex" xmlns:cx6="http://schemas.microsoft.com/office/drawing/2016/5/12/chartex" xmlns:cx7="http://schemas.microsoft.com/office/drawing/2016/5/13/chartex" xmlns:cx8="http://schemas.microsoft.com/office/drawing/2016/5/14/chartex" xmlns:mc="http://schemas.openxmlformats.org/markup-compatibility/2006" xmlns:aink="http://schemas.microsoft.com/office/drawing/2016/ink" xmlns:am3d="http://schemas.microsoft.com/office/drawing/2017/model3d" xmlns:o="urn:schemas-microsoft-com:office:office" xmlns:oel="http://schemas.microsoft.com/office/2019/extlst" xmlns:r="http://schemas.openxmlformats.org/officeDocument/2006/relationships" xmlns:m="http://schemas.openxmlformats.org/officeDocument/2006/math" xmlns:v="urn:schemas-microsoft-com:vml" xmlns:wp14="http://schemas.microsoft.com/office/word/2010/wordprocessingDrawing" xmlns:wp="http://schemas.openxmlformats.org/drawingml/2006/wordprocessingDrawing" xmlns:w10="urn:schemas-microsoft-com:office:word" xmlns:w="http://schemas.openxmlformats.org/wordprocessingml/2006/main" xmlns:w14="http://schemas.microsoft.com/office/word/2010/wordml" xmlns:w15="http://schemas.microsoft.com/office/word/2012/wordml" xmlns:w16cex="http://schemas.microsoft.com/office/word/2018/wordml/cex" xmlns:w16cid="http://schemas.microsoft.com/office/word/2016/wordml/cid" xmlns:w16="http://schemas.microsoft.com/office/word/2018/wordml" xmlns:w16sdtdh="http://schemas.microsoft.com/office/word/2020/wordml/sdtdatahash" xmlns:w16se="http://schemas.microsoft.com/office/word/2015/wordml/symex" xmlns:wpg="http://schemas.microsoft.com/office/word/2010/wordprocessingGroup" xmlns:wpi="http://schemas.microsoft.com/office/word/2010/wordprocessingInk" xmlns:wne="http://schemas.microsoft.com/office/word/2006/wordml" xmlns:wps="http://schemas.microsoft.com/office/word/2010/wordprocessingShape" mc:Ignorable="w14 w15 w16se w16cid w16 w16cex w16sdtdh wp14">
+<w:endnotes xmlns:wpc="http://schemas.microsoft.com/office/word/2010/wordprocessingCanvas" xmlns:cx="http://schemas.microsoft.com/office/drawing/2014/chartex" xmlns:cx1="http://schemas.microsoft.com/office/drawing/2015/9/8/chartex" xmlns:cx2="http://schemas.microsoft.com/office/drawing/2015/10/21/chartex" xmlns:cx3="http://schemas.microsoft.com/office/drawing/2016/5/9/chartex" xmlns:cx4="http://schemas.microsoft.com/office/drawing/2016/5/10/chartex" xmlns:cx5="http://schemas.microsoft.com/office/drawing/2016/5/11/chartex" xmlns:cx6="http://schemas.microsoft.com/office/drawing/2016/5/12/chartex" xmlns:cx7="http://schemas.microsoft.com/office/drawing/2016/5/13/chartex" xmlns:cx8="http://schemas.microsoft.com/office/drawing/2016/5/14/chartex" xmlns:mc="http://schemas.openxmlformats.org/markup-compatibility/2006" xmlns:aink="http://schemas.microsoft.com/office/drawing/2016/ink" xmlns:am3d="http://schemas.microsoft.com/office/drawing/2017/model3d" xmlns:o="urn:schemas-microsoft-com:office:office" xmlns:oel="http://schemas.microsoft.com/office/2019/extlst" xmlns:r="http://schemas.openxmlformats.org/officeDocument/2006/relationships" xmlns:m="http://schemas.openxmlformats.org/officeDocument/2006/math" xmlns:v="urn:schemas-microsoft-com:vml" xmlns:wp14="http://schemas.microsoft.com/office/word/2010/wordprocessingDrawing" xmlns:wp="http://schemas.openxmlformats.org/drawingml/2006/wordprocessingDrawing" xmlns:w10="urn:schemas-microsoft-com:office:word" xmlns:w="http://schemas.openxmlformats.org/wordprocessingml/2006/main" xmlns:w14="http://schemas.microsoft.com/office/word/2010/wordml" xmlns:w15="http://schemas.microsoft.com/office/word/2012/wordml" xmlns:w16cex="http://schemas.microsoft.com/office/word/2018/wordml/cex" xmlns:w16cid="http://schemas.microsoft.com/office/word/2016/wordml/cid" xmlns:w16="http://schemas.microsoft.com/office/word/2018/wordml" xmlns:w16du="http://schemas.microsoft.com/office/word/2023/wordml/word16du" xmlns:w16sdtdh="http://schemas.microsoft.com/office/word/2020/wordml/sdtdatahash" xmlns:w16se="http://schemas.microsoft.com/office/word/2015/wordml/symex" xmlns:wpg="http://schemas.microsoft.com/office/word/2010/wordprocessingGroup" xmlns:wpi="http://schemas.microsoft.com/office/word/2010/wordprocessingInk" xmlns:wne="http://schemas.microsoft.com/office/word/2006/wordml" xmlns:wps="http://schemas.microsoft.com/office/word/2010/wordprocessingShape" mc:Ignorable="w14 w15 w16se w16cid w16 w16cex w16sdtdh wp14">
   <w:endnote w:type="separator" w:id="-1">
     <w:p>
       <w:pPr>
@@ -19158,7 +19139,7 @@
 </file>
 
 <file path=word/footer1.xml><?xml version="1.0" encoding="utf-8"?>
-<w:ftr xmlns:wpc="http://schemas.microsoft.com/office/word/2010/wordprocessingCanvas" xmlns:cx="http://schemas.microsoft.com/office/drawing/2014/chartex" xmlns:cx1="http://schemas.microsoft.com/office/drawing/2015/9/8/chartex" xmlns:cx2="http://schemas.microsoft.com/office/drawing/2015/10/21/chartex" xmlns:cx3="http://schemas.microsoft.com/office/drawing/2016/5/9/chartex" xmlns:cx4="http://schemas.microsoft.com/office/drawing/2016/5/10/chartex" xmlns:cx5="http://schemas.microsoft.com/office/drawing/2016/5/11/chartex" xmlns:cx6="http://schemas.microsoft.com/office/drawing/2016/5/12/chartex" xmlns:cx7="http://schemas.microsoft.com/office/drawing/2016/5/13/chartex" xmlns:cx8="http://schemas.microsoft.com/office/drawing/2016/5/14/chartex" xmlns:mc="http://schemas.openxmlformats.org/markup-compatibility/2006" xmlns:aink="http://schemas.microsoft.com/office/drawing/2016/ink" xmlns:am3d="http://schemas.microsoft.com/office/drawing/2017/model3d" xmlns:o="urn:schemas-microsoft-com:office:office" xmlns:oel="http://schemas.microsoft.com/office/2019/extlst" xmlns:r="http://schemas.openxmlformats.org/officeDocument/2006/relationships" xmlns:m="http://schemas.openxmlformats.org/officeDocument/2006/math" xmlns:v="urn:schemas-microsoft-com:vml" xmlns:wp14="http://schemas.microsoft.com/office/word/2010/wordprocessingDrawing" xmlns:wp="http://schemas.openxmlformats.org/drawingml/2006/wordprocessingDrawing" xmlns:w10="urn:schemas-microsoft-com:office:word" xmlns:w="http://schemas.openxmlformats.org/wordprocessingml/2006/main" xmlns:w14="http://schemas.microsoft.com/office/word/2010/wordml" xmlns:w15="http://schemas.microsoft.com/office/word/2012/wordml" xmlns:w16cex="http://schemas.microsoft.com/office/word/2018/wordml/cex" xmlns:w16cid="http://schemas.microsoft.com/office/word/2016/wordml/cid" xmlns:w16="http://schemas.microsoft.com/office/word/2018/wordml" xmlns:w16sdtdh="http://schemas.microsoft.com/office/word/2020/wordml/sdtdatahash" xmlns:w16se="http://schemas.microsoft.com/office/word/2015/wordml/symex" xmlns:wpg="http://schemas.microsoft.com/office/word/2010/wordprocessingGroup" xmlns:wpi="http://schemas.microsoft.com/office/word/2010/wordprocessingInk" xmlns:wne="http://schemas.microsoft.com/office/word/2006/wordml" xmlns:wps="http://schemas.microsoft.com/office/word/2010/wordprocessingShape" mc:Ignorable="w14 w15 w16se w16cid w16 w16cex w16sdtdh wp14">
+<w:ftr xmlns:wpc="http://schemas.microsoft.com/office/word/2010/wordprocessingCanvas" xmlns:cx="http://schemas.microsoft.com/office/drawing/2014/chartex" xmlns:cx1="http://schemas.microsoft.com/office/drawing/2015/9/8/chartex" xmlns:cx2="http://schemas.microsoft.com/office/drawing/2015/10/21/chartex" xmlns:cx3="http://schemas.microsoft.com/office/drawing/2016/5/9/chartex" xmlns:cx4="http://schemas.microsoft.com/office/drawing/2016/5/10/chartex" xmlns:cx5="http://schemas.microsoft.com/office/drawing/2016/5/11/chartex" xmlns:cx6="http://schemas.microsoft.com/office/drawing/2016/5/12/chartex" xmlns:cx7="http://schemas.microsoft.com/office/drawing/2016/5/13/chartex" xmlns:cx8="http://schemas.microsoft.com/office/drawing/2016/5/14/chartex" xmlns:mc="http://schemas.openxmlformats.org/markup-compatibility/2006" xmlns:aink="http://schemas.microsoft.com/office/drawing/2016/ink" xmlns:am3d="http://schemas.microsoft.com/office/drawing/2017/model3d" xmlns:o="urn:schemas-microsoft-com:office:office" xmlns:oel="http://schemas.microsoft.com/office/2019/extlst" xmlns:r="http://schemas.openxmlformats.org/officeDocument/2006/relationships" xmlns:m="http://schemas.openxmlformats.org/officeDocument/2006/math" xmlns:v="urn:schemas-microsoft-com:vml" xmlns:wp14="http://schemas.microsoft.com/office/word/2010/wordprocessingDrawing" xmlns:wp="http://schemas.openxmlformats.org/drawingml/2006/wordprocessingDrawing" xmlns:w10="urn:schemas-microsoft-com:office:word" xmlns:w="http://schemas.openxmlformats.org/wordprocessingml/2006/main" xmlns:w14="http://schemas.microsoft.com/office/word/2010/wordml" xmlns:w15="http://schemas.microsoft.com/office/word/2012/wordml" xmlns:w16cex="http://schemas.microsoft.com/office/word/2018/wordml/cex" xmlns:w16cid="http://schemas.microsoft.com/office/word/2016/wordml/cid" xmlns:w16="http://schemas.microsoft.com/office/word/2018/wordml" xmlns:w16du="http://schemas.microsoft.com/office/word/2023/wordml/word16du" xmlns:w16sdtdh="http://schemas.microsoft.com/office/word/2020/wordml/sdtdatahash" xmlns:w16se="http://schemas.microsoft.com/office/word/2015/wordml/symex" xmlns:wpg="http://schemas.microsoft.com/office/word/2010/wordprocessingGroup" xmlns:wpi="http://schemas.microsoft.com/office/word/2010/wordprocessingInk" xmlns:wne="http://schemas.microsoft.com/office/word/2006/wordml" xmlns:wps="http://schemas.microsoft.com/office/word/2010/wordprocessingShape" mc:Ignorable="w14 w15 w16se w16cid w16 w16cex w16sdtdh wp14">
   <w:p>
     <w:pPr>
       <w:pStyle w:val="Footer"/>
@@ -19259,7 +19240,7 @@
               <v:stroke joinstyle="miter"/>
               <v:path gradientshapeok="t" o:connecttype="rect"/>
             </v:shapetype>
-            <v:shape id="Text Box 6" o:spid="_x0000_s1026" type="#_x0000_t202" style="position:absolute;margin-left:109.85pt;margin-top:28.05pt;width:40.15pt;height:13pt;z-index:251660288;visibility:visible;mso-wrap-style:square;mso-width-percent:0;mso-height-percent:0;mso-wrap-distance-left:9pt;mso-wrap-distance-top:0;mso-wrap-distance-right:9pt;mso-wrap-distance-bottom:0;mso-position-horizontal:absolute;mso-position-horizontal-relative:text;mso-position-vertical:absolute;mso-position-vertical-relative:text;mso-width-percent:0;mso-height-percent:0;mso-width-relative:page;mso-height-relative:page;v-text-anchor:middle" o:gfxdata="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" filled="f" stroked="f" strokeweight=".5pt">
+            <v:shape id="Text Box 6" o:spid="_x0000_s1026" type="#_x0000_t202" style="position:absolute;margin-left:109.85pt;margin-top:28.05pt;width:40.15pt;height:13pt;z-index:251660288;visibility:visible;mso-wrap-style:square;mso-width-percent:0;mso-height-percent:0;mso-wrap-distance-left:9pt;mso-wrap-distance-top:0;mso-wrap-distance-right:9pt;mso-wrap-distance-bottom:0;mso-position-horizontal:absolute;mso-position-horizontal-relative:text;mso-position-vertical:absolute;mso-position-vertical-relative:text;mso-width-percent:0;mso-height-percent:0;mso-width-relative:page;mso-height-relative:page;v-text-anchor:middle" o:gfxdata="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" filled="f" stroked="f" strokeweight=".5pt">
               <v:textbox inset=".5mm,0,0,0">
                 <w:txbxContent>
                   <w:p>
@@ -19347,21 +19328,12 @@
                             </w:rPr>
                             <w:t xml:space="preserve">© </w:t>
                           </w:r>
-                          <w:proofErr w:type="spellStart"/>
                           <w:r>
                             <w:rPr>
                               <w:sz w:val="17"/>
                               <w:szCs w:val="17"/>
                             </w:rPr>
-                            <w:t>SoftUni</w:t>
-                          </w:r>
-                          <w:proofErr w:type="spellEnd"/>
-                          <w:r>
-                            <w:rPr>
-                              <w:sz w:val="17"/>
-                              <w:szCs w:val="17"/>
-                            </w:rPr>
-                            <w:t xml:space="preserve"> – </w:t>
+                            <w:t xml:space="preserve">SoftUni – </w:t>
                           </w:r>
                           <w:hyperlink r:id="rId1" w:history="1">
                             <w:r>
@@ -20037,7 +20009,7 @@
         </mc:Choice>
         <mc:Fallback>
           <w:pict>
-            <v:shape w14:anchorId="2074F399" id="Text Box 16" o:spid="_x0000_s1027" type="#_x0000_t202" style="position:absolute;margin-left:109pt;margin-top:7pt;width:411.4pt;height:40.45pt;z-index:251657216;visibility:visible;mso-wrap-style:square;mso-width-percent:0;mso-height-percent:0;mso-wrap-distance-left:9pt;mso-wrap-distance-top:0;mso-wrap-distance-right:9pt;mso-wrap-distance-bottom:0;mso-position-horizontal:absolute;mso-position-horizontal-relative:text;mso-position-vertical:absolute;mso-position-vertical-relative:text;mso-width-percent:0;mso-height-percent:0;mso-width-relative:page;mso-height-relative:page;v-text-anchor:top" o:gfxdata="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" filled="f" stroked="f">
+            <v:shape w14:anchorId="2074F399" id="Text Box 16" o:spid="_x0000_s1027" type="#_x0000_t202" style="position:absolute;margin-left:109pt;margin-top:7pt;width:411.4pt;height:40.45pt;z-index:251657216;visibility:visible;mso-wrap-style:square;mso-width-percent:0;mso-height-percent:0;mso-wrap-distance-left:9pt;mso-wrap-distance-top:0;mso-wrap-distance-right:9pt;mso-wrap-distance-bottom:0;mso-position-horizontal:absolute;mso-position-horizontal-relative:text;mso-position-vertical:absolute;mso-position-vertical-relative:text;mso-width-percent:0;mso-height-percent:0;mso-width-relative:page;mso-height-relative:page;v-text-anchor:top" o:gfxdata="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" filled="f" stroked="f">
               <v:textbox inset=".5mm,1.2mm,.5mm,.5mm">
                 <w:txbxContent>
                   <w:p>
@@ -20066,7 +20038,7 @@
                     <w:hyperlink r:id="rId20" w:history="1">
                       <w:r>
                         <w:rPr>
-                          <w:rStyle w:val="a9"/>
+                          <w:rStyle w:val="Hyperlink"/>
                           <w:color w:val="0882DE"/>
                           <w:sz w:val="17"/>
                           <w:szCs w:val="17"/>
@@ -20187,7 +20159,7 @@
                           <wp:extent cx="180000" cy="180000"/>
                           <wp:effectExtent l="0" t="0" r="0" b="0"/>
                           <wp:docPr id="3" name="Picture 3">
-                            <a:hlinkClick xmlns:a="http://schemas.openxmlformats.org/drawingml/2006/main" r:id="rId21"/>
+                            <a:hlinkClick xmlns:a="http://schemas.openxmlformats.org/drawingml/2006/main" r:id="rId1"/>
                           </wp:docPr>
                           <wp:cNvGraphicFramePr>
                             <a:graphicFrameLocks xmlns:a="http://schemas.openxmlformats.org/drawingml/2006/main" noChangeAspect="1"/>
@@ -20204,7 +20176,7 @@
                                   </pic:cNvPicPr>
                                 </pic:nvPicPr>
                                 <pic:blipFill>
-                                  <a:blip r:embed="rId22">
+                                  <a:blip r:embed="rId2">
                                     <a:extLst>
                                       <a:ext uri="{28A0092B-C50C-407E-A947-70E740481C1C}">
                                         <a14:useLocalDpi xmlns:a14="http://schemas.microsoft.com/office/drawing/2010/main" val="0"/>
@@ -20253,7 +20225,7 @@
                           <wp:extent cx="180000" cy="180000"/>
                           <wp:effectExtent l="0" t="0" r="0" b="0"/>
                           <wp:docPr id="2" name="Picture 2">
-                            <a:hlinkClick xmlns:a="http://schemas.openxmlformats.org/drawingml/2006/main" r:id="rId23"/>
+                            <a:hlinkClick xmlns:a="http://schemas.openxmlformats.org/drawingml/2006/main" r:id="rId3"/>
                           </wp:docPr>
                           <wp:cNvGraphicFramePr>
                             <a:graphicFrameLocks xmlns:a="http://schemas.openxmlformats.org/drawingml/2006/main" noChangeAspect="1"/>
@@ -20263,14 +20235,14 @@
                               <pic:pic xmlns:pic="http://schemas.openxmlformats.org/drawingml/2006/picture">
                                 <pic:nvPicPr>
                                   <pic:cNvPr id="2" name="Picture 2">
-                                    <a:hlinkClick r:id="rId23"/>
+                                    <a:hlinkClick r:id="rId3"/>
                                   </pic:cNvPr>
                                   <pic:cNvPicPr>
                                     <a:picLocks noChangeAspect="1" noChangeArrowheads="1"/>
                                   </pic:cNvPicPr>
                                 </pic:nvPicPr>
                                 <pic:blipFill>
-                                  <a:blip r:embed="rId24">
+                                  <a:blip r:embed="rId4">
                                     <a:extLst>
                                       <a:ext uri="{28A0092B-C50C-407E-A947-70E740481C1C}">
                                         <a14:useLocalDpi xmlns:a14="http://schemas.microsoft.com/office/drawing/2010/main" val="0"/>
@@ -20319,7 +20291,7 @@
                           <wp:extent cx="180000" cy="180000"/>
                           <wp:effectExtent l="0" t="0" r="0" b="0"/>
                           <wp:docPr id="5" name="Picture 5" title="Software University @ Facebook">
-                            <a:hlinkClick xmlns:a="http://schemas.openxmlformats.org/drawingml/2006/main" r:id="rId25"/>
+                            <a:hlinkClick xmlns:a="http://schemas.openxmlformats.org/drawingml/2006/main" r:id="rId5"/>
                           </wp:docPr>
                           <wp:cNvGraphicFramePr>
                             <a:graphicFrameLocks xmlns:a="http://schemas.openxmlformats.org/drawingml/2006/main" noChangeAspect="1"/>
@@ -20329,12 +20301,12 @@
                               <pic:pic xmlns:pic="http://schemas.openxmlformats.org/drawingml/2006/picture">
                                 <pic:nvPicPr>
                                   <pic:cNvPr id="5" name="Picture 5" title="Software University @ Facebook">
-                                    <a:hlinkClick r:id="rId25"/>
+                                    <a:hlinkClick r:id="rId5"/>
                                   </pic:cNvPr>
                                   <pic:cNvPicPr/>
                                 </pic:nvPicPr>
                                 <pic:blipFill>
-                                  <a:blip r:embed="rId26"/>
+                                  <a:blip r:embed="rId6"/>
                                   <a:stretch>
                                     <a:fillRect/>
                                   </a:stretch>
@@ -20372,7 +20344,7 @@
                           <wp:extent cx="180000" cy="180000"/>
                           <wp:effectExtent l="0" t="0" r="0" b="0"/>
                           <wp:docPr id="20" name="Picture 20">
-                            <a:hlinkClick xmlns:a="http://schemas.openxmlformats.org/drawingml/2006/main" r:id="rId27"/>
+                            <a:hlinkClick xmlns:a="http://schemas.openxmlformats.org/drawingml/2006/main" r:id="rId7"/>
                           </wp:docPr>
                           <wp:cNvGraphicFramePr>
                             <a:graphicFrameLocks xmlns:a="http://schemas.openxmlformats.org/drawingml/2006/main" noChangeAspect="1"/>
@@ -20382,20 +20354,20 @@
                               <pic:pic xmlns:pic="http://schemas.openxmlformats.org/drawingml/2006/picture">
                                 <pic:nvPicPr>
                                   <pic:cNvPr id="20" name="Picture 20">
-                                    <a:hlinkClick r:id="rId27"/>
+                                    <a:hlinkClick r:id="rId7"/>
                                   </pic:cNvPr>
                                   <pic:cNvPicPr>
                                     <a:picLocks noChangeAspect="1" noChangeArrowheads="1"/>
                                   </pic:cNvPicPr>
                                 </pic:nvPicPr>
                                 <pic:blipFill>
-                                  <a:blip r:embed="rId28">
+                                  <a:blip r:embed="rId8">
                                     <a:extLst>
                                       <a:ext uri="{28A0092B-C50C-407E-A947-70E740481C1C}">
                                         <a14:useLocalDpi xmlns:a14="http://schemas.microsoft.com/office/drawing/2010/main" val="0"/>
                                       </a:ext>
                                       <a:ext uri="{837473B0-CC2E-450A-ABE3-18F120FF3D39}">
-                                        <a1611:picAttrSrcUrl xmlns:a1611="http://schemas.microsoft.com/office/drawing/2016/11/main" r:id="rId29"/>
+                                        <a1611:picAttrSrcUrl xmlns:a1611="http://schemas.microsoft.com/office/drawing/2016/11/main" r:id="rId9"/>
                                       </a:ext>
                                     </a:extLst>
                                   </a:blip>
@@ -20441,7 +20413,7 @@
                           <wp:extent cx="180000" cy="180000"/>
                           <wp:effectExtent l="0" t="0" r="0" b="0"/>
                           <wp:docPr id="7" name="Picture 7" title="Software University @ Twitter">
-                            <a:hlinkClick xmlns:a="http://schemas.openxmlformats.org/drawingml/2006/main" r:id="rId30"/>
+                            <a:hlinkClick xmlns:a="http://schemas.openxmlformats.org/drawingml/2006/main" r:id="rId10"/>
                           </wp:docPr>
                           <wp:cNvGraphicFramePr>
                             <a:graphicFrameLocks xmlns:a="http://schemas.openxmlformats.org/drawingml/2006/main" noChangeAspect="1"/>
@@ -20451,12 +20423,12 @@
                               <pic:pic xmlns:pic="http://schemas.openxmlformats.org/drawingml/2006/picture">
                                 <pic:nvPicPr>
                                   <pic:cNvPr id="7" name="Picture 7" title="Software University @ Twitter">
-                                    <a:hlinkClick r:id="rId30"/>
+                                    <a:hlinkClick r:id="rId10"/>
                                   </pic:cNvPr>
                                   <pic:cNvPicPr/>
                                 </pic:nvPicPr>
                                 <pic:blipFill>
-                                  <a:blip r:embed="rId31"/>
+                                  <a:blip r:embed="rId11"/>
                                   <a:stretch>
                                     <a:fillRect/>
                                   </a:stretch>
@@ -20494,7 +20466,7 @@
                           <wp:extent cx="180000" cy="180000"/>
                           <wp:effectExtent l="0" t="0" r="0" b="0"/>
                           <wp:docPr id="17" name="Picture 17" title="Software University @ YouTube">
-                            <a:hlinkClick xmlns:a="http://schemas.openxmlformats.org/drawingml/2006/main" r:id="rId32"/>
+                            <a:hlinkClick xmlns:a="http://schemas.openxmlformats.org/drawingml/2006/main" r:id="rId12"/>
                           </wp:docPr>
                           <wp:cNvGraphicFramePr>
                             <a:graphicFrameLocks xmlns:a="http://schemas.openxmlformats.org/drawingml/2006/main" noChangeAspect="1"/>
@@ -20504,12 +20476,12 @@
                               <pic:pic xmlns:pic="http://schemas.openxmlformats.org/drawingml/2006/picture">
                                 <pic:nvPicPr>
                                   <pic:cNvPr id="17" name="Picture 17" title="Software University @ YouTube">
-                                    <a:hlinkClick r:id="rId32"/>
+                                    <a:hlinkClick r:id="rId12"/>
                                   </pic:cNvPr>
                                   <pic:cNvPicPr/>
                                 </pic:nvPicPr>
                                 <pic:blipFill>
-                                  <a:blip r:embed="rId33"/>
+                                  <a:blip r:embed="rId13"/>
                                   <a:stretch>
                                     <a:fillRect/>
                                   </a:stretch>
@@ -20547,7 +20519,7 @@
                           <wp:extent cx="180000" cy="180000"/>
                           <wp:effectExtent l="0" t="0" r="0" b="0"/>
                           <wp:docPr id="21" name="Picture 21">
-                            <a:hlinkClick xmlns:a="http://schemas.openxmlformats.org/drawingml/2006/main" r:id="rId34"/>
+                            <a:hlinkClick xmlns:a="http://schemas.openxmlformats.org/drawingml/2006/main" r:id="rId14"/>
                           </wp:docPr>
                           <wp:cNvGraphicFramePr>
                             <a:graphicFrameLocks xmlns:a="http://schemas.openxmlformats.org/drawingml/2006/main" noChangeAspect="1"/>
@@ -20557,14 +20529,14 @@
                               <pic:pic xmlns:pic="http://schemas.openxmlformats.org/drawingml/2006/picture">
                                 <pic:nvPicPr>
                                   <pic:cNvPr id="21" name="Picture 21">
-                                    <a:hlinkClick r:id="rId34"/>
+                                    <a:hlinkClick r:id="rId14"/>
                                   </pic:cNvPr>
                                   <pic:cNvPicPr>
                                     <a:picLocks noChangeAspect="1" noChangeArrowheads="1"/>
                                   </pic:cNvPicPr>
                                 </pic:nvPicPr>
                                 <pic:blipFill rotWithShape="1">
-                                  <a:blip r:embed="rId35">
+                                  <a:blip r:embed="rId15">
                                     <a:extLst>
                                       <a:ext uri="{28A0092B-C50C-407E-A947-70E740481C1C}">
                                         <a14:useLocalDpi xmlns:a14="http://schemas.microsoft.com/office/drawing/2010/main" val="0"/>
@@ -20616,7 +20588,7 @@
                           <wp:extent cx="180000" cy="180000"/>
                           <wp:effectExtent l="0" t="0" r="0" b="0"/>
                           <wp:docPr id="22" name="Picture 22">
-                            <a:hlinkClick xmlns:a="http://schemas.openxmlformats.org/drawingml/2006/main" r:id="rId36"/>
+                            <a:hlinkClick xmlns:a="http://schemas.openxmlformats.org/drawingml/2006/main" r:id="rId16"/>
                           </wp:docPr>
                           <wp:cNvGraphicFramePr>
                             <a:graphicFrameLocks xmlns:a="http://schemas.openxmlformats.org/drawingml/2006/main" noChangeAspect="1"/>
@@ -20626,14 +20598,14 @@
                               <pic:pic xmlns:pic="http://schemas.openxmlformats.org/drawingml/2006/picture">
                                 <pic:nvPicPr>
                                   <pic:cNvPr id="22" name="Picture 22">
-                                    <a:hlinkClick r:id="rId36"/>
+                                    <a:hlinkClick r:id="rId16"/>
                                   </pic:cNvPr>
                                   <pic:cNvPicPr>
                                     <a:picLocks noChangeAspect="1" noChangeArrowheads="1"/>
                                   </pic:cNvPicPr>
                                 </pic:nvPicPr>
                                 <pic:blipFill>
-                                  <a:blip r:embed="rId37">
+                                  <a:blip r:embed="rId17">
                                     <a:extLst>
                                       <a:ext uri="{28A0092B-C50C-407E-A947-70E740481C1C}">
                                         <a14:useLocalDpi xmlns:a14="http://schemas.microsoft.com/office/drawing/2010/main" val="0"/>
@@ -20682,7 +20654,7 @@
                           <wp:extent cx="180000" cy="180000"/>
                           <wp:effectExtent l="0" t="0" r="0" b="0"/>
                           <wp:docPr id="23" name="Picture 23" title="Software University: Email Us">
-                            <a:hlinkClick xmlns:a="http://schemas.openxmlformats.org/drawingml/2006/main" r:id="rId38"/>
+                            <a:hlinkClick xmlns:a="http://schemas.openxmlformats.org/drawingml/2006/main" r:id="rId18"/>
                           </wp:docPr>
                           <wp:cNvGraphicFramePr>
                             <a:graphicFrameLocks xmlns:a="http://schemas.openxmlformats.org/drawingml/2006/main" noChangeAspect="1"/>
@@ -20692,12 +20664,12 @@
                               <pic:pic xmlns:pic="http://schemas.openxmlformats.org/drawingml/2006/picture">
                                 <pic:nvPicPr>
                                   <pic:cNvPr id="23" name="Picture 23" title="Software University: Email Us">
-                                    <a:hlinkClick r:id="rId38"/>
+                                    <a:hlinkClick r:id="rId18"/>
                                   </pic:cNvPr>
                                   <pic:cNvPicPr/>
                                 </pic:nvPicPr>
                                 <pic:blipFill>
-                                  <a:blip r:embed="rId39"/>
+                                  <a:blip r:embed="rId19"/>
                                   <a:stretch>
                                     <a:fillRect/>
                                   </a:stretch>
@@ -20759,7 +20731,7 @@
                   </pic:cNvPicPr>
                 </pic:nvPicPr>
                 <pic:blipFill>
-                  <a:blip r:embed="rId40">
+                  <a:blip r:embed="rId21">
                     <a:extLst>
                       <a:ext uri="{28A0092B-C50C-407E-A947-70E740481C1C}">
                         <a14:useLocalDpi xmlns:a14="http://schemas.microsoft.com/office/drawing/2010/main" val="0"/>
@@ -21044,7 +21016,7 @@
         </mc:Choice>
         <mc:Fallback>
           <w:pict>
-            <v:shape w14:anchorId="60DB5C39" id="Text Box 4" o:spid="_x0000_s1028" type="#_x0000_t202" style="position:absolute;margin-left:444.65pt;margin-top:26.95pt;width:70.9pt;height:15.9pt;z-index:251663360;visibility:visible;mso-wrap-style:square;mso-width-percent:0;mso-height-percent:0;mso-wrap-distance-left:9pt;mso-wrap-distance-top:0;mso-wrap-distance-right:9pt;mso-wrap-distance-bottom:0;mso-position-horizontal:absolute;mso-position-horizontal-relative:text;mso-position-vertical:absolute;mso-position-vertical-relative:text;mso-width-percent:0;mso-height-percent:0;mso-width-relative:page;mso-height-relative:page;v-text-anchor:middle" o:gfxdata="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" filled="f" stroked="f" strokeweight=".5pt">
+            <v:shape w14:anchorId="60DB5C39" id="Text Box 4" o:spid="_x0000_s1028" type="#_x0000_t202" style="position:absolute;margin-left:444.65pt;margin-top:26.95pt;width:70.9pt;height:15.9pt;z-index:251663360;visibility:visible;mso-wrap-style:square;mso-width-percent:0;mso-height-percent:0;mso-wrap-distance-left:9pt;mso-wrap-distance-top:0;mso-wrap-distance-right:9pt;mso-wrap-distance-bottom:0;mso-position-horizontal:absolute;mso-position-horizontal-relative:text;mso-position-vertical:absolute;mso-position-vertical-relative:text;mso-width-percent:0;mso-height-percent:0;mso-width-relative:page;mso-height-relative:page;v-text-anchor:middle" o:gfxdata="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" filled="f" stroked="f" strokeweight=".5pt">
               <v:textbox inset="0,0,0,0">
                 <w:txbxContent>
                   <w:p>
@@ -21155,7 +21127,7 @@
 </file>
 
 <file path=word/footnotes.xml><?xml version="1.0" encoding="utf-8"?>
-<w:footnotes xmlns:wpc="http://schemas.microsoft.com/office/word/2010/wordprocessingCanvas" xmlns:cx="http://schemas.microsoft.com/office/drawing/2014/chartex" xmlns:cx1="http://schemas.microsoft.com/office/drawing/2015/9/8/chartex" xmlns:cx2="http://schemas.microsoft.com/office/drawing/2015/10/21/chartex" xmlns:cx3="http://schemas.microsoft.com/office/drawing/2016/5/9/chartex" xmlns:cx4="http://schemas.microsoft.com/office/drawing/2016/5/10/chartex" xmlns:cx5="http://schemas.microsoft.com/office/drawing/2016/5/11/chartex" xmlns:cx6="http://schemas.microsoft.com/office/drawing/2016/5/12/chartex" xmlns:cx7="http://schemas.microsoft.com/office/drawing/2016/5/13/chartex" xmlns:cx8="http://schemas.microsoft.com/office/drawing/2016/5/14/chartex" xmlns:mc="http://schemas.openxmlformats.org/markup-compatibility/2006" xmlns:aink="http://schemas.microsoft.com/office/drawing/2016/ink" xmlns:am3d="http://schemas.microsoft.com/office/drawing/2017/model3d" xmlns:o="urn:schemas-microsoft-com:office:office" xmlns:oel="http://schemas.microsoft.com/office/2019/extlst" xmlns:r="http://schemas.openxmlformats.org/officeDocument/2006/relationships" xmlns:m="http://schemas.openxmlformats.org/officeDocument/2006/math" xmlns:v="urn:schemas-microsoft-com:vml" xmlns:wp14="http://schemas.microsoft.com/office/word/2010/wordprocessingDrawing" xmlns:wp="http://schemas.openxmlformats.org/drawingml/2006/wordprocessingDrawing" xmlns:w10="urn:schemas-microsoft-com:office:word" xmlns:w="http://schemas.openxmlformats.org/wordprocessingml/2006/main" xmlns:w14="http://schemas.microsoft.com/office/word/2010/wordml" xmlns:w15="http://schemas.microsoft.com/office/word/2012/wordml" xmlns:w16cex="http://schemas.microsoft.com/office/word/2018/wordml/cex" xmlns:w16cid="http://schemas.microsoft.com/office/word/2016/wordml/cid" xmlns:w16="http://schemas.microsoft.com/office/word/2018/wordml" xmlns:w16sdtdh="http://schemas.microsoft.com/office/word/2020/wordml/sdtdatahash" xmlns:w16se="http://schemas.microsoft.com/office/word/2015/wordml/symex" xmlns:wpg="http://schemas.microsoft.com/office/word/2010/wordprocessingGroup" xmlns:wpi="http://schemas.microsoft.com/office/word/2010/wordprocessingInk" xmlns:wne="http://schemas.microsoft.com/office/word/2006/wordml" xmlns:wps="http://schemas.microsoft.com/office/word/2010/wordprocessingShape" mc:Ignorable="w14 w15 w16se w16cid w16 w16cex w16sdtdh wp14">
+<w:footnotes xmlns:wpc="http://schemas.microsoft.com/office/word/2010/wordprocessingCanvas" xmlns:cx="http://schemas.microsoft.com/office/drawing/2014/chartex" xmlns:cx1="http://schemas.microsoft.com/office/drawing/2015/9/8/chartex" xmlns:cx2="http://schemas.microsoft.com/office/drawing/2015/10/21/chartex" xmlns:cx3="http://schemas.microsoft.com/office/drawing/2016/5/9/chartex" xmlns:cx4="http://schemas.microsoft.com/office/drawing/2016/5/10/chartex" xmlns:cx5="http://schemas.microsoft.com/office/drawing/2016/5/11/chartex" xmlns:cx6="http://schemas.microsoft.com/office/drawing/2016/5/12/chartex" xmlns:cx7="http://schemas.microsoft.com/office/drawing/2016/5/13/chartex" xmlns:cx8="http://schemas.microsoft.com/office/drawing/2016/5/14/chartex" xmlns:mc="http://schemas.openxmlformats.org/markup-compatibility/2006" xmlns:aink="http://schemas.microsoft.com/office/drawing/2016/ink" xmlns:am3d="http://schemas.microsoft.com/office/drawing/2017/model3d" xmlns:o="urn:schemas-microsoft-com:office:office" xmlns:oel="http://schemas.microsoft.com/office/2019/extlst" xmlns:r="http://schemas.openxmlformats.org/officeDocument/2006/relationships" xmlns:m="http://schemas.openxmlformats.org/officeDocument/2006/math" xmlns:v="urn:schemas-microsoft-com:vml" xmlns:wp14="http://schemas.microsoft.com/office/word/2010/wordprocessingDrawing" xmlns:wp="http://schemas.openxmlformats.org/drawingml/2006/wordprocessingDrawing" xmlns:w10="urn:schemas-microsoft-com:office:word" xmlns:w="http://schemas.openxmlformats.org/wordprocessingml/2006/main" xmlns:w14="http://schemas.microsoft.com/office/word/2010/wordml" xmlns:w15="http://schemas.microsoft.com/office/word/2012/wordml" xmlns:w16cex="http://schemas.microsoft.com/office/word/2018/wordml/cex" xmlns:w16cid="http://schemas.microsoft.com/office/word/2016/wordml/cid" xmlns:w16="http://schemas.microsoft.com/office/word/2018/wordml" xmlns:w16du="http://schemas.microsoft.com/office/word/2023/wordml/word16du" xmlns:w16sdtdh="http://schemas.microsoft.com/office/word/2020/wordml/sdtdatahash" xmlns:w16se="http://schemas.microsoft.com/office/word/2015/wordml/symex" xmlns:wpg="http://schemas.microsoft.com/office/word/2010/wordprocessingGroup" xmlns:wpi="http://schemas.microsoft.com/office/word/2010/wordprocessingInk" xmlns:wne="http://schemas.microsoft.com/office/word/2006/wordml" xmlns:wps="http://schemas.microsoft.com/office/word/2010/wordprocessingShape" mc:Ignorable="w14 w15 w16se w16cid w16 w16cex w16sdtdh wp14">
   <w:footnote w:type="separator" w:id="-1">
     <w:p>
       <w:pPr>
@@ -21180,7 +21152,7 @@
 </file>
 
 <file path=word/header1.xml><?xml version="1.0" encoding="utf-8"?>
-<w:hdr xmlns:wpc="http://schemas.microsoft.com/office/word/2010/wordprocessingCanvas" xmlns:cx="http://schemas.microsoft.com/office/drawing/2014/chartex" xmlns:cx1="http://schemas.microsoft.com/office/drawing/2015/9/8/chartex" xmlns:cx2="http://schemas.microsoft.com/office/drawing/2015/10/21/chartex" xmlns:cx3="http://schemas.microsoft.com/office/drawing/2016/5/9/chartex" xmlns:cx4="http://schemas.microsoft.com/office/drawing/2016/5/10/chartex" xmlns:cx5="http://schemas.microsoft.com/office/drawing/2016/5/11/chartex" xmlns:cx6="http://schemas.microsoft.com/office/drawing/2016/5/12/chartex" xmlns:cx7="http://schemas.microsoft.com/office/drawing/2016/5/13/chartex" xmlns:cx8="http://schemas.microsoft.com/office/drawing/2016/5/14/chartex" xmlns:mc="http://schemas.openxmlformats.org/markup-compatibility/2006" xmlns:aink="http://schemas.microsoft.com/office/drawing/2016/ink" xmlns:am3d="http://schemas.microsoft.com/office/drawing/2017/model3d" xmlns:o="urn:schemas-microsoft-com:office:office" xmlns:oel="http://schemas.microsoft.com/office/2019/extlst" xmlns:r="http://schemas.openxmlformats.org/officeDocument/2006/relationships" xmlns:m="http://schemas.openxmlformats.org/officeDocument/2006/math" xmlns:v="urn:schemas-microsoft-com:vml" xmlns:wp14="http://schemas.microsoft.com/office/word/2010/wordprocessingDrawing" xmlns:wp="http://schemas.openxmlformats.org/drawingml/2006/wordprocessingDrawing" xmlns:w10="urn:schemas-microsoft-com:office:word" xmlns:w="http://schemas.openxmlformats.org/wordprocessingml/2006/main" xmlns:w14="http://schemas.microsoft.com/office/word/2010/wordml" xmlns:w15="http://schemas.microsoft.com/office/word/2012/wordml" xmlns:w16cex="http://schemas.microsoft.com/office/word/2018/wordml/cex" xmlns:w16cid="http://schemas.microsoft.com/office/word/2016/wordml/cid" xmlns:w16="http://schemas.microsoft.com/office/word/2018/wordml" xmlns:w16sdtdh="http://schemas.microsoft.com/office/word/2020/wordml/sdtdatahash" xmlns:w16se="http://schemas.microsoft.com/office/word/2015/wordml/symex" xmlns:wpg="http://schemas.microsoft.com/office/word/2010/wordprocessingGroup" xmlns:wpi="http://schemas.microsoft.com/office/word/2010/wordprocessingInk" xmlns:wne="http://schemas.microsoft.com/office/word/2006/wordml" xmlns:wps="http://schemas.microsoft.com/office/word/2010/wordprocessingShape" mc:Ignorable="w14 w15 w16se w16cid w16 w16cex w16sdtdh wp14">
+<w:hdr xmlns:wpc="http://schemas.microsoft.com/office/word/2010/wordprocessingCanvas" xmlns:cx="http://schemas.microsoft.com/office/drawing/2014/chartex" xmlns:cx1="http://schemas.microsoft.com/office/drawing/2015/9/8/chartex" xmlns:cx2="http://schemas.microsoft.com/office/drawing/2015/10/21/chartex" xmlns:cx3="http://schemas.microsoft.com/office/drawing/2016/5/9/chartex" xmlns:cx4="http://schemas.microsoft.com/office/drawing/2016/5/10/chartex" xmlns:cx5="http://schemas.microsoft.com/office/drawing/2016/5/11/chartex" xmlns:cx6="http://schemas.microsoft.com/office/drawing/2016/5/12/chartex" xmlns:cx7="http://schemas.microsoft.com/office/drawing/2016/5/13/chartex" xmlns:cx8="http://schemas.microsoft.com/office/drawing/2016/5/14/chartex" xmlns:mc="http://schemas.openxmlformats.org/markup-compatibility/2006" xmlns:aink="http://schemas.microsoft.com/office/drawing/2016/ink" xmlns:am3d="http://schemas.microsoft.com/office/drawing/2017/model3d" xmlns:o="urn:schemas-microsoft-com:office:office" xmlns:oel="http://schemas.microsoft.com/office/2019/extlst" xmlns:r="http://schemas.openxmlformats.org/officeDocument/2006/relationships" xmlns:m="http://schemas.openxmlformats.org/officeDocument/2006/math" xmlns:v="urn:schemas-microsoft-com:vml" xmlns:wp14="http://schemas.microsoft.com/office/word/2010/wordprocessingDrawing" xmlns:wp="http://schemas.openxmlformats.org/drawingml/2006/wordprocessingDrawing" xmlns:w10="urn:schemas-microsoft-com:office:word" xmlns:w="http://schemas.openxmlformats.org/wordprocessingml/2006/main" xmlns:w14="http://schemas.microsoft.com/office/word/2010/wordml" xmlns:w15="http://schemas.microsoft.com/office/word/2012/wordml" xmlns:w16cex="http://schemas.microsoft.com/office/word/2018/wordml/cex" xmlns:w16cid="http://schemas.microsoft.com/office/word/2016/wordml/cid" xmlns:w16="http://schemas.microsoft.com/office/word/2018/wordml" xmlns:w16du="http://schemas.microsoft.com/office/word/2023/wordml/word16du" xmlns:w16sdtdh="http://schemas.microsoft.com/office/word/2020/wordml/sdtdatahash" xmlns:w16se="http://schemas.microsoft.com/office/word/2015/wordml/symex" xmlns:wpg="http://schemas.microsoft.com/office/word/2010/wordprocessingGroup" xmlns:wpi="http://schemas.microsoft.com/office/word/2010/wordprocessingInk" xmlns:wne="http://schemas.microsoft.com/office/word/2006/wordml" xmlns:wps="http://schemas.microsoft.com/office/word/2010/wordprocessingShape" mc:Ignorable="w14 w15 w16se w16cid w16 w16cex w16sdtdh wp14">
   <w:p>
     <w:pPr>
       <w:pStyle w:val="Header"/>
@@ -21191,7 +21163,7 @@
 </file>
 
 <file path=word/numbering.xml><?xml version="1.0" encoding="utf-8"?>
-<w:numbering xmlns:wpc="http://schemas.microsoft.com/office/word/2010/wordprocessingCanvas" xmlns:cx="http://schemas.microsoft.com/office/drawing/2014/chartex" xmlns:cx1="http://schemas.microsoft.com/office/drawing/2015/9/8/chartex" xmlns:cx2="http://schemas.microsoft.com/office/drawing/2015/10/21/chartex" xmlns:cx3="http://schemas.microsoft.com/office/drawing/2016/5/9/chartex" xmlns:cx4="http://schemas.microsoft.com/office/drawing/2016/5/10/chartex" xmlns:cx5="http://schemas.microsoft.com/office/drawing/2016/5/11/chartex" xmlns:cx6="http://schemas.microsoft.com/office/drawing/2016/5/12/chartex" xmlns:cx7="http://schemas.microsoft.com/office/drawing/2016/5/13/chartex" xmlns:cx8="http://schemas.microsoft.com/office/drawing/2016/5/14/chartex" xmlns:mc="http://schemas.openxmlformats.org/markup-compatibility/2006" xmlns:aink="http://schemas.microsoft.com/office/drawing/2016/ink" xmlns:am3d="http://schemas.microsoft.com/office/drawing/2017/model3d" xmlns:o="urn:schemas-microsoft-com:office:office" xmlns:oel="http://schemas.microsoft.com/office/2019/extlst" xmlns:r="http://schemas.openxmlformats.org/officeDocument/2006/relationships" xmlns:m="http://schemas.openxmlformats.org/officeDocument/2006/math" xmlns:v="urn:schemas-microsoft-com:vml" xmlns:wp14="http://schemas.microsoft.com/office/word/2010/wordprocessingDrawing" xmlns:wp="http://schemas.openxmlformats.org/drawingml/2006/wordprocessingDrawing" xmlns:w10="urn:schemas-microsoft-com:office:word" xmlns:w="http://schemas.openxmlformats.org/wordprocessingml/2006/main" xmlns:w14="http://schemas.microsoft.com/office/word/2010/wordml" xmlns:w15="http://schemas.microsoft.com/office/word/2012/wordml" xmlns:w16cex="http://schemas.microsoft.com/office/word/2018/wordml/cex" xmlns:w16cid="http://schemas.microsoft.com/office/word/2016/wordml/cid" xmlns:w16="http://schemas.microsoft.com/office/word/2018/wordml" xmlns:w16sdtdh="http://schemas.microsoft.com/office/word/2020/wordml/sdtdatahash" xmlns:w16se="http://schemas.microsoft.com/office/word/2015/wordml/symex" xmlns:wpg="http://schemas.microsoft.com/office/word/2010/wordprocessingGroup" xmlns:wpi="http://schemas.microsoft.com/office/word/2010/wordprocessingInk" xmlns:wne="http://schemas.microsoft.com/office/word/2006/wordml" xmlns:wps="http://schemas.microsoft.com/office/word/2010/wordprocessingShape" mc:Ignorable="w14 w15 w16se w16cid w16 w16cex w16sdtdh wp14">
+<w:numbering xmlns:wpc="http://schemas.microsoft.com/office/word/2010/wordprocessingCanvas" xmlns:cx="http://schemas.microsoft.com/office/drawing/2014/chartex" xmlns:cx1="http://schemas.microsoft.com/office/drawing/2015/9/8/chartex" xmlns:cx2="http://schemas.microsoft.com/office/drawing/2015/10/21/chartex" xmlns:cx3="http://schemas.microsoft.com/office/drawing/2016/5/9/chartex" xmlns:cx4="http://schemas.microsoft.com/office/drawing/2016/5/10/chartex" xmlns:cx5="http://schemas.microsoft.com/office/drawing/2016/5/11/chartex" xmlns:cx6="http://schemas.microsoft.com/office/drawing/2016/5/12/chartex" xmlns:cx7="http://schemas.microsoft.com/office/drawing/2016/5/13/chartex" xmlns:cx8="http://schemas.microsoft.com/office/drawing/2016/5/14/chartex" xmlns:mc="http://schemas.openxmlformats.org/markup-compatibility/2006" xmlns:aink="http://schemas.microsoft.com/office/drawing/2016/ink" xmlns:am3d="http://schemas.microsoft.com/office/drawing/2017/model3d" xmlns:o="urn:schemas-microsoft-com:office:office" xmlns:oel="http://schemas.microsoft.com/office/2019/extlst" xmlns:r="http://schemas.openxmlformats.org/officeDocument/2006/relationships" xmlns:m="http://schemas.openxmlformats.org/officeDocument/2006/math" xmlns:v="urn:schemas-microsoft-com:vml" xmlns:wp14="http://schemas.microsoft.com/office/word/2010/wordprocessingDrawing" xmlns:wp="http://schemas.openxmlformats.org/drawingml/2006/wordprocessingDrawing" xmlns:w10="urn:schemas-microsoft-com:office:word" xmlns:w="http://schemas.openxmlformats.org/wordprocessingml/2006/main" xmlns:w14="http://schemas.microsoft.com/office/word/2010/wordml" xmlns:w15="http://schemas.microsoft.com/office/word/2012/wordml" xmlns:w16cex="http://schemas.microsoft.com/office/word/2018/wordml/cex" xmlns:w16cid="http://schemas.microsoft.com/office/word/2016/wordml/cid" xmlns:w16="http://schemas.microsoft.com/office/word/2018/wordml" xmlns:w16du="http://schemas.microsoft.com/office/word/2023/wordml/word16du" xmlns:w16sdtdh="http://schemas.microsoft.com/office/word/2020/wordml/sdtdatahash" xmlns:w16se="http://schemas.microsoft.com/office/word/2015/wordml/symex" xmlns:wpg="http://schemas.microsoft.com/office/word/2010/wordprocessingGroup" xmlns:wpi="http://schemas.microsoft.com/office/word/2010/wordprocessingInk" xmlns:wne="http://schemas.microsoft.com/office/word/2006/wordml" xmlns:wps="http://schemas.microsoft.com/office/word/2010/wordprocessingShape" mc:Ignorable="w14 w15 w16se w16cid w16 w16cex w16sdtdh wp14">
   <w:abstractNum w:abstractNumId="0" w15:restartNumberingAfterBreak="0">
     <w:nsid w:val="05B3B731"/>
     <w:multiLevelType w:val="hybridMultilevel"/>

</xml_diff>